<commit_message>
Projektplan aktuallisiert. Projekt "MyController" hinzugefügt.
</commit_message>
<xml_diff>
--- a/Dokumente/Projektplan.docx
+++ b/Dokumente/Projektplan.docx
@@ -30,21 +30,22 @@
     </w:p>
     <w:sdt>
       <w:sdtPr>
+        <w:rPr>
+          <w:rFonts w:asciiTheme="minorHAnsi" w:eastAsiaTheme="minorHAnsi" w:hAnsiTheme="minorHAnsi" w:cstheme="minorBidi"/>
+          <w:b w:val="0"/>
+          <w:bCs w:val="0"/>
+          <w:color w:val="auto"/>
+          <w:sz w:val="22"/>
+          <w:szCs w:val="22"/>
+          <w:lang w:eastAsia="en-US"/>
+        </w:rPr>
         <w:id w:val="918988832"/>
         <w:docPartObj>
           <w:docPartGallery w:val="Table of Contents"/>
           <w:docPartUnique/>
         </w:docPartObj>
       </w:sdtPr>
-      <w:sdtEndPr>
-        <w:rPr>
-          <w:rFonts w:asciiTheme="minorHAnsi" w:eastAsiaTheme="minorHAnsi" w:hAnsiTheme="minorHAnsi" w:cstheme="minorBidi"/>
-          <w:color w:val="auto"/>
-          <w:sz w:val="22"/>
-          <w:szCs w:val="22"/>
-          <w:lang w:eastAsia="en-US"/>
-        </w:rPr>
-      </w:sdtEndPr>
+      <w:sdtEndPr/>
       <w:sdtContent>
         <w:p>
           <w:pPr>
@@ -774,6 +775,18 @@
     </w:p>
     <w:p>
       <w:pPr>
+        <w:pStyle w:val="Listenabsatz"/>
+        <w:numPr>
+          <w:ilvl w:val="0"/>
+          <w:numId w:val="2"/>
+        </w:numPr>
+      </w:pPr>
+      <w:r>
+        <w:t>Prototyp erstellen, um Nachrichten an die Message Queue des Living Place zu senden und Ereignisse (Licht, Gardinen, Fenster, Rollos steuern) auszulösen.</w:t>
+      </w:r>
+    </w:p>
+    <w:p>
+      <w:pPr>
         <w:pStyle w:val="berschrift3"/>
       </w:pPr>
       <w:bookmarkStart w:id="4" w:name="_Toc340237483"/>
@@ -790,6 +803,42 @@
     </w:p>
     <w:p>
       <w:pPr>
+        <w:pStyle w:val="Listenabsatz"/>
+        <w:numPr>
+          <w:ilvl w:val="0"/>
+          <w:numId w:val="1"/>
+        </w:numPr>
+      </w:pPr>
+      <w:r>
+        <w:t>Zeitplan und Projektplan aufstellen.</w:t>
+      </w:r>
+    </w:p>
+    <w:p>
+      <w:pPr>
+        <w:pStyle w:val="Listenabsatz"/>
+        <w:numPr>
+          <w:ilvl w:val="0"/>
+          <w:numId w:val="1"/>
+        </w:numPr>
+      </w:pPr>
+      <w:r>
+        <w:t>Nachrichten Komponente mit JASON-Wrapper erstellen.</w:t>
+      </w:r>
+    </w:p>
+    <w:p>
+      <w:pPr>
+        <w:pStyle w:val="Listenabsatz"/>
+        <w:numPr>
+          <w:ilvl w:val="0"/>
+          <w:numId w:val="1"/>
+        </w:numPr>
+      </w:pPr>
+      <w:r>
+        <w:t>GUI-Konzept erstellen</w:t>
+      </w:r>
+    </w:p>
+    <w:p>
+      <w:pPr>
         <w:pStyle w:val="berschrift3"/>
       </w:pPr>
       <w:bookmarkStart w:id="5" w:name="_Toc340237484"/>
@@ -815,6 +864,18 @@
     </w:p>
     <w:p>
       <w:pPr>
+        <w:pStyle w:val="Listenabsatz"/>
+        <w:numPr>
+          <w:ilvl w:val="0"/>
+          <w:numId w:val="3"/>
+        </w:numPr>
+      </w:pPr>
+      <w:r>
+        <w:t>GUI-Konzept umsetzen</w:t>
+      </w:r>
+    </w:p>
+    <w:p>
+      <w:pPr>
         <w:pStyle w:val="berschrift3"/>
       </w:pPr>
       <w:bookmarkStart w:id="6" w:name="_Toc340237485"/>
@@ -831,9 +892,31 @@
     </w:p>
     <w:p>
       <w:pPr>
+        <w:pStyle w:val="Listenabsatz"/>
+        <w:numPr>
+          <w:ilvl w:val="0"/>
+          <w:numId w:val="3"/>
+        </w:numPr>
+      </w:pPr>
+      <w:proofErr w:type="spellStart"/>
+      <w:r>
+        <w:t>Ubisense</w:t>
+      </w:r>
+      <w:proofErr w:type="spellEnd"/>
+      <w:r>
+        <w:t>-</w:t>
+      </w:r>
+      <w:bookmarkStart w:id="7" w:name="_GoBack"/>
+      <w:bookmarkEnd w:id="7"/>
+      <w:r>
+        <w:t>Prototypen und Konzept erstellen</w:t>
+      </w:r>
+    </w:p>
+    <w:p>
+      <w:pPr>
         <w:pStyle w:val="berschrift3"/>
       </w:pPr>
-      <w:bookmarkStart w:id="7" w:name="_Toc340237486"/>
+      <w:bookmarkStart w:id="8" w:name="_Toc340237486"/>
       <w:r>
         <w:t xml:space="preserve">KW </w:t>
       </w:r>
@@ -843,7 +926,24 @@
       <w:r>
         <w:t xml:space="preserve"> – 18.01.2013</w:t>
       </w:r>
-      <w:bookmarkEnd w:id="7"/>
+      <w:bookmarkEnd w:id="8"/>
+    </w:p>
+    <w:p>
+      <w:pPr>
+        <w:pStyle w:val="Listenabsatz"/>
+        <w:numPr>
+          <w:ilvl w:val="0"/>
+          <w:numId w:val="3"/>
+        </w:numPr>
+      </w:pPr>
+      <w:proofErr w:type="spellStart"/>
+      <w:r>
+        <w:t>Ubisense</w:t>
+      </w:r>
+      <w:proofErr w:type="spellEnd"/>
+      <w:r>
+        <w:t>-Konzept umsetzten und in Fernbedienungs-App integrieren</w:t>
+      </w:r>
       <w:r>
         <w:br w:type="page"/>
       </w:r>
@@ -852,7 +952,7 @@
       <w:pPr>
         <w:pStyle w:val="berschrift1"/>
       </w:pPr>
-      <w:bookmarkStart w:id="8" w:name="_Toc340237487"/>
+      <w:bookmarkStart w:id="9" w:name="_Toc340237487"/>
       <w:r>
         <w:lastRenderedPageBreak/>
         <w:t>Architektur</w:t>
@@ -867,13 +967,11 @@
       <w:pPr>
         <w:pStyle w:val="berschrift1"/>
       </w:pPr>
-      <w:bookmarkStart w:id="9" w:name="_GoBack"/>
-      <w:bookmarkEnd w:id="9"/>
       <w:r>
         <w:lastRenderedPageBreak/>
         <w:t>Design</w:t>
       </w:r>
-      <w:bookmarkEnd w:id="8"/>
+      <w:bookmarkEnd w:id="9"/>
     </w:p>
     <w:p>
       <w:r>
@@ -882,7 +980,7 @@
     </w:p>
     <w:p/>
     <w:sectPr>
-      <w:headerReference w:type="default" r:id="rId8"/>
+      <w:headerReference w:type="default" r:id="rId9"/>
       <w:pgSz w:w="11906" w:h="16838"/>
       <w:pgMar w:top="1417" w:right="1417" w:bottom="1134" w:left="1417" w:header="708" w:footer="708" w:gutter="0"/>
       <w:cols w:space="708"/>
@@ -1002,6 +1100,359 @@
     <w:proofErr w:type="spellEnd"/>
   </w:p>
 </w:hdr>
+</file>
+
+<file path=word/numbering.xml><?xml version="1.0" encoding="utf-8"?>
+<w:numbering xmlns:wpc="http://schemas.microsoft.com/office/word/2010/wordprocessingCanvas" xmlns:mc="http://schemas.openxmlformats.org/markup-compatibility/2006" xmlns:o="urn:schemas-microsoft-com:office:office" xmlns:r="http://schemas.openxmlformats.org/officeDocument/2006/relationships" xmlns:m="http://schemas.openxmlformats.org/officeDocument/2006/math" xmlns:v="urn:schemas-microsoft-com:vml" xmlns:wp14="http://schemas.microsoft.com/office/word/2010/wordprocessingDrawing" xmlns:wp="http://schemas.openxmlformats.org/drawingml/2006/wordprocessingDrawing" xmlns:w10="urn:schemas-microsoft-com:office:word" xmlns:w="http://schemas.openxmlformats.org/wordprocessingml/2006/main" xmlns:w14="http://schemas.microsoft.com/office/word/2010/wordml" xmlns:wpg="http://schemas.microsoft.com/office/word/2010/wordprocessingGroup" xmlns:wpi="http://schemas.microsoft.com/office/word/2010/wordprocessingInk" xmlns:wne="http://schemas.microsoft.com/office/word/2006/wordml" xmlns:wps="http://schemas.microsoft.com/office/word/2010/wordprocessingShape" mc:Ignorable="w14 wp14">
+  <w:abstractNum w:abstractNumId="0">
+    <w:nsid w:val="4392706C"/>
+    <w:multiLevelType w:val="hybridMultilevel"/>
+    <w:tmpl w:val="5EC29308"/>
+    <w:lvl w:ilvl="0" w:tplc="04070001">
+      <w:start w:val="1"/>
+      <w:numFmt w:val="bullet"/>
+      <w:lvlText w:val=""/>
+      <w:lvlJc w:val="left"/>
+      <w:pPr>
+        <w:ind w:left="720" w:hanging="360"/>
+      </w:pPr>
+      <w:rPr>
+        <w:rFonts w:ascii="Symbol" w:hAnsi="Symbol" w:hint="default"/>
+      </w:rPr>
+    </w:lvl>
+    <w:lvl w:ilvl="1" w:tplc="04070003" w:tentative="1">
+      <w:start w:val="1"/>
+      <w:numFmt w:val="bullet"/>
+      <w:lvlText w:val="o"/>
+      <w:lvlJc w:val="left"/>
+      <w:pPr>
+        <w:ind w:left="1440" w:hanging="360"/>
+      </w:pPr>
+      <w:rPr>
+        <w:rFonts w:ascii="Courier New" w:hAnsi="Courier New" w:cs="Courier New" w:hint="default"/>
+      </w:rPr>
+    </w:lvl>
+    <w:lvl w:ilvl="2" w:tplc="04070005" w:tentative="1">
+      <w:start w:val="1"/>
+      <w:numFmt w:val="bullet"/>
+      <w:lvlText w:val=""/>
+      <w:lvlJc w:val="left"/>
+      <w:pPr>
+        <w:ind w:left="2160" w:hanging="360"/>
+      </w:pPr>
+      <w:rPr>
+        <w:rFonts w:ascii="Wingdings" w:hAnsi="Wingdings" w:hint="default"/>
+      </w:rPr>
+    </w:lvl>
+    <w:lvl w:ilvl="3" w:tplc="04070001" w:tentative="1">
+      <w:start w:val="1"/>
+      <w:numFmt w:val="bullet"/>
+      <w:lvlText w:val=""/>
+      <w:lvlJc w:val="left"/>
+      <w:pPr>
+        <w:ind w:left="2880" w:hanging="360"/>
+      </w:pPr>
+      <w:rPr>
+        <w:rFonts w:ascii="Symbol" w:hAnsi="Symbol" w:hint="default"/>
+      </w:rPr>
+    </w:lvl>
+    <w:lvl w:ilvl="4" w:tplc="04070003" w:tentative="1">
+      <w:start w:val="1"/>
+      <w:numFmt w:val="bullet"/>
+      <w:lvlText w:val="o"/>
+      <w:lvlJc w:val="left"/>
+      <w:pPr>
+        <w:ind w:left="3600" w:hanging="360"/>
+      </w:pPr>
+      <w:rPr>
+        <w:rFonts w:ascii="Courier New" w:hAnsi="Courier New" w:cs="Courier New" w:hint="default"/>
+      </w:rPr>
+    </w:lvl>
+    <w:lvl w:ilvl="5" w:tplc="04070005" w:tentative="1">
+      <w:start w:val="1"/>
+      <w:numFmt w:val="bullet"/>
+      <w:lvlText w:val=""/>
+      <w:lvlJc w:val="left"/>
+      <w:pPr>
+        <w:ind w:left="4320" w:hanging="360"/>
+      </w:pPr>
+      <w:rPr>
+        <w:rFonts w:ascii="Wingdings" w:hAnsi="Wingdings" w:hint="default"/>
+      </w:rPr>
+    </w:lvl>
+    <w:lvl w:ilvl="6" w:tplc="04070001" w:tentative="1">
+      <w:start w:val="1"/>
+      <w:numFmt w:val="bullet"/>
+      <w:lvlText w:val=""/>
+      <w:lvlJc w:val="left"/>
+      <w:pPr>
+        <w:ind w:left="5040" w:hanging="360"/>
+      </w:pPr>
+      <w:rPr>
+        <w:rFonts w:ascii="Symbol" w:hAnsi="Symbol" w:hint="default"/>
+      </w:rPr>
+    </w:lvl>
+    <w:lvl w:ilvl="7" w:tplc="04070003" w:tentative="1">
+      <w:start w:val="1"/>
+      <w:numFmt w:val="bullet"/>
+      <w:lvlText w:val="o"/>
+      <w:lvlJc w:val="left"/>
+      <w:pPr>
+        <w:ind w:left="5760" w:hanging="360"/>
+      </w:pPr>
+      <w:rPr>
+        <w:rFonts w:ascii="Courier New" w:hAnsi="Courier New" w:cs="Courier New" w:hint="default"/>
+      </w:rPr>
+    </w:lvl>
+    <w:lvl w:ilvl="8" w:tplc="04070005" w:tentative="1">
+      <w:start w:val="1"/>
+      <w:numFmt w:val="bullet"/>
+      <w:lvlText w:val=""/>
+      <w:lvlJc w:val="left"/>
+      <w:pPr>
+        <w:ind w:left="6480" w:hanging="360"/>
+      </w:pPr>
+      <w:rPr>
+        <w:rFonts w:ascii="Wingdings" w:hAnsi="Wingdings" w:hint="default"/>
+      </w:rPr>
+    </w:lvl>
+  </w:abstractNum>
+  <w:abstractNum w:abstractNumId="1">
+    <w:nsid w:val="55282DF6"/>
+    <w:multiLevelType w:val="hybridMultilevel"/>
+    <w:tmpl w:val="6CE87A3C"/>
+    <w:lvl w:ilvl="0" w:tplc="04070001">
+      <w:start w:val="1"/>
+      <w:numFmt w:val="bullet"/>
+      <w:lvlText w:val=""/>
+      <w:lvlJc w:val="left"/>
+      <w:pPr>
+        <w:ind w:left="720" w:hanging="360"/>
+      </w:pPr>
+      <w:rPr>
+        <w:rFonts w:ascii="Symbol" w:hAnsi="Symbol" w:hint="default"/>
+      </w:rPr>
+    </w:lvl>
+    <w:lvl w:ilvl="1" w:tplc="04070003" w:tentative="1">
+      <w:start w:val="1"/>
+      <w:numFmt w:val="bullet"/>
+      <w:lvlText w:val="o"/>
+      <w:lvlJc w:val="left"/>
+      <w:pPr>
+        <w:ind w:left="1440" w:hanging="360"/>
+      </w:pPr>
+      <w:rPr>
+        <w:rFonts w:ascii="Courier New" w:hAnsi="Courier New" w:cs="Courier New" w:hint="default"/>
+      </w:rPr>
+    </w:lvl>
+    <w:lvl w:ilvl="2" w:tplc="04070005" w:tentative="1">
+      <w:start w:val="1"/>
+      <w:numFmt w:val="bullet"/>
+      <w:lvlText w:val=""/>
+      <w:lvlJc w:val="left"/>
+      <w:pPr>
+        <w:ind w:left="2160" w:hanging="360"/>
+      </w:pPr>
+      <w:rPr>
+        <w:rFonts w:ascii="Wingdings" w:hAnsi="Wingdings" w:hint="default"/>
+      </w:rPr>
+    </w:lvl>
+    <w:lvl w:ilvl="3" w:tplc="04070001" w:tentative="1">
+      <w:start w:val="1"/>
+      <w:numFmt w:val="bullet"/>
+      <w:lvlText w:val=""/>
+      <w:lvlJc w:val="left"/>
+      <w:pPr>
+        <w:ind w:left="2880" w:hanging="360"/>
+      </w:pPr>
+      <w:rPr>
+        <w:rFonts w:ascii="Symbol" w:hAnsi="Symbol" w:hint="default"/>
+      </w:rPr>
+    </w:lvl>
+    <w:lvl w:ilvl="4" w:tplc="04070003" w:tentative="1">
+      <w:start w:val="1"/>
+      <w:numFmt w:val="bullet"/>
+      <w:lvlText w:val="o"/>
+      <w:lvlJc w:val="left"/>
+      <w:pPr>
+        <w:ind w:left="3600" w:hanging="360"/>
+      </w:pPr>
+      <w:rPr>
+        <w:rFonts w:ascii="Courier New" w:hAnsi="Courier New" w:cs="Courier New" w:hint="default"/>
+      </w:rPr>
+    </w:lvl>
+    <w:lvl w:ilvl="5" w:tplc="04070005" w:tentative="1">
+      <w:start w:val="1"/>
+      <w:numFmt w:val="bullet"/>
+      <w:lvlText w:val=""/>
+      <w:lvlJc w:val="left"/>
+      <w:pPr>
+        <w:ind w:left="4320" w:hanging="360"/>
+      </w:pPr>
+      <w:rPr>
+        <w:rFonts w:ascii="Wingdings" w:hAnsi="Wingdings" w:hint="default"/>
+      </w:rPr>
+    </w:lvl>
+    <w:lvl w:ilvl="6" w:tplc="04070001" w:tentative="1">
+      <w:start w:val="1"/>
+      <w:numFmt w:val="bullet"/>
+      <w:lvlText w:val=""/>
+      <w:lvlJc w:val="left"/>
+      <w:pPr>
+        <w:ind w:left="5040" w:hanging="360"/>
+      </w:pPr>
+      <w:rPr>
+        <w:rFonts w:ascii="Symbol" w:hAnsi="Symbol" w:hint="default"/>
+      </w:rPr>
+    </w:lvl>
+    <w:lvl w:ilvl="7" w:tplc="04070003" w:tentative="1">
+      <w:start w:val="1"/>
+      <w:numFmt w:val="bullet"/>
+      <w:lvlText w:val="o"/>
+      <w:lvlJc w:val="left"/>
+      <w:pPr>
+        <w:ind w:left="5760" w:hanging="360"/>
+      </w:pPr>
+      <w:rPr>
+        <w:rFonts w:ascii="Courier New" w:hAnsi="Courier New" w:cs="Courier New" w:hint="default"/>
+      </w:rPr>
+    </w:lvl>
+    <w:lvl w:ilvl="8" w:tplc="04070005" w:tentative="1">
+      <w:start w:val="1"/>
+      <w:numFmt w:val="bullet"/>
+      <w:lvlText w:val=""/>
+      <w:lvlJc w:val="left"/>
+      <w:pPr>
+        <w:ind w:left="6480" w:hanging="360"/>
+      </w:pPr>
+      <w:rPr>
+        <w:rFonts w:ascii="Wingdings" w:hAnsi="Wingdings" w:hint="default"/>
+      </w:rPr>
+    </w:lvl>
+  </w:abstractNum>
+  <w:abstractNum w:abstractNumId="2">
+    <w:nsid w:val="5A8272C2"/>
+    <w:multiLevelType w:val="hybridMultilevel"/>
+    <w:tmpl w:val="9D44A450"/>
+    <w:lvl w:ilvl="0" w:tplc="04070001">
+      <w:start w:val="1"/>
+      <w:numFmt w:val="bullet"/>
+      <w:lvlText w:val=""/>
+      <w:lvlJc w:val="left"/>
+      <w:pPr>
+        <w:ind w:left="720" w:hanging="360"/>
+      </w:pPr>
+      <w:rPr>
+        <w:rFonts w:ascii="Symbol" w:hAnsi="Symbol" w:hint="default"/>
+      </w:rPr>
+    </w:lvl>
+    <w:lvl w:ilvl="1" w:tplc="04070003" w:tentative="1">
+      <w:start w:val="1"/>
+      <w:numFmt w:val="bullet"/>
+      <w:lvlText w:val="o"/>
+      <w:lvlJc w:val="left"/>
+      <w:pPr>
+        <w:ind w:left="1440" w:hanging="360"/>
+      </w:pPr>
+      <w:rPr>
+        <w:rFonts w:ascii="Courier New" w:hAnsi="Courier New" w:cs="Courier New" w:hint="default"/>
+      </w:rPr>
+    </w:lvl>
+    <w:lvl w:ilvl="2" w:tplc="04070005" w:tentative="1">
+      <w:start w:val="1"/>
+      <w:numFmt w:val="bullet"/>
+      <w:lvlText w:val=""/>
+      <w:lvlJc w:val="left"/>
+      <w:pPr>
+        <w:ind w:left="2160" w:hanging="360"/>
+      </w:pPr>
+      <w:rPr>
+        <w:rFonts w:ascii="Wingdings" w:hAnsi="Wingdings" w:hint="default"/>
+      </w:rPr>
+    </w:lvl>
+    <w:lvl w:ilvl="3" w:tplc="04070001" w:tentative="1">
+      <w:start w:val="1"/>
+      <w:numFmt w:val="bullet"/>
+      <w:lvlText w:val=""/>
+      <w:lvlJc w:val="left"/>
+      <w:pPr>
+        <w:ind w:left="2880" w:hanging="360"/>
+      </w:pPr>
+      <w:rPr>
+        <w:rFonts w:ascii="Symbol" w:hAnsi="Symbol" w:hint="default"/>
+      </w:rPr>
+    </w:lvl>
+    <w:lvl w:ilvl="4" w:tplc="04070003" w:tentative="1">
+      <w:start w:val="1"/>
+      <w:numFmt w:val="bullet"/>
+      <w:lvlText w:val="o"/>
+      <w:lvlJc w:val="left"/>
+      <w:pPr>
+        <w:ind w:left="3600" w:hanging="360"/>
+      </w:pPr>
+      <w:rPr>
+        <w:rFonts w:ascii="Courier New" w:hAnsi="Courier New" w:cs="Courier New" w:hint="default"/>
+      </w:rPr>
+    </w:lvl>
+    <w:lvl w:ilvl="5" w:tplc="04070005" w:tentative="1">
+      <w:start w:val="1"/>
+      <w:numFmt w:val="bullet"/>
+      <w:lvlText w:val=""/>
+      <w:lvlJc w:val="left"/>
+      <w:pPr>
+        <w:ind w:left="4320" w:hanging="360"/>
+      </w:pPr>
+      <w:rPr>
+        <w:rFonts w:ascii="Wingdings" w:hAnsi="Wingdings" w:hint="default"/>
+      </w:rPr>
+    </w:lvl>
+    <w:lvl w:ilvl="6" w:tplc="04070001" w:tentative="1">
+      <w:start w:val="1"/>
+      <w:numFmt w:val="bullet"/>
+      <w:lvlText w:val=""/>
+      <w:lvlJc w:val="left"/>
+      <w:pPr>
+        <w:ind w:left="5040" w:hanging="360"/>
+      </w:pPr>
+      <w:rPr>
+        <w:rFonts w:ascii="Symbol" w:hAnsi="Symbol" w:hint="default"/>
+      </w:rPr>
+    </w:lvl>
+    <w:lvl w:ilvl="7" w:tplc="04070003" w:tentative="1">
+      <w:start w:val="1"/>
+      <w:numFmt w:val="bullet"/>
+      <w:lvlText w:val="o"/>
+      <w:lvlJc w:val="left"/>
+      <w:pPr>
+        <w:ind w:left="5760" w:hanging="360"/>
+      </w:pPr>
+      <w:rPr>
+        <w:rFonts w:ascii="Courier New" w:hAnsi="Courier New" w:cs="Courier New" w:hint="default"/>
+      </w:rPr>
+    </w:lvl>
+    <w:lvl w:ilvl="8" w:tplc="04070005" w:tentative="1">
+      <w:start w:val="1"/>
+      <w:numFmt w:val="bullet"/>
+      <w:lvlText w:val=""/>
+      <w:lvlJc w:val="left"/>
+      <w:pPr>
+        <w:ind w:left="6480" w:hanging="360"/>
+      </w:pPr>
+      <w:rPr>
+        <w:rFonts w:ascii="Wingdings" w:hAnsi="Wingdings" w:hint="default"/>
+      </w:rPr>
+    </w:lvl>
+  </w:abstractNum>
+  <w:num w:numId="1">
+    <w:abstractNumId w:val="0"/>
+  </w:num>
+  <w:num w:numId="2">
+    <w:abstractNumId w:val="2"/>
+  </w:num>
+  <w:num w:numId="3">
+    <w:abstractNumId w:val="1"/>
+  </w:num>
+</w:numbering>
 </file>
 
 <file path=word/styles.xml><?xml version="1.0" encoding="utf-8"?>
@@ -1520,6 +1971,17 @@
       <w:ind w:left="440"/>
     </w:pPr>
   </w:style>
+  <w:style w:type="paragraph" w:styleId="Listenabsatz">
+    <w:name w:val="List Paragraph"/>
+    <w:basedOn w:val="Standard"/>
+    <w:uiPriority w:val="34"/>
+    <w:qFormat/>
+    <w:rsid w:val="00072E71"/>
+    <w:pPr>
+      <w:ind w:left="720"/>
+      <w:contextualSpacing/>
+    </w:pPr>
+  </w:style>
 </w:styles>
 </file>
 
@@ -2039,501 +2501,18 @@
       <w:ind w:left="440"/>
     </w:pPr>
   </w:style>
+  <w:style w:type="paragraph" w:styleId="Listenabsatz">
+    <w:name w:val="List Paragraph"/>
+    <w:basedOn w:val="Standard"/>
+    <w:uiPriority w:val="34"/>
+    <w:qFormat/>
+    <w:rsid w:val="00072E71"/>
+    <w:pPr>
+      <w:ind w:left="720"/>
+      <w:contextualSpacing/>
+    </w:pPr>
+  </w:style>
 </w:styles>
-</file>
-
-<file path=word/glossary/document.xml><?xml version="1.0" encoding="utf-8"?>
-<w:glossaryDocument xmlns:wpc="http://schemas.microsoft.com/office/word/2010/wordprocessingCanvas" xmlns:mc="http://schemas.openxmlformats.org/markup-compatibility/2006" xmlns:o="urn:schemas-microsoft-com:office:office" xmlns:r="http://schemas.openxmlformats.org/officeDocument/2006/relationships" xmlns:m="http://schemas.openxmlformats.org/officeDocument/2006/math" xmlns:v="urn:schemas-microsoft-com:vml" xmlns:wp14="http://schemas.microsoft.com/office/word/2010/wordprocessingDrawing" xmlns:wp="http://schemas.openxmlformats.org/drawingml/2006/wordprocessingDrawing" xmlns:w10="urn:schemas-microsoft-com:office:word" xmlns:w="http://schemas.openxmlformats.org/wordprocessingml/2006/main" xmlns:w14="http://schemas.microsoft.com/office/word/2010/wordml" xmlns:wpg="http://schemas.microsoft.com/office/word/2010/wordprocessingGroup" xmlns:wpi="http://schemas.microsoft.com/office/word/2010/wordprocessingInk" xmlns:wne="http://schemas.microsoft.com/office/word/2006/wordml" xmlns:wps="http://schemas.microsoft.com/office/word/2010/wordprocessingShape" mc:Ignorable="w14 wp14"/>
-</file>
-
-<file path=word/glossary/fontTable.xml><?xml version="1.0" encoding="utf-8"?>
-<w:fonts xmlns:mc="http://schemas.openxmlformats.org/markup-compatibility/2006" xmlns:r="http://schemas.openxmlformats.org/officeDocument/2006/relationships" xmlns:w="http://schemas.openxmlformats.org/wordprocessingml/2006/main" xmlns:w14="http://schemas.microsoft.com/office/word/2010/wordml" mc:Ignorable="w14">
-  <w:font w:name="Calibri">
-    <w:panose1 w:val="020F0502020204030204"/>
-    <w:charset w:val="00"/>
-    <w:family w:val="swiss"/>
-    <w:pitch w:val="variable"/>
-    <w:sig w:usb0="E00002FF" w:usb1="4000ACFF" w:usb2="00000001" w:usb3="00000000" w:csb0="0000019F" w:csb1="00000000"/>
-  </w:font>
-  <w:font w:name="Times New Roman">
-    <w:panose1 w:val="02020603050405020304"/>
-    <w:charset w:val="00"/>
-    <w:family w:val="roman"/>
-    <w:pitch w:val="variable"/>
-    <w:sig w:usb0="E0002AFF" w:usb1="C0007843" w:usb2="00000009" w:usb3="00000000" w:csb0="000001FF" w:csb1="00000000"/>
-  </w:font>
-  <w:font w:name="Cambria">
-    <w:panose1 w:val="02040503050406030204"/>
-    <w:charset w:val="00"/>
-    <w:family w:val="roman"/>
-    <w:pitch w:val="variable"/>
-    <w:sig w:usb0="E00002FF" w:usb1="400004FF" w:usb2="00000000" w:usb3="00000000" w:csb0="0000019F" w:csb1="00000000"/>
-  </w:font>
-  <w:font w:name="Tahoma">
-    <w:panose1 w:val="020B0604030504040204"/>
-    <w:charset w:val="00"/>
-    <w:family w:val="swiss"/>
-    <w:pitch w:val="variable"/>
-    <w:sig w:usb0="E1002EFF" w:usb1="C000605B" w:usb2="00000029" w:usb3="00000000" w:csb0="000101FF" w:csb1="00000000"/>
-  </w:font>
-</w:fonts>
-</file>
-
-<file path=word/glossary/settings.xml><?xml version="1.0" encoding="utf-8"?>
-<w:settings xmlns:mc="http://schemas.openxmlformats.org/markup-compatibility/2006" xmlns:o="urn:schemas-microsoft-com:office:office" xmlns:r="http://schemas.openxmlformats.org/officeDocument/2006/relationships" xmlns:m="http://schemas.openxmlformats.org/officeDocument/2006/math" xmlns:v="urn:schemas-microsoft-com:vml" xmlns:w10="urn:schemas-microsoft-com:office:word" xmlns:w="http://schemas.openxmlformats.org/wordprocessingml/2006/main" xmlns:w14="http://schemas.microsoft.com/office/word/2010/wordml" xmlns:sl="http://schemas.openxmlformats.org/schemaLibrary/2006/main" mc:Ignorable="w14">
-  <w:view w:val="normal"/>
-  <w:defaultTabStop w:val="708"/>
-  <w:hyphenationZone w:val="425"/>
-  <w:characterSpacingControl w:val="doNotCompress"/>
-  <w:compat>
-    <w:useFELayout/>
-    <w:compatSetting w:name="compatibilityMode" w:uri="http://schemas.microsoft.com/office/word" w:val="14"/>
-    <w:compatSetting w:name="overrideTableStyleFontSizeAndJustification" w:uri="http://schemas.microsoft.com/office/word" w:val="1"/>
-    <w:compatSetting w:name="enableOpenTypeFeatures" w:uri="http://schemas.microsoft.com/office/word" w:val="1"/>
-    <w:compatSetting w:name="doNotFlipMirrorIndents" w:uri="http://schemas.microsoft.com/office/word" w:val="1"/>
-  </w:compat>
-  <w:rsids>
-    <w:rsidRoot w:val="005A25CC"/>
-    <w:rsid w:val="00101229"/>
-    <w:rsid w:val="005A25CC"/>
-  </w:rsids>
-  <m:mathPr>
-    <m:mathFont m:val="Cambria Math"/>
-    <m:brkBin m:val="before"/>
-    <m:brkBinSub m:val="--"/>
-    <m:smallFrac m:val="0"/>
-    <m:dispDef/>
-    <m:lMargin m:val="0"/>
-    <m:rMargin m:val="0"/>
-    <m:defJc m:val="centerGroup"/>
-    <m:wrapIndent m:val="1440"/>
-    <m:intLim m:val="subSup"/>
-    <m:naryLim m:val="undOvr"/>
-  </m:mathPr>
-  <w:themeFontLang w:val="de-DE"/>
-  <w:clrSchemeMapping w:bg1="light1" w:t1="dark1" w:bg2="light2" w:t2="dark2" w:accent1="accent1" w:accent2="accent2" w:accent3="accent3" w:accent4="accent4" w:accent5="accent5" w:accent6="accent6" w:hyperlink="hyperlink" w:followedHyperlink="followedHyperlink"/>
-  <w:decimalSymbol w:val=","/>
-  <w:listSeparator w:val=";"/>
-</w:settings>
-</file>
-
-<file path=word/glossary/styles.xml><?xml version="1.0" encoding="utf-8"?>
-<w:styles xmlns:mc="http://schemas.openxmlformats.org/markup-compatibility/2006" xmlns:r="http://schemas.openxmlformats.org/officeDocument/2006/relationships" xmlns:w="http://schemas.openxmlformats.org/wordprocessingml/2006/main" xmlns:w14="http://schemas.microsoft.com/office/word/2010/wordml" mc:Ignorable="w14">
-  <w:docDefaults>
-    <w:rPrDefault>
-      <w:rPr>
-        <w:rFonts w:asciiTheme="minorHAnsi" w:eastAsiaTheme="minorEastAsia" w:hAnsiTheme="minorHAnsi" w:cstheme="minorBidi"/>
-        <w:sz w:val="22"/>
-        <w:szCs w:val="22"/>
-        <w:lang w:val="de-DE" w:eastAsia="de-DE" w:bidi="ar-SA"/>
-      </w:rPr>
-    </w:rPrDefault>
-    <w:pPrDefault>
-      <w:pPr>
-        <w:spacing w:after="200" w:line="276" w:lineRule="auto"/>
-      </w:pPr>
-    </w:pPrDefault>
-  </w:docDefaults>
-  <w:latentStyles w:defLockedState="0" w:defUIPriority="99" w:defSemiHidden="1" w:defUnhideWhenUsed="1" w:defQFormat="0" w:count="267">
-    <w:lsdException w:name="Normal" w:semiHidden="0" w:uiPriority="0" w:unhideWhenUsed="0" w:qFormat="1"/>
-    <w:lsdException w:name="heading 1" w:semiHidden="0" w:uiPriority="9" w:unhideWhenUsed="0" w:qFormat="1"/>
-    <w:lsdException w:name="heading 2" w:uiPriority="9" w:qFormat="1"/>
-    <w:lsdException w:name="heading 3" w:uiPriority="9" w:qFormat="1"/>
-    <w:lsdException w:name="heading 4" w:uiPriority="9" w:qFormat="1"/>
-    <w:lsdException w:name="heading 5" w:uiPriority="9" w:qFormat="1"/>
-    <w:lsdException w:name="heading 6" w:uiPriority="9" w:qFormat="1"/>
-    <w:lsdException w:name="heading 7" w:uiPriority="9" w:qFormat="1"/>
-    <w:lsdException w:name="heading 8" w:uiPriority="9" w:qFormat="1"/>
-    <w:lsdException w:name="heading 9" w:uiPriority="9" w:qFormat="1"/>
-    <w:lsdException w:name="toc 1" w:uiPriority="39"/>
-    <w:lsdException w:name="toc 2" w:uiPriority="39"/>
-    <w:lsdException w:name="toc 3" w:uiPriority="39"/>
-    <w:lsdException w:name="toc 4" w:uiPriority="39"/>
-    <w:lsdException w:name="toc 5" w:uiPriority="39"/>
-    <w:lsdException w:name="toc 6" w:uiPriority="39"/>
-    <w:lsdException w:name="toc 7" w:uiPriority="39"/>
-    <w:lsdException w:name="toc 8" w:uiPriority="39"/>
-    <w:lsdException w:name="toc 9" w:uiPriority="39"/>
-    <w:lsdException w:name="caption" w:uiPriority="35" w:qFormat="1"/>
-    <w:lsdException w:name="Title" w:semiHidden="0" w:uiPriority="10" w:unhideWhenUsed="0" w:qFormat="1"/>
-    <w:lsdException w:name="Default Paragraph Font" w:uiPriority="1"/>
-    <w:lsdException w:name="Subtitle" w:semiHidden="0" w:uiPriority="11" w:unhideWhenUsed="0" w:qFormat="1"/>
-    <w:lsdException w:name="Strong" w:semiHidden="0" w:uiPriority="22" w:unhideWhenUsed="0" w:qFormat="1"/>
-    <w:lsdException w:name="Emphasis" w:semiHidden="0" w:uiPriority="20" w:unhideWhenUsed="0" w:qFormat="1"/>
-    <w:lsdException w:name="Table Grid" w:semiHidden="0" w:uiPriority="59" w:unhideWhenUsed="0"/>
-    <w:lsdException w:name="Placeholder Text" w:unhideWhenUsed="0"/>
-    <w:lsdException w:name="No Spacing" w:semiHidden="0" w:uiPriority="1" w:unhideWhenUsed="0" w:qFormat="1"/>
-    <w:lsdException w:name="Light Shading" w:semiHidden="0" w:uiPriority="60" w:unhideWhenUsed="0"/>
-    <w:lsdException w:name="Light List" w:semiHidden="0" w:uiPriority="61" w:unhideWhenUsed="0"/>
-    <w:lsdException w:name="Light Grid" w:semiHidden="0" w:uiPriority="62" w:unhideWhenUsed="0"/>
-    <w:lsdException w:name="Medium Shading 1" w:semiHidden="0" w:uiPriority="63" w:unhideWhenUsed="0"/>
-    <w:lsdException w:name="Medium Shading 2" w:semiHidden="0" w:uiPriority="64" w:unhideWhenUsed="0"/>
-    <w:lsdException w:name="Medium List 1" w:semiHidden="0" w:uiPriority="65" w:unhideWhenUsed="0"/>
-    <w:lsdException w:name="Medium List 2" w:semiHidden="0" w:uiPriority="66" w:unhideWhenUsed="0"/>
-    <w:lsdException w:name="Medium Grid 1" w:semiHidden="0" w:uiPriority="67" w:unhideWhenUsed="0"/>
-    <w:lsdException w:name="Medium Grid 2" w:semiHidden="0" w:uiPriority="68" w:unhideWhenUsed="0"/>
-    <w:lsdException w:name="Medium Grid 3" w:semiHidden="0" w:uiPriority="69" w:unhideWhenUsed="0"/>
-    <w:lsdException w:name="Dark List" w:semiHidden="0" w:uiPriority="70" w:unhideWhenUsed="0"/>
-    <w:lsdException w:name="Colorful Shading" w:semiHidden="0" w:uiPriority="71" w:unhideWhenUsed="0"/>
-    <w:lsdException w:name="Colorful List" w:semiHidden="0" w:uiPriority="72" w:unhideWhenUsed="0"/>
-    <w:lsdException w:name="Colorful Grid" w:semiHidden="0" w:uiPriority="73" w:unhideWhenUsed="0"/>
-    <w:lsdException w:name="Light Shading Accent 1" w:semiHidden="0" w:uiPriority="60" w:unhideWhenUsed="0"/>
-    <w:lsdException w:name="Light List Accent 1" w:semiHidden="0" w:uiPriority="61" w:unhideWhenUsed="0"/>
-    <w:lsdException w:name="Light Grid Accent 1" w:semiHidden="0" w:uiPriority="62" w:unhideWhenUsed="0"/>
-    <w:lsdException w:name="Medium Shading 1 Accent 1" w:semiHidden="0" w:uiPriority="63" w:unhideWhenUsed="0"/>
-    <w:lsdException w:name="Medium Shading 2 Accent 1" w:semiHidden="0" w:uiPriority="64" w:unhideWhenUsed="0"/>
-    <w:lsdException w:name="Medium List 1 Accent 1" w:semiHidden="0" w:uiPriority="65" w:unhideWhenUsed="0"/>
-    <w:lsdException w:name="Revision" w:unhideWhenUsed="0"/>
-    <w:lsdException w:name="List Paragraph" w:semiHidden="0" w:uiPriority="34" w:unhideWhenUsed="0" w:qFormat="1"/>
-    <w:lsdException w:name="Quote" w:semiHidden="0" w:uiPriority="29" w:unhideWhenUsed="0" w:qFormat="1"/>
-    <w:lsdException w:name="Intense Quote" w:semiHidden="0" w:uiPriority="30" w:unhideWhenUsed="0" w:qFormat="1"/>
-    <w:lsdException w:name="Medium List 2 Accent 1" w:semiHidden="0" w:uiPriority="66" w:unhideWhenUsed="0"/>
-    <w:lsdException w:name="Medium Grid 1 Accent 1" w:semiHidden="0" w:uiPriority="67" w:unhideWhenUsed="0"/>
-    <w:lsdException w:name="Medium Grid 2 Accent 1" w:semiHidden="0" w:uiPriority="68" w:unhideWhenUsed="0"/>
-    <w:lsdException w:name="Medium Grid 3 Accent 1" w:semiHidden="0" w:uiPriority="69" w:unhideWhenUsed="0"/>
-    <w:lsdException w:name="Dark List Accent 1" w:semiHidden="0" w:uiPriority="70" w:unhideWhenUsed="0"/>
-    <w:lsdException w:name="Colorful Shading Accent 1" w:semiHidden="0" w:uiPriority="71" w:unhideWhenUsed="0"/>
-    <w:lsdException w:name="Colorful List Accent 1" w:semiHidden="0" w:uiPriority="72" w:unhideWhenUsed="0"/>
-    <w:lsdException w:name="Colorful Grid Accent 1" w:semiHidden="0" w:uiPriority="73" w:unhideWhenUsed="0"/>
-    <w:lsdException w:name="Light Shading Accent 2" w:semiHidden="0" w:uiPriority="60" w:unhideWhenUsed="0"/>
-    <w:lsdException w:name="Light List Accent 2" w:semiHidden="0" w:uiPriority="61" w:unhideWhenUsed="0"/>
-    <w:lsdException w:name="Light Grid Accent 2" w:semiHidden="0" w:uiPriority="62" w:unhideWhenUsed="0"/>
-    <w:lsdException w:name="Medium Shading 1 Accent 2" w:semiHidden="0" w:uiPriority="63" w:unhideWhenUsed="0"/>
-    <w:lsdException w:name="Medium Shading 2 Accent 2" w:semiHidden="0" w:uiPriority="64" w:unhideWhenUsed="0"/>
-    <w:lsdException w:name="Medium List 1 Accent 2" w:semiHidden="0" w:uiPriority="65" w:unhideWhenUsed="0"/>
-    <w:lsdException w:name="Medium List 2 Accent 2" w:semiHidden="0" w:uiPriority="66" w:unhideWhenUsed="0"/>
-    <w:lsdException w:name="Medium Grid 1 Accent 2" w:semiHidden="0" w:uiPriority="67" w:unhideWhenUsed="0"/>
-    <w:lsdException w:name="Medium Grid 2 Accent 2" w:semiHidden="0" w:uiPriority="68" w:unhideWhenUsed="0"/>
-    <w:lsdException w:name="Medium Grid 3 Accent 2" w:semiHidden="0" w:uiPriority="69" w:unhideWhenUsed="0"/>
-    <w:lsdException w:name="Dark List Accent 2" w:semiHidden="0" w:uiPriority="70" w:unhideWhenUsed="0"/>
-    <w:lsdException w:name="Colorful Shading Accent 2" w:semiHidden="0" w:uiPriority="71" w:unhideWhenUsed="0"/>
-    <w:lsdException w:name="Colorful List Accent 2" w:semiHidden="0" w:uiPriority="72" w:unhideWhenUsed="0"/>
-    <w:lsdException w:name="Colorful Grid Accent 2" w:semiHidden="0" w:uiPriority="73" w:unhideWhenUsed="0"/>
-    <w:lsdException w:name="Light Shading Accent 3" w:semiHidden="0" w:uiPriority="60" w:unhideWhenUsed="0"/>
-    <w:lsdException w:name="Light List Accent 3" w:semiHidden="0" w:uiPriority="61" w:unhideWhenUsed="0"/>
-    <w:lsdException w:name="Light Grid Accent 3" w:semiHidden="0" w:uiPriority="62" w:unhideWhenUsed="0"/>
-    <w:lsdException w:name="Medium Shading 1 Accent 3" w:semiHidden="0" w:uiPriority="63" w:unhideWhenUsed="0"/>
-    <w:lsdException w:name="Medium Shading 2 Accent 3" w:semiHidden="0" w:uiPriority="64" w:unhideWhenUsed="0"/>
-    <w:lsdException w:name="Medium List 1 Accent 3" w:semiHidden="0" w:uiPriority="65" w:unhideWhenUsed="0"/>
-    <w:lsdException w:name="Medium List 2 Accent 3" w:semiHidden="0" w:uiPriority="66" w:unhideWhenUsed="0"/>
-    <w:lsdException w:name="Medium Grid 1 Accent 3" w:semiHidden="0" w:uiPriority="67" w:unhideWhenUsed="0"/>
-    <w:lsdException w:name="Medium Grid 2 Accent 3" w:semiHidden="0" w:uiPriority="68" w:unhideWhenUsed="0"/>
-    <w:lsdException w:name="Medium Grid 3 Accent 3" w:semiHidden="0" w:uiPriority="69" w:unhideWhenUsed="0"/>
-    <w:lsdException w:name="Dark List Accent 3" w:semiHidden="0" w:uiPriority="70" w:unhideWhenUsed="0"/>
-    <w:lsdException w:name="Colorful Shading Accent 3" w:semiHidden="0" w:uiPriority="71" w:unhideWhenUsed="0"/>
-    <w:lsdException w:name="Colorful List Accent 3" w:semiHidden="0" w:uiPriority="72" w:unhideWhenUsed="0"/>
-    <w:lsdException w:name="Colorful Grid Accent 3" w:semiHidden="0" w:uiPriority="73" w:unhideWhenUsed="0"/>
-    <w:lsdException w:name="Light Shading Accent 4" w:semiHidden="0" w:uiPriority="60" w:unhideWhenUsed="0"/>
-    <w:lsdException w:name="Light List Accent 4" w:semiHidden="0" w:uiPriority="61" w:unhideWhenUsed="0"/>
-    <w:lsdException w:name="Light Grid Accent 4" w:semiHidden="0" w:uiPriority="62" w:unhideWhenUsed="0"/>
-    <w:lsdException w:name="Medium Shading 1 Accent 4" w:semiHidden="0" w:uiPriority="63" w:unhideWhenUsed="0"/>
-    <w:lsdException w:name="Medium Shading 2 Accent 4" w:semiHidden="0" w:uiPriority="64" w:unhideWhenUsed="0"/>
-    <w:lsdException w:name="Medium List 1 Accent 4" w:semiHidden="0" w:uiPriority="65" w:unhideWhenUsed="0"/>
-    <w:lsdException w:name="Medium List 2 Accent 4" w:semiHidden="0" w:uiPriority="66" w:unhideWhenUsed="0"/>
-    <w:lsdException w:name="Medium Grid 1 Accent 4" w:semiHidden="0" w:uiPriority="67" w:unhideWhenUsed="0"/>
-    <w:lsdException w:name="Medium Grid 2 Accent 4" w:semiHidden="0" w:uiPriority="68" w:unhideWhenUsed="0"/>
-    <w:lsdException w:name="Medium Grid 3 Accent 4" w:semiHidden="0" w:uiPriority="69" w:unhideWhenUsed="0"/>
-    <w:lsdException w:name="Dark List Accent 4" w:semiHidden="0" w:uiPriority="70" w:unhideWhenUsed="0"/>
-    <w:lsdException w:name="Colorful Shading Accent 4" w:semiHidden="0" w:uiPriority="71" w:unhideWhenUsed="0"/>
-    <w:lsdException w:name="Colorful List Accent 4" w:semiHidden="0" w:uiPriority="72" w:unhideWhenUsed="0"/>
-    <w:lsdException w:name="Colorful Grid Accent 4" w:semiHidden="0" w:uiPriority="73" w:unhideWhenUsed="0"/>
-    <w:lsdException w:name="Light Shading Accent 5" w:semiHidden="0" w:uiPriority="60" w:unhideWhenUsed="0"/>
-    <w:lsdException w:name="Light List Accent 5" w:semiHidden="0" w:uiPriority="61" w:unhideWhenUsed="0"/>
-    <w:lsdException w:name="Light Grid Accent 5" w:semiHidden="0" w:uiPriority="62" w:unhideWhenUsed="0"/>
-    <w:lsdException w:name="Medium Shading 1 Accent 5" w:semiHidden="0" w:uiPriority="63" w:unhideWhenUsed="0"/>
-    <w:lsdException w:name="Medium Shading 2 Accent 5" w:semiHidden="0" w:uiPriority="64" w:unhideWhenUsed="0"/>
-    <w:lsdException w:name="Medium List 1 Accent 5" w:semiHidden="0" w:uiPriority="65" w:unhideWhenUsed="0"/>
-    <w:lsdException w:name="Medium List 2 Accent 5" w:semiHidden="0" w:uiPriority="66" w:unhideWhenUsed="0"/>
-    <w:lsdException w:name="Medium Grid 1 Accent 5" w:semiHidden="0" w:uiPriority="67" w:unhideWhenUsed="0"/>
-    <w:lsdException w:name="Medium Grid 2 Accent 5" w:semiHidden="0" w:uiPriority="68" w:unhideWhenUsed="0"/>
-    <w:lsdException w:name="Medium Grid 3 Accent 5" w:semiHidden="0" w:uiPriority="69" w:unhideWhenUsed="0"/>
-    <w:lsdException w:name="Dark List Accent 5" w:semiHidden="0" w:uiPriority="70" w:unhideWhenUsed="0"/>
-    <w:lsdException w:name="Colorful Shading Accent 5" w:semiHidden="0" w:uiPriority="71" w:unhideWhenUsed="0"/>
-    <w:lsdException w:name="Colorful List Accent 5" w:semiHidden="0" w:uiPriority="72" w:unhideWhenUsed="0"/>
-    <w:lsdException w:name="Colorful Grid Accent 5" w:semiHidden="0" w:uiPriority="73" w:unhideWhenUsed="0"/>
-    <w:lsdException w:name="Light Shading Accent 6" w:semiHidden="0" w:uiPriority="60" w:unhideWhenUsed="0"/>
-    <w:lsdException w:name="Light List Accent 6" w:semiHidden="0" w:uiPriority="61" w:unhideWhenUsed="0"/>
-    <w:lsdException w:name="Light Grid Accent 6" w:semiHidden="0" w:uiPriority="62" w:unhideWhenUsed="0"/>
-    <w:lsdException w:name="Medium Shading 1 Accent 6" w:semiHidden="0" w:uiPriority="63" w:unhideWhenUsed="0"/>
-    <w:lsdException w:name="Medium Shading 2 Accent 6" w:semiHidden="0" w:uiPriority="64" w:unhideWhenUsed="0"/>
-    <w:lsdException w:name="Medium List 1 Accent 6" w:semiHidden="0" w:uiPriority="65" w:unhideWhenUsed="0"/>
-    <w:lsdException w:name="Medium List 2 Accent 6" w:semiHidden="0" w:uiPriority="66" w:unhideWhenUsed="0"/>
-    <w:lsdException w:name="Medium Grid 1 Accent 6" w:semiHidden="0" w:uiPriority="67" w:unhideWhenUsed="0"/>
-    <w:lsdException w:name="Medium Grid 2 Accent 6" w:semiHidden="0" w:uiPriority="68" w:unhideWhenUsed="0"/>
-    <w:lsdException w:name="Medium Grid 3 Accent 6" w:semiHidden="0" w:uiPriority="69" w:unhideWhenUsed="0"/>
-    <w:lsdException w:name="Dark List Accent 6" w:semiHidden="0" w:uiPriority="70" w:unhideWhenUsed="0"/>
-    <w:lsdException w:name="Colorful Shading Accent 6" w:semiHidden="0" w:uiPriority="71" w:unhideWhenUsed="0"/>
-    <w:lsdException w:name="Colorful List Accent 6" w:semiHidden="0" w:uiPriority="72" w:unhideWhenUsed="0"/>
-    <w:lsdException w:name="Colorful Grid Accent 6" w:semiHidden="0" w:uiPriority="73" w:unhideWhenUsed="0"/>
-    <w:lsdException w:name="Subtle Emphasis" w:semiHidden="0" w:uiPriority="19" w:unhideWhenUsed="0" w:qFormat="1"/>
-    <w:lsdException w:name="Intense Emphasis" w:semiHidden="0" w:uiPriority="21" w:unhideWhenUsed="0" w:qFormat="1"/>
-    <w:lsdException w:name="Subtle Reference" w:semiHidden="0" w:uiPriority="31" w:unhideWhenUsed="0" w:qFormat="1"/>
-    <w:lsdException w:name="Intense Reference" w:semiHidden="0" w:uiPriority="32" w:unhideWhenUsed="0" w:qFormat="1"/>
-    <w:lsdException w:name="Book Title" w:semiHidden="0" w:uiPriority="33" w:unhideWhenUsed="0" w:qFormat="1"/>
-    <w:lsdException w:name="Bibliography" w:uiPriority="37"/>
-    <w:lsdException w:name="TOC Heading" w:uiPriority="39" w:qFormat="1"/>
-  </w:latentStyles>
-  <w:style w:type="paragraph" w:default="1" w:styleId="Standard">
-    <w:name w:val="Normal"/>
-    <w:qFormat/>
-  </w:style>
-  <w:style w:type="character" w:default="1" w:styleId="Absatz-Standardschriftart">
-    <w:name w:val="Default Paragraph Font"/>
-    <w:uiPriority w:val="1"/>
-    <w:semiHidden/>
-    <w:unhideWhenUsed/>
-  </w:style>
-  <w:style w:type="table" w:default="1" w:styleId="NormaleTabelle">
-    <w:name w:val="Normal Table"/>
-    <w:uiPriority w:val="99"/>
-    <w:semiHidden/>
-    <w:unhideWhenUsed/>
-    <w:tblPr>
-      <w:tblInd w:w="0" w:type="dxa"/>
-      <w:tblCellMar>
-        <w:top w:w="0" w:type="dxa"/>
-        <w:left w:w="108" w:type="dxa"/>
-        <w:bottom w:w="0" w:type="dxa"/>
-        <w:right w:w="108" w:type="dxa"/>
-      </w:tblCellMar>
-    </w:tblPr>
-  </w:style>
-  <w:style w:type="numbering" w:default="1" w:styleId="KeineListe">
-    <w:name w:val="No List"/>
-    <w:uiPriority w:val="99"/>
-    <w:semiHidden/>
-    <w:unhideWhenUsed/>
-  </w:style>
-  <w:style w:type="paragraph" w:customStyle="1" w:styleId="C6C34585611943648425F5E20241C413">
-    <w:name w:val="C6C34585611943648425F5E20241C413"/>
-    <w:rsid w:val="005A25CC"/>
-  </w:style>
-  <w:style w:type="paragraph" w:customStyle="1" w:styleId="3C48BFE98A4F4759B6D083AFC67FB6D1">
-    <w:name w:val="3C48BFE98A4F4759B6D083AFC67FB6D1"/>
-    <w:rsid w:val="005A25CC"/>
-  </w:style>
-  <w:style w:type="paragraph" w:customStyle="1" w:styleId="639CF926C61E4C3C961BF51D9360FFDC">
-    <w:name w:val="639CF926C61E4C3C961BF51D9360FFDC"/>
-    <w:rsid w:val="005A25CC"/>
-  </w:style>
-  <w:style w:type="paragraph" w:customStyle="1" w:styleId="4AF7EA1F852E463EA1B097587244EB75">
-    <w:name w:val="4AF7EA1F852E463EA1B097587244EB75"/>
-    <w:rsid w:val="005A25CC"/>
-  </w:style>
-</w:styles>
-</file>
-
-<file path=word/glossary/stylesWithEffects.xml><?xml version="1.0" encoding="utf-8"?>
-<w:styles xmlns:wpc="http://schemas.microsoft.com/office/word/2010/wordprocessingCanvas" xmlns:mc="http://schemas.openxmlformats.org/markup-compatibility/2006" xmlns:o="urn:schemas-microsoft-com:office:office" xmlns:r="http://schemas.openxmlformats.org/officeDocument/2006/relationships" xmlns:m="http://schemas.openxmlformats.org/officeDocument/2006/math" xmlns:v="urn:schemas-microsoft-com:vml" xmlns:wp14="http://schemas.microsoft.com/office/word/2010/wordprocessingDrawing" xmlns:wp="http://schemas.openxmlformats.org/drawingml/2006/wordprocessingDrawing" xmlns:w10="urn:schemas-microsoft-com:office:word" xmlns:w="http://schemas.openxmlformats.org/wordprocessingml/2006/main" xmlns:w14="http://schemas.microsoft.com/office/word/2010/wordml" xmlns:wpg="http://schemas.microsoft.com/office/word/2010/wordprocessingGroup" xmlns:wpi="http://schemas.microsoft.com/office/word/2010/wordprocessingInk" xmlns:wne="http://schemas.microsoft.com/office/word/2006/wordml" xmlns:wps="http://schemas.microsoft.com/office/word/2010/wordprocessingShape" mc:Ignorable="w14 wp14">
-  <w:docDefaults>
-    <w:rPrDefault>
-      <w:rPr>
-        <w:rFonts w:asciiTheme="minorHAnsi" w:eastAsiaTheme="minorEastAsia" w:hAnsiTheme="minorHAnsi" w:cstheme="minorBidi"/>
-        <w:sz w:val="22"/>
-        <w:szCs w:val="22"/>
-        <w:lang w:val="de-DE" w:eastAsia="de-DE" w:bidi="ar-SA"/>
-      </w:rPr>
-    </w:rPrDefault>
-    <w:pPrDefault>
-      <w:pPr>
-        <w:spacing w:after="200" w:line="276" w:lineRule="auto"/>
-      </w:pPr>
-    </w:pPrDefault>
-  </w:docDefaults>
-  <w:latentStyles w:defLockedState="0" w:defUIPriority="99" w:defSemiHidden="1" w:defUnhideWhenUsed="1" w:defQFormat="0" w:count="267">
-    <w:lsdException w:name="Normal" w:semiHidden="0" w:uiPriority="0" w:unhideWhenUsed="0" w:qFormat="1"/>
-    <w:lsdException w:name="heading 1" w:semiHidden="0" w:uiPriority="9" w:unhideWhenUsed="0" w:qFormat="1"/>
-    <w:lsdException w:name="heading 2" w:uiPriority="9" w:qFormat="1"/>
-    <w:lsdException w:name="heading 3" w:uiPriority="9" w:qFormat="1"/>
-    <w:lsdException w:name="heading 4" w:uiPriority="9" w:qFormat="1"/>
-    <w:lsdException w:name="heading 5" w:uiPriority="9" w:qFormat="1"/>
-    <w:lsdException w:name="heading 6" w:uiPriority="9" w:qFormat="1"/>
-    <w:lsdException w:name="heading 7" w:uiPriority="9" w:qFormat="1"/>
-    <w:lsdException w:name="heading 8" w:uiPriority="9" w:qFormat="1"/>
-    <w:lsdException w:name="heading 9" w:uiPriority="9" w:qFormat="1"/>
-    <w:lsdException w:name="toc 1" w:uiPriority="39"/>
-    <w:lsdException w:name="toc 2" w:uiPriority="39"/>
-    <w:lsdException w:name="toc 3" w:uiPriority="39"/>
-    <w:lsdException w:name="toc 4" w:uiPriority="39"/>
-    <w:lsdException w:name="toc 5" w:uiPriority="39"/>
-    <w:lsdException w:name="toc 6" w:uiPriority="39"/>
-    <w:lsdException w:name="toc 7" w:uiPriority="39"/>
-    <w:lsdException w:name="toc 8" w:uiPriority="39"/>
-    <w:lsdException w:name="toc 9" w:uiPriority="39"/>
-    <w:lsdException w:name="caption" w:uiPriority="35" w:qFormat="1"/>
-    <w:lsdException w:name="Title" w:semiHidden="0" w:uiPriority="10" w:unhideWhenUsed="0" w:qFormat="1"/>
-    <w:lsdException w:name="Default Paragraph Font" w:uiPriority="1"/>
-    <w:lsdException w:name="Subtitle" w:semiHidden="0" w:uiPriority="11" w:unhideWhenUsed="0" w:qFormat="1"/>
-    <w:lsdException w:name="Strong" w:semiHidden="0" w:uiPriority="22" w:unhideWhenUsed="0" w:qFormat="1"/>
-    <w:lsdException w:name="Emphasis" w:semiHidden="0" w:uiPriority="20" w:unhideWhenUsed="0" w:qFormat="1"/>
-    <w:lsdException w:name="Table Grid" w:semiHidden="0" w:uiPriority="59" w:unhideWhenUsed="0"/>
-    <w:lsdException w:name="Placeholder Text" w:unhideWhenUsed="0"/>
-    <w:lsdException w:name="No Spacing" w:semiHidden="0" w:uiPriority="1" w:unhideWhenUsed="0" w:qFormat="1"/>
-    <w:lsdException w:name="Light Shading" w:semiHidden="0" w:uiPriority="60" w:unhideWhenUsed="0"/>
-    <w:lsdException w:name="Light List" w:semiHidden="0" w:uiPriority="61" w:unhideWhenUsed="0"/>
-    <w:lsdException w:name="Light Grid" w:semiHidden="0" w:uiPriority="62" w:unhideWhenUsed="0"/>
-    <w:lsdException w:name="Medium Shading 1" w:semiHidden="0" w:uiPriority="63" w:unhideWhenUsed="0"/>
-    <w:lsdException w:name="Medium Shading 2" w:semiHidden="0" w:uiPriority="64" w:unhideWhenUsed="0"/>
-    <w:lsdException w:name="Medium List 1" w:semiHidden="0" w:uiPriority="65" w:unhideWhenUsed="0"/>
-    <w:lsdException w:name="Medium List 2" w:semiHidden="0" w:uiPriority="66" w:unhideWhenUsed="0"/>
-    <w:lsdException w:name="Medium Grid 1" w:semiHidden="0" w:uiPriority="67" w:unhideWhenUsed="0"/>
-    <w:lsdException w:name="Medium Grid 2" w:semiHidden="0" w:uiPriority="68" w:unhideWhenUsed="0"/>
-    <w:lsdException w:name="Medium Grid 3" w:semiHidden="0" w:uiPriority="69" w:unhideWhenUsed="0"/>
-    <w:lsdException w:name="Dark List" w:semiHidden="0" w:uiPriority="70" w:unhideWhenUsed="0"/>
-    <w:lsdException w:name="Colorful Shading" w:semiHidden="0" w:uiPriority="71" w:unhideWhenUsed="0"/>
-    <w:lsdException w:name="Colorful List" w:semiHidden="0" w:uiPriority="72" w:unhideWhenUsed="0"/>
-    <w:lsdException w:name="Colorful Grid" w:semiHidden="0" w:uiPriority="73" w:unhideWhenUsed="0"/>
-    <w:lsdException w:name="Light Shading Accent 1" w:semiHidden="0" w:uiPriority="60" w:unhideWhenUsed="0"/>
-    <w:lsdException w:name="Light List Accent 1" w:semiHidden="0" w:uiPriority="61" w:unhideWhenUsed="0"/>
-    <w:lsdException w:name="Light Grid Accent 1" w:semiHidden="0" w:uiPriority="62" w:unhideWhenUsed="0"/>
-    <w:lsdException w:name="Medium Shading 1 Accent 1" w:semiHidden="0" w:uiPriority="63" w:unhideWhenUsed="0"/>
-    <w:lsdException w:name="Medium Shading 2 Accent 1" w:semiHidden="0" w:uiPriority="64" w:unhideWhenUsed="0"/>
-    <w:lsdException w:name="Medium List 1 Accent 1" w:semiHidden="0" w:uiPriority="65" w:unhideWhenUsed="0"/>
-    <w:lsdException w:name="Revision" w:unhideWhenUsed="0"/>
-    <w:lsdException w:name="List Paragraph" w:semiHidden="0" w:uiPriority="34" w:unhideWhenUsed="0" w:qFormat="1"/>
-    <w:lsdException w:name="Quote" w:semiHidden="0" w:uiPriority="29" w:unhideWhenUsed="0" w:qFormat="1"/>
-    <w:lsdException w:name="Intense Quote" w:semiHidden="0" w:uiPriority="30" w:unhideWhenUsed="0" w:qFormat="1"/>
-    <w:lsdException w:name="Medium List 2 Accent 1" w:semiHidden="0" w:uiPriority="66" w:unhideWhenUsed="0"/>
-    <w:lsdException w:name="Medium Grid 1 Accent 1" w:semiHidden="0" w:uiPriority="67" w:unhideWhenUsed="0"/>
-    <w:lsdException w:name="Medium Grid 2 Accent 1" w:semiHidden="0" w:uiPriority="68" w:unhideWhenUsed="0"/>
-    <w:lsdException w:name="Medium Grid 3 Accent 1" w:semiHidden="0" w:uiPriority="69" w:unhideWhenUsed="0"/>
-    <w:lsdException w:name="Dark List Accent 1" w:semiHidden="0" w:uiPriority="70" w:unhideWhenUsed="0"/>
-    <w:lsdException w:name="Colorful Shading Accent 1" w:semiHidden="0" w:uiPriority="71" w:unhideWhenUsed="0"/>
-    <w:lsdException w:name="Colorful List Accent 1" w:semiHidden="0" w:uiPriority="72" w:unhideWhenUsed="0"/>
-    <w:lsdException w:name="Colorful Grid Accent 1" w:semiHidden="0" w:uiPriority="73" w:unhideWhenUsed="0"/>
-    <w:lsdException w:name="Light Shading Accent 2" w:semiHidden="0" w:uiPriority="60" w:unhideWhenUsed="0"/>
-    <w:lsdException w:name="Light List Accent 2" w:semiHidden="0" w:uiPriority="61" w:unhideWhenUsed="0"/>
-    <w:lsdException w:name="Light Grid Accent 2" w:semiHidden="0" w:uiPriority="62" w:unhideWhenUsed="0"/>
-    <w:lsdException w:name="Medium Shading 1 Accent 2" w:semiHidden="0" w:uiPriority="63" w:unhideWhenUsed="0"/>
-    <w:lsdException w:name="Medium Shading 2 Accent 2" w:semiHidden="0" w:uiPriority="64" w:unhideWhenUsed="0"/>
-    <w:lsdException w:name="Medium List 1 Accent 2" w:semiHidden="0" w:uiPriority="65" w:unhideWhenUsed="0"/>
-    <w:lsdException w:name="Medium List 2 Accent 2" w:semiHidden="0" w:uiPriority="66" w:unhideWhenUsed="0"/>
-    <w:lsdException w:name="Medium Grid 1 Accent 2" w:semiHidden="0" w:uiPriority="67" w:unhideWhenUsed="0"/>
-    <w:lsdException w:name="Medium Grid 2 Accent 2" w:semiHidden="0" w:uiPriority="68" w:unhideWhenUsed="0"/>
-    <w:lsdException w:name="Medium Grid 3 Accent 2" w:semiHidden="0" w:uiPriority="69" w:unhideWhenUsed="0"/>
-    <w:lsdException w:name="Dark List Accent 2" w:semiHidden="0" w:uiPriority="70" w:unhideWhenUsed="0"/>
-    <w:lsdException w:name="Colorful Shading Accent 2" w:semiHidden="0" w:uiPriority="71" w:unhideWhenUsed="0"/>
-    <w:lsdException w:name="Colorful List Accent 2" w:semiHidden="0" w:uiPriority="72" w:unhideWhenUsed="0"/>
-    <w:lsdException w:name="Colorful Grid Accent 2" w:semiHidden="0" w:uiPriority="73" w:unhideWhenUsed="0"/>
-    <w:lsdException w:name="Light Shading Accent 3" w:semiHidden="0" w:uiPriority="60" w:unhideWhenUsed="0"/>
-    <w:lsdException w:name="Light List Accent 3" w:semiHidden="0" w:uiPriority="61" w:unhideWhenUsed="0"/>
-    <w:lsdException w:name="Light Grid Accent 3" w:semiHidden="0" w:uiPriority="62" w:unhideWhenUsed="0"/>
-    <w:lsdException w:name="Medium Shading 1 Accent 3" w:semiHidden="0" w:uiPriority="63" w:unhideWhenUsed="0"/>
-    <w:lsdException w:name="Medium Shading 2 Accent 3" w:semiHidden="0" w:uiPriority="64" w:unhideWhenUsed="0"/>
-    <w:lsdException w:name="Medium List 1 Accent 3" w:semiHidden="0" w:uiPriority="65" w:unhideWhenUsed="0"/>
-    <w:lsdException w:name="Medium List 2 Accent 3" w:semiHidden="0" w:uiPriority="66" w:unhideWhenUsed="0"/>
-    <w:lsdException w:name="Medium Grid 1 Accent 3" w:semiHidden="0" w:uiPriority="67" w:unhideWhenUsed="0"/>
-    <w:lsdException w:name="Medium Grid 2 Accent 3" w:semiHidden="0" w:uiPriority="68" w:unhideWhenUsed="0"/>
-    <w:lsdException w:name="Medium Grid 3 Accent 3" w:semiHidden="0" w:uiPriority="69" w:unhideWhenUsed="0"/>
-    <w:lsdException w:name="Dark List Accent 3" w:semiHidden="0" w:uiPriority="70" w:unhideWhenUsed="0"/>
-    <w:lsdException w:name="Colorful Shading Accent 3" w:semiHidden="0" w:uiPriority="71" w:unhideWhenUsed="0"/>
-    <w:lsdException w:name="Colorful List Accent 3" w:semiHidden="0" w:uiPriority="72" w:unhideWhenUsed="0"/>
-    <w:lsdException w:name="Colorful Grid Accent 3" w:semiHidden="0" w:uiPriority="73" w:unhideWhenUsed="0"/>
-    <w:lsdException w:name="Light Shading Accent 4" w:semiHidden="0" w:uiPriority="60" w:unhideWhenUsed="0"/>
-    <w:lsdException w:name="Light List Accent 4" w:semiHidden="0" w:uiPriority="61" w:unhideWhenUsed="0"/>
-    <w:lsdException w:name="Light Grid Accent 4" w:semiHidden="0" w:uiPriority="62" w:unhideWhenUsed="0"/>
-    <w:lsdException w:name="Medium Shading 1 Accent 4" w:semiHidden="0" w:uiPriority="63" w:unhideWhenUsed="0"/>
-    <w:lsdException w:name="Medium Shading 2 Accent 4" w:semiHidden="0" w:uiPriority="64" w:unhideWhenUsed="0"/>
-    <w:lsdException w:name="Medium List 1 Accent 4" w:semiHidden="0" w:uiPriority="65" w:unhideWhenUsed="0"/>
-    <w:lsdException w:name="Medium List 2 Accent 4" w:semiHidden="0" w:uiPriority="66" w:unhideWhenUsed="0"/>
-    <w:lsdException w:name="Medium Grid 1 Accent 4" w:semiHidden="0" w:uiPriority="67" w:unhideWhenUsed="0"/>
-    <w:lsdException w:name="Medium Grid 2 Accent 4" w:semiHidden="0" w:uiPriority="68" w:unhideWhenUsed="0"/>
-    <w:lsdException w:name="Medium Grid 3 Accent 4" w:semiHidden="0" w:uiPriority="69" w:unhideWhenUsed="0"/>
-    <w:lsdException w:name="Dark List Accent 4" w:semiHidden="0" w:uiPriority="70" w:unhideWhenUsed="0"/>
-    <w:lsdException w:name="Colorful Shading Accent 4" w:semiHidden="0" w:uiPriority="71" w:unhideWhenUsed="0"/>
-    <w:lsdException w:name="Colorful List Accent 4" w:semiHidden="0" w:uiPriority="72" w:unhideWhenUsed="0"/>
-    <w:lsdException w:name="Colorful Grid Accent 4" w:semiHidden="0" w:uiPriority="73" w:unhideWhenUsed="0"/>
-    <w:lsdException w:name="Light Shading Accent 5" w:semiHidden="0" w:uiPriority="60" w:unhideWhenUsed="0"/>
-    <w:lsdException w:name="Light List Accent 5" w:semiHidden="0" w:uiPriority="61" w:unhideWhenUsed="0"/>
-    <w:lsdException w:name="Light Grid Accent 5" w:semiHidden="0" w:uiPriority="62" w:unhideWhenUsed="0"/>
-    <w:lsdException w:name="Medium Shading 1 Accent 5" w:semiHidden="0" w:uiPriority="63" w:unhideWhenUsed="0"/>
-    <w:lsdException w:name="Medium Shading 2 Accent 5" w:semiHidden="0" w:uiPriority="64" w:unhideWhenUsed="0"/>
-    <w:lsdException w:name="Medium List 1 Accent 5" w:semiHidden="0" w:uiPriority="65" w:unhideWhenUsed="0"/>
-    <w:lsdException w:name="Medium List 2 Accent 5" w:semiHidden="0" w:uiPriority="66" w:unhideWhenUsed="0"/>
-    <w:lsdException w:name="Medium Grid 1 Accent 5" w:semiHidden="0" w:uiPriority="67" w:unhideWhenUsed="0"/>
-    <w:lsdException w:name="Medium Grid 2 Accent 5" w:semiHidden="0" w:uiPriority="68" w:unhideWhenUsed="0"/>
-    <w:lsdException w:name="Medium Grid 3 Accent 5" w:semiHidden="0" w:uiPriority="69" w:unhideWhenUsed="0"/>
-    <w:lsdException w:name="Dark List Accent 5" w:semiHidden="0" w:uiPriority="70" w:unhideWhenUsed="0"/>
-    <w:lsdException w:name="Colorful Shading Accent 5" w:semiHidden="0" w:uiPriority="71" w:unhideWhenUsed="0"/>
-    <w:lsdException w:name="Colorful List Accent 5" w:semiHidden="0" w:uiPriority="72" w:unhideWhenUsed="0"/>
-    <w:lsdException w:name="Colorful Grid Accent 5" w:semiHidden="0" w:uiPriority="73" w:unhideWhenUsed="0"/>
-    <w:lsdException w:name="Light Shading Accent 6" w:semiHidden="0" w:uiPriority="60" w:unhideWhenUsed="0"/>
-    <w:lsdException w:name="Light List Accent 6" w:semiHidden="0" w:uiPriority="61" w:unhideWhenUsed="0"/>
-    <w:lsdException w:name="Light Grid Accent 6" w:semiHidden="0" w:uiPriority="62" w:unhideWhenUsed="0"/>
-    <w:lsdException w:name="Medium Shading 1 Accent 6" w:semiHidden="0" w:uiPriority="63" w:unhideWhenUsed="0"/>
-    <w:lsdException w:name="Medium Shading 2 Accent 6" w:semiHidden="0" w:uiPriority="64" w:unhideWhenUsed="0"/>
-    <w:lsdException w:name="Medium List 1 Accent 6" w:semiHidden="0" w:uiPriority="65" w:unhideWhenUsed="0"/>
-    <w:lsdException w:name="Medium List 2 Accent 6" w:semiHidden="0" w:uiPriority="66" w:unhideWhenUsed="0"/>
-    <w:lsdException w:name="Medium Grid 1 Accent 6" w:semiHidden="0" w:uiPriority="67" w:unhideWhenUsed="0"/>
-    <w:lsdException w:name="Medium Grid 2 Accent 6" w:semiHidden="0" w:uiPriority="68" w:unhideWhenUsed="0"/>
-    <w:lsdException w:name="Medium Grid 3 Accent 6" w:semiHidden="0" w:uiPriority="69" w:unhideWhenUsed="0"/>
-    <w:lsdException w:name="Dark List Accent 6" w:semiHidden="0" w:uiPriority="70" w:unhideWhenUsed="0"/>
-    <w:lsdException w:name="Colorful Shading Accent 6" w:semiHidden="0" w:uiPriority="71" w:unhideWhenUsed="0"/>
-    <w:lsdException w:name="Colorful List Accent 6" w:semiHidden="0" w:uiPriority="72" w:unhideWhenUsed="0"/>
-    <w:lsdException w:name="Colorful Grid Accent 6" w:semiHidden="0" w:uiPriority="73" w:unhideWhenUsed="0"/>
-    <w:lsdException w:name="Subtle Emphasis" w:semiHidden="0" w:uiPriority="19" w:unhideWhenUsed="0" w:qFormat="1"/>
-    <w:lsdException w:name="Intense Emphasis" w:semiHidden="0" w:uiPriority="21" w:unhideWhenUsed="0" w:qFormat="1"/>
-    <w:lsdException w:name="Subtle Reference" w:semiHidden="0" w:uiPriority="31" w:unhideWhenUsed="0" w:qFormat="1"/>
-    <w:lsdException w:name="Intense Reference" w:semiHidden="0" w:uiPriority="32" w:unhideWhenUsed="0" w:qFormat="1"/>
-    <w:lsdException w:name="Book Title" w:semiHidden="0" w:uiPriority="33" w:unhideWhenUsed="0" w:qFormat="1"/>
-    <w:lsdException w:name="Bibliography" w:uiPriority="37"/>
-    <w:lsdException w:name="TOC Heading" w:uiPriority="39" w:qFormat="1"/>
-  </w:latentStyles>
-  <w:style w:type="paragraph" w:default="1" w:styleId="Standard">
-    <w:name w:val="Normal"/>
-    <w:qFormat/>
-  </w:style>
-  <w:style w:type="character" w:default="1" w:styleId="Absatz-Standardschriftart">
-    <w:name w:val="Default Paragraph Font"/>
-    <w:uiPriority w:val="1"/>
-    <w:semiHidden/>
-    <w:unhideWhenUsed/>
-  </w:style>
-  <w:style w:type="table" w:default="1" w:styleId="NormaleTabelle">
-    <w:name w:val="Normal Table"/>
-    <w:uiPriority w:val="99"/>
-    <w:semiHidden/>
-    <w:unhideWhenUsed/>
-    <w:tblPr>
-      <w:tblInd w:w="0" w:type="dxa"/>
-      <w:tblCellMar>
-        <w:top w:w="0" w:type="dxa"/>
-        <w:left w:w="108" w:type="dxa"/>
-        <w:bottom w:w="0" w:type="dxa"/>
-        <w:right w:w="108" w:type="dxa"/>
-      </w:tblCellMar>
-    </w:tblPr>
-  </w:style>
-  <w:style w:type="numbering" w:default="1" w:styleId="KeineListe">
-    <w:name w:val="No List"/>
-    <w:uiPriority w:val="99"/>
-    <w:semiHidden/>
-    <w:unhideWhenUsed/>
-  </w:style>
-  <w:style w:type="paragraph" w:customStyle="1" w:styleId="C6C34585611943648425F5E20241C413">
-    <w:name w:val="C6C34585611943648425F5E20241C413"/>
-    <w:rsid w:val="005A25CC"/>
-  </w:style>
-  <w:style w:type="paragraph" w:customStyle="1" w:styleId="3C48BFE98A4F4759B6D083AFC67FB6D1">
-    <w:name w:val="3C48BFE98A4F4759B6D083AFC67FB6D1"/>
-    <w:rsid w:val="005A25CC"/>
-  </w:style>
-  <w:style w:type="paragraph" w:customStyle="1" w:styleId="639CF926C61E4C3C961BF51D9360FFDC">
-    <w:name w:val="639CF926C61E4C3C961BF51D9360FFDC"/>
-    <w:rsid w:val="005A25CC"/>
-  </w:style>
-  <w:style w:type="paragraph" w:customStyle="1" w:styleId="4AF7EA1F852E463EA1B097587244EB75">
-    <w:name w:val="4AF7EA1F852E463EA1B097587244EB75"/>
-    <w:rsid w:val="005A25CC"/>
-  </w:style>
-</w:styles>
-</file>
-
-<file path=word/glossary/webSettings.xml><?xml version="1.0" encoding="utf-8"?>
-<w:webSettings xmlns:mc="http://schemas.openxmlformats.org/markup-compatibility/2006" xmlns:r="http://schemas.openxmlformats.org/officeDocument/2006/relationships" xmlns:w="http://schemas.openxmlformats.org/wordprocessingml/2006/main" xmlns:w14="http://schemas.microsoft.com/office/word/2010/wordml" mc:Ignorable="w14">
-  <w:optimizeForBrowser/>
-  <w:allowPNG/>
-</w:webSettings>
 </file>
 
 <file path=word/theme/theme1.xml><?xml version="1.0" encoding="utf-8"?>
@@ -2826,7 +2805,7 @@
 </file>
 
 <file path=customXml/itemProps1.xml><?xml version="1.0" encoding="utf-8"?>
-<ds:datastoreItem xmlns:ds="http://schemas.openxmlformats.org/officeDocument/2006/customXml" ds:itemID="{D77D5EAD-D7D6-4D62-B76A-2E1DDC6D4A2F}">
+<ds:datastoreItem xmlns:ds="http://schemas.openxmlformats.org/officeDocument/2006/customXml" ds:itemID="{AA57CCC4-6405-45E9-84C2-177547569367}">
   <ds:schemaRefs>
     <ds:schemaRef ds:uri="http://schemas.openxmlformats.org/officeDocument/2006/bibliography"/>
   </ds:schemaRefs>

</xml_diff>

<commit_message>
Jede Menge Refactoring (Context -> Room) MessageSender-Konstanten entfern
</commit_message>
<xml_diff>
--- a/Dokumente/Projektplan.docx
+++ b/Dokumente/Projektplan.docx
@@ -2,11 +2,317 @@
 <file path=word/document.xml><?xml version="1.0" encoding="utf-8"?>
 <w:document xmlns:wpc="http://schemas.microsoft.com/office/word/2010/wordprocessingCanvas" xmlns:mc="http://schemas.openxmlformats.org/markup-compatibility/2006" xmlns:o="urn:schemas-microsoft-com:office:office" xmlns:r="http://schemas.openxmlformats.org/officeDocument/2006/relationships" xmlns:m="http://schemas.openxmlformats.org/officeDocument/2006/math" xmlns:v="urn:schemas-microsoft-com:vml" xmlns:wp14="http://schemas.microsoft.com/office/word/2010/wordprocessingDrawing" xmlns:wp="http://schemas.openxmlformats.org/drawingml/2006/wordprocessingDrawing" xmlns:w10="urn:schemas-microsoft-com:office:word" xmlns:w="http://schemas.openxmlformats.org/wordprocessingml/2006/main" xmlns:w14="http://schemas.microsoft.com/office/word/2010/wordml" xmlns:wpg="http://schemas.microsoft.com/office/word/2010/wordprocessingGroup" xmlns:wpi="http://schemas.microsoft.com/office/word/2010/wordprocessingInk" xmlns:wne="http://schemas.microsoft.com/office/word/2006/wordml" xmlns:wps="http://schemas.microsoft.com/office/word/2010/wordprocessingShape" mc:Ignorable="w14 wp14">
   <w:body>
+    <w:sdt>
+      <w:sdtPr>
+        <w:rPr>
+          <w:rFonts w:asciiTheme="majorHAnsi" w:eastAsiaTheme="majorEastAsia" w:hAnsiTheme="majorHAnsi" w:cstheme="majorBidi"/>
+        </w:rPr>
+        <w:id w:val="407974928"/>
+        <w:docPartObj>
+          <w:docPartGallery w:val="Cover Pages"/>
+          <w:docPartUnique/>
+        </w:docPartObj>
+      </w:sdtPr>
+      <w:sdtEndPr>
+        <w:rPr>
+          <w:rFonts w:asciiTheme="minorHAnsi" w:eastAsiaTheme="minorHAnsi" w:hAnsiTheme="minorHAnsi" w:cstheme="minorBidi"/>
+          <w:lang w:eastAsia="en-US"/>
+        </w:rPr>
+      </w:sdtEndPr>
+      <w:sdtContent>
+        <w:tbl>
+          <w:tblPr>
+            <w:tblpPr w:leftFromText="187" w:rightFromText="187" w:horzAnchor="margin" w:tblpXSpec="center" w:tblpY="2881"/>
+            <w:tblW w:w="4000" w:type="pct"/>
+            <w:tblBorders>
+              <w:left w:val="single" w:sz="18" w:space="0" w:color="4F81BD" w:themeColor="accent1"/>
+            </w:tblBorders>
+            <w:tblLook w:val="04A0" w:firstRow="1" w:lastRow="0" w:firstColumn="1" w:lastColumn="0" w:noHBand="0" w:noVBand="1"/>
+          </w:tblPr>
+          <w:tblGrid>
+            <w:gridCol w:w="7442"/>
+          </w:tblGrid>
+          <w:tr>
+            <w:sdt>
+              <w:sdtPr>
+                <w:rPr>
+                  <w:rFonts w:asciiTheme="majorHAnsi" w:eastAsiaTheme="majorEastAsia" w:hAnsiTheme="majorHAnsi" w:cstheme="majorBidi"/>
+                </w:rPr>
+                <w:alias w:val="Firma"/>
+                <w:id w:val="13406915"/>
+                <w:placeholder>
+                  <w:docPart w:val="9CD6825AAEC84C77B2BD435B75427228"/>
+                </w:placeholder>
+                <w:dataBinding w:prefixMappings="xmlns:ns0='http://schemas.openxmlformats.org/officeDocument/2006/extended-properties'" w:xpath="/ns0:Properties[1]/ns0:Company[1]" w:storeItemID="{6668398D-A668-4E3E-A5EB-62B293D839F1}"/>
+                <w:text/>
+              </w:sdtPr>
+              <w:sdtContent>
+                <w:tc>
+                  <w:tcPr>
+                    <w:tcW w:w="7672" w:type="dxa"/>
+                    <w:tcMar>
+                      <w:top w:w="216" w:type="dxa"/>
+                      <w:left w:w="115" w:type="dxa"/>
+                      <w:bottom w:w="216" w:type="dxa"/>
+                      <w:right w:w="115" w:type="dxa"/>
+                    </w:tcMar>
+                  </w:tcPr>
+                  <w:p>
+                    <w:pPr>
+                      <w:pStyle w:val="KeinLeerraum"/>
+                      <w:rPr>
+                        <w:rFonts w:asciiTheme="majorHAnsi" w:eastAsiaTheme="majorEastAsia" w:hAnsiTheme="majorHAnsi" w:cstheme="majorBidi"/>
+                      </w:rPr>
+                    </w:pPr>
+                    <w:r>
+                      <w:rPr>
+                        <w:rFonts w:asciiTheme="majorHAnsi" w:eastAsiaTheme="majorEastAsia" w:hAnsiTheme="majorHAnsi" w:cstheme="majorBidi"/>
+                      </w:rPr>
+                      <w:t>Wahlpflichtkurs, Wintersemester 2012/2013, HAW Hamburg</w:t>
+                    </w:r>
+                  </w:p>
+                </w:tc>
+              </w:sdtContent>
+            </w:sdt>
+          </w:tr>
+          <w:tr>
+            <w:tc>
+              <w:tcPr>
+                <w:tcW w:w="7672" w:type="dxa"/>
+              </w:tcPr>
+              <w:sdt>
+                <w:sdtPr>
+                  <w:rPr>
+                    <w:rFonts w:asciiTheme="majorHAnsi" w:eastAsiaTheme="majorEastAsia" w:hAnsiTheme="majorHAnsi" w:cstheme="majorBidi"/>
+                    <w:color w:val="4F81BD" w:themeColor="accent1"/>
+                    <w:sz w:val="80"/>
+                    <w:szCs w:val="80"/>
+                  </w:rPr>
+                  <w:alias w:val="Titel"/>
+                  <w:id w:val="13406919"/>
+                  <w:placeholder>
+                    <w:docPart w:val="ED5CDE7923A346AB8EED5F86F397DEC3"/>
+                  </w:placeholder>
+                  <w:dataBinding w:prefixMappings="xmlns:ns0='http://schemas.openxmlformats.org/package/2006/metadata/core-properties' xmlns:ns1='http://purl.org/dc/elements/1.1/'" w:xpath="/ns0:coreProperties[1]/ns1:title[1]" w:storeItemID="{6C3C8BC8-F283-45AE-878A-BAB7291924A1}"/>
+                  <w:text/>
+                </w:sdtPr>
+                <w:sdtContent>
+                  <w:p>
+                    <w:pPr>
+                      <w:pStyle w:val="KeinLeerraum"/>
+                      <w:rPr>
+                        <w:rFonts w:asciiTheme="majorHAnsi" w:eastAsiaTheme="majorEastAsia" w:hAnsiTheme="majorHAnsi" w:cstheme="majorBidi"/>
+                        <w:color w:val="4F81BD" w:themeColor="accent1"/>
+                        <w:sz w:val="80"/>
+                        <w:szCs w:val="80"/>
+                      </w:rPr>
+                    </w:pPr>
+                    <w:r>
+                      <w:rPr>
+                        <w:rFonts w:asciiTheme="majorHAnsi" w:eastAsiaTheme="majorEastAsia" w:hAnsiTheme="majorHAnsi" w:cstheme="majorBidi"/>
+                        <w:color w:val="4F81BD" w:themeColor="accent1"/>
+                        <w:sz w:val="80"/>
+                        <w:szCs w:val="80"/>
+                      </w:rPr>
+                      <w:t>Projektplan</w:t>
+                    </w:r>
+                  </w:p>
+                </w:sdtContent>
+              </w:sdt>
+            </w:tc>
+          </w:tr>
+          <w:tr>
+            <w:sdt>
+              <w:sdtPr>
+                <w:rPr>
+                  <w:rFonts w:asciiTheme="majorHAnsi" w:eastAsiaTheme="majorEastAsia" w:hAnsiTheme="majorHAnsi" w:cstheme="majorBidi"/>
+                </w:rPr>
+                <w:alias w:val="Untertitel"/>
+                <w:id w:val="13406923"/>
+                <w:placeholder>
+                  <w:docPart w:val="486A866B603C42F2BB59F29DB1707EB8"/>
+                </w:placeholder>
+                <w:dataBinding w:prefixMappings="xmlns:ns0='http://schemas.openxmlformats.org/package/2006/metadata/core-properties' xmlns:ns1='http://purl.org/dc/elements/1.1/'" w:xpath="/ns0:coreProperties[1]/ns1:subject[1]" w:storeItemID="{6C3C8BC8-F283-45AE-878A-BAB7291924A1}"/>
+                <w:text/>
+              </w:sdtPr>
+              <w:sdtContent>
+                <w:tc>
+                  <w:tcPr>
+                    <w:tcW w:w="7672" w:type="dxa"/>
+                    <w:tcMar>
+                      <w:top w:w="216" w:type="dxa"/>
+                      <w:left w:w="115" w:type="dxa"/>
+                      <w:bottom w:w="216" w:type="dxa"/>
+                      <w:right w:w="115" w:type="dxa"/>
+                    </w:tcMar>
+                  </w:tcPr>
+                  <w:p>
+                    <w:pPr>
+                      <w:pStyle w:val="KeinLeerraum"/>
+                      <w:rPr>
+                        <w:rFonts w:asciiTheme="majorHAnsi" w:eastAsiaTheme="majorEastAsia" w:hAnsiTheme="majorHAnsi" w:cstheme="majorBidi"/>
+                      </w:rPr>
+                    </w:pPr>
+                    <w:r>
+                      <w:rPr>
+                        <w:rFonts w:asciiTheme="majorHAnsi" w:eastAsiaTheme="majorEastAsia" w:hAnsiTheme="majorHAnsi" w:cstheme="majorBidi"/>
+                      </w:rPr>
+                      <w:t xml:space="preserve">Smart Home </w:t>
+                    </w:r>
+                    <w:proofErr w:type="spellStart"/>
+                    <w:r>
+                      <w:rPr>
+                        <w:rFonts w:asciiTheme="majorHAnsi" w:eastAsiaTheme="majorEastAsia" w:hAnsiTheme="majorHAnsi" w:cstheme="majorBidi"/>
+                      </w:rPr>
+                      <w:t>Control</w:t>
+                    </w:r>
+                    <w:proofErr w:type="spellEnd"/>
+                  </w:p>
+                </w:tc>
+              </w:sdtContent>
+            </w:sdt>
+          </w:tr>
+        </w:tbl>
+        <w:p/>
+        <w:p/>
+        <w:tbl>
+          <w:tblPr>
+            <w:tblpPr w:leftFromText="187" w:rightFromText="187" w:horzAnchor="margin" w:tblpXSpec="center" w:tblpYSpec="bottom"/>
+            <w:tblW w:w="4000" w:type="pct"/>
+            <w:tblLook w:val="04A0" w:firstRow="1" w:lastRow="0" w:firstColumn="1" w:lastColumn="0" w:noHBand="0" w:noVBand="1"/>
+          </w:tblPr>
+          <w:tblGrid>
+            <w:gridCol w:w="7442"/>
+          </w:tblGrid>
+          <w:tr>
+            <w:tc>
+              <w:tcPr>
+                <w:tcW w:w="7672" w:type="dxa"/>
+                <w:tcMar>
+                  <w:top w:w="216" w:type="dxa"/>
+                  <w:left w:w="115" w:type="dxa"/>
+                  <w:bottom w:w="216" w:type="dxa"/>
+                  <w:right w:w="115" w:type="dxa"/>
+                </w:tcMar>
+              </w:tcPr>
+              <w:p>
+                <w:pPr>
+                  <w:pStyle w:val="KeinLeerraum"/>
+                  <w:rPr>
+                    <w:color w:val="4F81BD" w:themeColor="accent1"/>
+                  </w:rPr>
+                </w:pPr>
+                <w:r>
+                  <w:rPr>
+                    <w:color w:val="4F81BD" w:themeColor="accent1"/>
+                  </w:rPr>
+                  <w:t xml:space="preserve">Nils </w:t>
+                </w:r>
+                <w:proofErr w:type="spellStart"/>
+                <w:r>
+                  <w:rPr>
+                    <w:color w:val="4F81BD" w:themeColor="accent1"/>
+                  </w:rPr>
+                  <w:t>Feyerabend</w:t>
+                </w:r>
+                <w:proofErr w:type="spellEnd"/>
+                <w:r>
+                  <w:rPr>
+                    <w:color w:val="4F81BD" w:themeColor="accent1"/>
+                  </w:rPr>
+                  <w:t xml:space="preserve">, </w:t>
+                </w:r>
+                <w:sdt>
+                  <w:sdtPr>
+                    <w:rPr>
+                      <w:color w:val="4F81BD" w:themeColor="accent1"/>
+                    </w:rPr>
+                    <w:alias w:val="Autor"/>
+                    <w:id w:val="13406928"/>
+                    <w:placeholder>
+                      <w:docPart w:val="B6DF16B6EF5948EDAF54076217A56F64"/>
+                    </w:placeholder>
+                    <w:dataBinding w:prefixMappings="xmlns:ns0='http://schemas.openxmlformats.org/package/2006/metadata/core-properties' xmlns:ns1='http://purl.org/dc/elements/1.1/'" w:xpath="/ns0:coreProperties[1]/ns1:creator[1]" w:storeItemID="{6C3C8BC8-F283-45AE-878A-BAB7291924A1}"/>
+                    <w:text/>
+                  </w:sdtPr>
+                  <w:sdtContent>
+                    <w:r>
+                      <w:rPr>
+                        <w:color w:val="4F81BD" w:themeColor="accent1"/>
+                      </w:rPr>
+                      <w:t>Tobias Meurer</w:t>
+                    </w:r>
+                  </w:sdtContent>
+                </w:sdt>
+              </w:p>
+              <w:sdt>
+                <w:sdtPr>
+                  <w:rPr>
+                    <w:color w:val="4F81BD" w:themeColor="accent1"/>
+                  </w:rPr>
+                  <w:alias w:val="Datum"/>
+                  <w:id w:val="13406932"/>
+                  <w:placeholder>
+                    <w:docPart w:val="DCD1496A5E1D420184181472B5CC7CE6"/>
+                  </w:placeholder>
+                  <w:dataBinding w:prefixMappings="xmlns:ns0='http://schemas.microsoft.com/office/2006/coverPageProps'" w:xpath="/ns0:CoverPageProperties[1]/ns0:PublishDate[1]" w:storeItemID="{55AF091B-3C7A-41E3-B477-F2FDAA23CFDA}"/>
+                  <w:date w:fullDate="2013-01-28T00:00:00Z">
+                    <w:dateFormat w:val="dd.MM.yyyy"/>
+                    <w:lid w:val="de-DE"/>
+                    <w:storeMappedDataAs w:val="dateTime"/>
+                    <w:calendar w:val="gregorian"/>
+                  </w:date>
+                </w:sdtPr>
+                <w:sdtContent>
+                  <w:p>
+                    <w:pPr>
+                      <w:pStyle w:val="KeinLeerraum"/>
+                      <w:rPr>
+                        <w:color w:val="4F81BD" w:themeColor="accent1"/>
+                      </w:rPr>
+                    </w:pPr>
+                    <w:r>
+                      <w:rPr>
+                        <w:color w:val="4F81BD" w:themeColor="accent1"/>
+                      </w:rPr>
+                      <w:t>28.01.2013</w:t>
+                    </w:r>
+                  </w:p>
+                </w:sdtContent>
+              </w:sdt>
+              <w:p>
+                <w:pPr>
+                  <w:pStyle w:val="KeinLeerraum"/>
+                  <w:rPr>
+                    <w:color w:val="4F81BD" w:themeColor="accent1"/>
+                  </w:rPr>
+                </w:pPr>
+              </w:p>
+            </w:tc>
+          </w:tr>
+        </w:tbl>
+        <w:p/>
+        <w:p>
+          <w:pPr>
+            <w:rPr>
+              <w:sz w:val="22"/>
+            </w:rPr>
+          </w:pPr>
+          <w:r>
+            <w:rPr>
+              <w:sz w:val="22"/>
+            </w:rPr>
+            <w:br w:type="page"/>
+          </w:r>
+        </w:p>
+      </w:sdtContent>
+    </w:sdt>
     <w:p>
       <w:pPr>
         <w:pStyle w:val="Titel"/>
       </w:pPr>
       <w:r>
+        <w:lastRenderedPageBreak/>
         <w:t>Projektplan</w:t>
       </w:r>
     </w:p>
@@ -22,11 +328,6 @@
         <w:t>Control</w:t>
       </w:r>
       <w:proofErr w:type="spellEnd"/>
-    </w:p>
-    <w:p>
-      <w:r>
-        <w:br w:type="page"/>
-      </w:r>
     </w:p>
     <w:sdt>
       <w:sdtPr>
@@ -1927,6 +2228,7 @@
     </w:sdt>
     <w:p>
       <w:r>
+        <w:lastRenderedPageBreak/>
         <w:br w:type="page"/>
       </w:r>
     </w:p>
@@ -2115,6 +2417,61 @@
           </w:p>
         </w:tc>
       </w:tr>
+      <w:tr>
+        <w:trPr>
+          <w:cnfStyle w:val="000000100000" w:firstRow="0" w:lastRow="0" w:firstColumn="0" w:lastColumn="0" w:oddVBand="0" w:evenVBand="0" w:oddHBand="1" w:evenHBand="0" w:firstRowFirstColumn="0" w:firstRowLastColumn="0" w:lastRowFirstColumn="0" w:lastRowLastColumn="0"/>
+        </w:trPr>
+        <w:tc>
+          <w:tcPr>
+            <w:cnfStyle w:val="001000000000" w:firstRow="0" w:lastRow="0" w:firstColumn="1" w:lastColumn="0" w:oddVBand="0" w:evenVBand="0" w:oddHBand="0" w:evenHBand="0" w:firstRowFirstColumn="0" w:firstRowLastColumn="0" w:lastRowFirstColumn="0" w:lastRowLastColumn="0"/>
+            <w:tcW w:w="1274" w:type="dxa"/>
+          </w:tcPr>
+          <w:p>
+            <w:r>
+              <w:t>TM, NF</w:t>
+            </w:r>
+          </w:p>
+        </w:tc>
+        <w:tc>
+          <w:tcPr>
+            <w:tcW w:w="5603" w:type="dxa"/>
+          </w:tcPr>
+          <w:p>
+            <w:pPr>
+              <w:cnfStyle w:val="000000100000" w:firstRow="0" w:lastRow="0" w:firstColumn="0" w:lastColumn="0" w:oddVBand="0" w:evenVBand="0" w:oddHBand="1" w:evenHBand="0" w:firstRowFirstColumn="0" w:firstRowLastColumn="0" w:lastRowFirstColumn="0" w:lastRowLastColumn="0"/>
+            </w:pPr>
+            <w:r>
+              <w:t>Ergänzung im gesamten Dokument</w:t>
+            </w:r>
+          </w:p>
+        </w:tc>
+        <w:tc>
+          <w:tcPr>
+            <w:tcW w:w="1311" w:type="dxa"/>
+          </w:tcPr>
+          <w:p>
+            <w:pPr>
+              <w:cnfStyle w:val="000000100000" w:firstRow="0" w:lastRow="0" w:firstColumn="0" w:lastColumn="0" w:oddVBand="0" w:evenVBand="0" w:oddHBand="1" w:evenHBand="0" w:firstRowFirstColumn="0" w:firstRowLastColumn="0" w:lastRowFirstColumn="0" w:lastRowLastColumn="0"/>
+            </w:pPr>
+            <w:r>
+              <w:t>26.01.2013</w:t>
+            </w:r>
+          </w:p>
+        </w:tc>
+        <w:tc>
+          <w:tcPr>
+            <w:tcW w:w="1024" w:type="dxa"/>
+          </w:tcPr>
+          <w:p>
+            <w:pPr>
+              <w:cnfStyle w:val="000000100000" w:firstRow="0" w:lastRow="0" w:firstColumn="0" w:lastColumn="0" w:oddVBand="0" w:evenVBand="0" w:oddHBand="1" w:evenHBand="0" w:firstRowFirstColumn="0" w:firstRowLastColumn="0" w:lastRowFirstColumn="0" w:lastRowLastColumn="0"/>
+            </w:pPr>
+            <w:r>
+              <w:t>0.3</w:t>
+            </w:r>
+          </w:p>
+        </w:tc>
+      </w:tr>
     </w:tbl>
     <w:p>
       <w:pPr>
@@ -2166,6 +2523,9 @@
         <w:t>Feyerabend</w:t>
       </w:r>
       <w:proofErr w:type="spellEnd"/>
+      <w:r>
+        <w:t xml:space="preserve"> (nils.feyerabend@haw-hamburg.de)</w:t>
+      </w:r>
     </w:p>
     <w:p>
       <w:pPr>
@@ -2178,6 +2538,9 @@
       <w:r>
         <w:t>Tobias Meurer</w:t>
       </w:r>
+      <w:r>
+        <w:t xml:space="preserve"> (tobias.meurer@haw-hamburg.de)</w:t>
+      </w:r>
     </w:p>
     <w:p>
       <w:pPr>
@@ -2511,7 +2874,13 @@
       </w:r>
       <w:proofErr w:type="spellEnd"/>
       <w:r>
-        <w:t xml:space="preserve"> mit Android 4.0.3</w:t>
+        <w:t xml:space="preserve"> </w:t>
+      </w:r>
+      <w:r>
+        <w:t>ab</w:t>
+      </w:r>
+      <w:r>
+        <w:t xml:space="preserve"> Android 4.0.3</w:t>
       </w:r>
     </w:p>
     <w:p>
@@ -2776,10 +3145,7 @@
         </w:numPr>
       </w:pPr>
       <w:r>
-        <w:t>Nachrichten Kompone</w:t>
-      </w:r>
-      <w:r>
-        <w:t>nte für andere Nachrichten fertigstellen</w:t>
+        <w:t>Nachrichten Komponente für andere Nachrichten fertigstellen</w:t>
       </w:r>
     </w:p>
     <w:p>
@@ -2924,16 +3290,545 @@
       <w:proofErr w:type="spellEnd"/>
     </w:p>
     <w:p>
+      <w:r>
+        <w:t xml:space="preserve">Der </w:t>
+      </w:r>
+      <w:proofErr w:type="spellStart"/>
+      <w:r>
+        <w:rPr>
+          <w:i/>
+        </w:rPr>
+        <w:t>MessageAdapter</w:t>
+      </w:r>
+      <w:proofErr w:type="spellEnd"/>
+      <w:r>
+        <w:t xml:space="preserve"> dient dem </w:t>
+      </w:r>
+      <w:r>
+        <w:t>E</w:t>
+      </w:r>
+      <w:r>
+        <w:t xml:space="preserve">rstellen und </w:t>
+      </w:r>
+      <w:r>
+        <w:t>V</w:t>
+      </w:r>
+      <w:r>
+        <w:t>ersenden von Nachrichten zur</w:t>
+      </w:r>
+      <w:r>
+        <w:t xml:space="preserve"> Steuerung der Geräte im </w:t>
+      </w:r>
+      <w:proofErr w:type="spellStart"/>
+      <w:r>
+        <w:t>LivingP</w:t>
+      </w:r>
+      <w:r>
+        <w:t>lace</w:t>
+      </w:r>
+      <w:proofErr w:type="spellEnd"/>
+      <w:r>
+        <w:t>.</w:t>
+      </w:r>
+    </w:p>
+    <w:p>
+      <w:r>
+        <w:t xml:space="preserve">Der </w:t>
+      </w:r>
+      <w:proofErr w:type="spellStart"/>
+      <w:r>
+        <w:rPr>
+          <w:i/>
+        </w:rPr>
+        <w:t>MessageAdapter</w:t>
+      </w:r>
+      <w:proofErr w:type="spellEnd"/>
+      <w:r>
+        <w:t xml:space="preserve"> beinhaltet das Interface </w:t>
+      </w:r>
+      <w:r>
+        <w:rPr>
+          <w:i/>
+        </w:rPr>
+        <w:t>Message</w:t>
+      </w:r>
+      <w:r>
+        <w:t xml:space="preserve">, welches von </w:t>
+      </w:r>
+      <w:r>
+        <w:t>Nachrichten</w:t>
+      </w:r>
+      <w:r>
+        <w:t>-Klassen für die steuerbaren Geräte-Kla</w:t>
+      </w:r>
+      <w:r>
+        <w:t xml:space="preserve">ssen des </w:t>
+      </w:r>
+      <w:proofErr w:type="spellStart"/>
+      <w:r>
+        <w:t>L</w:t>
+      </w:r>
+      <w:r>
+        <w:t>ivingPlace</w:t>
+      </w:r>
+      <w:proofErr w:type="spellEnd"/>
+      <w:r>
+        <w:t xml:space="preserve"> </w:t>
+      </w:r>
+      <w:r>
+        <w:t>implementiert wird</w:t>
+      </w:r>
+      <w:r>
+        <w:t>:</w:t>
+      </w:r>
+    </w:p>
+    <w:p>
+      <w:pPr>
+        <w:pStyle w:val="Listenabsatz"/>
+        <w:numPr>
+          <w:ilvl w:val="0"/>
+          <w:numId w:val="12"/>
+        </w:numPr>
+      </w:pPr>
+      <w:r>
+        <w:t>Fenster:</w:t>
+      </w:r>
+      <w:r>
+        <w:t xml:space="preserve"> </w:t>
+      </w:r>
+      <w:proofErr w:type="spellStart"/>
+      <w:r>
+        <w:rPr>
+          <w:i/>
+        </w:rPr>
+        <w:t>WindowMessage</w:t>
+      </w:r>
+      <w:proofErr w:type="spellEnd"/>
+    </w:p>
+    <w:p>
+      <w:pPr>
+        <w:pStyle w:val="Listenabsatz"/>
+        <w:numPr>
+          <w:ilvl w:val="0"/>
+          <w:numId w:val="12"/>
+        </w:numPr>
+      </w:pPr>
+      <w:r>
+        <w:t>Gardienen:</w:t>
+      </w:r>
+      <w:r>
+        <w:t xml:space="preserve"> </w:t>
+      </w:r>
+      <w:proofErr w:type="spellStart"/>
+      <w:r>
+        <w:rPr>
+          <w:i/>
+        </w:rPr>
+        <w:t>CurtainMessage</w:t>
+      </w:r>
+      <w:proofErr w:type="spellEnd"/>
+    </w:p>
+    <w:p>
+      <w:pPr>
+        <w:pStyle w:val="Listenabsatz"/>
+        <w:numPr>
+          <w:ilvl w:val="0"/>
+          <w:numId w:val="12"/>
+        </w:numPr>
+      </w:pPr>
+      <w:r>
+        <w:t>Heizung:</w:t>
+      </w:r>
+      <w:r>
+        <w:t xml:space="preserve"> </w:t>
+      </w:r>
+      <w:proofErr w:type="spellStart"/>
+      <w:r>
+        <w:rPr>
+          <w:i/>
+        </w:rPr>
+        <w:t>HeatingMessage</w:t>
+      </w:r>
+      <w:proofErr w:type="spellEnd"/>
+    </w:p>
+    <w:p>
+      <w:pPr>
+        <w:pStyle w:val="Listenabsatz"/>
+        <w:numPr>
+          <w:ilvl w:val="0"/>
+          <w:numId w:val="12"/>
+        </w:numPr>
+      </w:pPr>
+      <w:r>
+        <w:t>Licht:</w:t>
+      </w:r>
+      <w:r>
+        <w:t xml:space="preserve"> </w:t>
+      </w:r>
+      <w:proofErr w:type="spellStart"/>
+      <w:r>
+        <w:rPr>
+          <w:i/>
+        </w:rPr>
+        <w:t>LightMessage</w:t>
+      </w:r>
+      <w:proofErr w:type="spellEnd"/>
+    </w:p>
+    <w:p>
+      <w:pPr>
+        <w:pStyle w:val="Listenabsatz"/>
+        <w:numPr>
+          <w:ilvl w:val="0"/>
+          <w:numId w:val="12"/>
+        </w:numPr>
+      </w:pPr>
+      <w:r>
+        <w:t>Rollos:</w:t>
+      </w:r>
+      <w:r>
+        <w:t xml:space="preserve"> </w:t>
+      </w:r>
+      <w:proofErr w:type="spellStart"/>
+      <w:r>
+        <w:rPr>
+          <w:i/>
+        </w:rPr>
+        <w:t>BlindsMessage</w:t>
+      </w:r>
+      <w:proofErr w:type="spellEnd"/>
+    </w:p>
+    <w:p>
+      <w:r>
+        <w:t xml:space="preserve">Ein weiterer Bestandteil des </w:t>
+      </w:r>
+      <w:proofErr w:type="spellStart"/>
+      <w:r>
+        <w:t>MessageAdapters</w:t>
+      </w:r>
+      <w:proofErr w:type="spellEnd"/>
+      <w:r>
+        <w:t xml:space="preserve"> ist die Utility-Klasse </w:t>
+      </w:r>
+      <w:r>
+        <w:rPr>
+          <w:i/>
+        </w:rPr>
+        <w:t>Messages</w:t>
+      </w:r>
+      <w:r>
+        <w:t xml:space="preserve">. Diese Klasse dient dem Erstellen von Message-Objekten. Da die </w:t>
+      </w:r>
+      <w:proofErr w:type="spellStart"/>
+      <w:r>
+        <w:t>Konstruktoren</w:t>
+      </w:r>
+      <w:proofErr w:type="spellEnd"/>
+      <w:r>
+        <w:t xml:space="preserve"> der o.g. Message-Klassen mit keinem Access </w:t>
+      </w:r>
+      <w:proofErr w:type="spellStart"/>
+      <w:r>
+        <w:t>Modifier</w:t>
+      </w:r>
+      <w:proofErr w:type="spellEnd"/>
+      <w:r>
+        <w:t xml:space="preserve"> versehen sind</w:t>
+      </w:r>
+      <w:r>
+        <w:t xml:space="preserve"> und daher außerhalb des Packages nicht sichtbar</w:t>
+      </w:r>
+      <w:r>
+        <w:t xml:space="preserve"> sind</w:t>
+      </w:r>
+      <w:r>
+        <w:t xml:space="preserve">, ist die Utility-Klasse </w:t>
+      </w:r>
+      <w:r>
+        <w:rPr>
+          <w:i/>
+        </w:rPr>
+        <w:t>Messages</w:t>
+      </w:r>
+      <w:r>
+        <w:t xml:space="preserve"> die einzige Möglichkeit, um neue Nachrichten von außerhalb des Packages zu erzeugen. </w:t>
+      </w:r>
+      <w:r>
+        <w:rPr>
+          <w:i/>
+        </w:rPr>
+        <w:t>Messages</w:t>
+      </w:r>
+      <w:r>
+        <w:t xml:space="preserve"> stellte eine Reihe von Methoden zur Verfügung, um diese Message-Objekte zu erzeugen.</w:t>
+      </w:r>
+    </w:p>
+    <w:p>
+      <w:r>
+        <w:t>Eine wei</w:t>
+      </w:r>
+      <w:r>
+        <w:t xml:space="preserve">tere Utility-Klasse des </w:t>
+      </w:r>
+      <w:proofErr w:type="spellStart"/>
+      <w:r>
+        <w:rPr>
+          <w:i/>
+        </w:rPr>
+        <w:t>Message</w:t>
+      </w:r>
+      <w:r>
+        <w:rPr>
+          <w:i/>
+        </w:rPr>
+        <w:t>Adapter</w:t>
+      </w:r>
+      <w:r>
+        <w:t>s</w:t>
+      </w:r>
+      <w:proofErr w:type="spellEnd"/>
+      <w:r>
+        <w:t xml:space="preserve"> ist die Klasse </w:t>
+      </w:r>
+      <w:proofErr w:type="spellStart"/>
+      <w:r>
+        <w:rPr>
+          <w:i/>
+        </w:rPr>
+        <w:t>MessageSender</w:t>
+      </w:r>
+      <w:proofErr w:type="spellEnd"/>
+      <w:r>
+        <w:t xml:space="preserve">, welche dem Versenden von Nachrichten dient. Diese Klasse beinhaltet die private Klasse </w:t>
+      </w:r>
+      <w:proofErr w:type="spellStart"/>
+      <w:r>
+        <w:rPr>
+          <w:i/>
+        </w:rPr>
+        <w:t>MessageSender.Sender</w:t>
+      </w:r>
+      <w:proofErr w:type="spellEnd"/>
+      <w:r>
+        <w:t xml:space="preserve">, welche </w:t>
+      </w:r>
+      <w:proofErr w:type="spellStart"/>
+      <w:r>
+        <w:rPr>
+          <w:i/>
+        </w:rPr>
+        <w:t>android.os.AsyncTask</w:t>
+      </w:r>
+      <w:proofErr w:type="spellEnd"/>
+      <w:r>
+        <w:t xml:space="preserve"> implementiert. </w:t>
+      </w:r>
+      <w:proofErr w:type="spellStart"/>
+      <w:r>
+        <w:t>MessageSender</w:t>
+      </w:r>
+      <w:proofErr w:type="spellEnd"/>
+      <w:r>
+        <w:t xml:space="preserve"> ver</w:t>
+      </w:r>
+      <w:r>
+        <w:t>w</w:t>
+      </w:r>
+      <w:r>
+        <w:t xml:space="preserve">endet </w:t>
+      </w:r>
+      <w:proofErr w:type="spellStart"/>
+      <w:r>
+        <w:t>MessageSender.Sender</w:t>
+      </w:r>
+      <w:proofErr w:type="spellEnd"/>
+      <w:r>
+        <w:t xml:space="preserve">, um die Nachrichten </w:t>
+      </w:r>
+      <w:r>
+        <w:t>asynchron</w:t>
+      </w:r>
+      <w:r>
+        <w:t xml:space="preserve"> vers</w:t>
+      </w:r>
+      <w:r>
+        <w:t>enden zu können</w:t>
+      </w:r>
+      <w:r>
+        <w:t xml:space="preserve"> und damit den Ablauf des Main-Threads des Programms nicht zu blockieren, währende die Nachricht gesendet </w:t>
+      </w:r>
+      <w:proofErr w:type="gramStart"/>
+      <w:r>
+        <w:t>wird</w:t>
+      </w:r>
+      <w:proofErr w:type="gramEnd"/>
+      <w:r>
+        <w:t>.</w:t>
+      </w:r>
+    </w:p>
+    <w:p>
+      <w:proofErr w:type="spellStart"/>
+      <w:r>
+        <w:t>MessageSender.Sender</w:t>
+      </w:r>
+      <w:proofErr w:type="spellEnd"/>
+      <w:r>
+        <w:t xml:space="preserve"> greift zum Senden der Nachrichten auf die </w:t>
+      </w:r>
+      <w:proofErr w:type="spellStart"/>
+      <w:r>
+        <w:t>Libary</w:t>
+      </w:r>
+      <w:proofErr w:type="spellEnd"/>
+      <w:r>
+        <w:t xml:space="preserve"> </w:t>
+      </w:r>
+      <w:proofErr w:type="spellStart"/>
+      <w:r>
+        <w:t>AndroidPublisher</w:t>
+      </w:r>
+      <w:proofErr w:type="spellEnd"/>
+      <w:r>
+        <w:t xml:space="preserve"> zu, welche den Verbindungsaufbau und das eigentliche Übertragen der Nachricht an das </w:t>
+      </w:r>
+      <w:proofErr w:type="spellStart"/>
+      <w:r>
+        <w:t>ActiveMQ</w:t>
+      </w:r>
+      <w:proofErr w:type="spellEnd"/>
+      <w:r>
+        <w:t xml:space="preserve">-System des </w:t>
+      </w:r>
+      <w:proofErr w:type="spellStart"/>
+      <w:r>
+        <w:t>LivingPlace</w:t>
+      </w:r>
+      <w:proofErr w:type="spellEnd"/>
+      <w:r>
+        <w:t xml:space="preserve"> vornimmt.</w:t>
+      </w:r>
+    </w:p>
+    <w:p>
+      <w:r>
+        <w:t xml:space="preserve">Der letzte Bestandteil des </w:t>
+      </w:r>
+      <w:proofErr w:type="spellStart"/>
+      <w:r>
+        <w:t>MessageAdapters</w:t>
+      </w:r>
+      <w:proofErr w:type="spellEnd"/>
+      <w:r>
+        <w:t xml:space="preserve"> ist die Klasse </w:t>
+      </w:r>
+      <w:r>
+        <w:rPr>
+          <w:i/>
+        </w:rPr>
+        <w:t>Values</w:t>
+      </w:r>
+      <w:r>
+        <w:t xml:space="preserve">. Hier sind in einigen Konstanten Konfigurations-Daten für den </w:t>
+      </w:r>
+      <w:proofErr w:type="spellStart"/>
+      <w:r>
+        <w:t>MessageAdapter</w:t>
+      </w:r>
+      <w:proofErr w:type="spellEnd"/>
+      <w:r>
+        <w:t xml:space="preserve"> gespeichert. Dazu zählen unter anderem die IP-Adresse und der Port des </w:t>
+      </w:r>
+      <w:proofErr w:type="spellStart"/>
+      <w:r>
+        <w:t>ActiveMQ</w:t>
+      </w:r>
+      <w:proofErr w:type="spellEnd"/>
+      <w:r>
+        <w:t>-Servers.</w:t>
+      </w:r>
+    </w:p>
+    <w:p>
       <w:pPr>
         <w:pStyle w:val="berschrift3"/>
       </w:pPr>
       <w:proofErr w:type="spellStart"/>
       <w:r>
-        <w:t>RaumContext</w:t>
+        <w:lastRenderedPageBreak/>
+        <w:t>ControlContext</w:t>
       </w:r>
       <w:proofErr w:type="spellEnd"/>
     </w:p>
-    <w:p/>
+    <w:p>
+      <w:r>
+        <w:t xml:space="preserve">Das Package </w:t>
+      </w:r>
+      <w:proofErr w:type="spellStart"/>
+      <w:r>
+        <w:t>controlContext</w:t>
+      </w:r>
+      <w:proofErr w:type="spellEnd"/>
+      <w:r>
+        <w:t xml:space="preserve"> beinhaltet zwei </w:t>
+      </w:r>
+      <w:proofErr w:type="spellStart"/>
+      <w:r>
+        <w:t>enum</w:t>
+      </w:r>
+      <w:proofErr w:type="spellEnd"/>
+      <w:r>
+        <w:t xml:space="preserve">-Klassen. Die Klasse </w:t>
+      </w:r>
+      <w:proofErr w:type="spellStart"/>
+      <w:r>
+        <w:t>Room</w:t>
+      </w:r>
+      <w:proofErr w:type="spellEnd"/>
+      <w:r>
+        <w:t xml:space="preserve"> ist eine Aufzählung aller Räume der Wohnung, während die Klasse </w:t>
+      </w:r>
+      <w:proofErr w:type="spellStart"/>
+      <w:r>
+        <w:t>Control</w:t>
+      </w:r>
+      <w:proofErr w:type="spellEnd"/>
+      <w:r>
+        <w:t xml:space="preserve"> die ansteuerbaren Geräte-Klassen des </w:t>
+      </w:r>
+      <w:proofErr w:type="spellStart"/>
+      <w:r>
+        <w:t>LivingPlace</w:t>
+      </w:r>
+      <w:proofErr w:type="spellEnd"/>
+      <w:r>
+        <w:t xml:space="preserve"> (Fenster, Gardinen, </w:t>
+      </w:r>
+      <w:r>
+        <w:t>Heizung</w:t>
+      </w:r>
+      <w:r>
+        <w:t>, Licht, Rollos) auflistet.</w:t>
+      </w:r>
+    </w:p>
+    <w:p>
+      <w:r>
+        <w:t xml:space="preserve">Diese beiden Klassen werden zum einen verwendet, um im GUI die Räume und Geräte-Klassen aufzulisten.  Dazu werden die Bezeichnungen der Räume und Geräte aus der </w:t>
+      </w:r>
+      <w:r>
+        <w:t>Ressource</w:t>
+      </w:r>
+      <w:r>
+        <w:t xml:space="preserve">-Datei Strings.xml ausgelesen. Zum anderen werden die beiden </w:t>
+      </w:r>
+      <w:proofErr w:type="spellStart"/>
+      <w:r>
+        <w:t>Enums</w:t>
+      </w:r>
+      <w:proofErr w:type="spellEnd"/>
+      <w:r>
+        <w:t xml:space="preserve"> verwendet, um</w:t>
+      </w:r>
+      <w:r>
+        <w:t xml:space="preserve"> die korrekten Kombination aus Raum und dem zu steuernden Geräteklasse zu ermitteln und anschließend die richtigen Nachrichten zu erstellen.</w:t>
+      </w:r>
+    </w:p>
     <w:p>
       <w:pPr>
         <w:pStyle w:val="berschrift2"/>
@@ -2960,14 +3855,41 @@
           <w:numId w:val="10"/>
         </w:numPr>
       </w:pPr>
-      <w:r>
-        <w:t xml:space="preserve">Als Vorlage App von </w:t>
-      </w:r>
       <w:proofErr w:type="spellStart"/>
       <w:r>
-        <w:t>Wendholt</w:t>
+        <w:t>LPControlTabSample</w:t>
       </w:r>
       <w:proofErr w:type="spellEnd"/>
+      <w:r>
+        <w:t>:</w:t>
+      </w:r>
+    </w:p>
+    <w:p>
+      <w:pPr>
+        <w:pStyle w:val="Listenabsatz"/>
+        <w:numPr>
+          <w:ilvl w:val="1"/>
+          <w:numId w:val="10"/>
+        </w:numPr>
+      </w:pPr>
+      <w:r>
+        <w:t>Dient als Vorlage für unsere App</w:t>
+      </w:r>
+    </w:p>
+    <w:p>
+      <w:pPr>
+        <w:pStyle w:val="Listenabsatz"/>
+        <w:numPr>
+          <w:ilvl w:val="1"/>
+          <w:numId w:val="10"/>
+        </w:numPr>
+      </w:pPr>
+      <w:r>
+        <w:t xml:space="preserve">Quelle: </w:t>
+      </w:r>
+      <w:r>
+        <w:t>https://pub.informatik.haw-hamburg.de/home/pub/prof/wendholt/wpsmarthome/</w:t>
+      </w:r>
     </w:p>
     <w:p>
       <w:pPr>
@@ -2982,6 +3904,36 @@
         <w:t>AndroidPublisher</w:t>
       </w:r>
       <w:proofErr w:type="spellEnd"/>
+      <w:r>
+        <w:t>:</w:t>
+      </w:r>
+    </w:p>
+    <w:p>
+      <w:pPr>
+        <w:pStyle w:val="Listenabsatz"/>
+        <w:numPr>
+          <w:ilvl w:val="1"/>
+          <w:numId w:val="10"/>
+        </w:numPr>
+      </w:pPr>
+      <w:r>
+        <w:t>Versenden von Nachrichten</w:t>
+      </w:r>
+    </w:p>
+    <w:p>
+      <w:pPr>
+        <w:pStyle w:val="Listenabsatz"/>
+        <w:numPr>
+          <w:ilvl w:val="1"/>
+          <w:numId w:val="10"/>
+        </w:numPr>
+      </w:pPr>
+      <w:r>
+        <w:t xml:space="preserve">Quelle: </w:t>
+      </w:r>
+      <w:r>
+        <w:t>http://livingplace.informatik.haw-hamburg.de/content/DoorBell/AndroidPublisher.jar</w:t>
+      </w:r>
     </w:p>
     <w:p>
       <w:pPr>
@@ -2997,20 +3949,126 @@
       </w:r>
       <w:proofErr w:type="spellEnd"/>
       <w:r>
-        <w:t xml:space="preserve"> aus </w:t>
-      </w:r>
-      <w:proofErr w:type="spellStart"/>
-      <w:r>
-        <w:t>AndroidAPI</w:t>
-      </w:r>
-      <w:proofErr w:type="spellEnd"/>
-      <w:r>
-        <w:t xml:space="preserve"> Beispielen</w:t>
-      </w:r>
-    </w:p>
-    <w:p>
-      <w:r>
-        <w:t>Rest Eigenleistung</w:t>
+        <w:t>:</w:t>
+      </w:r>
+    </w:p>
+    <w:p>
+      <w:pPr>
+        <w:pStyle w:val="Listenabsatz"/>
+        <w:numPr>
+          <w:ilvl w:val="1"/>
+          <w:numId w:val="10"/>
+        </w:numPr>
+      </w:pPr>
+      <w:r>
+        <w:t>Auswählen von Farben für Licht</w:t>
+      </w:r>
+    </w:p>
+    <w:p>
+      <w:pPr>
+        <w:pStyle w:val="Listenabsatz"/>
+        <w:numPr>
+          <w:ilvl w:val="1"/>
+          <w:numId w:val="10"/>
+        </w:numPr>
+      </w:pPr>
+      <w:r>
+        <w:t>Quelle:  Android API Demos</w:t>
+      </w:r>
+    </w:p>
+    <w:p>
+      <w:pPr>
+        <w:pStyle w:val="Listenabsatz"/>
+        <w:numPr>
+          <w:ilvl w:val="2"/>
+          <w:numId w:val="10"/>
+        </w:numPr>
+      </w:pPr>
+      <w:r>
+        <w:t>Android SDK-Manager starten,</w:t>
+      </w:r>
+    </w:p>
+    <w:p>
+      <w:pPr>
+        <w:pStyle w:val="Listenabsatz"/>
+        <w:numPr>
+          <w:ilvl w:val="2"/>
+          <w:numId w:val="10"/>
+        </w:numPr>
+        <w:rPr>
+          <w:lang w:val="en-GB"/>
+        </w:rPr>
+      </w:pPr>
+      <w:r>
+        <w:rPr>
+          <w:lang w:val="en-GB"/>
+        </w:rPr>
+        <w:t xml:space="preserve">Android 4.0.3  (API 15) Samples for SDK </w:t>
+      </w:r>
+      <w:r>
+        <w:t>installieren</w:t>
+      </w:r>
+    </w:p>
+    <w:p>
+      <w:pPr>
+        <w:pStyle w:val="Listenabsatz"/>
+        <w:numPr>
+          <w:ilvl w:val="2"/>
+          <w:numId w:val="10"/>
+        </w:numPr>
+        <w:rPr>
+          <w:lang w:val="en-GB"/>
+        </w:rPr>
+      </w:pPr>
+      <w:r>
+        <w:rPr>
+          <w:lang w:val="en-GB"/>
+        </w:rPr>
+        <w:t>%AndroidInstallDirectory%\</w:t>
+      </w:r>
+      <w:r>
+        <w:rPr>
+          <w:lang w:val="en-GB"/>
+        </w:rPr>
+        <w:t>android-sdk\samples\android-15\ApiDemos\src\com\example\android\apis\graphics</w:t>
+      </w:r>
+      <w:r>
+        <w:rPr>
+          <w:lang w:val="en-GB"/>
+        </w:rPr>
+        <w:t>\</w:t>
+      </w:r>
+      <w:r>
+        <w:rPr>
+          <w:lang w:val="en-GB"/>
+        </w:rPr>
+        <w:t xml:space="preserve"> ColorPickerDialog</w:t>
+      </w:r>
+      <w:r>
+        <w:rPr>
+          <w:lang w:val="en-GB"/>
+        </w:rPr>
+        <w:t>.java</w:t>
+      </w:r>
+    </w:p>
+    <w:p>
+      <w:r>
+        <w:t>Alle weiteren Bestandteile der Software wurden in Eigenarbeit erstellt.</w:t>
+      </w:r>
+      <w:bookmarkStart w:id="16" w:name="_GoBack"/>
+      <w:bookmarkEnd w:id="16"/>
+    </w:p>
+    <w:p>
+      <w:pPr>
+        <w:pStyle w:val="berschrift2"/>
+      </w:pPr>
+      <w:bookmarkStart w:id="17" w:name="_Toc341345905"/>
+      <w:r>
+        <w:t>Klassenmodell</w:t>
+      </w:r>
+      <w:bookmarkEnd w:id="17"/>
+      <w:r>
+        <w:t xml:space="preserve"> (NF)</w:t>
       </w:r>
     </w:p>
     <w:p/>
@@ -3018,25 +4076,11 @@
       <w:pPr>
         <w:pStyle w:val="berschrift2"/>
       </w:pPr>
-      <w:bookmarkStart w:id="16" w:name="_Toc341345905"/>
-      <w:r>
-        <w:t>Klassenmodell</w:t>
-      </w:r>
-      <w:bookmarkEnd w:id="16"/>
-      <w:r>
-        <w:t xml:space="preserve"> (NF)</w:t>
-      </w:r>
-    </w:p>
-    <w:p/>
-    <w:p>
-      <w:pPr>
-        <w:pStyle w:val="berschrift2"/>
-      </w:pPr>
-      <w:bookmarkStart w:id="17" w:name="_Toc341345906"/>
+      <w:bookmarkStart w:id="18" w:name="_Toc341345906"/>
       <w:r>
         <w:t>GUI-Konzept</w:t>
       </w:r>
-      <w:bookmarkEnd w:id="17"/>
+      <w:bookmarkEnd w:id="18"/>
       <w:r>
         <w:t xml:space="preserve"> (TM)</w:t>
       </w:r>
@@ -3114,22 +4158,22 @@
       <w:pPr>
         <w:pStyle w:val="berschrift1"/>
       </w:pPr>
-      <w:bookmarkStart w:id="18" w:name="_Toc341345907"/>
+      <w:bookmarkStart w:id="19" w:name="_Toc341345907"/>
       <w:r>
         <w:lastRenderedPageBreak/>
         <w:t>Realisierung</w:t>
       </w:r>
-      <w:bookmarkEnd w:id="18"/>
+      <w:bookmarkEnd w:id="19"/>
     </w:p>
     <w:p>
       <w:pPr>
         <w:pStyle w:val="berschrift2"/>
       </w:pPr>
-      <w:bookmarkStart w:id="19" w:name="_Toc341345908"/>
+      <w:bookmarkStart w:id="20" w:name="_Toc341345908"/>
       <w:r>
         <w:t>Entwicklungsumgebung</w:t>
       </w:r>
-      <w:bookmarkEnd w:id="19"/>
+      <w:bookmarkEnd w:id="20"/>
     </w:p>
     <w:p>
       <w:pPr>
@@ -3250,11 +4294,11 @@
       <w:pPr>
         <w:pStyle w:val="berschrift2"/>
       </w:pPr>
-      <w:bookmarkStart w:id="20" w:name="_Toc341345909"/>
+      <w:bookmarkStart w:id="21" w:name="_Toc341345909"/>
       <w:r>
         <w:t>Laufzeitumgebung</w:t>
       </w:r>
-      <w:bookmarkEnd w:id="20"/>
+      <w:bookmarkEnd w:id="21"/>
     </w:p>
     <w:p>
       <w:pPr>
@@ -3315,11 +4359,11 @@
       <w:pPr>
         <w:pStyle w:val="berschrift2"/>
       </w:pPr>
-      <w:bookmarkStart w:id="21" w:name="_Toc341345910"/>
+      <w:bookmarkStart w:id="22" w:name="_Toc341345910"/>
       <w:r>
         <w:t>Zusätzliche Bibliotheken</w:t>
       </w:r>
-      <w:bookmarkEnd w:id="21"/>
+      <w:bookmarkEnd w:id="22"/>
     </w:p>
     <w:p>
       <w:pPr>
@@ -3363,12 +4407,12 @@
       <w:pPr>
         <w:pStyle w:val="berschrift2"/>
       </w:pPr>
-      <w:bookmarkStart w:id="22" w:name="_Toc341345911"/>
+      <w:bookmarkStart w:id="23" w:name="_Toc341345911"/>
       <w:proofErr w:type="spellStart"/>
       <w:r>
         <w:t>Screendumps</w:t>
       </w:r>
-      <w:bookmarkEnd w:id="22"/>
+      <w:bookmarkEnd w:id="23"/>
       <w:proofErr w:type="spellEnd"/>
       <w:r>
         <w:t xml:space="preserve"> (</w:t>
@@ -3382,11 +4426,11 @@
       <w:pPr>
         <w:pStyle w:val="berschrift2"/>
       </w:pPr>
-      <w:bookmarkStart w:id="23" w:name="_Toc341345912"/>
+      <w:bookmarkStart w:id="24" w:name="_Toc341345912"/>
       <w:r>
         <w:t>Installationsanleitung</w:t>
       </w:r>
-      <w:bookmarkEnd w:id="23"/>
+      <w:bookmarkEnd w:id="24"/>
     </w:p>
     <w:p>
       <w:r>
@@ -3412,12 +4456,12 @@
       <w:pPr>
         <w:pStyle w:val="berschrift1"/>
       </w:pPr>
-      <w:bookmarkStart w:id="24" w:name="_Toc341345913"/>
+      <w:bookmarkStart w:id="25" w:name="_Toc341345913"/>
       <w:r>
         <w:lastRenderedPageBreak/>
         <w:t>Erweiterbarkeit</w:t>
       </w:r>
-      <w:bookmarkEnd w:id="24"/>
+      <w:bookmarkEnd w:id="25"/>
       <w:r>
         <w:t xml:space="preserve"> (beide, jeder für seine Teile…)</w:t>
       </w:r>
@@ -3442,12 +4486,12 @@
       <w:pPr>
         <w:pStyle w:val="berschrift1"/>
       </w:pPr>
-      <w:bookmarkStart w:id="25" w:name="_Toc341345914"/>
+      <w:bookmarkStart w:id="26" w:name="_Toc341345914"/>
       <w:r>
         <w:lastRenderedPageBreak/>
         <w:t>Schlussbetrachtung und Ausblick</w:t>
       </w:r>
-      <w:bookmarkEnd w:id="25"/>
+      <w:bookmarkEnd w:id="26"/>
       <w:r>
         <w:t xml:space="preserve"> (beide)</w:t>
       </w:r>
@@ -3476,20 +4520,20 @@
       <w:r>
         <w:t xml:space="preserve"> integrieren, </w:t>
       </w:r>
-      <w:bookmarkStart w:id="26" w:name="_GoBack"/>
-      <w:bookmarkEnd w:id="26"/>
     </w:p>
     <w:p/>
     <w:sectPr>
-      <w:headerReference w:type="even" r:id="rId9"/>
-      <w:headerReference w:type="default" r:id="rId10"/>
-      <w:footerReference w:type="even" r:id="rId11"/>
-      <w:footerReference w:type="default" r:id="rId12"/>
-      <w:headerReference w:type="first" r:id="rId13"/>
-      <w:footerReference w:type="first" r:id="rId14"/>
+      <w:headerReference w:type="even" r:id="rId10"/>
+      <w:headerReference w:type="default" r:id="rId11"/>
+      <w:footerReference w:type="even" r:id="rId12"/>
+      <w:footerReference w:type="default" r:id="rId13"/>
+      <w:headerReference w:type="first" r:id="rId14"/>
+      <w:footerReference w:type="first" r:id="rId15"/>
       <w:pgSz w:w="11906" w:h="16838"/>
       <w:pgMar w:top="1417" w:right="1417" w:bottom="1134" w:left="1417" w:header="708" w:footer="708" w:gutter="0"/>
+      <w:pgNumType w:start="0"/>
       <w:cols w:space="708"/>
+      <w:titlePg/>
       <w:docGrid w:linePitch="360"/>
     </w:sectPr>
   </w:body>
@@ -3622,7 +4666,7 @@
       <w:rPr>
         <w:noProof/>
       </w:rPr>
-      <w:t>22. November 2012</w:t>
+      <w:t>25. Januar 2013</w:t>
     </w:r>
     <w:r>
       <w:fldChar w:fldCharType="end"/>
@@ -3988,7 +5032,7 @@
         <w:rFonts w:ascii="Symbol" w:hAnsi="Symbol" w:hint="default"/>
       </w:rPr>
     </w:lvl>
-    <w:lvl w:ilvl="1" w:tplc="04070003" w:tentative="1">
+    <w:lvl w:ilvl="1" w:tplc="04070003">
       <w:start w:val="1"/>
       <w:numFmt w:val="bullet"/>
       <w:lvlText w:val="o"/>
@@ -4000,7 +5044,7 @@
         <w:rFonts w:ascii="Courier New" w:hAnsi="Courier New" w:cs="Courier New" w:hint="default"/>
       </w:rPr>
     </w:lvl>
-    <w:lvl w:ilvl="2" w:tplc="04070005" w:tentative="1">
+    <w:lvl w:ilvl="2" w:tplc="04070005">
       <w:start w:val="1"/>
       <w:numFmt w:val="bullet"/>
       <w:lvlText w:val=""/>
@@ -4311,6 +5355,119 @@
     </w:lvl>
   </w:abstractNum>
   <w:abstractNum w:abstractNumId="6">
+    <w:nsid w:val="29096CFD"/>
+    <w:multiLevelType w:val="hybridMultilevel"/>
+    <w:tmpl w:val="D4820B24"/>
+    <w:lvl w:ilvl="0" w:tplc="04070001">
+      <w:start w:val="1"/>
+      <w:numFmt w:val="bullet"/>
+      <w:lvlText w:val=""/>
+      <w:lvlJc w:val="left"/>
+      <w:pPr>
+        <w:ind w:left="720" w:hanging="360"/>
+      </w:pPr>
+      <w:rPr>
+        <w:rFonts w:ascii="Symbol" w:hAnsi="Symbol" w:hint="default"/>
+      </w:rPr>
+    </w:lvl>
+    <w:lvl w:ilvl="1" w:tplc="04070003" w:tentative="1">
+      <w:start w:val="1"/>
+      <w:numFmt w:val="bullet"/>
+      <w:lvlText w:val="o"/>
+      <w:lvlJc w:val="left"/>
+      <w:pPr>
+        <w:ind w:left="1440" w:hanging="360"/>
+      </w:pPr>
+      <w:rPr>
+        <w:rFonts w:ascii="Courier New" w:hAnsi="Courier New" w:cs="Courier New" w:hint="default"/>
+      </w:rPr>
+    </w:lvl>
+    <w:lvl w:ilvl="2" w:tplc="04070005" w:tentative="1">
+      <w:start w:val="1"/>
+      <w:numFmt w:val="bullet"/>
+      <w:lvlText w:val=""/>
+      <w:lvlJc w:val="left"/>
+      <w:pPr>
+        <w:ind w:left="2160" w:hanging="360"/>
+      </w:pPr>
+      <w:rPr>
+        <w:rFonts w:ascii="Wingdings" w:hAnsi="Wingdings" w:hint="default"/>
+      </w:rPr>
+    </w:lvl>
+    <w:lvl w:ilvl="3" w:tplc="04070001" w:tentative="1">
+      <w:start w:val="1"/>
+      <w:numFmt w:val="bullet"/>
+      <w:lvlText w:val=""/>
+      <w:lvlJc w:val="left"/>
+      <w:pPr>
+        <w:ind w:left="2880" w:hanging="360"/>
+      </w:pPr>
+      <w:rPr>
+        <w:rFonts w:ascii="Symbol" w:hAnsi="Symbol" w:hint="default"/>
+      </w:rPr>
+    </w:lvl>
+    <w:lvl w:ilvl="4" w:tplc="04070003" w:tentative="1">
+      <w:start w:val="1"/>
+      <w:numFmt w:val="bullet"/>
+      <w:lvlText w:val="o"/>
+      <w:lvlJc w:val="left"/>
+      <w:pPr>
+        <w:ind w:left="3600" w:hanging="360"/>
+      </w:pPr>
+      <w:rPr>
+        <w:rFonts w:ascii="Courier New" w:hAnsi="Courier New" w:cs="Courier New" w:hint="default"/>
+      </w:rPr>
+    </w:lvl>
+    <w:lvl w:ilvl="5" w:tplc="04070005" w:tentative="1">
+      <w:start w:val="1"/>
+      <w:numFmt w:val="bullet"/>
+      <w:lvlText w:val=""/>
+      <w:lvlJc w:val="left"/>
+      <w:pPr>
+        <w:ind w:left="4320" w:hanging="360"/>
+      </w:pPr>
+      <w:rPr>
+        <w:rFonts w:ascii="Wingdings" w:hAnsi="Wingdings" w:hint="default"/>
+      </w:rPr>
+    </w:lvl>
+    <w:lvl w:ilvl="6" w:tplc="04070001" w:tentative="1">
+      <w:start w:val="1"/>
+      <w:numFmt w:val="bullet"/>
+      <w:lvlText w:val=""/>
+      <w:lvlJc w:val="left"/>
+      <w:pPr>
+        <w:ind w:left="5040" w:hanging="360"/>
+      </w:pPr>
+      <w:rPr>
+        <w:rFonts w:ascii="Symbol" w:hAnsi="Symbol" w:hint="default"/>
+      </w:rPr>
+    </w:lvl>
+    <w:lvl w:ilvl="7" w:tplc="04070003" w:tentative="1">
+      <w:start w:val="1"/>
+      <w:numFmt w:val="bullet"/>
+      <w:lvlText w:val="o"/>
+      <w:lvlJc w:val="left"/>
+      <w:pPr>
+        <w:ind w:left="5760" w:hanging="360"/>
+      </w:pPr>
+      <w:rPr>
+        <w:rFonts w:ascii="Courier New" w:hAnsi="Courier New" w:cs="Courier New" w:hint="default"/>
+      </w:rPr>
+    </w:lvl>
+    <w:lvl w:ilvl="8" w:tplc="04070005" w:tentative="1">
+      <w:start w:val="1"/>
+      <w:numFmt w:val="bullet"/>
+      <w:lvlText w:val=""/>
+      <w:lvlJc w:val="left"/>
+      <w:pPr>
+        <w:ind w:left="6480" w:hanging="360"/>
+      </w:pPr>
+      <w:rPr>
+        <w:rFonts w:ascii="Wingdings" w:hAnsi="Wingdings" w:hint="default"/>
+      </w:rPr>
+    </w:lvl>
+  </w:abstractNum>
+  <w:abstractNum w:abstractNumId="7">
     <w:nsid w:val="4392706C"/>
     <w:multiLevelType w:val="hybridMultilevel"/>
     <w:tmpl w:val="5EC29308"/>
@@ -4423,7 +5580,120 @@
       </w:rPr>
     </w:lvl>
   </w:abstractNum>
-  <w:abstractNum w:abstractNumId="7">
+  <w:abstractNum w:abstractNumId="8">
+    <w:nsid w:val="50DC3F8F"/>
+    <w:multiLevelType w:val="hybridMultilevel"/>
+    <w:tmpl w:val="2C426374"/>
+    <w:lvl w:ilvl="0" w:tplc="04070001">
+      <w:start w:val="1"/>
+      <w:numFmt w:val="bullet"/>
+      <w:lvlText w:val=""/>
+      <w:lvlJc w:val="left"/>
+      <w:pPr>
+        <w:ind w:left="720" w:hanging="360"/>
+      </w:pPr>
+      <w:rPr>
+        <w:rFonts w:ascii="Symbol" w:hAnsi="Symbol" w:hint="default"/>
+      </w:rPr>
+    </w:lvl>
+    <w:lvl w:ilvl="1" w:tplc="04070003" w:tentative="1">
+      <w:start w:val="1"/>
+      <w:numFmt w:val="bullet"/>
+      <w:lvlText w:val="o"/>
+      <w:lvlJc w:val="left"/>
+      <w:pPr>
+        <w:ind w:left="1440" w:hanging="360"/>
+      </w:pPr>
+      <w:rPr>
+        <w:rFonts w:ascii="Courier New" w:hAnsi="Courier New" w:cs="Courier New" w:hint="default"/>
+      </w:rPr>
+    </w:lvl>
+    <w:lvl w:ilvl="2" w:tplc="04070005" w:tentative="1">
+      <w:start w:val="1"/>
+      <w:numFmt w:val="bullet"/>
+      <w:lvlText w:val=""/>
+      <w:lvlJc w:val="left"/>
+      <w:pPr>
+        <w:ind w:left="2160" w:hanging="360"/>
+      </w:pPr>
+      <w:rPr>
+        <w:rFonts w:ascii="Wingdings" w:hAnsi="Wingdings" w:hint="default"/>
+      </w:rPr>
+    </w:lvl>
+    <w:lvl w:ilvl="3" w:tplc="04070001" w:tentative="1">
+      <w:start w:val="1"/>
+      <w:numFmt w:val="bullet"/>
+      <w:lvlText w:val=""/>
+      <w:lvlJc w:val="left"/>
+      <w:pPr>
+        <w:ind w:left="2880" w:hanging="360"/>
+      </w:pPr>
+      <w:rPr>
+        <w:rFonts w:ascii="Symbol" w:hAnsi="Symbol" w:hint="default"/>
+      </w:rPr>
+    </w:lvl>
+    <w:lvl w:ilvl="4" w:tplc="04070003" w:tentative="1">
+      <w:start w:val="1"/>
+      <w:numFmt w:val="bullet"/>
+      <w:lvlText w:val="o"/>
+      <w:lvlJc w:val="left"/>
+      <w:pPr>
+        <w:ind w:left="3600" w:hanging="360"/>
+      </w:pPr>
+      <w:rPr>
+        <w:rFonts w:ascii="Courier New" w:hAnsi="Courier New" w:cs="Courier New" w:hint="default"/>
+      </w:rPr>
+    </w:lvl>
+    <w:lvl w:ilvl="5" w:tplc="04070005" w:tentative="1">
+      <w:start w:val="1"/>
+      <w:numFmt w:val="bullet"/>
+      <w:lvlText w:val=""/>
+      <w:lvlJc w:val="left"/>
+      <w:pPr>
+        <w:ind w:left="4320" w:hanging="360"/>
+      </w:pPr>
+      <w:rPr>
+        <w:rFonts w:ascii="Wingdings" w:hAnsi="Wingdings" w:hint="default"/>
+      </w:rPr>
+    </w:lvl>
+    <w:lvl w:ilvl="6" w:tplc="04070001" w:tentative="1">
+      <w:start w:val="1"/>
+      <w:numFmt w:val="bullet"/>
+      <w:lvlText w:val=""/>
+      <w:lvlJc w:val="left"/>
+      <w:pPr>
+        <w:ind w:left="5040" w:hanging="360"/>
+      </w:pPr>
+      <w:rPr>
+        <w:rFonts w:ascii="Symbol" w:hAnsi="Symbol" w:hint="default"/>
+      </w:rPr>
+    </w:lvl>
+    <w:lvl w:ilvl="7" w:tplc="04070003" w:tentative="1">
+      <w:start w:val="1"/>
+      <w:numFmt w:val="bullet"/>
+      <w:lvlText w:val="o"/>
+      <w:lvlJc w:val="left"/>
+      <w:pPr>
+        <w:ind w:left="5760" w:hanging="360"/>
+      </w:pPr>
+      <w:rPr>
+        <w:rFonts w:ascii="Courier New" w:hAnsi="Courier New" w:cs="Courier New" w:hint="default"/>
+      </w:rPr>
+    </w:lvl>
+    <w:lvl w:ilvl="8" w:tplc="04070005" w:tentative="1">
+      <w:start w:val="1"/>
+      <w:numFmt w:val="bullet"/>
+      <w:lvlText w:val=""/>
+      <w:lvlJc w:val="left"/>
+      <w:pPr>
+        <w:ind w:left="6480" w:hanging="360"/>
+      </w:pPr>
+      <w:rPr>
+        <w:rFonts w:ascii="Wingdings" w:hAnsi="Wingdings" w:hint="default"/>
+      </w:rPr>
+    </w:lvl>
+  </w:abstractNum>
+  <w:abstractNum w:abstractNumId="9">
     <w:nsid w:val="55282DF6"/>
     <w:multiLevelType w:val="hybridMultilevel"/>
     <w:tmpl w:val="6CE87A3C"/>
@@ -4536,7 +5806,7 @@
       </w:rPr>
     </w:lvl>
   </w:abstractNum>
-  <w:abstractNum w:abstractNumId="8">
+  <w:abstractNum w:abstractNumId="10">
     <w:nsid w:val="5A8272C2"/>
     <w:multiLevelType w:val="hybridMultilevel"/>
     <w:tmpl w:val="9D44A450"/>
@@ -4649,7 +5919,7 @@
       </w:rPr>
     </w:lvl>
   </w:abstractNum>
-  <w:abstractNum w:abstractNumId="9">
+  <w:abstractNum w:abstractNumId="11">
     <w:nsid w:val="641703A6"/>
     <w:multiLevelType w:val="hybridMultilevel"/>
     <w:tmpl w:val="5E9A954C"/>
@@ -4763,16 +6033,16 @@
     </w:lvl>
   </w:abstractNum>
   <w:num w:numId="1">
-    <w:abstractNumId w:val="6"/>
+    <w:abstractNumId w:val="7"/>
   </w:num>
   <w:num w:numId="2">
-    <w:abstractNumId w:val="8"/>
+    <w:abstractNumId w:val="10"/>
   </w:num>
   <w:num w:numId="3">
-    <w:abstractNumId w:val="7"/>
+    <w:abstractNumId w:val="9"/>
   </w:num>
   <w:num w:numId="4">
-    <w:abstractNumId w:val="9"/>
+    <w:abstractNumId w:val="11"/>
   </w:num>
   <w:num w:numId="5">
     <w:abstractNumId w:val="5"/>
@@ -4791,6 +6061,12 @@
   </w:num>
   <w:num w:numId="10">
     <w:abstractNumId w:val="3"/>
+  </w:num>
+  <w:num w:numId="11">
+    <w:abstractNumId w:val="6"/>
+  </w:num>
+  <w:num w:numId="12">
+    <w:abstractNumId w:val="8"/>
   </w:num>
 </w:numbering>
 </file>
@@ -5483,6 +6759,31 @@
       <w:sz w:val="24"/>
     </w:rPr>
   </w:style>
+  <w:style w:type="paragraph" w:styleId="KeinLeerraum">
+    <w:name w:val="No Spacing"/>
+    <w:link w:val="KeinLeerraumZchn"/>
+    <w:uiPriority w:val="1"/>
+    <w:qFormat/>
+    <w:rsid w:val="00431F01"/>
+    <w:pPr>
+      <w:spacing w:after="0" w:line="240" w:lineRule="auto"/>
+    </w:pPr>
+    <w:rPr>
+      <w:rFonts w:eastAsiaTheme="minorEastAsia"/>
+      <w:lang w:eastAsia="de-DE"/>
+    </w:rPr>
+  </w:style>
+  <w:style w:type="character" w:customStyle="1" w:styleId="KeinLeerraumZchn">
+    <w:name w:val="Kein Leerraum Zchn"/>
+    <w:basedOn w:val="Absatz-Standardschriftart"/>
+    <w:link w:val="KeinLeerraum"/>
+    <w:uiPriority w:val="1"/>
+    <w:rsid w:val="00431F01"/>
+    <w:rPr>
+      <w:rFonts w:eastAsiaTheme="minorEastAsia"/>
+      <w:lang w:eastAsia="de-DE"/>
+    </w:rPr>
+  </w:style>
 </w:styles>
 </file>
 
@@ -6174,7 +7475,677 @@
       <w:sz w:val="24"/>
     </w:rPr>
   </w:style>
+  <w:style w:type="paragraph" w:styleId="KeinLeerraum">
+    <w:name w:val="No Spacing"/>
+    <w:link w:val="KeinLeerraumZchn"/>
+    <w:uiPriority w:val="1"/>
+    <w:qFormat/>
+    <w:rsid w:val="00431F01"/>
+    <w:pPr>
+      <w:spacing w:after="0" w:line="240" w:lineRule="auto"/>
+    </w:pPr>
+    <w:rPr>
+      <w:rFonts w:eastAsiaTheme="minorEastAsia"/>
+      <w:lang w:eastAsia="de-DE"/>
+    </w:rPr>
+  </w:style>
+  <w:style w:type="character" w:customStyle="1" w:styleId="KeinLeerraumZchn">
+    <w:name w:val="Kein Leerraum Zchn"/>
+    <w:basedOn w:val="Absatz-Standardschriftart"/>
+    <w:link w:val="KeinLeerraum"/>
+    <w:uiPriority w:val="1"/>
+    <w:rsid w:val="00431F01"/>
+    <w:rPr>
+      <w:rFonts w:eastAsiaTheme="minorEastAsia"/>
+      <w:lang w:eastAsia="de-DE"/>
+    </w:rPr>
+  </w:style>
 </w:styles>
+</file>
+
+<file path=word/glossary/document.xml><?xml version="1.0" encoding="utf-8"?>
+<w:glossaryDocument xmlns:wpc="http://schemas.microsoft.com/office/word/2010/wordprocessingCanvas" xmlns:mc="http://schemas.openxmlformats.org/markup-compatibility/2006" xmlns:o="urn:schemas-microsoft-com:office:office" xmlns:r="http://schemas.openxmlformats.org/officeDocument/2006/relationships" xmlns:m="http://schemas.openxmlformats.org/officeDocument/2006/math" xmlns:v="urn:schemas-microsoft-com:vml" xmlns:wp14="http://schemas.microsoft.com/office/word/2010/wordprocessingDrawing" xmlns:wp="http://schemas.openxmlformats.org/drawingml/2006/wordprocessingDrawing" xmlns:w10="urn:schemas-microsoft-com:office:word" xmlns:w="http://schemas.openxmlformats.org/wordprocessingml/2006/main" xmlns:w14="http://schemas.microsoft.com/office/word/2010/wordml" xmlns:wpg="http://schemas.microsoft.com/office/word/2010/wordprocessingGroup" xmlns:wpi="http://schemas.microsoft.com/office/word/2010/wordprocessingInk" xmlns:wne="http://schemas.microsoft.com/office/word/2006/wordml" xmlns:wps="http://schemas.microsoft.com/office/word/2010/wordprocessingShape" mc:Ignorable="w14 wp14">
+  <w:docParts>
+    <w:docPart>
+      <w:docPartPr>
+        <w:name w:val="9CD6825AAEC84C77B2BD435B75427228"/>
+        <w:category>
+          <w:name w:val="Allgemein"/>
+          <w:gallery w:val="placeholder"/>
+        </w:category>
+        <w:types>
+          <w:type w:val="bbPlcHdr"/>
+        </w:types>
+        <w:behaviors>
+          <w:behavior w:val="content"/>
+        </w:behaviors>
+        <w:guid w:val="{668CDE9B-BE8B-47E1-AAEC-EFFBA9F4892D}"/>
+      </w:docPartPr>
+      <w:docPartBody>
+        <w:p>
+          <w:pPr>
+            <w:pStyle w:val="9CD6825AAEC84C77B2BD435B75427228"/>
+          </w:pPr>
+          <w:r>
+            <w:rPr>
+              <w:rFonts w:asciiTheme="majorHAnsi" w:eastAsiaTheme="majorEastAsia" w:hAnsiTheme="majorHAnsi" w:cstheme="majorBidi"/>
+            </w:rPr>
+            <w:t>[Geben Sie den Firmennamen ein]</w:t>
+          </w:r>
+        </w:p>
+      </w:docPartBody>
+    </w:docPart>
+    <w:docPart>
+      <w:docPartPr>
+        <w:name w:val="ED5CDE7923A346AB8EED5F86F397DEC3"/>
+        <w:category>
+          <w:name w:val="Allgemein"/>
+          <w:gallery w:val="placeholder"/>
+        </w:category>
+        <w:types>
+          <w:type w:val="bbPlcHdr"/>
+        </w:types>
+        <w:behaviors>
+          <w:behavior w:val="content"/>
+        </w:behaviors>
+        <w:guid w:val="{DBC03AE5-55AF-4F96-857B-8E77E940B23C}"/>
+      </w:docPartPr>
+      <w:docPartBody>
+        <w:p>
+          <w:pPr>
+            <w:pStyle w:val="ED5CDE7923A346AB8EED5F86F397DEC3"/>
+          </w:pPr>
+          <w:r>
+            <w:rPr>
+              <w:rFonts w:asciiTheme="majorHAnsi" w:eastAsiaTheme="majorEastAsia" w:hAnsiTheme="majorHAnsi" w:cstheme="majorBidi"/>
+              <w:color w:val="4F81BD" w:themeColor="accent1"/>
+              <w:sz w:val="80"/>
+              <w:szCs w:val="80"/>
+            </w:rPr>
+            <w:t>[Geben Sie den Titel des Dokuments ein]</w:t>
+          </w:r>
+        </w:p>
+      </w:docPartBody>
+    </w:docPart>
+    <w:docPart>
+      <w:docPartPr>
+        <w:name w:val="486A866B603C42F2BB59F29DB1707EB8"/>
+        <w:category>
+          <w:name w:val="Allgemein"/>
+          <w:gallery w:val="placeholder"/>
+        </w:category>
+        <w:types>
+          <w:type w:val="bbPlcHdr"/>
+        </w:types>
+        <w:behaviors>
+          <w:behavior w:val="content"/>
+        </w:behaviors>
+        <w:guid w:val="{DB5654D9-E935-4FB7-A0CF-B1B5F0EBBE5E}"/>
+      </w:docPartPr>
+      <w:docPartBody>
+        <w:p>
+          <w:pPr>
+            <w:pStyle w:val="486A866B603C42F2BB59F29DB1707EB8"/>
+          </w:pPr>
+          <w:r>
+            <w:rPr>
+              <w:rFonts w:asciiTheme="majorHAnsi" w:eastAsiaTheme="majorEastAsia" w:hAnsiTheme="majorHAnsi" w:cstheme="majorBidi"/>
+            </w:rPr>
+            <w:t>[Geben Sie den Untertitel des Dokuments ein]</w:t>
+          </w:r>
+        </w:p>
+      </w:docPartBody>
+    </w:docPart>
+    <w:docPart>
+      <w:docPartPr>
+        <w:name w:val="B6DF16B6EF5948EDAF54076217A56F64"/>
+        <w:category>
+          <w:name w:val="Allgemein"/>
+          <w:gallery w:val="placeholder"/>
+        </w:category>
+        <w:types>
+          <w:type w:val="bbPlcHdr"/>
+        </w:types>
+        <w:behaviors>
+          <w:behavior w:val="content"/>
+        </w:behaviors>
+        <w:guid w:val="{A59B3F7E-F8D0-4392-8CC9-5081A7E17C87}"/>
+      </w:docPartPr>
+      <w:docPartBody>
+        <w:p>
+          <w:pPr>
+            <w:pStyle w:val="B6DF16B6EF5948EDAF54076217A56F64"/>
+          </w:pPr>
+          <w:r>
+            <w:rPr>
+              <w:color w:val="4F81BD" w:themeColor="accent1"/>
+            </w:rPr>
+            <w:t>[Geben Sie den Namen des Autors ein]</w:t>
+          </w:r>
+        </w:p>
+      </w:docPartBody>
+    </w:docPart>
+  </w:docParts>
+</w:glossaryDocument>
+</file>
+
+<file path=word/glossary/fontTable.xml><?xml version="1.0" encoding="utf-8"?>
+<w:fonts xmlns:mc="http://schemas.openxmlformats.org/markup-compatibility/2006" xmlns:r="http://schemas.openxmlformats.org/officeDocument/2006/relationships" xmlns:w="http://schemas.openxmlformats.org/wordprocessingml/2006/main" xmlns:w14="http://schemas.microsoft.com/office/word/2010/wordml" mc:Ignorable="w14">
+  <w:font w:name="Symbol">
+    <w:panose1 w:val="05050102010706020507"/>
+    <w:charset w:val="02"/>
+    <w:family w:val="roman"/>
+    <w:pitch w:val="variable"/>
+    <w:sig w:usb0="00000000" w:usb1="10000000" w:usb2="00000000" w:usb3="00000000" w:csb0="80000000" w:csb1="00000000"/>
+  </w:font>
+  <w:font w:name="Times New Roman">
+    <w:panose1 w:val="02020603050405020304"/>
+    <w:charset w:val="00"/>
+    <w:family w:val="roman"/>
+    <w:pitch w:val="variable"/>
+    <w:sig w:usb0="E0002AFF" w:usb1="C0007843" w:usb2="00000009" w:usb3="00000000" w:csb0="000001FF" w:csb1="00000000"/>
+  </w:font>
+  <w:font w:name="Courier New">
+    <w:panose1 w:val="02070309020205020404"/>
+    <w:charset w:val="00"/>
+    <w:family w:val="modern"/>
+    <w:pitch w:val="fixed"/>
+    <w:sig w:usb0="E0002AFF" w:usb1="C0007843" w:usb2="00000009" w:usb3="00000000" w:csb0="000001FF" w:csb1="00000000"/>
+  </w:font>
+  <w:font w:name="Wingdings">
+    <w:panose1 w:val="05000000000000000000"/>
+    <w:charset w:val="02"/>
+    <w:family w:val="auto"/>
+    <w:pitch w:val="variable"/>
+    <w:sig w:usb0="00000000" w:usb1="10000000" w:usb2="00000000" w:usb3="00000000" w:csb0="80000000" w:csb1="00000000"/>
+  </w:font>
+  <w:font w:name="Calibri">
+    <w:panose1 w:val="020F0502020204030204"/>
+    <w:charset w:val="00"/>
+    <w:family w:val="swiss"/>
+    <w:pitch w:val="variable"/>
+    <w:sig w:usb0="E00002FF" w:usb1="4000ACFF" w:usb2="00000001" w:usb3="00000000" w:csb0="0000019F" w:csb1="00000000"/>
+  </w:font>
+  <w:font w:name="Cambria">
+    <w:panose1 w:val="02040503050406030204"/>
+    <w:charset w:val="00"/>
+    <w:family w:val="roman"/>
+    <w:pitch w:val="variable"/>
+    <w:sig w:usb0="E00002FF" w:usb1="400004FF" w:usb2="00000000" w:usb3="00000000" w:csb0="0000019F" w:csb1="00000000"/>
+  </w:font>
+  <w:font w:name="Tahoma">
+    <w:panose1 w:val="020B0604030504040204"/>
+    <w:charset w:val="00"/>
+    <w:family w:val="swiss"/>
+    <w:pitch w:val="variable"/>
+    <w:sig w:usb0="E1002EFF" w:usb1="C000605B" w:usb2="00000029" w:usb3="00000000" w:csb0="000101FF" w:csb1="00000000"/>
+  </w:font>
+</w:fonts>
+</file>
+
+<file path=word/glossary/settings.xml><?xml version="1.0" encoding="utf-8"?>
+<w:settings xmlns:mc="http://schemas.openxmlformats.org/markup-compatibility/2006" xmlns:o="urn:schemas-microsoft-com:office:office" xmlns:r="http://schemas.openxmlformats.org/officeDocument/2006/relationships" xmlns:m="http://schemas.openxmlformats.org/officeDocument/2006/math" xmlns:v="urn:schemas-microsoft-com:vml" xmlns:w10="urn:schemas-microsoft-com:office:word" xmlns:w="http://schemas.openxmlformats.org/wordprocessingml/2006/main" xmlns:w14="http://schemas.microsoft.com/office/word/2010/wordml" xmlns:sl="http://schemas.openxmlformats.org/schemaLibrary/2006/main" mc:Ignorable="w14">
+  <w:view w:val="normal"/>
+  <w:defaultTabStop w:val="708"/>
+  <w:hyphenationZone w:val="425"/>
+  <w:characterSpacingControl w:val="doNotCompress"/>
+  <w:compat>
+    <w:useFELayout/>
+    <w:compatSetting w:name="compatibilityMode" w:uri="http://schemas.microsoft.com/office/word" w:val="14"/>
+    <w:compatSetting w:name="overrideTableStyleFontSizeAndJustification" w:uri="http://schemas.microsoft.com/office/word" w:val="1"/>
+    <w:compatSetting w:name="enableOpenTypeFeatures" w:uri="http://schemas.microsoft.com/office/word" w:val="1"/>
+    <w:compatSetting w:name="doNotFlipMirrorIndents" w:uri="http://schemas.microsoft.com/office/word" w:val="1"/>
+  </w:compat>
+  <w:rsids>
+    <w:rsidRoot w:val="002F3406"/>
+    <w:rsid w:val="002F3406"/>
+    <w:rsid w:val="00DA0AF3"/>
+  </w:rsids>
+  <m:mathPr>
+    <m:mathFont m:val="Cambria Math"/>
+    <m:brkBin m:val="before"/>
+    <m:brkBinSub m:val="--"/>
+    <m:smallFrac m:val="0"/>
+    <m:dispDef/>
+    <m:lMargin m:val="0"/>
+    <m:rMargin m:val="0"/>
+    <m:defJc m:val="centerGroup"/>
+    <m:wrapIndent m:val="1440"/>
+    <m:intLim m:val="subSup"/>
+    <m:naryLim m:val="undOvr"/>
+  </m:mathPr>
+  <w:themeFontLang w:val="de-DE"/>
+  <w:clrSchemeMapping w:bg1="light1" w:t1="dark1" w:bg2="light2" w:t2="dark2" w:accent1="accent1" w:accent2="accent2" w:accent3="accent3" w:accent4="accent4" w:accent5="accent5" w:accent6="accent6" w:hyperlink="hyperlink" w:followedHyperlink="followedHyperlink"/>
+  <w:decimalSymbol w:val=","/>
+  <w:listSeparator w:val=";"/>
+</w:settings>
+</file>
+
+<file path=word/glossary/styles.xml><?xml version="1.0" encoding="utf-8"?>
+<w:styles xmlns:mc="http://schemas.openxmlformats.org/markup-compatibility/2006" xmlns:r="http://schemas.openxmlformats.org/officeDocument/2006/relationships" xmlns:w="http://schemas.openxmlformats.org/wordprocessingml/2006/main" xmlns:w14="http://schemas.microsoft.com/office/word/2010/wordml" mc:Ignorable="w14">
+  <w:docDefaults>
+    <w:rPrDefault>
+      <w:rPr>
+        <w:rFonts w:asciiTheme="minorHAnsi" w:eastAsiaTheme="minorEastAsia" w:hAnsiTheme="minorHAnsi" w:cstheme="minorBidi"/>
+        <w:sz w:val="22"/>
+        <w:szCs w:val="22"/>
+        <w:lang w:val="de-DE" w:eastAsia="de-DE" w:bidi="ar-SA"/>
+      </w:rPr>
+    </w:rPrDefault>
+    <w:pPrDefault>
+      <w:pPr>
+        <w:spacing w:after="200" w:line="276" w:lineRule="auto"/>
+      </w:pPr>
+    </w:pPrDefault>
+  </w:docDefaults>
+  <w:latentStyles w:defLockedState="0" w:defUIPriority="99" w:defSemiHidden="1" w:defUnhideWhenUsed="1" w:defQFormat="0" w:count="267">
+    <w:lsdException w:name="Normal" w:semiHidden="0" w:uiPriority="0" w:unhideWhenUsed="0" w:qFormat="1"/>
+    <w:lsdException w:name="heading 1" w:semiHidden="0" w:uiPriority="9" w:unhideWhenUsed="0" w:qFormat="1"/>
+    <w:lsdException w:name="heading 2" w:uiPriority="9" w:qFormat="1"/>
+    <w:lsdException w:name="heading 3" w:uiPriority="9" w:qFormat="1"/>
+    <w:lsdException w:name="heading 4" w:uiPriority="9" w:qFormat="1"/>
+    <w:lsdException w:name="heading 5" w:uiPriority="9" w:qFormat="1"/>
+    <w:lsdException w:name="heading 6" w:uiPriority="9" w:qFormat="1"/>
+    <w:lsdException w:name="heading 7" w:uiPriority="9" w:qFormat="1"/>
+    <w:lsdException w:name="heading 8" w:uiPriority="9" w:qFormat="1"/>
+    <w:lsdException w:name="heading 9" w:uiPriority="9" w:qFormat="1"/>
+    <w:lsdException w:name="toc 1" w:uiPriority="39"/>
+    <w:lsdException w:name="toc 2" w:uiPriority="39"/>
+    <w:lsdException w:name="toc 3" w:uiPriority="39"/>
+    <w:lsdException w:name="toc 4" w:uiPriority="39"/>
+    <w:lsdException w:name="toc 5" w:uiPriority="39"/>
+    <w:lsdException w:name="toc 6" w:uiPriority="39"/>
+    <w:lsdException w:name="toc 7" w:uiPriority="39"/>
+    <w:lsdException w:name="toc 8" w:uiPriority="39"/>
+    <w:lsdException w:name="toc 9" w:uiPriority="39"/>
+    <w:lsdException w:name="caption" w:uiPriority="35" w:qFormat="1"/>
+    <w:lsdException w:name="Title" w:semiHidden="0" w:uiPriority="10" w:unhideWhenUsed="0" w:qFormat="1"/>
+    <w:lsdException w:name="Default Paragraph Font" w:uiPriority="1"/>
+    <w:lsdException w:name="Subtitle" w:semiHidden="0" w:uiPriority="11" w:unhideWhenUsed="0" w:qFormat="1"/>
+    <w:lsdException w:name="Strong" w:semiHidden="0" w:uiPriority="22" w:unhideWhenUsed="0" w:qFormat="1"/>
+    <w:lsdException w:name="Emphasis" w:semiHidden="0" w:uiPriority="20" w:unhideWhenUsed="0" w:qFormat="1"/>
+    <w:lsdException w:name="Table Grid" w:semiHidden="0" w:uiPriority="59" w:unhideWhenUsed="0"/>
+    <w:lsdException w:name="Placeholder Text" w:unhideWhenUsed="0"/>
+    <w:lsdException w:name="No Spacing" w:semiHidden="0" w:uiPriority="1" w:unhideWhenUsed="0" w:qFormat="1"/>
+    <w:lsdException w:name="Light Shading" w:semiHidden="0" w:uiPriority="60" w:unhideWhenUsed="0"/>
+    <w:lsdException w:name="Light List" w:semiHidden="0" w:uiPriority="61" w:unhideWhenUsed="0"/>
+    <w:lsdException w:name="Light Grid" w:semiHidden="0" w:uiPriority="62" w:unhideWhenUsed="0"/>
+    <w:lsdException w:name="Medium Shading 1" w:semiHidden="0" w:uiPriority="63" w:unhideWhenUsed="0"/>
+    <w:lsdException w:name="Medium Shading 2" w:semiHidden="0" w:uiPriority="64" w:unhideWhenUsed="0"/>
+    <w:lsdException w:name="Medium List 1" w:semiHidden="0" w:uiPriority="65" w:unhideWhenUsed="0"/>
+    <w:lsdException w:name="Medium List 2" w:semiHidden="0" w:uiPriority="66" w:unhideWhenUsed="0"/>
+    <w:lsdException w:name="Medium Grid 1" w:semiHidden="0" w:uiPriority="67" w:unhideWhenUsed="0"/>
+    <w:lsdException w:name="Medium Grid 2" w:semiHidden="0" w:uiPriority="68" w:unhideWhenUsed="0"/>
+    <w:lsdException w:name="Medium Grid 3" w:semiHidden="0" w:uiPriority="69" w:unhideWhenUsed="0"/>
+    <w:lsdException w:name="Dark List" w:semiHidden="0" w:uiPriority="70" w:unhideWhenUsed="0"/>
+    <w:lsdException w:name="Colorful Shading" w:semiHidden="0" w:uiPriority="71" w:unhideWhenUsed="0"/>
+    <w:lsdException w:name="Colorful List" w:semiHidden="0" w:uiPriority="72" w:unhideWhenUsed="0"/>
+    <w:lsdException w:name="Colorful Grid" w:semiHidden="0" w:uiPriority="73" w:unhideWhenUsed="0"/>
+    <w:lsdException w:name="Light Shading Accent 1" w:semiHidden="0" w:uiPriority="60" w:unhideWhenUsed="0"/>
+    <w:lsdException w:name="Light List Accent 1" w:semiHidden="0" w:uiPriority="61" w:unhideWhenUsed="0"/>
+    <w:lsdException w:name="Light Grid Accent 1" w:semiHidden="0" w:uiPriority="62" w:unhideWhenUsed="0"/>
+    <w:lsdException w:name="Medium Shading 1 Accent 1" w:semiHidden="0" w:uiPriority="63" w:unhideWhenUsed="0"/>
+    <w:lsdException w:name="Medium Shading 2 Accent 1" w:semiHidden="0" w:uiPriority="64" w:unhideWhenUsed="0"/>
+    <w:lsdException w:name="Medium List 1 Accent 1" w:semiHidden="0" w:uiPriority="65" w:unhideWhenUsed="0"/>
+    <w:lsdException w:name="Revision" w:unhideWhenUsed="0"/>
+    <w:lsdException w:name="List Paragraph" w:semiHidden="0" w:uiPriority="34" w:unhideWhenUsed="0" w:qFormat="1"/>
+    <w:lsdException w:name="Quote" w:semiHidden="0" w:uiPriority="29" w:unhideWhenUsed="0" w:qFormat="1"/>
+    <w:lsdException w:name="Intense Quote" w:semiHidden="0" w:uiPriority="30" w:unhideWhenUsed="0" w:qFormat="1"/>
+    <w:lsdException w:name="Medium List 2 Accent 1" w:semiHidden="0" w:uiPriority="66" w:unhideWhenUsed="0"/>
+    <w:lsdException w:name="Medium Grid 1 Accent 1" w:semiHidden="0" w:uiPriority="67" w:unhideWhenUsed="0"/>
+    <w:lsdException w:name="Medium Grid 2 Accent 1" w:semiHidden="0" w:uiPriority="68" w:unhideWhenUsed="0"/>
+    <w:lsdException w:name="Medium Grid 3 Accent 1" w:semiHidden="0" w:uiPriority="69" w:unhideWhenUsed="0"/>
+    <w:lsdException w:name="Dark List Accent 1" w:semiHidden="0" w:uiPriority="70" w:unhideWhenUsed="0"/>
+    <w:lsdException w:name="Colorful Shading Accent 1" w:semiHidden="0" w:uiPriority="71" w:unhideWhenUsed="0"/>
+    <w:lsdException w:name="Colorful List Accent 1" w:semiHidden="0" w:uiPriority="72" w:unhideWhenUsed="0"/>
+    <w:lsdException w:name="Colorful Grid Accent 1" w:semiHidden="0" w:uiPriority="73" w:unhideWhenUsed="0"/>
+    <w:lsdException w:name="Light Shading Accent 2" w:semiHidden="0" w:uiPriority="60" w:unhideWhenUsed="0"/>
+    <w:lsdException w:name="Light List Accent 2" w:semiHidden="0" w:uiPriority="61" w:unhideWhenUsed="0"/>
+    <w:lsdException w:name="Light Grid Accent 2" w:semiHidden="0" w:uiPriority="62" w:unhideWhenUsed="0"/>
+    <w:lsdException w:name="Medium Shading 1 Accent 2" w:semiHidden="0" w:uiPriority="63" w:unhideWhenUsed="0"/>
+    <w:lsdException w:name="Medium Shading 2 Accent 2" w:semiHidden="0" w:uiPriority="64" w:unhideWhenUsed="0"/>
+    <w:lsdException w:name="Medium List 1 Accent 2" w:semiHidden="0" w:uiPriority="65" w:unhideWhenUsed="0"/>
+    <w:lsdException w:name="Medium List 2 Accent 2" w:semiHidden="0" w:uiPriority="66" w:unhideWhenUsed="0"/>
+    <w:lsdException w:name="Medium Grid 1 Accent 2" w:semiHidden="0" w:uiPriority="67" w:unhideWhenUsed="0"/>
+    <w:lsdException w:name="Medium Grid 2 Accent 2" w:semiHidden="0" w:uiPriority="68" w:unhideWhenUsed="0"/>
+    <w:lsdException w:name="Medium Grid 3 Accent 2" w:semiHidden="0" w:uiPriority="69" w:unhideWhenUsed="0"/>
+    <w:lsdException w:name="Dark List Accent 2" w:semiHidden="0" w:uiPriority="70" w:unhideWhenUsed="0"/>
+    <w:lsdException w:name="Colorful Shading Accent 2" w:semiHidden="0" w:uiPriority="71" w:unhideWhenUsed="0"/>
+    <w:lsdException w:name="Colorful List Accent 2" w:semiHidden="0" w:uiPriority="72" w:unhideWhenUsed="0"/>
+    <w:lsdException w:name="Colorful Grid Accent 2" w:semiHidden="0" w:uiPriority="73" w:unhideWhenUsed="0"/>
+    <w:lsdException w:name="Light Shading Accent 3" w:semiHidden="0" w:uiPriority="60" w:unhideWhenUsed="0"/>
+    <w:lsdException w:name="Light List Accent 3" w:semiHidden="0" w:uiPriority="61" w:unhideWhenUsed="0"/>
+    <w:lsdException w:name="Light Grid Accent 3" w:semiHidden="0" w:uiPriority="62" w:unhideWhenUsed="0"/>
+    <w:lsdException w:name="Medium Shading 1 Accent 3" w:semiHidden="0" w:uiPriority="63" w:unhideWhenUsed="0"/>
+    <w:lsdException w:name="Medium Shading 2 Accent 3" w:semiHidden="0" w:uiPriority="64" w:unhideWhenUsed="0"/>
+    <w:lsdException w:name="Medium List 1 Accent 3" w:semiHidden="0" w:uiPriority="65" w:unhideWhenUsed="0"/>
+    <w:lsdException w:name="Medium List 2 Accent 3" w:semiHidden="0" w:uiPriority="66" w:unhideWhenUsed="0"/>
+    <w:lsdException w:name="Medium Grid 1 Accent 3" w:semiHidden="0" w:uiPriority="67" w:unhideWhenUsed="0"/>
+    <w:lsdException w:name="Medium Grid 2 Accent 3" w:semiHidden="0" w:uiPriority="68" w:unhideWhenUsed="0"/>
+    <w:lsdException w:name="Medium Grid 3 Accent 3" w:semiHidden="0" w:uiPriority="69" w:unhideWhenUsed="0"/>
+    <w:lsdException w:name="Dark List Accent 3" w:semiHidden="0" w:uiPriority="70" w:unhideWhenUsed="0"/>
+    <w:lsdException w:name="Colorful Shading Accent 3" w:semiHidden="0" w:uiPriority="71" w:unhideWhenUsed="0"/>
+    <w:lsdException w:name="Colorful List Accent 3" w:semiHidden="0" w:uiPriority="72" w:unhideWhenUsed="0"/>
+    <w:lsdException w:name="Colorful Grid Accent 3" w:semiHidden="0" w:uiPriority="73" w:unhideWhenUsed="0"/>
+    <w:lsdException w:name="Light Shading Accent 4" w:semiHidden="0" w:uiPriority="60" w:unhideWhenUsed="0"/>
+    <w:lsdException w:name="Light List Accent 4" w:semiHidden="0" w:uiPriority="61" w:unhideWhenUsed="0"/>
+    <w:lsdException w:name="Light Grid Accent 4" w:semiHidden="0" w:uiPriority="62" w:unhideWhenUsed="0"/>
+    <w:lsdException w:name="Medium Shading 1 Accent 4" w:semiHidden="0" w:uiPriority="63" w:unhideWhenUsed="0"/>
+    <w:lsdException w:name="Medium Shading 2 Accent 4" w:semiHidden="0" w:uiPriority="64" w:unhideWhenUsed="0"/>
+    <w:lsdException w:name="Medium List 1 Accent 4" w:semiHidden="0" w:uiPriority="65" w:unhideWhenUsed="0"/>
+    <w:lsdException w:name="Medium List 2 Accent 4" w:semiHidden="0" w:uiPriority="66" w:unhideWhenUsed="0"/>
+    <w:lsdException w:name="Medium Grid 1 Accent 4" w:semiHidden="0" w:uiPriority="67" w:unhideWhenUsed="0"/>
+    <w:lsdException w:name="Medium Grid 2 Accent 4" w:semiHidden="0" w:uiPriority="68" w:unhideWhenUsed="0"/>
+    <w:lsdException w:name="Medium Grid 3 Accent 4" w:semiHidden="0" w:uiPriority="69" w:unhideWhenUsed="0"/>
+    <w:lsdException w:name="Dark List Accent 4" w:semiHidden="0" w:uiPriority="70" w:unhideWhenUsed="0"/>
+    <w:lsdException w:name="Colorful Shading Accent 4" w:semiHidden="0" w:uiPriority="71" w:unhideWhenUsed="0"/>
+    <w:lsdException w:name="Colorful List Accent 4" w:semiHidden="0" w:uiPriority="72" w:unhideWhenUsed="0"/>
+    <w:lsdException w:name="Colorful Grid Accent 4" w:semiHidden="0" w:uiPriority="73" w:unhideWhenUsed="0"/>
+    <w:lsdException w:name="Light Shading Accent 5" w:semiHidden="0" w:uiPriority="60" w:unhideWhenUsed="0"/>
+    <w:lsdException w:name="Light List Accent 5" w:semiHidden="0" w:uiPriority="61" w:unhideWhenUsed="0"/>
+    <w:lsdException w:name="Light Grid Accent 5" w:semiHidden="0" w:uiPriority="62" w:unhideWhenUsed="0"/>
+    <w:lsdException w:name="Medium Shading 1 Accent 5" w:semiHidden="0" w:uiPriority="63" w:unhideWhenUsed="0"/>
+    <w:lsdException w:name="Medium Shading 2 Accent 5" w:semiHidden="0" w:uiPriority="64" w:unhideWhenUsed="0"/>
+    <w:lsdException w:name="Medium List 1 Accent 5" w:semiHidden="0" w:uiPriority="65" w:unhideWhenUsed="0"/>
+    <w:lsdException w:name="Medium List 2 Accent 5" w:semiHidden="0" w:uiPriority="66" w:unhideWhenUsed="0"/>
+    <w:lsdException w:name="Medium Grid 1 Accent 5" w:semiHidden="0" w:uiPriority="67" w:unhideWhenUsed="0"/>
+    <w:lsdException w:name="Medium Grid 2 Accent 5" w:semiHidden="0" w:uiPriority="68" w:unhideWhenUsed="0"/>
+    <w:lsdException w:name="Medium Grid 3 Accent 5" w:semiHidden="0" w:uiPriority="69" w:unhideWhenUsed="0"/>
+    <w:lsdException w:name="Dark List Accent 5" w:semiHidden="0" w:uiPriority="70" w:unhideWhenUsed="0"/>
+    <w:lsdException w:name="Colorful Shading Accent 5" w:semiHidden="0" w:uiPriority="71" w:unhideWhenUsed="0"/>
+    <w:lsdException w:name="Colorful List Accent 5" w:semiHidden="0" w:uiPriority="72" w:unhideWhenUsed="0"/>
+    <w:lsdException w:name="Colorful Grid Accent 5" w:semiHidden="0" w:uiPriority="73" w:unhideWhenUsed="0"/>
+    <w:lsdException w:name="Light Shading Accent 6" w:semiHidden="0" w:uiPriority="60" w:unhideWhenUsed="0"/>
+    <w:lsdException w:name="Light List Accent 6" w:semiHidden="0" w:uiPriority="61" w:unhideWhenUsed="0"/>
+    <w:lsdException w:name="Light Grid Accent 6" w:semiHidden="0" w:uiPriority="62" w:unhideWhenUsed="0"/>
+    <w:lsdException w:name="Medium Shading 1 Accent 6" w:semiHidden="0" w:uiPriority="63" w:unhideWhenUsed="0"/>
+    <w:lsdException w:name="Medium Shading 2 Accent 6" w:semiHidden="0" w:uiPriority="64" w:unhideWhenUsed="0"/>
+    <w:lsdException w:name="Medium List 1 Accent 6" w:semiHidden="0" w:uiPriority="65" w:unhideWhenUsed="0"/>
+    <w:lsdException w:name="Medium List 2 Accent 6" w:semiHidden="0" w:uiPriority="66" w:unhideWhenUsed="0"/>
+    <w:lsdException w:name="Medium Grid 1 Accent 6" w:semiHidden="0" w:uiPriority="67" w:unhideWhenUsed="0"/>
+    <w:lsdException w:name="Medium Grid 2 Accent 6" w:semiHidden="0" w:uiPriority="68" w:unhideWhenUsed="0"/>
+    <w:lsdException w:name="Medium Grid 3 Accent 6" w:semiHidden="0" w:uiPriority="69" w:unhideWhenUsed="0"/>
+    <w:lsdException w:name="Dark List Accent 6" w:semiHidden="0" w:uiPriority="70" w:unhideWhenUsed="0"/>
+    <w:lsdException w:name="Colorful Shading Accent 6" w:semiHidden="0" w:uiPriority="71" w:unhideWhenUsed="0"/>
+    <w:lsdException w:name="Colorful List Accent 6" w:semiHidden="0" w:uiPriority="72" w:unhideWhenUsed="0"/>
+    <w:lsdException w:name="Colorful Grid Accent 6" w:semiHidden="0" w:uiPriority="73" w:unhideWhenUsed="0"/>
+    <w:lsdException w:name="Subtle Emphasis" w:semiHidden="0" w:uiPriority="19" w:unhideWhenUsed="0" w:qFormat="1"/>
+    <w:lsdException w:name="Intense Emphasis" w:semiHidden="0" w:uiPriority="21" w:unhideWhenUsed="0" w:qFormat="1"/>
+    <w:lsdException w:name="Subtle Reference" w:semiHidden="0" w:uiPriority="31" w:unhideWhenUsed="0" w:qFormat="1"/>
+    <w:lsdException w:name="Intense Reference" w:semiHidden="0" w:uiPriority="32" w:unhideWhenUsed="0" w:qFormat="1"/>
+    <w:lsdException w:name="Book Title" w:semiHidden="0" w:uiPriority="33" w:unhideWhenUsed="0" w:qFormat="1"/>
+    <w:lsdException w:name="Bibliography" w:uiPriority="37"/>
+    <w:lsdException w:name="TOC Heading" w:uiPriority="39" w:qFormat="1"/>
+  </w:latentStyles>
+  <w:style w:type="paragraph" w:default="1" w:styleId="Standard">
+    <w:name w:val="Normal"/>
+    <w:qFormat/>
+  </w:style>
+  <w:style w:type="character" w:default="1" w:styleId="Absatz-Standardschriftart">
+    <w:name w:val="Default Paragraph Font"/>
+    <w:uiPriority w:val="1"/>
+    <w:semiHidden/>
+    <w:unhideWhenUsed/>
+  </w:style>
+  <w:style w:type="table" w:default="1" w:styleId="NormaleTabelle">
+    <w:name w:val="Normal Table"/>
+    <w:uiPriority w:val="99"/>
+    <w:semiHidden/>
+    <w:unhideWhenUsed/>
+    <w:tblPr>
+      <w:tblInd w:w="0" w:type="dxa"/>
+      <w:tblCellMar>
+        <w:top w:w="0" w:type="dxa"/>
+        <w:left w:w="108" w:type="dxa"/>
+        <w:bottom w:w="0" w:type="dxa"/>
+        <w:right w:w="108" w:type="dxa"/>
+      </w:tblCellMar>
+    </w:tblPr>
+  </w:style>
+  <w:style w:type="numbering" w:default="1" w:styleId="KeineListe">
+    <w:name w:val="No List"/>
+    <w:uiPriority w:val="99"/>
+    <w:semiHidden/>
+    <w:unhideWhenUsed/>
+  </w:style>
+  <w:style w:type="paragraph" w:customStyle="1" w:styleId="9CD6825AAEC84C77B2BD435B75427228">
+    <w:name w:val="9CD6825AAEC84C77B2BD435B75427228"/>
+    <w:rsid w:val="002F3406"/>
+  </w:style>
+  <w:style w:type="paragraph" w:customStyle="1" w:styleId="ED5CDE7923A346AB8EED5F86F397DEC3">
+    <w:name w:val="ED5CDE7923A346AB8EED5F86F397DEC3"/>
+    <w:rsid w:val="002F3406"/>
+  </w:style>
+  <w:style w:type="paragraph" w:customStyle="1" w:styleId="486A866B603C42F2BB59F29DB1707EB8">
+    <w:name w:val="486A866B603C42F2BB59F29DB1707EB8"/>
+    <w:rsid w:val="002F3406"/>
+  </w:style>
+  <w:style w:type="paragraph" w:customStyle="1" w:styleId="B6DF16B6EF5948EDAF54076217A56F64">
+    <w:name w:val="B6DF16B6EF5948EDAF54076217A56F64"/>
+    <w:rsid w:val="002F3406"/>
+  </w:style>
+  <w:style w:type="paragraph" w:customStyle="1" w:styleId="DCD1496A5E1D420184181472B5CC7CE6">
+    <w:name w:val="DCD1496A5E1D420184181472B5CC7CE6"/>
+    <w:rsid w:val="002F3406"/>
+  </w:style>
+</w:styles>
+</file>
+
+<file path=word/glossary/stylesWithEffects.xml><?xml version="1.0" encoding="utf-8"?>
+<w:styles xmlns:wpc="http://schemas.microsoft.com/office/word/2010/wordprocessingCanvas" xmlns:mc="http://schemas.openxmlformats.org/markup-compatibility/2006" xmlns:o="urn:schemas-microsoft-com:office:office" xmlns:r="http://schemas.openxmlformats.org/officeDocument/2006/relationships" xmlns:m="http://schemas.openxmlformats.org/officeDocument/2006/math" xmlns:v="urn:schemas-microsoft-com:vml" xmlns:wp14="http://schemas.microsoft.com/office/word/2010/wordprocessingDrawing" xmlns:wp="http://schemas.openxmlformats.org/drawingml/2006/wordprocessingDrawing" xmlns:w10="urn:schemas-microsoft-com:office:word" xmlns:w="http://schemas.openxmlformats.org/wordprocessingml/2006/main" xmlns:w14="http://schemas.microsoft.com/office/word/2010/wordml" xmlns:wpg="http://schemas.microsoft.com/office/word/2010/wordprocessingGroup" xmlns:wpi="http://schemas.microsoft.com/office/word/2010/wordprocessingInk" xmlns:wne="http://schemas.microsoft.com/office/word/2006/wordml" xmlns:wps="http://schemas.microsoft.com/office/word/2010/wordprocessingShape" mc:Ignorable="w14 wp14">
+  <w:docDefaults>
+    <w:rPrDefault>
+      <w:rPr>
+        <w:rFonts w:asciiTheme="minorHAnsi" w:eastAsiaTheme="minorEastAsia" w:hAnsiTheme="minorHAnsi" w:cstheme="minorBidi"/>
+        <w:sz w:val="22"/>
+        <w:szCs w:val="22"/>
+        <w:lang w:val="de-DE" w:eastAsia="de-DE" w:bidi="ar-SA"/>
+      </w:rPr>
+    </w:rPrDefault>
+    <w:pPrDefault>
+      <w:pPr>
+        <w:spacing w:after="200" w:line="276" w:lineRule="auto"/>
+      </w:pPr>
+    </w:pPrDefault>
+  </w:docDefaults>
+  <w:latentStyles w:defLockedState="0" w:defUIPriority="99" w:defSemiHidden="1" w:defUnhideWhenUsed="1" w:defQFormat="0" w:count="267">
+    <w:lsdException w:name="Normal" w:semiHidden="0" w:uiPriority="0" w:unhideWhenUsed="0" w:qFormat="1"/>
+    <w:lsdException w:name="heading 1" w:semiHidden="0" w:uiPriority="9" w:unhideWhenUsed="0" w:qFormat="1"/>
+    <w:lsdException w:name="heading 2" w:uiPriority="9" w:qFormat="1"/>
+    <w:lsdException w:name="heading 3" w:uiPriority="9" w:qFormat="1"/>
+    <w:lsdException w:name="heading 4" w:uiPriority="9" w:qFormat="1"/>
+    <w:lsdException w:name="heading 5" w:uiPriority="9" w:qFormat="1"/>
+    <w:lsdException w:name="heading 6" w:uiPriority="9" w:qFormat="1"/>
+    <w:lsdException w:name="heading 7" w:uiPriority="9" w:qFormat="1"/>
+    <w:lsdException w:name="heading 8" w:uiPriority="9" w:qFormat="1"/>
+    <w:lsdException w:name="heading 9" w:uiPriority="9" w:qFormat="1"/>
+    <w:lsdException w:name="toc 1" w:uiPriority="39"/>
+    <w:lsdException w:name="toc 2" w:uiPriority="39"/>
+    <w:lsdException w:name="toc 3" w:uiPriority="39"/>
+    <w:lsdException w:name="toc 4" w:uiPriority="39"/>
+    <w:lsdException w:name="toc 5" w:uiPriority="39"/>
+    <w:lsdException w:name="toc 6" w:uiPriority="39"/>
+    <w:lsdException w:name="toc 7" w:uiPriority="39"/>
+    <w:lsdException w:name="toc 8" w:uiPriority="39"/>
+    <w:lsdException w:name="toc 9" w:uiPriority="39"/>
+    <w:lsdException w:name="caption" w:uiPriority="35" w:qFormat="1"/>
+    <w:lsdException w:name="Title" w:semiHidden="0" w:uiPriority="10" w:unhideWhenUsed="0" w:qFormat="1"/>
+    <w:lsdException w:name="Default Paragraph Font" w:uiPriority="1"/>
+    <w:lsdException w:name="Subtitle" w:semiHidden="0" w:uiPriority="11" w:unhideWhenUsed="0" w:qFormat="1"/>
+    <w:lsdException w:name="Strong" w:semiHidden="0" w:uiPriority="22" w:unhideWhenUsed="0" w:qFormat="1"/>
+    <w:lsdException w:name="Emphasis" w:semiHidden="0" w:uiPriority="20" w:unhideWhenUsed="0" w:qFormat="1"/>
+    <w:lsdException w:name="Table Grid" w:semiHidden="0" w:uiPriority="59" w:unhideWhenUsed="0"/>
+    <w:lsdException w:name="Placeholder Text" w:unhideWhenUsed="0"/>
+    <w:lsdException w:name="No Spacing" w:semiHidden="0" w:uiPriority="1" w:unhideWhenUsed="0" w:qFormat="1"/>
+    <w:lsdException w:name="Light Shading" w:semiHidden="0" w:uiPriority="60" w:unhideWhenUsed="0"/>
+    <w:lsdException w:name="Light List" w:semiHidden="0" w:uiPriority="61" w:unhideWhenUsed="0"/>
+    <w:lsdException w:name="Light Grid" w:semiHidden="0" w:uiPriority="62" w:unhideWhenUsed="0"/>
+    <w:lsdException w:name="Medium Shading 1" w:semiHidden="0" w:uiPriority="63" w:unhideWhenUsed="0"/>
+    <w:lsdException w:name="Medium Shading 2" w:semiHidden="0" w:uiPriority="64" w:unhideWhenUsed="0"/>
+    <w:lsdException w:name="Medium List 1" w:semiHidden="0" w:uiPriority="65" w:unhideWhenUsed="0"/>
+    <w:lsdException w:name="Medium List 2" w:semiHidden="0" w:uiPriority="66" w:unhideWhenUsed="0"/>
+    <w:lsdException w:name="Medium Grid 1" w:semiHidden="0" w:uiPriority="67" w:unhideWhenUsed="0"/>
+    <w:lsdException w:name="Medium Grid 2" w:semiHidden="0" w:uiPriority="68" w:unhideWhenUsed="0"/>
+    <w:lsdException w:name="Medium Grid 3" w:semiHidden="0" w:uiPriority="69" w:unhideWhenUsed="0"/>
+    <w:lsdException w:name="Dark List" w:semiHidden="0" w:uiPriority="70" w:unhideWhenUsed="0"/>
+    <w:lsdException w:name="Colorful Shading" w:semiHidden="0" w:uiPriority="71" w:unhideWhenUsed="0"/>
+    <w:lsdException w:name="Colorful List" w:semiHidden="0" w:uiPriority="72" w:unhideWhenUsed="0"/>
+    <w:lsdException w:name="Colorful Grid" w:semiHidden="0" w:uiPriority="73" w:unhideWhenUsed="0"/>
+    <w:lsdException w:name="Light Shading Accent 1" w:semiHidden="0" w:uiPriority="60" w:unhideWhenUsed="0"/>
+    <w:lsdException w:name="Light List Accent 1" w:semiHidden="0" w:uiPriority="61" w:unhideWhenUsed="0"/>
+    <w:lsdException w:name="Light Grid Accent 1" w:semiHidden="0" w:uiPriority="62" w:unhideWhenUsed="0"/>
+    <w:lsdException w:name="Medium Shading 1 Accent 1" w:semiHidden="0" w:uiPriority="63" w:unhideWhenUsed="0"/>
+    <w:lsdException w:name="Medium Shading 2 Accent 1" w:semiHidden="0" w:uiPriority="64" w:unhideWhenUsed="0"/>
+    <w:lsdException w:name="Medium List 1 Accent 1" w:semiHidden="0" w:uiPriority="65" w:unhideWhenUsed="0"/>
+    <w:lsdException w:name="Revision" w:unhideWhenUsed="0"/>
+    <w:lsdException w:name="List Paragraph" w:semiHidden="0" w:uiPriority="34" w:unhideWhenUsed="0" w:qFormat="1"/>
+    <w:lsdException w:name="Quote" w:semiHidden="0" w:uiPriority="29" w:unhideWhenUsed="0" w:qFormat="1"/>
+    <w:lsdException w:name="Intense Quote" w:semiHidden="0" w:uiPriority="30" w:unhideWhenUsed="0" w:qFormat="1"/>
+    <w:lsdException w:name="Medium List 2 Accent 1" w:semiHidden="0" w:uiPriority="66" w:unhideWhenUsed="0"/>
+    <w:lsdException w:name="Medium Grid 1 Accent 1" w:semiHidden="0" w:uiPriority="67" w:unhideWhenUsed="0"/>
+    <w:lsdException w:name="Medium Grid 2 Accent 1" w:semiHidden="0" w:uiPriority="68" w:unhideWhenUsed="0"/>
+    <w:lsdException w:name="Medium Grid 3 Accent 1" w:semiHidden="0" w:uiPriority="69" w:unhideWhenUsed="0"/>
+    <w:lsdException w:name="Dark List Accent 1" w:semiHidden="0" w:uiPriority="70" w:unhideWhenUsed="0"/>
+    <w:lsdException w:name="Colorful Shading Accent 1" w:semiHidden="0" w:uiPriority="71" w:unhideWhenUsed="0"/>
+    <w:lsdException w:name="Colorful List Accent 1" w:semiHidden="0" w:uiPriority="72" w:unhideWhenUsed="0"/>
+    <w:lsdException w:name="Colorful Grid Accent 1" w:semiHidden="0" w:uiPriority="73" w:unhideWhenUsed="0"/>
+    <w:lsdException w:name="Light Shading Accent 2" w:semiHidden="0" w:uiPriority="60" w:unhideWhenUsed="0"/>
+    <w:lsdException w:name="Light List Accent 2" w:semiHidden="0" w:uiPriority="61" w:unhideWhenUsed="0"/>
+    <w:lsdException w:name="Light Grid Accent 2" w:semiHidden="0" w:uiPriority="62" w:unhideWhenUsed="0"/>
+    <w:lsdException w:name="Medium Shading 1 Accent 2" w:semiHidden="0" w:uiPriority="63" w:unhideWhenUsed="0"/>
+    <w:lsdException w:name="Medium Shading 2 Accent 2" w:semiHidden="0" w:uiPriority="64" w:unhideWhenUsed="0"/>
+    <w:lsdException w:name="Medium List 1 Accent 2" w:semiHidden="0" w:uiPriority="65" w:unhideWhenUsed="0"/>
+    <w:lsdException w:name="Medium List 2 Accent 2" w:semiHidden="0" w:uiPriority="66" w:unhideWhenUsed="0"/>
+    <w:lsdException w:name="Medium Grid 1 Accent 2" w:semiHidden="0" w:uiPriority="67" w:unhideWhenUsed="0"/>
+    <w:lsdException w:name="Medium Grid 2 Accent 2" w:semiHidden="0" w:uiPriority="68" w:unhideWhenUsed="0"/>
+    <w:lsdException w:name="Medium Grid 3 Accent 2" w:semiHidden="0" w:uiPriority="69" w:unhideWhenUsed="0"/>
+    <w:lsdException w:name="Dark List Accent 2" w:semiHidden="0" w:uiPriority="70" w:unhideWhenUsed="0"/>
+    <w:lsdException w:name="Colorful Shading Accent 2" w:semiHidden="0" w:uiPriority="71" w:unhideWhenUsed="0"/>
+    <w:lsdException w:name="Colorful List Accent 2" w:semiHidden="0" w:uiPriority="72" w:unhideWhenUsed="0"/>
+    <w:lsdException w:name="Colorful Grid Accent 2" w:semiHidden="0" w:uiPriority="73" w:unhideWhenUsed="0"/>
+    <w:lsdException w:name="Light Shading Accent 3" w:semiHidden="0" w:uiPriority="60" w:unhideWhenUsed="0"/>
+    <w:lsdException w:name="Light List Accent 3" w:semiHidden="0" w:uiPriority="61" w:unhideWhenUsed="0"/>
+    <w:lsdException w:name="Light Grid Accent 3" w:semiHidden="0" w:uiPriority="62" w:unhideWhenUsed="0"/>
+    <w:lsdException w:name="Medium Shading 1 Accent 3" w:semiHidden="0" w:uiPriority="63" w:unhideWhenUsed="0"/>
+    <w:lsdException w:name="Medium Shading 2 Accent 3" w:semiHidden="0" w:uiPriority="64" w:unhideWhenUsed="0"/>
+    <w:lsdException w:name="Medium List 1 Accent 3" w:semiHidden="0" w:uiPriority="65" w:unhideWhenUsed="0"/>
+    <w:lsdException w:name="Medium List 2 Accent 3" w:semiHidden="0" w:uiPriority="66" w:unhideWhenUsed="0"/>
+    <w:lsdException w:name="Medium Grid 1 Accent 3" w:semiHidden="0" w:uiPriority="67" w:unhideWhenUsed="0"/>
+    <w:lsdException w:name="Medium Grid 2 Accent 3" w:semiHidden="0" w:uiPriority="68" w:unhideWhenUsed="0"/>
+    <w:lsdException w:name="Medium Grid 3 Accent 3" w:semiHidden="0" w:uiPriority="69" w:unhideWhenUsed="0"/>
+    <w:lsdException w:name="Dark List Accent 3" w:semiHidden="0" w:uiPriority="70" w:unhideWhenUsed="0"/>
+    <w:lsdException w:name="Colorful Shading Accent 3" w:semiHidden="0" w:uiPriority="71" w:unhideWhenUsed="0"/>
+    <w:lsdException w:name="Colorful List Accent 3" w:semiHidden="0" w:uiPriority="72" w:unhideWhenUsed="0"/>
+    <w:lsdException w:name="Colorful Grid Accent 3" w:semiHidden="0" w:uiPriority="73" w:unhideWhenUsed="0"/>
+    <w:lsdException w:name="Light Shading Accent 4" w:semiHidden="0" w:uiPriority="60" w:unhideWhenUsed="0"/>
+    <w:lsdException w:name="Light List Accent 4" w:semiHidden="0" w:uiPriority="61" w:unhideWhenUsed="0"/>
+    <w:lsdException w:name="Light Grid Accent 4" w:semiHidden="0" w:uiPriority="62" w:unhideWhenUsed="0"/>
+    <w:lsdException w:name="Medium Shading 1 Accent 4" w:semiHidden="0" w:uiPriority="63" w:unhideWhenUsed="0"/>
+    <w:lsdException w:name="Medium Shading 2 Accent 4" w:semiHidden="0" w:uiPriority="64" w:unhideWhenUsed="0"/>
+    <w:lsdException w:name="Medium List 1 Accent 4" w:semiHidden="0" w:uiPriority="65" w:unhideWhenUsed="0"/>
+    <w:lsdException w:name="Medium List 2 Accent 4" w:semiHidden="0" w:uiPriority="66" w:unhideWhenUsed="0"/>
+    <w:lsdException w:name="Medium Grid 1 Accent 4" w:semiHidden="0" w:uiPriority="67" w:unhideWhenUsed="0"/>
+    <w:lsdException w:name="Medium Grid 2 Accent 4" w:semiHidden="0" w:uiPriority="68" w:unhideWhenUsed="0"/>
+    <w:lsdException w:name="Medium Grid 3 Accent 4" w:semiHidden="0" w:uiPriority="69" w:unhideWhenUsed="0"/>
+    <w:lsdException w:name="Dark List Accent 4" w:semiHidden="0" w:uiPriority="70" w:unhideWhenUsed="0"/>
+    <w:lsdException w:name="Colorful Shading Accent 4" w:semiHidden="0" w:uiPriority="71" w:unhideWhenUsed="0"/>
+    <w:lsdException w:name="Colorful List Accent 4" w:semiHidden="0" w:uiPriority="72" w:unhideWhenUsed="0"/>
+    <w:lsdException w:name="Colorful Grid Accent 4" w:semiHidden="0" w:uiPriority="73" w:unhideWhenUsed="0"/>
+    <w:lsdException w:name="Light Shading Accent 5" w:semiHidden="0" w:uiPriority="60" w:unhideWhenUsed="0"/>
+    <w:lsdException w:name="Light List Accent 5" w:semiHidden="0" w:uiPriority="61" w:unhideWhenUsed="0"/>
+    <w:lsdException w:name="Light Grid Accent 5" w:semiHidden="0" w:uiPriority="62" w:unhideWhenUsed="0"/>
+    <w:lsdException w:name="Medium Shading 1 Accent 5" w:semiHidden="0" w:uiPriority="63" w:unhideWhenUsed="0"/>
+    <w:lsdException w:name="Medium Shading 2 Accent 5" w:semiHidden="0" w:uiPriority="64" w:unhideWhenUsed="0"/>
+    <w:lsdException w:name="Medium List 1 Accent 5" w:semiHidden="0" w:uiPriority="65" w:unhideWhenUsed="0"/>
+    <w:lsdException w:name="Medium List 2 Accent 5" w:semiHidden="0" w:uiPriority="66" w:unhideWhenUsed="0"/>
+    <w:lsdException w:name="Medium Grid 1 Accent 5" w:semiHidden="0" w:uiPriority="67" w:unhideWhenUsed="0"/>
+    <w:lsdException w:name="Medium Grid 2 Accent 5" w:semiHidden="0" w:uiPriority="68" w:unhideWhenUsed="0"/>
+    <w:lsdException w:name="Medium Grid 3 Accent 5" w:semiHidden="0" w:uiPriority="69" w:unhideWhenUsed="0"/>
+    <w:lsdException w:name="Dark List Accent 5" w:semiHidden="0" w:uiPriority="70" w:unhideWhenUsed="0"/>
+    <w:lsdException w:name="Colorful Shading Accent 5" w:semiHidden="0" w:uiPriority="71" w:unhideWhenUsed="0"/>
+    <w:lsdException w:name="Colorful List Accent 5" w:semiHidden="0" w:uiPriority="72" w:unhideWhenUsed="0"/>
+    <w:lsdException w:name="Colorful Grid Accent 5" w:semiHidden="0" w:uiPriority="73" w:unhideWhenUsed="0"/>
+    <w:lsdException w:name="Light Shading Accent 6" w:semiHidden="0" w:uiPriority="60" w:unhideWhenUsed="0"/>
+    <w:lsdException w:name="Light List Accent 6" w:semiHidden="0" w:uiPriority="61" w:unhideWhenUsed="0"/>
+    <w:lsdException w:name="Light Grid Accent 6" w:semiHidden="0" w:uiPriority="62" w:unhideWhenUsed="0"/>
+    <w:lsdException w:name="Medium Shading 1 Accent 6" w:semiHidden="0" w:uiPriority="63" w:unhideWhenUsed="0"/>
+    <w:lsdException w:name="Medium Shading 2 Accent 6" w:semiHidden="0" w:uiPriority="64" w:unhideWhenUsed="0"/>
+    <w:lsdException w:name="Medium List 1 Accent 6" w:semiHidden="0" w:uiPriority="65" w:unhideWhenUsed="0"/>
+    <w:lsdException w:name="Medium List 2 Accent 6" w:semiHidden="0" w:uiPriority="66" w:unhideWhenUsed="0"/>
+    <w:lsdException w:name="Medium Grid 1 Accent 6" w:semiHidden="0" w:uiPriority="67" w:unhideWhenUsed="0"/>
+    <w:lsdException w:name="Medium Grid 2 Accent 6" w:semiHidden="0" w:uiPriority="68" w:unhideWhenUsed="0"/>
+    <w:lsdException w:name="Medium Grid 3 Accent 6" w:semiHidden="0" w:uiPriority="69" w:unhideWhenUsed="0"/>
+    <w:lsdException w:name="Dark List Accent 6" w:semiHidden="0" w:uiPriority="70" w:unhideWhenUsed="0"/>
+    <w:lsdException w:name="Colorful Shading Accent 6" w:semiHidden="0" w:uiPriority="71" w:unhideWhenUsed="0"/>
+    <w:lsdException w:name="Colorful List Accent 6" w:semiHidden="0" w:uiPriority="72" w:unhideWhenUsed="0"/>
+    <w:lsdException w:name="Colorful Grid Accent 6" w:semiHidden="0" w:uiPriority="73" w:unhideWhenUsed="0"/>
+    <w:lsdException w:name="Subtle Emphasis" w:semiHidden="0" w:uiPriority="19" w:unhideWhenUsed="0" w:qFormat="1"/>
+    <w:lsdException w:name="Intense Emphasis" w:semiHidden="0" w:uiPriority="21" w:unhideWhenUsed="0" w:qFormat="1"/>
+    <w:lsdException w:name="Subtle Reference" w:semiHidden="0" w:uiPriority="31" w:unhideWhenUsed="0" w:qFormat="1"/>
+    <w:lsdException w:name="Intense Reference" w:semiHidden="0" w:uiPriority="32" w:unhideWhenUsed="0" w:qFormat="1"/>
+    <w:lsdException w:name="Book Title" w:semiHidden="0" w:uiPriority="33" w:unhideWhenUsed="0" w:qFormat="1"/>
+    <w:lsdException w:name="Bibliography" w:uiPriority="37"/>
+    <w:lsdException w:name="TOC Heading" w:uiPriority="39" w:qFormat="1"/>
+  </w:latentStyles>
+  <w:style w:type="paragraph" w:default="1" w:styleId="Standard">
+    <w:name w:val="Normal"/>
+    <w:qFormat/>
+  </w:style>
+  <w:style w:type="character" w:default="1" w:styleId="Absatz-Standardschriftart">
+    <w:name w:val="Default Paragraph Font"/>
+    <w:uiPriority w:val="1"/>
+    <w:semiHidden/>
+    <w:unhideWhenUsed/>
+  </w:style>
+  <w:style w:type="table" w:default="1" w:styleId="NormaleTabelle">
+    <w:name w:val="Normal Table"/>
+    <w:uiPriority w:val="99"/>
+    <w:semiHidden/>
+    <w:unhideWhenUsed/>
+    <w:tblPr>
+      <w:tblInd w:w="0" w:type="dxa"/>
+      <w:tblCellMar>
+        <w:top w:w="0" w:type="dxa"/>
+        <w:left w:w="108" w:type="dxa"/>
+        <w:bottom w:w="0" w:type="dxa"/>
+        <w:right w:w="108" w:type="dxa"/>
+      </w:tblCellMar>
+    </w:tblPr>
+  </w:style>
+  <w:style w:type="numbering" w:default="1" w:styleId="KeineListe">
+    <w:name w:val="No List"/>
+    <w:uiPriority w:val="99"/>
+    <w:semiHidden/>
+    <w:unhideWhenUsed/>
+  </w:style>
+  <w:style w:type="paragraph" w:customStyle="1" w:styleId="9CD6825AAEC84C77B2BD435B75427228">
+    <w:name w:val="9CD6825AAEC84C77B2BD435B75427228"/>
+    <w:rsid w:val="002F3406"/>
+  </w:style>
+  <w:style w:type="paragraph" w:customStyle="1" w:styleId="ED5CDE7923A346AB8EED5F86F397DEC3">
+    <w:name w:val="ED5CDE7923A346AB8EED5F86F397DEC3"/>
+    <w:rsid w:val="002F3406"/>
+  </w:style>
+  <w:style w:type="paragraph" w:customStyle="1" w:styleId="486A866B603C42F2BB59F29DB1707EB8">
+    <w:name w:val="486A866B603C42F2BB59F29DB1707EB8"/>
+    <w:rsid w:val="002F3406"/>
+  </w:style>
+  <w:style w:type="paragraph" w:customStyle="1" w:styleId="B6DF16B6EF5948EDAF54076217A56F64">
+    <w:name w:val="B6DF16B6EF5948EDAF54076217A56F64"/>
+    <w:rsid w:val="002F3406"/>
+  </w:style>
+  <w:style w:type="paragraph" w:customStyle="1" w:styleId="DCD1496A5E1D420184181472B5CC7CE6">
+    <w:name w:val="DCD1496A5E1D420184181472B5CC7CE6"/>
+    <w:rsid w:val="002F3406"/>
+  </w:style>
+</w:styles>
+</file>
+
+<file path=word/glossary/webSettings.xml><?xml version="1.0" encoding="utf-8"?>
+<w:webSettings xmlns:mc="http://schemas.openxmlformats.org/markup-compatibility/2006" xmlns:r="http://schemas.openxmlformats.org/officeDocument/2006/relationships" xmlns:w="http://schemas.openxmlformats.org/wordprocessingml/2006/main" xmlns:w14="http://schemas.microsoft.com/office/word/2010/wordml" mc:Ignorable="w14">
+  <w:optimizeForBrowser/>
+  <w:allowPNG/>
+</w:webSettings>
 </file>
 
 <file path=word/theme/theme1.xml><?xml version="1.0" encoding="utf-8"?>
@@ -6463,11 +8434,30 @@
 </file>
 
 <file path=customXml/item1.xml><?xml version="1.0" encoding="utf-8"?>
+<CoverPageProperties xmlns="http://schemas.microsoft.com/office/2006/coverPageProps">
+  <PublishDate>2013-01-28T00:00:00</PublishDate>
+  <Abstract/>
+  <CompanyAddress/>
+  <CompanyPhone/>
+  <CompanyFax/>
+  <CompanyEmail/>
+</CoverPageProperties>
+</file>
+
+<file path=customXml/item2.xml><?xml version="1.0" encoding="utf-8"?>
 <b:Sources xmlns:b="http://schemas.openxmlformats.org/officeDocument/2006/bibliography" xmlns="http://schemas.openxmlformats.org/officeDocument/2006/bibliography" SelectedStyle="\APA.XSL" StyleName="APA"/>
 </file>
 
 <file path=customXml/itemProps1.xml><?xml version="1.0" encoding="utf-8"?>
-<ds:datastoreItem xmlns:ds="http://schemas.openxmlformats.org/officeDocument/2006/customXml" ds:itemID="{EC7C9B90-9451-48AD-A3C0-3C1967F44170}">
+<ds:datastoreItem xmlns:ds="http://schemas.openxmlformats.org/officeDocument/2006/customXml" ds:itemID="{55AF091B-3C7A-41E3-B477-F2FDAA23CFDA}">
+  <ds:schemaRefs>
+    <ds:schemaRef ds:uri="http://schemas.microsoft.com/office/2006/coverPageProps"/>
+  </ds:schemaRefs>
+</ds:datastoreItem>
+</file>
+
+<file path=customXml/itemProps2.xml><?xml version="1.0" encoding="utf-8"?>
+<ds:datastoreItem xmlns:ds="http://schemas.openxmlformats.org/officeDocument/2006/customXml" ds:itemID="{016E1CDE-3B5E-4A59-8D0C-DC682B69E5B9}">
   <ds:schemaRefs>
     <ds:schemaRef ds:uri="http://schemas.openxmlformats.org/officeDocument/2006/bibliography"/>
   </ds:schemaRefs>

</xml_diff>

<commit_message>
edit Projektplan.docx   - motivation   - Erweiterbarkeit ButtonListenerFactory
</commit_message>
<xml_diff>
--- a/Dokumente/Projektplan.docx
+++ b/Dokumente/Projektplan.docx
@@ -2192,27 +2192,107 @@
     </w:p>
     <w:p>
       <w:r>
-        <w:t>Android ist toll</w:t>
-      </w:r>
-    </w:p>
-    <w:p>
-      <w:r>
-        <w:t>Interesse daran</w:t>
-      </w:r>
-    </w:p>
-    <w:p>
-      <w:r>
-        <w:t>Ausprobieren von Android Entwicklung,</w:t>
-      </w:r>
-    </w:p>
-    <w:p>
-      <w:r>
-        <w:t>Möglichkeit zu entwickeln, ohne eigenes Tablet kaufen zu müssen</w:t>
-      </w:r>
-    </w:p>
-    <w:p>
-      <w:r>
-        <w:t>LP ist toll</w:t>
+        <w:t xml:space="preserve">Unsere größte Motivation dieses Modul zu </w:t>
+      </w:r>
+      <w:r>
+        <w:t>wählen</w:t>
+      </w:r>
+      <w:r>
+        <w:t xml:space="preserve"> war neben dem </w:t>
+      </w:r>
+      <w:proofErr w:type="spellStart"/>
+      <w:r>
+        <w:t>Livingplace</w:t>
+      </w:r>
+      <w:proofErr w:type="spellEnd"/>
+      <w:r>
+        <w:t xml:space="preserve"> das </w:t>
+      </w:r>
+      <w:proofErr w:type="spellStart"/>
+      <w:r>
+        <w:t>Androidframework.</w:t>
+      </w:r>
+      <w:proofErr w:type="spellEnd"/>
+    </w:p>
+    <w:p>
+      <w:r>
+        <w:t xml:space="preserve">Beide von </w:t>
+      </w:r>
+      <w:r>
+        <w:t xml:space="preserve">uns </w:t>
+      </w:r>
+      <w:r>
+        <w:t xml:space="preserve">haben Interesse für </w:t>
+      </w:r>
+      <w:proofErr w:type="spellStart"/>
+      <w:r>
+        <w:t>Androidgeräte</w:t>
+      </w:r>
+      <w:proofErr w:type="spellEnd"/>
+      <w:r>
+        <w:t xml:space="preserve"> zu entwickeln, hatten aber leider noch nicht die Zeit und die Hardware um uns damit zu beschäftigen. Also war dieses Modul ein perfekter Einstieg in die das doch sehr umfangreiche Framework.</w:t>
+      </w:r>
+    </w:p>
+    <w:p>
+      <w:r>
+        <w:t>Ein weiterer Pluspunkt war</w:t>
+      </w:r>
+      <w:r>
+        <w:t>,</w:t>
+      </w:r>
+      <w:r>
+        <w:t xml:space="preserve"> da</w:t>
+      </w:r>
+      <w:r>
+        <w:t>s</w:t>
+      </w:r>
+      <w:r>
+        <w:t xml:space="preserve">s Endgeräte gestellt wurden, so konnten wir gleichzeitig das Samsung </w:t>
+      </w:r>
+      <w:proofErr w:type="spellStart"/>
+      <w:r>
+        <w:t>Galaxy</w:t>
+      </w:r>
+      <w:proofErr w:type="spellEnd"/>
+      <w:r>
+        <w:t xml:space="preserve"> T</w:t>
+      </w:r>
+      <w:r>
+        <w:t>ab 2</w:t>
+      </w:r>
+      <w:r>
+        <w:t xml:space="preserve"> testen.</w:t>
+      </w:r>
+    </w:p>
+    <w:p>
+      <w:r>
+        <w:t>Der letzte aber nicht der unwichtigste Punkt war außerdem</w:t>
+      </w:r>
+      <w:r>
+        <w:t>,</w:t>
+      </w:r>
+      <w:r>
+        <w:t xml:space="preserve"> da</w:t>
+      </w:r>
+      <w:r>
+        <w:t>s</w:t>
+      </w:r>
+      <w:r>
+        <w:t xml:space="preserve">s wir für den </w:t>
+      </w:r>
+      <w:proofErr w:type="spellStart"/>
+      <w:r>
+        <w:t>Livingplace</w:t>
+      </w:r>
+      <w:proofErr w:type="spellEnd"/>
+      <w:r>
+        <w:t xml:space="preserve"> entwickeln durften, da</w:t>
+      </w:r>
+      <w:r>
+        <w:t>s</w:t>
+      </w:r>
+      <w:r>
+        <w:t>s schönste und auch spannendste Labor der HAW.</w:t>
       </w:r>
     </w:p>
     <w:p>
@@ -2353,7 +2433,11 @@
     </w:p>
     <w:p>
       <w:r>
-        <w:t>Darüber hinaus soll anhand eines Sensors die aktuelle Position des Benutzers ermittelt werden, sodass sich die Oberfläche der Android-App dem Raum anpasst, in dem sich der Benutzer aktuell befindet. Die Ermittlung der aktuellen Position erfolgt kontinuierlich. Das Umschalten der Oberfläche läuft jedoch mit einer Verzögerung von mehreren Sekunden nach der letzten Eingabe des Benutzers und nach dem letzten Wechsel der Position im Raum. Diese Verzögerung soll verhindern, dass die Oberfläche der App sich verändert, während der Benutzer mit der App interagiert.</w:t>
+        <w:t xml:space="preserve">Darüber hinaus soll anhand eines Sensors die aktuelle Position des Benutzers ermittelt werden, sodass sich die Oberfläche der Android-App dem Raum anpasst, in dem sich der Benutzer aktuell befindet. Die Ermittlung der aktuellen Position erfolgt kontinuierlich. Das Umschalten der Oberfläche läuft jedoch mit einer Verzögerung von mehreren Sekunden </w:t>
+      </w:r>
+      <w:r>
+        <w:lastRenderedPageBreak/>
+        <w:t>nach der letzten Eingabe des Benutzers und nach dem letzten Wechsel der Position im Raum. Diese Verzögerung soll verhindern, dass die Oberfläche der App sich verändert, während der Benutzer mit der App interagiert.</w:t>
       </w:r>
     </w:p>
     <w:p>
@@ -2362,7 +2446,6 @@
       </w:pPr>
       <w:bookmarkStart w:id="4" w:name="_Toc341345891"/>
       <w:r>
-        <w:lastRenderedPageBreak/>
         <w:t>Funktionale Anforderungen</w:t>
       </w:r>
       <w:bookmarkEnd w:id="4"/>
@@ -2511,7 +2594,15 @@
       </w:r>
       <w:proofErr w:type="spellEnd"/>
       <w:r>
-        <w:t xml:space="preserve"> mit Android 4.0.3</w:t>
+        <w:t xml:space="preserve"> mit </w:t>
+      </w:r>
+      <w:proofErr w:type="spellStart"/>
+      <w:r>
+        <w:t>Android</w:t>
+      </w:r>
+      <w:proofErr w:type="spellEnd"/>
+      <w:r>
+        <w:t xml:space="preserve"> 4.0.3</w:t>
       </w:r>
     </w:p>
     <w:p>
@@ -2776,10 +2867,7 @@
         </w:numPr>
       </w:pPr>
       <w:r>
-        <w:t>Nachrichten Kompone</w:t>
-      </w:r>
-      <w:r>
-        <w:t>nte für andere Nachrichten fertigstellen</w:t>
+        <w:t>Nachrichten Komponente für andere Nachrichten fertigstellen</w:t>
       </w:r>
     </w:p>
     <w:p>
@@ -3264,8 +3352,13 @@
           <w:numId w:val="7"/>
         </w:numPr>
       </w:pPr>
-      <w:r>
-        <w:t>Android 4.0.3 (</w:t>
+      <w:proofErr w:type="spellStart"/>
+      <w:r>
+        <w:t>Android</w:t>
+      </w:r>
+      <w:proofErr w:type="spellEnd"/>
+      <w:r>
+        <w:t xml:space="preserve"> 4.0.3 (</w:t>
       </w:r>
       <w:proofErr w:type="spellStart"/>
       <w:r>
@@ -3425,6 +3518,75 @@
     <w:p/>
     <w:p>
       <w:pPr>
+        <w:pStyle w:val="berschrift2"/>
+      </w:pPr>
+      <w:r>
+        <w:t>Button Factory</w:t>
+      </w:r>
+    </w:p>
+    <w:p>
+      <w:r>
+        <w:t xml:space="preserve">Kapselt das Erzeugen von </w:t>
+      </w:r>
+      <w:proofErr w:type="spellStart"/>
+      <w:r>
+        <w:t>Listener</w:t>
+      </w:r>
+      <w:proofErr w:type="spellEnd"/>
+      <w:r>
+        <w:t xml:space="preserve"> der Buttons für die einzelnen Views. Dazu wird zuerst  geprüft</w:t>
+      </w:r>
+      <w:r>
+        <w:t xml:space="preserve"> um </w:t>
+      </w:r>
+      <w:r>
+        <w:t>welche</w:t>
+      </w:r>
+      <w:bookmarkStart w:id="25" w:name="_GoBack"/>
+      <w:bookmarkEnd w:id="25"/>
+      <w:r>
+        <w:t xml:space="preserve"> Layout es sich handelt. Anschließend wird </w:t>
+      </w:r>
+      <w:r>
+        <w:t xml:space="preserve">für das entsprechende Layout für jeden Button ein </w:t>
+      </w:r>
+      <w:proofErr w:type="spellStart"/>
+      <w:r>
+        <w:t>Listener</w:t>
+      </w:r>
+      <w:proofErr w:type="spellEnd"/>
+      <w:r>
+        <w:t xml:space="preserve"> mit einem bestimmten Kontext erzeugt.</w:t>
+      </w:r>
+    </w:p>
+    <w:p>
+      <w:r>
+        <w:t xml:space="preserve">Fall ein neues Layout erstellt wird muss nur die Button Factory und die </w:t>
+      </w:r>
+      <w:proofErr w:type="spellStart"/>
+      <w:r>
+        <w:t>Enumeration</w:t>
+      </w:r>
+      <w:proofErr w:type="spellEnd"/>
+      <w:r>
+        <w:t xml:space="preserve"> </w:t>
+      </w:r>
+      <w:proofErr w:type="spellStart"/>
+      <w:r>
+        <w:t>Control</w:t>
+      </w:r>
+      <w:proofErr w:type="spellEnd"/>
+      <w:r>
+        <w:t xml:space="preserve"> angepasst werden.</w:t>
+      </w:r>
+    </w:p>
+    <w:p>
+      <w:r>
+        <w:t>Falls sich die Funktionalität eines Layouts ändert muss nur die Button Factory angepasst werden.</w:t>
+      </w:r>
+    </w:p>
+    <w:p>
+      <w:pPr>
         <w:rPr>
           <w:rFonts w:asciiTheme="majorHAnsi" w:eastAsiaTheme="majorEastAsia" w:hAnsiTheme="majorHAnsi" w:cstheme="majorBidi"/>
           <w:b/>
@@ -3442,12 +3604,12 @@
       <w:pPr>
         <w:pStyle w:val="berschrift1"/>
       </w:pPr>
-      <w:bookmarkStart w:id="25" w:name="_Toc341345914"/>
+      <w:bookmarkStart w:id="26" w:name="_Toc341345914"/>
       <w:r>
         <w:lastRenderedPageBreak/>
         <w:t>Schlussbetrachtung und Ausblick</w:t>
       </w:r>
-      <w:bookmarkEnd w:id="25"/>
+      <w:bookmarkEnd w:id="26"/>
       <w:r>
         <w:t xml:space="preserve"> (beide)</w:t>
       </w:r>
@@ -3476,8 +3638,6 @@
       <w:r>
         <w:t xml:space="preserve"> integrieren, </w:t>
       </w:r>
-      <w:bookmarkStart w:id="26" w:name="_GoBack"/>
-      <w:bookmarkEnd w:id="26"/>
     </w:p>
     <w:p/>
     <w:sectPr>
@@ -3622,7 +3782,7 @@
       <w:rPr>
         <w:noProof/>
       </w:rPr>
-      <w:t>22. November 2012</w:t>
+      <w:t>25. Januar 2013</w:t>
     </w:r>
     <w:r>
       <w:fldChar w:fldCharType="end"/>
@@ -6467,7 +6627,7 @@
 </file>
 
 <file path=customXml/itemProps1.xml><?xml version="1.0" encoding="utf-8"?>
-<ds:datastoreItem xmlns:ds="http://schemas.openxmlformats.org/officeDocument/2006/customXml" ds:itemID="{EC7C9B90-9451-48AD-A3C0-3C1967F44170}">
+<ds:datastoreItem xmlns:ds="http://schemas.openxmlformats.org/officeDocument/2006/customXml" ds:itemID="{20981974-5A9E-4158-810B-6C665A29168A}">
   <ds:schemaRefs>
     <ds:schemaRef ds:uri="http://schemas.openxmlformats.org/officeDocument/2006/bibliography"/>
   </ds:schemaRefs>

</xml_diff>

<commit_message>
Projektplan für Review fertiggestellt
</commit_message>
<xml_diff>
--- a/Dokumente/Projektplan.docx
+++ b/Dokumente/Projektplan.docx
@@ -2,8 +2,6 @@
 <file path=word/document.xml><?xml version="1.0" encoding="utf-8"?>
 <w:document xmlns:wpc="http://schemas.microsoft.com/office/word/2010/wordprocessingCanvas" xmlns:mc="http://schemas.openxmlformats.org/markup-compatibility/2006" xmlns:o="urn:schemas-microsoft-com:office:office" xmlns:r="http://schemas.openxmlformats.org/officeDocument/2006/relationships" xmlns:m="http://schemas.openxmlformats.org/officeDocument/2006/math" xmlns:v="urn:schemas-microsoft-com:vml" xmlns:wp14="http://schemas.microsoft.com/office/word/2010/wordprocessingDrawing" xmlns:wp="http://schemas.openxmlformats.org/drawingml/2006/wordprocessingDrawing" xmlns:w10="urn:schemas-microsoft-com:office:word" xmlns:w="http://schemas.openxmlformats.org/wordprocessingml/2006/main" xmlns:w14="http://schemas.microsoft.com/office/word/2010/wordml" xmlns:wpg="http://schemas.microsoft.com/office/word/2010/wordprocessingGroup" xmlns:wpi="http://schemas.microsoft.com/office/word/2010/wordprocessingInk" xmlns:wne="http://schemas.microsoft.com/office/word/2006/wordml" xmlns:wps="http://schemas.microsoft.com/office/word/2010/wordprocessingShape" mc:Ignorable="w14 wp14">
   <w:body>
-    <w:bookmarkStart w:id="0" w:name="_GoBack" w:displacedByCustomXml="next"/>
-    <w:bookmarkEnd w:id="0" w:displacedByCustomXml="next"/>
     <w:sdt>
       <w:sdtPr>
         <w:rPr>
@@ -161,8 +159,16 @@
                       <w:rPr>
                         <w:rFonts w:asciiTheme="majorHAnsi" w:eastAsiaTheme="majorEastAsia" w:hAnsiTheme="majorHAnsi" w:cstheme="majorBidi"/>
                       </w:rPr>
-                      <w:t>Smart Home Control</w:t>
+                      <w:t xml:space="preserve">Smart Home </w:t>
                     </w:r>
+                    <w:proofErr w:type="spellStart"/>
+                    <w:r>
+                      <w:rPr>
+                        <w:rFonts w:asciiTheme="majorHAnsi" w:eastAsiaTheme="majorEastAsia" w:hAnsiTheme="majorHAnsi" w:cstheme="majorBidi"/>
+                      </w:rPr>
+                      <w:t>Control</w:t>
+                    </w:r>
+                    <w:proofErr w:type="spellEnd"/>
                   </w:p>
                 </w:tc>
               </w:sdtContent>
@@ -202,7 +208,21 @@
                   <w:rPr>
                     <w:color w:val="4F81BD" w:themeColor="accent1"/>
                   </w:rPr>
-                  <w:t xml:space="preserve">Nils Feyerabend, </w:t>
+                  <w:t xml:space="preserve">Nils </w:t>
+                </w:r>
+                <w:proofErr w:type="spellStart"/>
+                <w:r>
+                  <w:rPr>
+                    <w:color w:val="4F81BD" w:themeColor="accent1"/>
+                  </w:rPr>
+                  <w:t>Feyerabend</w:t>
+                </w:r>
+                <w:proofErr w:type="spellEnd"/>
+                <w:r>
+                  <w:rPr>
+                    <w:color w:val="4F81BD" w:themeColor="accent1"/>
+                  </w:rPr>
+                  <w:t xml:space="preserve">, </w:t>
                 </w:r>
                 <w:sdt>
                   <w:sdtPr>
@@ -299,8 +319,13 @@
         <w:pStyle w:val="Untertitel"/>
       </w:pPr>
       <w:r>
-        <w:t>Smart Home Control</w:t>
-      </w:r>
+        <w:t xml:space="preserve">Smart Home </w:t>
+      </w:r>
+      <w:proofErr w:type="spellStart"/>
+      <w:r>
+        <w:t>Control</w:t>
+      </w:r>
+      <w:proofErr w:type="spellEnd"/>
     </w:p>
     <w:sdt>
       <w:sdtPr>
@@ -3213,12 +3238,12 @@
       <w:pPr>
         <w:pStyle w:val="berschrift1"/>
       </w:pPr>
-      <w:bookmarkStart w:id="1" w:name="_Toc347226168"/>
+      <w:bookmarkStart w:id="0" w:name="_Toc347226168"/>
       <w:r>
         <w:lastRenderedPageBreak/>
         <w:t>Dokument-Historie</w:t>
       </w:r>
-      <w:bookmarkEnd w:id="1"/>
+      <w:bookmarkEnd w:id="0"/>
     </w:p>
     <w:tbl>
       <w:tblPr>
@@ -3579,12 +3604,12 @@
       <w:pPr>
         <w:pStyle w:val="berschrift1"/>
       </w:pPr>
-      <w:bookmarkStart w:id="2" w:name="_Toc347226169"/>
+      <w:bookmarkStart w:id="1" w:name="_Toc347226169"/>
       <w:r>
         <w:lastRenderedPageBreak/>
         <w:t>Team</w:t>
       </w:r>
-      <w:bookmarkEnd w:id="2"/>
+      <w:bookmarkEnd w:id="1"/>
     </w:p>
     <w:p>
       <w:r>
@@ -3600,8 +3625,13 @@
         </w:numPr>
       </w:pPr>
       <w:r>
-        <w:t>Nils Feyerabend</w:t>
-      </w:r>
+        <w:t xml:space="preserve">Nils </w:t>
+      </w:r>
+      <w:proofErr w:type="spellStart"/>
+      <w:r>
+        <w:t>Feyerabend</w:t>
+      </w:r>
+      <w:proofErr w:type="spellEnd"/>
       <w:r>
         <w:t xml:space="preserve"> (nils.feyerabend@haw-hamburg.de)</w:t>
       </w:r>
@@ -3625,11 +3655,11 @@
       <w:pPr>
         <w:pStyle w:val="berschrift1"/>
       </w:pPr>
-      <w:bookmarkStart w:id="3" w:name="_Toc347226170"/>
+      <w:bookmarkStart w:id="2" w:name="_Toc347226170"/>
       <w:r>
         <w:t>Motivation</w:t>
       </w:r>
-      <w:bookmarkEnd w:id="3"/>
+      <w:bookmarkEnd w:id="2"/>
     </w:p>
     <w:p>
       <w:pPr>
@@ -3654,17 +3684,49 @@
     </w:p>
     <w:p>
       <w:r>
-        <w:t>Unsere größte Motivation dieses Modul zu wählen war neben dem Livingplace das Androidframework.</w:t>
-      </w:r>
-    </w:p>
-    <w:p>
-      <w:r>
-        <w:t>Beide von uns haben Interesse für Androidgeräte zu entwickeln, hatten aber leider noch nicht die Zeit und die Hardware um uns damit zu beschäftigen. Also war dieses Modul ein perfekter Einstieg in die das doch sehr umfangreiche Framework.</w:t>
-      </w:r>
-    </w:p>
-    <w:p>
-      <w:r>
-        <w:t>Ein weiterer Pluspunkt war, dass Endgeräte gestellt wurden, so konnten wir gleichzeitig das Samsung Galaxy T</w:t>
+        <w:t xml:space="preserve">Unsere größte Motivation dieses Modul zu wählen war neben dem </w:t>
+      </w:r>
+      <w:proofErr w:type="spellStart"/>
+      <w:r>
+        <w:t>Livingplace</w:t>
+      </w:r>
+      <w:proofErr w:type="spellEnd"/>
+      <w:r>
+        <w:t xml:space="preserve"> das </w:t>
+      </w:r>
+      <w:proofErr w:type="spellStart"/>
+      <w:r>
+        <w:t>Androidframework</w:t>
+      </w:r>
+      <w:proofErr w:type="spellEnd"/>
+      <w:r>
+        <w:t>.</w:t>
+      </w:r>
+    </w:p>
+    <w:p>
+      <w:r>
+        <w:t xml:space="preserve">Beide von uns haben Interesse für </w:t>
+      </w:r>
+      <w:proofErr w:type="spellStart"/>
+      <w:r>
+        <w:t>Androidgeräte</w:t>
+      </w:r>
+      <w:proofErr w:type="spellEnd"/>
+      <w:r>
+        <w:t xml:space="preserve"> zu entwickeln, hatten aber leider noch nicht die Zeit und die Hardware um uns damit zu beschäftigen. Also war dieses Modul ein perfekter Einstieg in die das doch sehr umfangreiche Framework.</w:t>
+      </w:r>
+    </w:p>
+    <w:p>
+      <w:r>
+        <w:t xml:space="preserve">Ein weiterer Pluspunkt war, dass Endgeräte gestellt wurden, so konnten wir gleichzeitig das Samsung </w:t>
+      </w:r>
+      <w:proofErr w:type="spellStart"/>
+      <w:r>
+        <w:t>Galaxy</w:t>
+      </w:r>
+      <w:proofErr w:type="spellEnd"/>
+      <w:r>
+        <w:t xml:space="preserve"> T</w:t>
       </w:r>
       <w:r>
         <w:t>ab 2</w:t>
@@ -3675,18 +3737,26 @@
     </w:p>
     <w:p>
       <w:r>
-        <w:t>Der letzte aber nicht der unwichtigste Punkt war außerdem, dass wir für den Livingplace entwickeln durften, dass schönste und auch spannendste Labor der HAW.</w:t>
+        <w:t xml:space="preserve">Der letzte aber nicht der unwichtigste Punkt war außerdem, dass wir für den </w:t>
+      </w:r>
+      <w:proofErr w:type="spellStart"/>
+      <w:r>
+        <w:t>Livingplace</w:t>
+      </w:r>
+      <w:proofErr w:type="spellEnd"/>
+      <w:r>
+        <w:t xml:space="preserve"> entwickeln durften, dass schönste und auch spannendste Labor der HAW.</w:t>
       </w:r>
     </w:p>
     <w:p>
       <w:pPr>
         <w:pStyle w:val="berschrift1"/>
       </w:pPr>
-      <w:bookmarkStart w:id="4" w:name="_Toc347226171"/>
+      <w:bookmarkStart w:id="3" w:name="_Toc347226171"/>
       <w:r>
         <w:t>Verantwortungsbereiche</w:t>
       </w:r>
-      <w:bookmarkEnd w:id="4"/>
+      <w:bookmarkEnd w:id="3"/>
     </w:p>
     <w:p>
       <w:pPr>
@@ -3742,7 +3812,15 @@
         </w:numPr>
       </w:pPr>
       <w:r>
-        <w:t xml:space="preserve">GUI-Mockup </w:t>
+        <w:t>GUI-</w:t>
+      </w:r>
+      <w:proofErr w:type="spellStart"/>
+      <w:r>
+        <w:t>Mockup</w:t>
+      </w:r>
+      <w:proofErr w:type="spellEnd"/>
+      <w:r>
+        <w:t xml:space="preserve"> </w:t>
       </w:r>
       <w:r>
         <w:t>(NF)</w:t>
@@ -3756,12 +3834,14 @@
           <w:numId w:val="7"/>
         </w:numPr>
       </w:pPr>
+      <w:proofErr w:type="spellStart"/>
       <w:r>
         <w:t>Message</w:t>
       </w:r>
       <w:r>
         <w:t>Adapter</w:t>
       </w:r>
+      <w:proofErr w:type="spellEnd"/>
       <w:r>
         <w:t xml:space="preserve"> (TM)</w:t>
       </w:r>
@@ -3774,9 +3854,11 @@
           <w:numId w:val="7"/>
         </w:numPr>
       </w:pPr>
+      <w:proofErr w:type="spellStart"/>
       <w:r>
         <w:t>ButtonFactory</w:t>
       </w:r>
+      <w:proofErr w:type="spellEnd"/>
       <w:r>
         <w:t xml:space="preserve"> (NF)</w:t>
       </w:r>
@@ -3796,7 +3878,21 @@
         <w:rPr>
           <w:lang w:val="en-US"/>
         </w:rPr>
-        <w:t>Context und Controller Enums (TM)</w:t>
+        <w:t xml:space="preserve">Context und Controller </w:t>
+      </w:r>
+      <w:proofErr w:type="spellStart"/>
+      <w:r>
+        <w:rPr>
+          <w:lang w:val="en-US"/>
+        </w:rPr>
+        <w:t>Enums</w:t>
+      </w:r>
+      <w:proofErr w:type="spellEnd"/>
+      <w:r>
+        <w:rPr>
+          <w:lang w:val="en-US"/>
+        </w:rPr>
+        <w:t xml:space="preserve"> (TM)</w:t>
       </w:r>
     </w:p>
     <w:p>
@@ -3810,16 +3906,24 @@
           <w:lang w:val="en-US"/>
         </w:rPr>
       </w:pPr>
+      <w:proofErr w:type="spellStart"/>
       <w:r>
         <w:rPr>
           <w:lang w:val="en-US"/>
         </w:rPr>
-        <w:t>ColorPicker (TM, NF)</w:t>
-      </w:r>
+        <w:t>ColorPicker</w:t>
+      </w:r>
+      <w:proofErr w:type="spellEnd"/>
       <w:r>
         <w:rPr>
           <w:lang w:val="en-US"/>
         </w:rPr>
+        <w:t xml:space="preserve"> (TM, NF)</w:t>
+      </w:r>
+      <w:r>
+        <w:rPr>
+          <w:lang w:val="en-US"/>
+        </w:rPr>
         <w:t xml:space="preserve"> </w:t>
       </w:r>
     </w:p>
@@ -3827,21 +3931,21 @@
       <w:pPr>
         <w:pStyle w:val="berschrift1"/>
       </w:pPr>
-      <w:bookmarkStart w:id="5" w:name="_Toc347226172"/>
+      <w:bookmarkStart w:id="4" w:name="_Toc347226172"/>
       <w:r>
         <w:t>Zielsetzung und Aufgabenstellung</w:t>
       </w:r>
+      <w:bookmarkEnd w:id="4"/>
+    </w:p>
+    <w:p>
+      <w:pPr>
+        <w:pStyle w:val="berschrift2"/>
+      </w:pPr>
+      <w:bookmarkStart w:id="5" w:name="_Toc347226173"/>
+      <w:r>
+        <w:t>Projektbeschreibung</w:t>
+      </w:r>
       <w:bookmarkEnd w:id="5"/>
-    </w:p>
-    <w:p>
-      <w:pPr>
-        <w:pStyle w:val="berschrift2"/>
-      </w:pPr>
-      <w:bookmarkStart w:id="6" w:name="_Toc347226173"/>
-      <w:r>
-        <w:t>Projektbeschreibung</w:t>
-      </w:r>
-      <w:bookmarkEnd w:id="6"/>
     </w:p>
     <w:p>
       <w:pPr>
@@ -3866,7 +3970,15 @@
     </w:p>
     <w:p>
       <w:r>
-        <w:t xml:space="preserve">Im Laufe des Wahlpflicht Moduls „Smart Home Control“ soll eine Fernbedienung für den Living Place für ein Android Tablet erstellt werden. </w:t>
+        <w:t xml:space="preserve">Im Laufe des Wahlpflicht Moduls „Smart Home </w:t>
+      </w:r>
+      <w:proofErr w:type="spellStart"/>
+      <w:r>
+        <w:t>Control</w:t>
+      </w:r>
+      <w:proofErr w:type="spellEnd"/>
+      <w:r>
+        <w:t xml:space="preserve">“ soll eine Fernbedienung für den Living Place für ein Android Tablet erstellt werden. </w:t>
       </w:r>
     </w:p>
     <w:p>
@@ -3884,11 +3996,11 @@
       <w:pPr>
         <w:pStyle w:val="berschrift2"/>
       </w:pPr>
-      <w:bookmarkStart w:id="7" w:name="_Toc347226174"/>
+      <w:bookmarkStart w:id="6" w:name="_Toc347226174"/>
       <w:r>
         <w:t>Funktionale Anforderungen</w:t>
       </w:r>
-      <w:bookmarkEnd w:id="7"/>
+      <w:bookmarkEnd w:id="6"/>
     </w:p>
     <w:p>
       <w:pPr>
@@ -3920,7 +4032,13 @@
         </w:numPr>
       </w:pPr>
       <w:r>
-        <w:t>Bedienbarkeit folgender Element-Arten möglich:</w:t>
+        <w:t>Bedie</w:t>
+      </w:r>
+      <w:r>
+        <w:t>nbarkeit folgender Element-Arten</w:t>
+      </w:r>
+      <w:r>
+        <w:t>:</w:t>
       </w:r>
     </w:p>
     <w:p>
@@ -4026,11 +4144,11 @@
       <w:pPr>
         <w:pStyle w:val="berschrift2"/>
       </w:pPr>
-      <w:bookmarkStart w:id="8" w:name="_Toc347226175"/>
+      <w:bookmarkStart w:id="7" w:name="_Toc347226175"/>
       <w:r>
         <w:t>Technische, Nicht-Funktionale Anforderungen</w:t>
       </w:r>
-      <w:bookmarkEnd w:id="8"/>
+      <w:bookmarkEnd w:id="7"/>
     </w:p>
     <w:p>
       <w:pPr>
@@ -4065,25 +4183,21 @@
         <w:t>Lauff</w:t>
       </w:r>
       <w:r>
-        <w:t xml:space="preserve">ähig auf Tablets </w:t>
+        <w:t xml:space="preserve">ähig auf </w:t>
+      </w:r>
+      <w:proofErr w:type="spellStart"/>
+      <w:r>
+        <w:t>Tablets</w:t>
+      </w:r>
+      <w:proofErr w:type="spellEnd"/>
+      <w:r>
+        <w:t xml:space="preserve"> </w:t>
       </w:r>
       <w:r>
         <w:t>ab</w:t>
       </w:r>
       <w:r>
         <w:t xml:space="preserve"> Android 4.0.3</w:t>
-      </w:r>
-    </w:p>
-    <w:p>
-      <w:pPr>
-        <w:pStyle w:val="Listenabsatz"/>
-        <w:numPr>
-          <w:ilvl w:val="0"/>
-          <w:numId w:val="7"/>
-        </w:numPr>
-      </w:pPr>
-      <w:r>
-        <w:t>nicht Abwärtskompatibel</w:t>
       </w:r>
     </w:p>
     <w:p>
@@ -4129,22 +4243,22 @@
       <w:pPr>
         <w:pStyle w:val="berschrift1"/>
       </w:pPr>
-      <w:bookmarkStart w:id="9" w:name="_Toc347226176"/>
+      <w:bookmarkStart w:id="8" w:name="_Toc347226176"/>
       <w:r>
         <w:lastRenderedPageBreak/>
         <w:t>Zeitplanung</w:t>
       </w:r>
+      <w:bookmarkEnd w:id="8"/>
+    </w:p>
+    <w:p>
+      <w:pPr>
+        <w:pStyle w:val="berschrift2"/>
+      </w:pPr>
+      <w:bookmarkStart w:id="9" w:name="_Toc347226177"/>
+      <w:r>
+        <w:t>Praktikumsziele</w:t>
+      </w:r>
       <w:bookmarkEnd w:id="9"/>
-    </w:p>
-    <w:p>
-      <w:pPr>
-        <w:pStyle w:val="berschrift2"/>
-      </w:pPr>
-      <w:bookmarkStart w:id="10" w:name="_Toc347226177"/>
-      <w:r>
-        <w:t>Praktikumsziele</w:t>
-      </w:r>
-      <w:bookmarkEnd w:id="10"/>
     </w:p>
     <w:p>
       <w:pPr>
@@ -4171,11 +4285,11 @@
       <w:pPr>
         <w:pStyle w:val="berschrift3"/>
       </w:pPr>
-      <w:bookmarkStart w:id="11" w:name="_Toc347226178"/>
+      <w:bookmarkStart w:id="10" w:name="_Toc347226178"/>
       <w:r>
         <w:t>KW 45 – 09.11.2012</w:t>
       </w:r>
-      <w:bookmarkEnd w:id="11"/>
+      <w:bookmarkEnd w:id="10"/>
     </w:p>
     <w:p>
       <w:pPr>
@@ -4193,7 +4307,7 @@
       <w:pPr>
         <w:pStyle w:val="berschrift3"/>
       </w:pPr>
-      <w:bookmarkStart w:id="12" w:name="_Toc347226179"/>
+      <w:bookmarkStart w:id="11" w:name="_Toc347226179"/>
       <w:r>
         <w:t xml:space="preserve">KW </w:t>
       </w:r>
@@ -4203,7 +4317,7 @@
       <w:r>
         <w:t xml:space="preserve"> – 23.11.2012</w:t>
       </w:r>
-      <w:bookmarkEnd w:id="12"/>
+      <w:bookmarkEnd w:id="11"/>
     </w:p>
     <w:p>
       <w:pPr>
@@ -4233,7 +4347,7 @@
       <w:pPr>
         <w:pStyle w:val="berschrift3"/>
       </w:pPr>
-      <w:bookmarkStart w:id="13" w:name="_Toc347226180"/>
+      <w:bookmarkStart w:id="12" w:name="_Toc347226180"/>
       <w:r>
         <w:t xml:space="preserve">KW </w:t>
       </w:r>
@@ -4243,7 +4357,7 @@
       <w:r>
         <w:t xml:space="preserve"> – 07.12.2012</w:t>
       </w:r>
-      <w:bookmarkEnd w:id="13"/>
+      <w:bookmarkEnd w:id="12"/>
     </w:p>
     <w:p>
       <w:pPr>
@@ -4276,7 +4390,7 @@
       <w:pPr>
         <w:pStyle w:val="berschrift3"/>
       </w:pPr>
-      <w:bookmarkStart w:id="14" w:name="_Toc347226181"/>
+      <w:bookmarkStart w:id="13" w:name="_Toc347226181"/>
       <w:r>
         <w:t xml:space="preserve">KW </w:t>
       </w:r>
@@ -4286,7 +4400,7 @@
       <w:r>
         <w:t xml:space="preserve"> – 21.12.2012</w:t>
       </w:r>
-      <w:bookmarkEnd w:id="14"/>
+      <w:bookmarkEnd w:id="13"/>
     </w:p>
     <w:p>
       <w:pPr>
@@ -4321,14 +4435,22 @@
         </w:numPr>
       </w:pPr>
       <w:r>
-        <w:t>Für Raum-Context Bezeichnungen aus Strings.xml auslesen</w:t>
+        <w:t>Für Raum-</w:t>
+      </w:r>
+      <w:proofErr w:type="spellStart"/>
+      <w:r>
+        <w:t>Context</w:t>
+      </w:r>
+      <w:proofErr w:type="spellEnd"/>
+      <w:r>
+        <w:t xml:space="preserve"> Bezeichnungen aus Strings.xml auslesen</w:t>
       </w:r>
     </w:p>
     <w:p>
       <w:pPr>
         <w:pStyle w:val="berschrift3"/>
       </w:pPr>
-      <w:bookmarkStart w:id="15" w:name="_Toc347226182"/>
+      <w:bookmarkStart w:id="14" w:name="_Toc347226182"/>
       <w:r>
         <w:t xml:space="preserve">KW </w:t>
       </w:r>
@@ -4338,7 +4460,7 @@
       <w:r>
         <w:t xml:space="preserve"> – 18.01.2013</w:t>
       </w:r>
-      <w:bookmarkEnd w:id="15"/>
+      <w:bookmarkEnd w:id="14"/>
     </w:p>
     <w:p>
       <w:pPr>
@@ -4380,7 +4502,7 @@
       <w:pPr>
         <w:pStyle w:val="berschrift3"/>
       </w:pPr>
-      <w:bookmarkStart w:id="16" w:name="_Toc347226183"/>
+      <w:bookmarkStart w:id="15" w:name="_Toc347226183"/>
       <w:r>
         <w:t xml:space="preserve">KW </w:t>
       </w:r>
@@ -4390,7 +4512,7 @@
       <w:r>
         <w:t>+</w:t>
       </w:r>
-      <w:bookmarkEnd w:id="16"/>
+      <w:bookmarkEnd w:id="15"/>
     </w:p>
     <w:p>
       <w:pPr>
@@ -4447,50 +4569,58 @@
       <w:pPr>
         <w:pStyle w:val="berschrift1"/>
       </w:pPr>
-      <w:bookmarkStart w:id="17" w:name="_Toc347226184"/>
+      <w:bookmarkStart w:id="16" w:name="_Toc347226184"/>
       <w:r>
         <w:lastRenderedPageBreak/>
         <w:t>Entwurf</w:t>
       </w:r>
+      <w:bookmarkEnd w:id="16"/>
+    </w:p>
+    <w:p>
+      <w:pPr>
+        <w:pStyle w:val="berschrift2"/>
+      </w:pPr>
+      <w:bookmarkStart w:id="17" w:name="_Toc347226185"/>
+      <w:r>
+        <w:t>Systemarchitektur</w:t>
+      </w:r>
+      <w:r>
+        <w:t xml:space="preserve"> (beide)</w:t>
+      </w:r>
       <w:bookmarkEnd w:id="17"/>
     </w:p>
     <w:p>
+      <w:r>
+        <w:t xml:space="preserve">Teilsysteme des </w:t>
+      </w:r>
+      <w:proofErr w:type="spellStart"/>
+      <w:r>
+        <w:t>LivingPlace</w:t>
+      </w:r>
+      <w:proofErr w:type="spellEnd"/>
+      <w:r>
+        <w:t>? Welche Elemente wir ansteuern? Was genau soll hier aufgeführt werden?</w:t>
+      </w:r>
+    </w:p>
+    <w:p>
       <w:pPr>
         <w:pStyle w:val="berschrift2"/>
       </w:pPr>
-      <w:bookmarkStart w:id="18" w:name="_Toc347226185"/>
-      <w:r>
-        <w:t>Systemarchitektur</w:t>
-      </w:r>
-      <w:r>
-        <w:t xml:space="preserve"> (beide)</w:t>
+      <w:bookmarkStart w:id="18" w:name="_Toc347226186"/>
+      <w:r>
+        <w:t>Softwarearchitektur</w:t>
       </w:r>
       <w:bookmarkEnd w:id="18"/>
     </w:p>
     <w:p>
-      <w:r>
-        <w:t>Teilsysteme des LivingPlace? Welche Elemente wir ansteuern? Was genau soll hier aufgeführt werden?</w:t>
-      </w:r>
-    </w:p>
-    <w:p>
-      <w:pPr>
-        <w:pStyle w:val="berschrift2"/>
-      </w:pPr>
-      <w:bookmarkStart w:id="19" w:name="_Toc347226186"/>
-      <w:r>
-        <w:t>Softwarearchitektur</w:t>
+      <w:pPr>
+        <w:pStyle w:val="berschrift3"/>
+      </w:pPr>
+      <w:bookmarkStart w:id="19" w:name="_Toc347226187"/>
+      <w:r>
+        <w:t>Allgemein</w:t>
       </w:r>
       <w:bookmarkEnd w:id="19"/>
-    </w:p>
-    <w:p>
-      <w:pPr>
-        <w:pStyle w:val="berschrift3"/>
-      </w:pPr>
-      <w:bookmarkStart w:id="20" w:name="_Toc347226187"/>
-      <w:r>
-        <w:t>Allgemein</w:t>
-      </w:r>
-      <w:bookmarkEnd w:id="20"/>
     </w:p>
     <w:p>
       <w:pPr>
@@ -4526,9 +4656,11 @@
           <w:numId w:val="10"/>
         </w:numPr>
       </w:pPr>
+      <w:proofErr w:type="spellStart"/>
       <w:r>
         <w:t>LPControlTabSample</w:t>
       </w:r>
+      <w:proofErr w:type="spellEnd"/>
       <w:r>
         <w:t>:</w:t>
       </w:r>
@@ -4568,8 +4700,13 @@
           <w:numId w:val="10"/>
         </w:numPr>
       </w:pPr>
-      <w:r>
-        <w:t>AndroidPublisher:</w:t>
+      <w:proofErr w:type="spellStart"/>
+      <w:r>
+        <w:t>AndroidPublisher</w:t>
+      </w:r>
+      <w:proofErr w:type="spellEnd"/>
+      <w:r>
+        <w:t>:</w:t>
       </w:r>
     </w:p>
     <w:p>
@@ -4607,8 +4744,13 @@
           <w:numId w:val="10"/>
         </w:numPr>
       </w:pPr>
-      <w:r>
-        <w:t>ColorPicker:</w:t>
+      <w:proofErr w:type="spellStart"/>
+      <w:r>
+        <w:t>ColorPicker</w:t>
+      </w:r>
+      <w:proofErr w:type="spellEnd"/>
+      <w:r>
+        <w:t>:</w:t>
       </w:r>
     </w:p>
     <w:p>
@@ -4664,12 +4806,14 @@
         </w:rPr>
         <w:t xml:space="preserve">Android 4.0.3  (API 15) Samples for SDK </w:t>
       </w:r>
+      <w:proofErr w:type="spellStart"/>
       <w:r>
         <w:rPr>
           <w:lang w:val="en-GB"/>
         </w:rPr>
         <w:t>installieren</w:t>
       </w:r>
+      <w:proofErr w:type="spellEnd"/>
     </w:p>
     <w:p>
       <w:pPr>
@@ -4721,39 +4865,30 @@
     <w:p>
       <w:pPr>
         <w:pStyle w:val="berschrift3"/>
-        <w:rPr>
-          <w:lang w:val="en-US"/>
-        </w:rPr>
-      </w:pPr>
-      <w:bookmarkStart w:id="21" w:name="_Toc347226188"/>
-      <w:r>
-        <w:rPr>
-          <w:lang w:val="en-US"/>
-        </w:rPr>
+      </w:pPr>
+      <w:bookmarkStart w:id="20" w:name="_Toc347226188"/>
+      <w:r>
         <w:t>Button Factory</w:t>
       </w:r>
-      <w:bookmarkEnd w:id="21"/>
+      <w:bookmarkEnd w:id="20"/>
     </w:p>
     <w:p>
       <w:pPr>
         <w:spacing w:after="120"/>
         <w:rPr>
           <w:sz w:val="18"/>
-          <w:lang w:val="en-US"/>
         </w:rPr>
       </w:pPr>
       <w:r>
         <w:rPr>
           <w:b/>
           <w:sz w:val="18"/>
-          <w:lang w:val="en-US"/>
         </w:rPr>
         <w:t>Autor</w:t>
       </w:r>
       <w:r>
         <w:rPr>
           <w:sz w:val="18"/>
-          <w:lang w:val="en-US"/>
         </w:rPr>
         <w:t>: NF</w:t>
       </w:r>
@@ -4765,7 +4900,7 @@
           <w:szCs w:val="24"/>
         </w:rPr>
       </w:pPr>
-      <w:bookmarkStart w:id="22" w:name="_Toc347226189"/>
+      <w:bookmarkStart w:id="21" w:name="_Toc347226189"/>
       <w:r>
         <w:rPr>
           <w:szCs w:val="24"/>
@@ -4778,8 +4913,13 @@
         </w:rPr>
         <w:t xml:space="preserve"> </w:t>
       </w:r>
-      <w:r>
-        <w:t xml:space="preserve">Listener </w:t>
+      <w:proofErr w:type="spellStart"/>
+      <w:r>
+        <w:t>Listener</w:t>
+      </w:r>
+      <w:proofErr w:type="spellEnd"/>
+      <w:r>
+        <w:t xml:space="preserve"> </w:t>
       </w:r>
       <w:r>
         <w:rPr>
@@ -4791,19 +4931,97 @@
         <w:rPr>
           <w:szCs w:val="24"/>
         </w:rPr>
-        <w:t xml:space="preserve">actory kapselt das Erzeugen der Listener für die einzelnen Buttons. Das Ziel der Factory ist es bei Änderungen oder Erweiterungen an der Funktionalität der Fernbedienung einen </w:t>
-      </w:r>
+        <w:t xml:space="preserve">actory kapselt das Erzeugen der </w:t>
+      </w:r>
+      <w:proofErr w:type="spellStart"/>
       <w:r>
         <w:rPr>
           <w:szCs w:val="24"/>
         </w:rPr>
-        <w:t xml:space="preserve">single point of control </w:t>
-      </w:r>
+        <w:t>Listener</w:t>
+      </w:r>
+      <w:proofErr w:type="spellEnd"/>
       <w:r>
         <w:rPr>
           <w:szCs w:val="24"/>
         </w:rPr>
-        <w:t>für die Listener zu erschaffen.</w:t>
+        <w:t xml:space="preserve"> für die einzelnen Buttons. Das Ziel der Factory ist es bei Änderungen oder Erweiterungen an der Funktionalität der Fernbedienung einen </w:t>
+      </w:r>
+      <w:proofErr w:type="spellStart"/>
+      <w:r>
+        <w:rPr>
+          <w:szCs w:val="24"/>
+        </w:rPr>
+        <w:t>single</w:t>
+      </w:r>
+      <w:proofErr w:type="spellEnd"/>
+      <w:r>
+        <w:rPr>
+          <w:szCs w:val="24"/>
+        </w:rPr>
+        <w:t xml:space="preserve"> </w:t>
+      </w:r>
+      <w:proofErr w:type="spellStart"/>
+      <w:r>
+        <w:rPr>
+          <w:szCs w:val="24"/>
+        </w:rPr>
+        <w:t>point</w:t>
+      </w:r>
+      <w:proofErr w:type="spellEnd"/>
+      <w:r>
+        <w:rPr>
+          <w:szCs w:val="24"/>
+        </w:rPr>
+        <w:t xml:space="preserve"> </w:t>
+      </w:r>
+      <w:proofErr w:type="spellStart"/>
+      <w:r>
+        <w:rPr>
+          <w:szCs w:val="24"/>
+        </w:rPr>
+        <w:t>of</w:t>
+      </w:r>
+      <w:proofErr w:type="spellEnd"/>
+      <w:r>
+        <w:rPr>
+          <w:szCs w:val="24"/>
+        </w:rPr>
+        <w:t xml:space="preserve"> </w:t>
+      </w:r>
+      <w:proofErr w:type="spellStart"/>
+      <w:r>
+        <w:rPr>
+          <w:szCs w:val="24"/>
+        </w:rPr>
+        <w:t>control</w:t>
+      </w:r>
+      <w:proofErr w:type="spellEnd"/>
+      <w:r>
+        <w:rPr>
+          <w:szCs w:val="24"/>
+        </w:rPr>
+        <w:t xml:space="preserve"> </w:t>
+      </w:r>
+      <w:r>
+        <w:rPr>
+          <w:szCs w:val="24"/>
+        </w:rPr>
+        <w:t xml:space="preserve">für die </w:t>
+      </w:r>
+      <w:proofErr w:type="spellStart"/>
+      <w:r>
+        <w:rPr>
+          <w:szCs w:val="24"/>
+        </w:rPr>
+        <w:t>Listener</w:t>
+      </w:r>
+      <w:proofErr w:type="spellEnd"/>
+      <w:r>
+        <w:rPr>
+          <w:szCs w:val="24"/>
+        </w:rPr>
+        <w:t xml:space="preserve"> zu erschaffen.</w:t>
       </w:r>
     </w:p>
     <w:p>
@@ -4817,7 +5035,21 @@
         <w:rPr>
           <w:szCs w:val="24"/>
         </w:rPr>
-        <w:t>Dazu werden folgende Informationen vom ControlFragment benötigt.</w:t>
+        <w:t xml:space="preserve">Dazu werden folgende Informationen vom </w:t>
+      </w:r>
+      <w:proofErr w:type="spellStart"/>
+      <w:r>
+        <w:rPr>
+          <w:szCs w:val="24"/>
+        </w:rPr>
+        <w:t>ControlFragment</w:t>
+      </w:r>
+      <w:proofErr w:type="spellEnd"/>
+      <w:r>
+        <w:rPr>
+          <w:szCs w:val="24"/>
+        </w:rPr>
+        <w:t xml:space="preserve"> benötigt.</w:t>
       </w:r>
     </w:p>
     <w:p>
@@ -4832,12 +5064,14 @@
           <w:szCs w:val="24"/>
         </w:rPr>
       </w:pPr>
+      <w:proofErr w:type="spellStart"/>
       <w:r>
         <w:rPr>
           <w:szCs w:val="24"/>
         </w:rPr>
         <w:t>Control</w:t>
       </w:r>
+      <w:proofErr w:type="spellEnd"/>
     </w:p>
     <w:p>
       <w:pPr>
@@ -4870,12 +5104,14 @@
           <w:szCs w:val="24"/>
         </w:rPr>
       </w:pPr>
+      <w:proofErr w:type="spellStart"/>
       <w:r>
         <w:rPr>
           <w:szCs w:val="24"/>
         </w:rPr>
         <w:t>Room</w:t>
       </w:r>
+      <w:proofErr w:type="spellEnd"/>
     </w:p>
     <w:p>
       <w:pPr>
@@ -4900,7 +5136,49 @@
         <w:rPr>
           <w:szCs w:val="24"/>
         </w:rPr>
-        <w:t xml:space="preserve">Im ersten Schritt wird über die Enumeration Control identifiziert für welches Layout Listener erstellt werden sollen. </w:t>
+        <w:t xml:space="preserve">Im ersten Schritt wird über die </w:t>
+      </w:r>
+      <w:proofErr w:type="spellStart"/>
+      <w:r>
+        <w:rPr>
+          <w:szCs w:val="24"/>
+        </w:rPr>
+        <w:t>Enumeration</w:t>
+      </w:r>
+      <w:proofErr w:type="spellEnd"/>
+      <w:r>
+        <w:rPr>
+          <w:szCs w:val="24"/>
+        </w:rPr>
+        <w:t xml:space="preserve"> </w:t>
+      </w:r>
+      <w:proofErr w:type="spellStart"/>
+      <w:r>
+        <w:rPr>
+          <w:szCs w:val="24"/>
+        </w:rPr>
+        <w:t>Control</w:t>
+      </w:r>
+      <w:proofErr w:type="spellEnd"/>
+      <w:r>
+        <w:rPr>
+          <w:szCs w:val="24"/>
+        </w:rPr>
+        <w:t xml:space="preserve"> identifiziert für welches Layout </w:t>
+      </w:r>
+      <w:proofErr w:type="spellStart"/>
+      <w:r>
+        <w:rPr>
+          <w:szCs w:val="24"/>
+        </w:rPr>
+        <w:t>Listener</w:t>
+      </w:r>
+      <w:proofErr w:type="spellEnd"/>
+      <w:r>
+        <w:rPr>
+          <w:szCs w:val="24"/>
+        </w:rPr>
+        <w:t xml:space="preserve"> erstellt werden sollen. </w:t>
       </w:r>
     </w:p>
     <w:p>
@@ -4917,7 +5195,21 @@
           <w:szCs w:val="24"/>
         </w:rPr>
         <w:lastRenderedPageBreak/>
-        <w:t>Anschließend wird über die View für ein bestimmtes Layout alle Buttons gesucht und mit einem Listener versehen.</w:t>
+        <w:t xml:space="preserve">Anschließend wird über die View für ein bestimmtes Layout alle Buttons gesucht und mit einem </w:t>
+      </w:r>
+      <w:proofErr w:type="spellStart"/>
+      <w:r>
+        <w:rPr>
+          <w:szCs w:val="24"/>
+        </w:rPr>
+        <w:t>Listener</w:t>
+      </w:r>
+      <w:proofErr w:type="spellEnd"/>
+      <w:r>
+        <w:rPr>
+          <w:szCs w:val="24"/>
+        </w:rPr>
+        <w:t xml:space="preserve"> versehen.</w:t>
       </w:r>
     </w:p>
     <w:p>
@@ -4933,11 +5225,69 @@
         <w:rPr>
           <w:szCs w:val="24"/>
         </w:rPr>
-        <w:t xml:space="preserve">Welcher Button für welchen Raum zuständig ist geschieht über die Enumeration Room. Im Listener abhängig von dieser Variable eine Message erzeugt die beim auslösen des Events über den Message Adapeter an die </w:t>
-      </w:r>
+        <w:t xml:space="preserve">Welcher Button für welchen Raum zuständig ist geschieht über die </w:t>
+      </w:r>
+      <w:proofErr w:type="spellStart"/>
+      <w:r>
+        <w:rPr>
+          <w:szCs w:val="24"/>
+        </w:rPr>
+        <w:t>Enumeration</w:t>
+      </w:r>
+      <w:proofErr w:type="spellEnd"/>
+      <w:r>
+        <w:rPr>
+          <w:szCs w:val="24"/>
+        </w:rPr>
+        <w:t xml:space="preserve"> </w:t>
+      </w:r>
+      <w:proofErr w:type="spellStart"/>
+      <w:r>
+        <w:rPr>
+          <w:szCs w:val="24"/>
+        </w:rPr>
+        <w:t>Room</w:t>
+      </w:r>
+      <w:proofErr w:type="spellEnd"/>
+      <w:r>
+        <w:rPr>
+          <w:szCs w:val="24"/>
+        </w:rPr>
+        <w:t xml:space="preserve">. Im </w:t>
+      </w:r>
+      <w:proofErr w:type="spellStart"/>
+      <w:r>
+        <w:rPr>
+          <w:szCs w:val="24"/>
+        </w:rPr>
+        <w:t>Listener</w:t>
+      </w:r>
+      <w:proofErr w:type="spellEnd"/>
+      <w:r>
+        <w:rPr>
+          <w:szCs w:val="24"/>
+        </w:rPr>
+        <w:t xml:space="preserve"> abhängig von dieser Variable eine Message erzeugt die beim auslösen des Events über den Message </w:t>
+      </w:r>
+      <w:proofErr w:type="spellStart"/>
+      <w:r>
+        <w:rPr>
+          <w:szCs w:val="24"/>
+        </w:rPr>
+        <w:t>Adapeter</w:t>
+      </w:r>
+      <w:proofErr w:type="spellEnd"/>
+      <w:r>
+        <w:rPr>
+          <w:szCs w:val="24"/>
+        </w:rPr>
+        <w:t xml:space="preserve"> an die </w:t>
+      </w:r>
+      <w:proofErr w:type="spellStart"/>
       <w:r>
         <w:t>ActiveMQ</w:t>
       </w:r>
+      <w:proofErr w:type="spellEnd"/>
       <w:r>
         <w:rPr>
           <w:szCs w:val="24"/>
@@ -4949,10 +5299,12 @@
       <w:pPr>
         <w:pStyle w:val="berschrift3"/>
       </w:pPr>
+      <w:proofErr w:type="spellStart"/>
       <w:r>
         <w:t>MessageAdapter</w:t>
       </w:r>
-      <w:bookmarkEnd w:id="22"/>
+      <w:bookmarkEnd w:id="21"/>
+      <w:proofErr w:type="spellEnd"/>
     </w:p>
     <w:p>
       <w:pPr>
@@ -4979,12 +5331,14 @@
       <w:r>
         <w:t xml:space="preserve">Der </w:t>
       </w:r>
+      <w:proofErr w:type="spellStart"/>
       <w:r>
         <w:rPr>
           <w:i/>
         </w:rPr>
         <w:t>MessageAdapter</w:t>
       </w:r>
+      <w:proofErr w:type="spellEnd"/>
       <w:r>
         <w:t xml:space="preserve"> dient dem </w:t>
       </w:r>
@@ -5001,22 +5355,32 @@
         <w:t>ersenden von Nachrichten zur</w:t>
       </w:r>
       <w:r>
-        <w:t xml:space="preserve"> Steuerung der Geräte im LivingP</w:t>
-      </w:r>
-      <w:r>
-        <w:t>lace.</w:t>
+        <w:t xml:space="preserve"> Steuerung der Geräte im </w:t>
+      </w:r>
+      <w:proofErr w:type="spellStart"/>
+      <w:r>
+        <w:t>LivingP</w:t>
+      </w:r>
+      <w:r>
+        <w:t>lace</w:t>
+      </w:r>
+      <w:proofErr w:type="spellEnd"/>
+      <w:r>
+        <w:t>.</w:t>
       </w:r>
     </w:p>
     <w:p>
       <w:r>
         <w:t xml:space="preserve">Der </w:t>
       </w:r>
+      <w:proofErr w:type="spellStart"/>
       <w:r>
         <w:rPr>
           <w:i/>
         </w:rPr>
         <w:t>MessageAdapter</w:t>
       </w:r>
+      <w:proofErr w:type="spellEnd"/>
       <w:r>
         <w:t xml:space="preserve"> beinhaltet das Interface </w:t>
       </w:r>
@@ -5036,10 +5400,18 @@
         <w:t>-Klassen für die steuerbaren Geräte-Kla</w:t>
       </w:r>
       <w:r>
-        <w:t>ssen des L</w:t>
-      </w:r>
-      <w:r>
-        <w:t xml:space="preserve">ivingPlace </w:t>
+        <w:t xml:space="preserve">ssen des </w:t>
+      </w:r>
+      <w:proofErr w:type="spellStart"/>
+      <w:r>
+        <w:t>L</w:t>
+      </w:r>
+      <w:r>
+        <w:t>ivingPlace</w:t>
+      </w:r>
+      <w:proofErr w:type="spellEnd"/>
+      <w:r>
+        <w:t xml:space="preserve"> </w:t>
       </w:r>
       <w:r>
         <w:t>implementiert wird</w:t>
@@ -5062,12 +5434,14 @@
       <w:r>
         <w:t xml:space="preserve"> </w:t>
       </w:r>
+      <w:proofErr w:type="spellStart"/>
       <w:r>
         <w:rPr>
           <w:i/>
         </w:rPr>
         <w:t>WindowMessage</w:t>
       </w:r>
+      <w:proofErr w:type="spellEnd"/>
     </w:p>
     <w:p>
       <w:pPr>
@@ -5083,12 +5457,14 @@
       <w:r>
         <w:t xml:space="preserve"> </w:t>
       </w:r>
+      <w:proofErr w:type="spellStart"/>
       <w:r>
         <w:rPr>
           <w:i/>
         </w:rPr>
         <w:t>CurtainMessage</w:t>
       </w:r>
+      <w:proofErr w:type="spellEnd"/>
     </w:p>
     <w:p>
       <w:pPr>
@@ -5104,12 +5480,14 @@
       <w:r>
         <w:t xml:space="preserve"> </w:t>
       </w:r>
+      <w:proofErr w:type="spellStart"/>
       <w:r>
         <w:rPr>
           <w:i/>
         </w:rPr>
         <w:t>HeatingMessage</w:t>
       </w:r>
+      <w:proofErr w:type="spellEnd"/>
     </w:p>
     <w:p>
       <w:pPr>
@@ -5125,12 +5503,14 @@
       <w:r>
         <w:t xml:space="preserve"> </w:t>
       </w:r>
+      <w:proofErr w:type="spellStart"/>
       <w:r>
         <w:rPr>
           <w:i/>
         </w:rPr>
         <w:t>LightMessage</w:t>
       </w:r>
+      <w:proofErr w:type="spellEnd"/>
     </w:p>
     <w:p>
       <w:pPr>
@@ -5146,16 +5526,26 @@
       <w:r>
         <w:t xml:space="preserve"> </w:t>
       </w:r>
+      <w:proofErr w:type="spellStart"/>
       <w:r>
         <w:rPr>
           <w:i/>
         </w:rPr>
         <w:t>BlindsMessage</w:t>
       </w:r>
-    </w:p>
-    <w:p>
-      <w:r>
-        <w:t xml:space="preserve">Ein weiterer Bestandteil des MessageAdapters ist die Utility-Klasse </w:t>
+      <w:proofErr w:type="spellEnd"/>
+    </w:p>
+    <w:p>
+      <w:r>
+        <w:t xml:space="preserve">Ein weiterer Bestandteil des </w:t>
+      </w:r>
+      <w:proofErr w:type="spellStart"/>
+      <w:r>
+        <w:t>MessageAdapters</w:t>
+      </w:r>
+      <w:proofErr w:type="spellEnd"/>
+      <w:r>
+        <w:t xml:space="preserve"> ist die Utility-Klasse </w:t>
       </w:r>
       <w:r>
         <w:rPr>
@@ -5164,7 +5554,23 @@
         <w:t>Messages</w:t>
       </w:r>
       <w:r>
-        <w:t>. Diese Klasse dient dem Erstellen von Message-Objekten. Da die Konstruktoren der o.g. Message-Klassen mit keinem Access Modifier versehen sind</w:t>
+        <w:t xml:space="preserve">. Diese Klasse dient dem Erstellen von Message-Objekten. Da die </w:t>
+      </w:r>
+      <w:proofErr w:type="spellStart"/>
+      <w:r>
+        <w:t>Konstruktoren</w:t>
+      </w:r>
+      <w:proofErr w:type="spellEnd"/>
+      <w:r>
+        <w:t xml:space="preserve"> der o.g. Message-Klassen mit keinem Access </w:t>
+      </w:r>
+      <w:proofErr w:type="spellStart"/>
+      <w:r>
+        <w:t>Modifier</w:t>
+      </w:r>
+      <w:proofErr w:type="spellEnd"/>
+      <w:r>
+        <w:t xml:space="preserve"> versehen sind</w:t>
       </w:r>
       <w:r>
         <w:t xml:space="preserve"> und daher außerhalb des Packages nicht sichtbar</w:t>
@@ -5201,6 +5607,7 @@
       <w:r>
         <w:t xml:space="preserve">tere Utility-Klasse des </w:t>
       </w:r>
+      <w:proofErr w:type="spellStart"/>
       <w:r>
         <w:rPr>
           <w:i/>
@@ -5214,40 +5621,66 @@
         <w:t>Adapter</w:t>
       </w:r>
       <w:r>
-        <w:t xml:space="preserve">s ist die Klasse </w:t>
-      </w:r>
+        <w:t>s</w:t>
+      </w:r>
+      <w:proofErr w:type="spellEnd"/>
+      <w:r>
+        <w:t xml:space="preserve"> ist die Klasse </w:t>
+      </w:r>
+      <w:proofErr w:type="spellStart"/>
       <w:r>
         <w:rPr>
           <w:i/>
         </w:rPr>
         <w:t>MessageSender</w:t>
       </w:r>
+      <w:proofErr w:type="spellEnd"/>
       <w:r>
         <w:t xml:space="preserve">, welche dem Versenden von Nachrichten dient. Diese Klasse beinhaltet die private Klasse </w:t>
       </w:r>
+      <w:proofErr w:type="spellStart"/>
       <w:r>
         <w:rPr>
           <w:i/>
         </w:rPr>
         <w:t>MessageSender.Sender</w:t>
       </w:r>
+      <w:proofErr w:type="spellEnd"/>
       <w:r>
         <w:t xml:space="preserve">, welche </w:t>
       </w:r>
+      <w:proofErr w:type="spellStart"/>
       <w:r>
         <w:rPr>
           <w:i/>
         </w:rPr>
         <w:t>android.os.AsyncTask</w:t>
       </w:r>
-      <w:r>
-        <w:t xml:space="preserve"> implementiert. MessageSender ver</w:t>
+      <w:proofErr w:type="spellEnd"/>
+      <w:r>
+        <w:t xml:space="preserve"> implementiert. </w:t>
+      </w:r>
+      <w:proofErr w:type="spellStart"/>
+      <w:r>
+        <w:t>MessageSender</w:t>
+      </w:r>
+      <w:proofErr w:type="spellEnd"/>
+      <w:r>
+        <w:t xml:space="preserve"> ver</w:t>
       </w:r>
       <w:r>
         <w:t>w</w:t>
       </w:r>
       <w:r>
-        <w:t xml:space="preserve">endet MessageSender.Sender, um die Nachrichten </w:t>
+        <w:t xml:space="preserve">endet </w:t>
+      </w:r>
+      <w:proofErr w:type="spellStart"/>
+      <w:r>
+        <w:t>MessageSender.Sender</w:t>
+      </w:r>
+      <w:proofErr w:type="spellEnd"/>
+      <w:r>
+        <w:t xml:space="preserve">, um die Nachrichten </w:t>
       </w:r>
       <w:r>
         <w:t>asynchron</w:t>
@@ -5275,13 +5708,58 @@
       </w:r>
     </w:p>
     <w:p>
-      <w:r>
-        <w:t>MessageSender.Sender greift zum Senden der Nachrichten auf die Libary AndroidPublisher zu, welche den Verbindungsaufbau und das eigentliche Übertragen der Nachricht an das ActiveMQ-System des LivingPlace vornimmt.</w:t>
-      </w:r>
-    </w:p>
-    <w:p>
-      <w:r>
-        <w:t xml:space="preserve">Der letzte Bestandteil des MessageAdapters ist die Klasse </w:t>
+      <w:proofErr w:type="spellStart"/>
+      <w:r>
+        <w:t>MessageSender.Sender</w:t>
+      </w:r>
+      <w:proofErr w:type="spellEnd"/>
+      <w:r>
+        <w:t xml:space="preserve"> greift zum Senden der Nachrichten auf die </w:t>
+      </w:r>
+      <w:proofErr w:type="spellStart"/>
+      <w:r>
+        <w:t>Libary</w:t>
+      </w:r>
+      <w:proofErr w:type="spellEnd"/>
+      <w:r>
+        <w:t xml:space="preserve"> </w:t>
+      </w:r>
+      <w:proofErr w:type="spellStart"/>
+      <w:r>
+        <w:t>AndroidPublisher</w:t>
+      </w:r>
+      <w:proofErr w:type="spellEnd"/>
+      <w:r>
+        <w:t xml:space="preserve"> zu, welche den Verbindungsaufbau und das eigentliche Übertragen der Nachricht an das </w:t>
+      </w:r>
+      <w:proofErr w:type="spellStart"/>
+      <w:r>
+        <w:t>ActiveMQ</w:t>
+      </w:r>
+      <w:proofErr w:type="spellEnd"/>
+      <w:r>
+        <w:t xml:space="preserve">-System des </w:t>
+      </w:r>
+      <w:proofErr w:type="spellStart"/>
+      <w:r>
+        <w:t>LivingPlace</w:t>
+      </w:r>
+      <w:proofErr w:type="spellEnd"/>
+      <w:r>
+        <w:t xml:space="preserve"> vornimmt.</w:t>
+      </w:r>
+    </w:p>
+    <w:p>
+      <w:r>
+        <w:t xml:space="preserve">Der letzte Bestandteil des </w:t>
+      </w:r>
+      <w:proofErr w:type="spellStart"/>
+      <w:r>
+        <w:t>MessageAdapters</w:t>
+      </w:r>
+      <w:proofErr w:type="spellEnd"/>
+      <w:r>
+        <w:t xml:space="preserve"> ist die Klasse </w:t>
       </w:r>
       <w:r>
         <w:rPr>
@@ -5290,18 +5768,52 @@
         <w:t>Values</w:t>
       </w:r>
       <w:r>
-        <w:t>. Hier sind in einigen Konstanten Konfigurations-Daten für den MessageAdapter gespeichert. Dazu zählen unter anderem die IP-Adresse und der Port des ActiveMQ-Servers.</w:t>
+        <w:t xml:space="preserve">. Hier sind in einigen Konstanten Konfigurations-Daten für den </w:t>
+      </w:r>
+      <w:proofErr w:type="spellStart"/>
+      <w:r>
+        <w:t>MessageAdapter</w:t>
+      </w:r>
+      <w:proofErr w:type="spellEnd"/>
+      <w:r>
+        <w:t xml:space="preserve"> gespeichert. Dazu zählen unter anderem die IP-Adresse und der Port des </w:t>
+      </w:r>
+      <w:proofErr w:type="spellStart"/>
+      <w:r>
+        <w:t>ActiveMQ</w:t>
+      </w:r>
+      <w:proofErr w:type="spellEnd"/>
+      <w:r>
+        <w:t>-Servers.</w:t>
       </w:r>
     </w:p>
     <w:p>
       <w:pPr>
         <w:pStyle w:val="berschrift3"/>
       </w:pPr>
-      <w:bookmarkStart w:id="23" w:name="_Toc347226190"/>
-      <w:r>
-        <w:t>Enum-Klassen Room und Control</w:t>
-      </w:r>
-      <w:bookmarkEnd w:id="23"/>
+      <w:bookmarkStart w:id="22" w:name="_Toc347226190"/>
+      <w:proofErr w:type="spellStart"/>
+      <w:r>
+        <w:t>Enum</w:t>
+      </w:r>
+      <w:proofErr w:type="spellEnd"/>
+      <w:r>
+        <w:t xml:space="preserve">-Klassen </w:t>
+      </w:r>
+      <w:proofErr w:type="spellStart"/>
+      <w:r>
+        <w:t>Room</w:t>
+      </w:r>
+      <w:proofErr w:type="spellEnd"/>
+      <w:r>
+        <w:t xml:space="preserve"> und </w:t>
+      </w:r>
+      <w:proofErr w:type="spellStart"/>
+      <w:r>
+        <w:t>Control</w:t>
+      </w:r>
+      <w:bookmarkEnd w:id="22"/>
+      <w:proofErr w:type="spellEnd"/>
     </w:p>
     <w:p>
       <w:pPr>
@@ -5327,36 +5839,88 @@
     <w:p>
       <w:r>
         <w:lastRenderedPageBreak/>
-        <w:t>Die Klassen Room und Control wurden weitestgehend aus der Vorlage</w:t>
+        <w:t xml:space="preserve">Die Klassen </w:t>
+      </w:r>
+      <w:proofErr w:type="spellStart"/>
+      <w:r>
+        <w:t>Room</w:t>
+      </w:r>
+      <w:proofErr w:type="spellEnd"/>
+      <w:r>
+        <w:t xml:space="preserve"> und </w:t>
+      </w:r>
+      <w:proofErr w:type="spellStart"/>
+      <w:r>
+        <w:t>Control</w:t>
+      </w:r>
+      <w:proofErr w:type="spellEnd"/>
+      <w:r>
+        <w:t xml:space="preserve"> wurden weitestgehend aus der Vorlage</w:t>
       </w:r>
       <w:r>
         <w:t xml:space="preserve"> </w:t>
       </w:r>
+      <w:proofErr w:type="spellStart"/>
       <w:r>
         <w:t>LPControlTabSample</w:t>
       </w:r>
+      <w:proofErr w:type="spellEnd"/>
       <w:r>
         <w:t xml:space="preserve"> übernommen, jedoch erweitert.</w:t>
       </w:r>
     </w:p>
     <w:p>
       <w:r>
-        <w:t>Die Klasse Room ist eine Aufzählung aller Räume der Wohnung</w:t>
-      </w:r>
-      <w:r>
-        <w:t xml:space="preserve"> und befindet sich im Package context</w:t>
-      </w:r>
-      <w:r>
-        <w:t>, während die Klasse Control</w:t>
-      </w:r>
+        <w:t xml:space="preserve">Die Klasse </w:t>
+      </w:r>
+      <w:proofErr w:type="spellStart"/>
+      <w:r>
+        <w:t>Room</w:t>
+      </w:r>
+      <w:proofErr w:type="spellEnd"/>
+      <w:r>
+        <w:t xml:space="preserve"> ist eine Aufzählung aller Räume der Wohnung</w:t>
+      </w:r>
+      <w:r>
+        <w:t xml:space="preserve"> und befindet sich im Package </w:t>
+      </w:r>
+      <w:proofErr w:type="spellStart"/>
+      <w:r>
+        <w:t>context</w:t>
+      </w:r>
+      <w:proofErr w:type="spellEnd"/>
+      <w:r>
+        <w:t xml:space="preserve">, während die Klasse </w:t>
+      </w:r>
+      <w:proofErr w:type="spellStart"/>
+      <w:r>
+        <w:t>Control</w:t>
+      </w:r>
+      <w:proofErr w:type="spellEnd"/>
       <w:r>
         <w:t xml:space="preserve">, welche </w:t>
       </w:r>
       <w:r>
-        <w:t>die ansteuerbaren Geräte-Klassen des LivingPlace (Fenster, Gardinen, Heizung, Licht, Rollos) auflistet</w:t>
-      </w:r>
-      <w:r>
-        <w:t>, im Package Control zu finden ist</w:t>
+        <w:t xml:space="preserve">die ansteuerbaren Geräte-Klassen des </w:t>
+      </w:r>
+      <w:proofErr w:type="spellStart"/>
+      <w:r>
+        <w:t>LivingPlace</w:t>
+      </w:r>
+      <w:proofErr w:type="spellEnd"/>
+      <w:r>
+        <w:t xml:space="preserve"> (Fenster, Gardinen, Heizung, Licht, Rollos) auflistet</w:t>
+      </w:r>
+      <w:r>
+        <w:t xml:space="preserve">, im Package </w:t>
+      </w:r>
+      <w:proofErr w:type="spellStart"/>
+      <w:r>
+        <w:t>Control</w:t>
+      </w:r>
+      <w:proofErr w:type="spellEnd"/>
+      <w:r>
+        <w:t xml:space="preserve"> zu finden ist</w:t>
       </w:r>
       <w:r>
         <w:t>.</w:t>
@@ -5370,7 +5934,15 @@
         <w:t>Ressource</w:t>
       </w:r>
       <w:r>
-        <w:t>-Datei Strings.xml ausgelesen. Zum anderen werden die beiden Enums verwendet, um</w:t>
+        <w:t xml:space="preserve">-Datei Strings.xml ausgelesen. Zum anderen werden die beiden </w:t>
+      </w:r>
+      <w:proofErr w:type="spellStart"/>
+      <w:r>
+        <w:t>Enums</w:t>
+      </w:r>
+      <w:proofErr w:type="spellEnd"/>
+      <w:r>
+        <w:t xml:space="preserve"> verwendet, um</w:t>
       </w:r>
       <w:r>
         <w:t xml:space="preserve"> die korrekten Kombination aus Raum und dem zu steuernden Geräteklasse zu ermitteln und anschließend die richtigen Nachrichten zu erstellen.</w:t>
@@ -5395,12 +5967,12 @@
       <w:pPr>
         <w:pStyle w:val="berschrift2"/>
       </w:pPr>
-      <w:bookmarkStart w:id="24" w:name="_Toc347226191"/>
+      <w:bookmarkStart w:id="23" w:name="_Toc347226191"/>
       <w:r>
         <w:lastRenderedPageBreak/>
         <w:t>Klassenmodell</w:t>
       </w:r>
-      <w:bookmarkEnd w:id="24"/>
+      <w:bookmarkEnd w:id="23"/>
     </w:p>
     <w:p>
       <w:pPr>
@@ -5491,12 +6063,12 @@
       <w:pPr>
         <w:pStyle w:val="berschrift2"/>
       </w:pPr>
-      <w:bookmarkStart w:id="25" w:name="_Toc347226192"/>
+      <w:bookmarkStart w:id="24" w:name="_Toc347226192"/>
       <w:r>
         <w:lastRenderedPageBreak/>
         <w:t>GUI-Konzept</w:t>
       </w:r>
-      <w:bookmarkEnd w:id="25"/>
+      <w:bookmarkEnd w:id="24"/>
     </w:p>
     <w:p>
       <w:pPr>
@@ -5523,116 +6095,166 @@
       <w:pPr>
         <w:pStyle w:val="berschrift3"/>
       </w:pPr>
-      <w:bookmarkStart w:id="26" w:name="_Toc347226193"/>
+      <w:bookmarkStart w:id="25" w:name="_Toc347226193"/>
       <w:r>
         <w:t>Navigation</w:t>
       </w:r>
+      <w:bookmarkEnd w:id="25"/>
+    </w:p>
+    <w:p>
+      <w:r>
+        <w:t xml:space="preserve">Für die Navigation haben wir uns dazu entschlossen, auf der linken Seite ein </w:t>
+      </w:r>
+      <w:proofErr w:type="spellStart"/>
+      <w:r>
+        <w:t>ListView</w:t>
+      </w:r>
+      <w:proofErr w:type="spellEnd"/>
+      <w:r>
+        <w:t xml:space="preserve"> zu verwenden, über das der entsprechende Raum ausgewählt werden kann. In der </w:t>
+      </w:r>
+      <w:proofErr w:type="spellStart"/>
+      <w:r>
+        <w:t>ActionBar</w:t>
+      </w:r>
+      <w:proofErr w:type="spellEnd"/>
+      <w:r>
+        <w:t xml:space="preserve"> werden Tabs für die verschiedenen Räume angezeigt. Beim Auswählen einer Kombination aus Raum und Geräte-Klasse wird ein entsprechendes Layout mit den steuerbaren Elementen ausgewählt.</w:t>
+      </w:r>
+    </w:p>
+    <w:p>
+      <w:pPr>
+        <w:pStyle w:val="berschrift3"/>
+      </w:pPr>
+      <w:bookmarkStart w:id="26" w:name="_Toc347226194"/>
+      <w:r>
+        <w:t>Layout und Designaufwände</w:t>
+      </w:r>
       <w:bookmarkEnd w:id="26"/>
     </w:p>
     <w:p>
       <w:r>
-        <w:t>Für die Navigation haben wir uns dazu entschlossen, auf der linken Seite ein ListView zu verwenden, über das der entsprechende Raum ausgewählt werden kann. In der ActionBar werden Tabs für die verschiedenen Räume angezeigt. Beim Auswählen einer Kombination aus Raum und Geräte-Klasse wird ein entsprechendes Layout mit den steuerbaren Elementen ausgewählt.</w:t>
+        <w:t>Bei den verwendeten Layouts handelt es sich zum Größten Teil um Linear-Layouts, die verwendet wurden, um die Position der Bedienelemente möglichst genau anzugeben.</w:t>
+      </w:r>
+    </w:p>
+    <w:p>
+      <w:r>
+        <w:t xml:space="preserve">Die Layouts wurden mit dem GUI-Editor von </w:t>
+      </w:r>
+      <w:proofErr w:type="spellStart"/>
+      <w:r>
+        <w:t>IntelliJ</w:t>
+      </w:r>
+      <w:proofErr w:type="spellEnd"/>
+      <w:r>
+        <w:t xml:space="preserve"> IDEA entworfen.</w:t>
+      </w:r>
+      <w:r>
+        <w:t xml:space="preserve"> Die Layouts für die jeweiligen Geräte-Klassen sin für alle Räume identisch.</w:t>
       </w:r>
     </w:p>
     <w:p>
       <w:pPr>
         <w:pStyle w:val="berschrift3"/>
       </w:pPr>
-      <w:bookmarkStart w:id="27" w:name="_Toc347226194"/>
-      <w:r>
-        <w:t>Layout und Designaufwände</w:t>
+      <w:bookmarkStart w:id="27" w:name="_Toc347226195"/>
+      <w:r>
+        <w:t>Komplexität der Bedienelemente</w:t>
       </w:r>
       <w:bookmarkEnd w:id="27"/>
     </w:p>
     <w:p>
       <w:r>
-        <w:t>Bei den verwendeten Layouts handelt es sich zum Größten Teil um Linear-Layouts, die verwendet wurden, um die Position der Bedienelemente möglichst genau anzugeben.</w:t>
-      </w:r>
-    </w:p>
-    <w:p>
-      <w:r>
-        <w:t>Die Layouts wurden mit dem GUI-Editor von IntelliJ IDEA entworfen.</w:t>
-      </w:r>
-      <w:r>
-        <w:t xml:space="preserve"> Die Layouts für die jeweiligen Geräte-Klassen sin für alle Räume identisch.</w:t>
+        <w:t>Wie bereits erwähnt, sind die Layouts für die Geräte-Klassen für alle Räume gleich, sodass möglichst wenig unterschiedliche Layouts erzeugt werden müssen und somit die Komplexität der Layouts gering gehalten werden kann. Dadurch müssen Änderungen am Layout nur einmal pro Geräteklasse durchgeführt werden.</w:t>
+      </w:r>
+    </w:p>
+    <w:p>
+      <w:r>
+        <w:t xml:space="preserve">Um die Funktionalität der Buttons an die korrekte Kombination aus </w:t>
+      </w:r>
+      <w:proofErr w:type="spellStart"/>
+      <w:r>
+        <w:t>Room</w:t>
+      </w:r>
+      <w:proofErr w:type="spellEnd"/>
+      <w:r>
+        <w:t xml:space="preserve"> und </w:t>
+      </w:r>
+      <w:proofErr w:type="spellStart"/>
+      <w:r>
+        <w:t>Control</w:t>
+      </w:r>
+      <w:proofErr w:type="spellEnd"/>
+      <w:r>
+        <w:t xml:space="preserve"> anzupassen, kommt die </w:t>
+      </w:r>
+      <w:proofErr w:type="spellStart"/>
+      <w:r>
+        <w:t>ButtonFactory</w:t>
+      </w:r>
+      <w:proofErr w:type="spellEnd"/>
+      <w:r>
+        <w:t xml:space="preserve"> zum Einsatz.</w:t>
+      </w:r>
+      <w:r>
+        <w:t xml:space="preserve"> </w:t>
       </w:r>
     </w:p>
     <w:p>
       <w:pPr>
         <w:pStyle w:val="berschrift3"/>
       </w:pPr>
-      <w:bookmarkStart w:id="28" w:name="_Toc347226195"/>
-      <w:r>
-        <w:t>Komplexität der Bedienelemente</w:t>
+      <w:bookmarkStart w:id="28" w:name="_Toc347226196"/>
+      <w:r>
+        <w:t>Bedienelemente</w:t>
       </w:r>
       <w:bookmarkEnd w:id="28"/>
     </w:p>
     <w:p>
       <w:r>
-        <w:t>Wie bereits erwähnt, sind die Layouts für die Geräte-Klassen für alle Räume gleich, sodass möglichst wenig unterschiedliche Layouts erzeugt werden müssen und somit die Komplexität der Layouts gering gehalten werden kann. Dadurch müssen Änderungen am Layout nur einmal pro Geräteklasse durchgeführt werden.</w:t>
-      </w:r>
-    </w:p>
-    <w:p>
-      <w:r>
-        <w:t>Um die Funktionalität der Buttons an die korrekte Kombination aus Room und Control anzupassen, kommt die ButtonFactory zum Einsatz.</w:t>
-      </w:r>
-      <w:r>
-        <w:t xml:space="preserve"> </w:t>
-      </w:r>
-    </w:p>
-    <w:p>
-      <w:pPr>
-        <w:pStyle w:val="berschrift3"/>
-      </w:pPr>
-      <w:bookmarkStart w:id="29" w:name="_Toc347226196"/>
-      <w:r>
-        <w:t>Bedienelemente</w:t>
+        <w:t>In den meisten Fällen werden Buttons verwendet, um Lichter ein- oder auszuschalten, Fenster zu öffnen und zu schließen oder weitere Aktionen durchzuführen.</w:t>
+      </w:r>
+    </w:p>
+    <w:p>
+      <w:r>
+        <w:t>Um das Licht zu dimmen, kommt ein Schieberegler zum Einsatz.</w:t>
+      </w:r>
+    </w:p>
+    <w:p>
+      <w:r>
+        <w:t xml:space="preserve">Die Farbe des Lichts lässt sich wählen, indem der </w:t>
+      </w:r>
+      <w:proofErr w:type="spellStart"/>
+      <w:r>
+        <w:rPr>
+          <w:i/>
+        </w:rPr>
+        <w:t>ColorPicker</w:t>
+      </w:r>
+      <w:proofErr w:type="spellEnd"/>
+      <w:r>
+        <w:t xml:space="preserve"> über einen Button aufgerufen wird. Dieser öffnet sich in einem eigenen Dialog Fenster. Indem man mit dem Finger über den Ring fährt wählt man die entsprechende Farbe aus, wobei bei schwarz das Licht ausschaltet. Die gewählte Farbe wird in der Mitte des Rings angezeigt. Berührt man diese, wird die Farbe aktiviert und das Licht wechselt die entsprechende Farbe.</w:t>
+      </w:r>
+    </w:p>
+    <w:p>
+      <w:pPr>
+        <w:pStyle w:val="berschrift1"/>
+      </w:pPr>
+      <w:bookmarkStart w:id="29" w:name="_Toc347226197"/>
+      <w:r>
+        <w:t>Realisierung</w:t>
       </w:r>
       <w:bookmarkEnd w:id="29"/>
     </w:p>
     <w:p>
-      <w:r>
-        <w:t>In den meisten Fällen werden Buttons verwendet, um Lichter ein- oder auszuschalten, Fenster zu öffnen und zu schließen oder weitere Aktionen durchzuführen.</w:t>
-      </w:r>
-    </w:p>
-    <w:p>
-      <w:r>
-        <w:t>Um das Licht zu dimmen, kommt ein Schieberegler zum Einsatz.</w:t>
-      </w:r>
-    </w:p>
-    <w:p>
-      <w:r>
-        <w:t xml:space="preserve">Die Farbe des Lichts lässt sich wählen, indem der </w:t>
-      </w:r>
-      <w:r>
-        <w:rPr>
-          <w:i/>
-        </w:rPr>
-        <w:t>ColorPicker</w:t>
-      </w:r>
-      <w:r>
-        <w:t xml:space="preserve"> über einen Button aufgerufen wird. Dieser öffnet sich in einem eigenen Dialog Fenster. Indem man mit dem Finger über den Ring fährt wählt man die entsprechende Farbe aus, wobei bei schwarz das Licht ausschaltet. Die gewählte Farbe wird in der Mitte des Rings angezeigt. Berührt man diese, wird die Farbe aktiviert und das Licht wechselt die entsprechende Farbe.</w:t>
-      </w:r>
-    </w:p>
-    <w:p>
-      <w:pPr>
-        <w:pStyle w:val="berschrift1"/>
-      </w:pPr>
-      <w:bookmarkStart w:id="30" w:name="_Toc347226197"/>
-      <w:r>
-        <w:t>Realisierung</w:t>
+      <w:pPr>
+        <w:pStyle w:val="berschrift2"/>
+      </w:pPr>
+      <w:bookmarkStart w:id="30" w:name="_Toc347226198"/>
+      <w:r>
+        <w:t>Entwicklungsumgebung</w:t>
       </w:r>
       <w:bookmarkEnd w:id="30"/>
-    </w:p>
-    <w:p>
-      <w:pPr>
-        <w:pStyle w:val="berschrift2"/>
-      </w:pPr>
-      <w:bookmarkStart w:id="31" w:name="_Toc347226198"/>
-      <w:r>
-        <w:t>Entwicklungsumgebung</w:t>
-      </w:r>
-      <w:bookmarkEnd w:id="31"/>
     </w:p>
     <w:p>
       <w:pPr>
@@ -5663,8 +6285,13 @@
           <w:numId w:val="7"/>
         </w:numPr>
       </w:pPr>
-      <w:r>
-        <w:t>Intellij IDEA 12</w:t>
+      <w:proofErr w:type="spellStart"/>
+      <w:r>
+        <w:t>Intellij</w:t>
+      </w:r>
+      <w:proofErr w:type="spellEnd"/>
+      <w:r>
+        <w:t xml:space="preserve"> IDEA 12</w:t>
       </w:r>
     </w:p>
     <w:p>
@@ -5676,7 +6303,15 @@
         </w:numPr>
       </w:pPr>
       <w:r>
-        <w:t>Zuvor wurde Eclipse verwendet, wir sind jedoch aus folgenden Gründen auf IDEA umgestiegen:</w:t>
+        <w:t xml:space="preserve">Zuvor wurde </w:t>
+      </w:r>
+      <w:proofErr w:type="spellStart"/>
+      <w:r>
+        <w:t>Eclipse</w:t>
+      </w:r>
+      <w:proofErr w:type="spellEnd"/>
+      <w:r>
+        <w:t xml:space="preserve"> verwendet, wir sind jedoch aus folgenden Gründen auf IDEA umgestiegen:</w:t>
       </w:r>
     </w:p>
     <w:p>
@@ -5689,7 +6324,15 @@
       </w:pPr>
       <w:r>
         <w:lastRenderedPageBreak/>
-        <w:t>Besserer GUI-Editor in Intellij IDEA</w:t>
+        <w:t xml:space="preserve">Besserer GUI-Editor in </w:t>
+      </w:r>
+      <w:proofErr w:type="spellStart"/>
+      <w:r>
+        <w:t>Intellij</w:t>
+      </w:r>
+      <w:proofErr w:type="spellEnd"/>
+      <w:r>
+        <w:t xml:space="preserve"> IDEA</w:t>
       </w:r>
     </w:p>
     <w:p>
@@ -5701,8 +6344,13 @@
         </w:numPr>
       </w:pPr>
       <w:r>
-        <w:t>Probleme beim Kooperativen Arbeiten mit Eclipse</w:t>
-      </w:r>
+        <w:t xml:space="preserve">Probleme beim Kooperativen Arbeiten mit </w:t>
+      </w:r>
+      <w:proofErr w:type="spellStart"/>
+      <w:r>
+        <w:t>Eclipse</w:t>
+      </w:r>
+      <w:proofErr w:type="spellEnd"/>
     </w:p>
     <w:p>
       <w:pPr>
@@ -5737,18 +6385,23 @@
         </w:numPr>
       </w:pPr>
       <w:r>
-        <w:t>Visual Paradigm</w:t>
-      </w:r>
+        <w:t xml:space="preserve">Visual </w:t>
+      </w:r>
+      <w:proofErr w:type="spellStart"/>
+      <w:r>
+        <w:t>Paradigm</w:t>
+      </w:r>
+      <w:proofErr w:type="spellEnd"/>
     </w:p>
     <w:p>
       <w:pPr>
         <w:pStyle w:val="berschrift2"/>
       </w:pPr>
-      <w:bookmarkStart w:id="32" w:name="_Toc347226199"/>
+      <w:bookmarkStart w:id="31" w:name="_Toc347226199"/>
       <w:r>
         <w:t>Laufzeitumgebung</w:t>
       </w:r>
-      <w:bookmarkEnd w:id="32"/>
+      <w:bookmarkEnd w:id="31"/>
     </w:p>
     <w:p>
       <w:pPr>
@@ -5780,7 +6433,15 @@
         </w:numPr>
       </w:pPr>
       <w:r>
-        <w:t>Android 4.0.3 (minimum)</w:t>
+        <w:t>Android 4.0.3 (</w:t>
+      </w:r>
+      <w:proofErr w:type="spellStart"/>
+      <w:r>
+        <w:t>minimum</w:t>
+      </w:r>
+      <w:proofErr w:type="spellEnd"/>
+      <w:r>
+        <w:t>)</w:t>
       </w:r>
     </w:p>
     <w:p>
@@ -5807,8 +6468,13 @@
         <w:t>Unterstützung für</w:t>
       </w:r>
       <w:r>
-        <w:t xml:space="preserve"> Tablets</w:t>
-      </w:r>
+        <w:t xml:space="preserve"> </w:t>
+      </w:r>
+      <w:proofErr w:type="spellStart"/>
+      <w:r>
+        <w:t>Tablets</w:t>
+      </w:r>
+      <w:proofErr w:type="spellEnd"/>
       <w:r>
         <w:t xml:space="preserve"> (getestet ab 10‘‘)</w:t>
       </w:r>
@@ -5817,11 +6483,11 @@
       <w:pPr>
         <w:pStyle w:val="berschrift2"/>
       </w:pPr>
-      <w:bookmarkStart w:id="33" w:name="_Toc347226200"/>
+      <w:bookmarkStart w:id="32" w:name="_Toc347226200"/>
       <w:r>
         <w:t>Zusätzliche Bibliotheken</w:t>
       </w:r>
-      <w:bookmarkEnd w:id="33"/>
+      <w:bookmarkEnd w:id="32"/>
     </w:p>
     <w:p>
       <w:pPr>
@@ -5876,40 +6542,44 @@
           <w:numId w:val="7"/>
         </w:numPr>
       </w:pPr>
+      <w:proofErr w:type="spellStart"/>
       <w:r>
         <w:t>AndroidPublisher</w:t>
       </w:r>
+      <w:proofErr w:type="spellEnd"/>
     </w:p>
     <w:p>
       <w:pPr>
         <w:pStyle w:val="berschrift2"/>
       </w:pPr>
-      <w:bookmarkStart w:id="34" w:name="_Toc347226201"/>
+      <w:bookmarkStart w:id="33" w:name="_Toc347226201"/>
+      <w:proofErr w:type="spellStart"/>
       <w:r>
         <w:t>Screendumps</w:t>
       </w:r>
+      <w:proofErr w:type="spellEnd"/>
       <w:r>
         <w:t xml:space="preserve"> (</w:t>
       </w:r>
       <w:r>
         <w:t>?)</w:t>
       </w:r>
+      <w:bookmarkEnd w:id="33"/>
+    </w:p>
+    <w:p>
+      <w:r>
+        <w:t>Einfache Screenshots? Von allen möglichen Layouts, nur Besonderheiten hervorheben oder verwendete Elemente jeweils einmal zeigen?</w:t>
+      </w:r>
+    </w:p>
+    <w:p>
+      <w:pPr>
+        <w:pStyle w:val="berschrift2"/>
+      </w:pPr>
+      <w:bookmarkStart w:id="34" w:name="_Toc347226202"/>
+      <w:r>
+        <w:t>Installationsanleitung</w:t>
+      </w:r>
       <w:bookmarkEnd w:id="34"/>
-    </w:p>
-    <w:p>
-      <w:r>
-        <w:t>Einfache Screenshots? Von allen möglichen Layouts, nur Besonderheiten hervorheben oder verwendete Elemente jeweils einmal zeigen?</w:t>
-      </w:r>
-    </w:p>
-    <w:p>
-      <w:pPr>
-        <w:pStyle w:val="berschrift2"/>
-      </w:pPr>
-      <w:bookmarkStart w:id="35" w:name="_Toc347226202"/>
-      <w:r>
-        <w:t>Installationsanleitung</w:t>
-      </w:r>
-      <w:bookmarkEnd w:id="35"/>
     </w:p>
     <w:p>
       <w:r>
@@ -5941,7 +6611,7 @@
       <w:pPr>
         <w:pStyle w:val="berschrift1"/>
       </w:pPr>
-      <w:bookmarkStart w:id="36" w:name="_Toc347226203"/>
+      <w:bookmarkStart w:id="35" w:name="_Toc347226203"/>
       <w:r>
         <w:lastRenderedPageBreak/>
         <w:t>Erweiterbarkeit</w:t>
@@ -5949,17 +6619,17 @@
       <w:r>
         <w:t xml:space="preserve"> (beide, jeder für seine Teile…)</w:t>
       </w:r>
+      <w:bookmarkEnd w:id="35"/>
+    </w:p>
+    <w:p>
+      <w:pPr>
+        <w:pStyle w:val="berschrift2"/>
+      </w:pPr>
+      <w:bookmarkStart w:id="36" w:name="_Toc347226204"/>
+      <w:r>
+        <w:t>Button Factory</w:t>
+      </w:r>
       <w:bookmarkEnd w:id="36"/>
-    </w:p>
-    <w:p>
-      <w:pPr>
-        <w:pStyle w:val="berschrift2"/>
-      </w:pPr>
-      <w:bookmarkStart w:id="37" w:name="_Toc347226204"/>
-      <w:r>
-        <w:t>Button Factory</w:t>
-      </w:r>
-      <w:bookmarkEnd w:id="37"/>
     </w:p>
     <w:p>
       <w:pPr>
@@ -5984,12 +6654,44 @@
     </w:p>
     <w:p>
       <w:r>
-        <w:t>Kapselt das Erzeugen von Listener der Buttons für die einzelnen Views. Dazu wird zuerst  geprüft um welches Layout es sich handelt. Anschließend wird für das entsprechende Layout für jeden Button ein Listener mit einem bestimmten Kontext erzeugt.</w:t>
-      </w:r>
-    </w:p>
-    <w:p>
-      <w:r>
-        <w:t>Fall ein neues Layout erstellt wird muss nur die Button Factory und die Enumeration Control angepasst werden.</w:t>
+        <w:t xml:space="preserve">Kapselt das Erzeugen von </w:t>
+      </w:r>
+      <w:proofErr w:type="spellStart"/>
+      <w:r>
+        <w:t>Listener</w:t>
+      </w:r>
+      <w:proofErr w:type="spellEnd"/>
+      <w:r>
+        <w:t xml:space="preserve"> der Buttons für die einzelnen Views. Dazu wird zuerst  geprüft um welches Layout es sich handelt. Anschließend wird für das entsprechende Layout für jeden Button ein </w:t>
+      </w:r>
+      <w:proofErr w:type="spellStart"/>
+      <w:r>
+        <w:t>Listener</w:t>
+      </w:r>
+      <w:proofErr w:type="spellEnd"/>
+      <w:r>
+        <w:t xml:space="preserve"> mit einem bestimmten Kontext erzeugt.</w:t>
+      </w:r>
+    </w:p>
+    <w:p>
+      <w:r>
+        <w:t xml:space="preserve">Fall ein neues Layout erstellt wird muss nur die Button Factory und die </w:t>
+      </w:r>
+      <w:proofErr w:type="spellStart"/>
+      <w:r>
+        <w:t>Enumeration</w:t>
+      </w:r>
+      <w:proofErr w:type="spellEnd"/>
+      <w:r>
+        <w:t xml:space="preserve"> </w:t>
+      </w:r>
+      <w:proofErr w:type="spellStart"/>
+      <w:r>
+        <w:t>Control</w:t>
+      </w:r>
+      <w:proofErr w:type="spellEnd"/>
+      <w:r>
+        <w:t xml:space="preserve"> angepasst werden.</w:t>
       </w:r>
     </w:p>
     <w:p>
@@ -6001,11 +6703,13 @@
       <w:pPr>
         <w:pStyle w:val="berschrift2"/>
       </w:pPr>
-      <w:bookmarkStart w:id="38" w:name="_Toc347226205"/>
+      <w:bookmarkStart w:id="37" w:name="_Toc347226205"/>
+      <w:proofErr w:type="spellStart"/>
       <w:r>
         <w:t>MessageAdapter</w:t>
       </w:r>
-      <w:bookmarkEnd w:id="38"/>
+      <w:bookmarkEnd w:id="37"/>
+      <w:proofErr w:type="spellEnd"/>
     </w:p>
     <w:p>
       <w:pPr>
@@ -6032,12 +6736,14 @@
       <w:r>
         <w:t xml:space="preserve">Der </w:t>
       </w:r>
+      <w:proofErr w:type="spellStart"/>
       <w:r>
         <w:rPr>
           <w:i/>
         </w:rPr>
         <w:t>MessageAdapter</w:t>
       </w:r>
+      <w:proofErr w:type="spellEnd"/>
       <w:r>
         <w:t xml:space="preserve"> ist sehr entscheidend, wenn man die App erweitern möchte, da dies die zentrale Komponente ist, über die Nachrichten erstellt und versendet werden.</w:t>
       </w:r>
@@ -6069,12 +6775,14 @@
       <w:r>
         <w:t xml:space="preserve">Solange man die App lediglich um das Steuern von zusätzlichen Geräten bereits vorhandener Geräte-Klasse (z.B. Licht,  Rollos, …) erweitern möchte, ist eine Anpassung des </w:t>
       </w:r>
+      <w:proofErr w:type="spellStart"/>
       <w:r>
         <w:rPr>
           <w:i/>
         </w:rPr>
         <w:t>MessageAdapters</w:t>
       </w:r>
+      <w:proofErr w:type="spellEnd"/>
       <w:r>
         <w:t xml:space="preserve"> nicht dringend erforderlich. </w:t>
       </w:r>
@@ -6103,11 +6811,29 @@
       <w:pPr>
         <w:pStyle w:val="berschrift2"/>
       </w:pPr>
-      <w:bookmarkStart w:id="39" w:name="_Toc347226206"/>
-      <w:r>
-        <w:t>Enum-Klassen Room und Control</w:t>
-      </w:r>
-      <w:bookmarkEnd w:id="39"/>
+      <w:bookmarkStart w:id="38" w:name="_Toc347226206"/>
+      <w:proofErr w:type="spellStart"/>
+      <w:r>
+        <w:t>Enum</w:t>
+      </w:r>
+      <w:proofErr w:type="spellEnd"/>
+      <w:r>
+        <w:t xml:space="preserve">-Klassen </w:t>
+      </w:r>
+      <w:proofErr w:type="spellStart"/>
+      <w:r>
+        <w:t>Room</w:t>
+      </w:r>
+      <w:proofErr w:type="spellEnd"/>
+      <w:r>
+        <w:t xml:space="preserve"> und </w:t>
+      </w:r>
+      <w:proofErr w:type="spellStart"/>
+      <w:r>
+        <w:t>Control</w:t>
+      </w:r>
+      <w:bookmarkEnd w:id="38"/>
+      <w:proofErr w:type="spellEnd"/>
     </w:p>
     <w:p>
       <w:pPr>
@@ -6142,29 +6868,59 @@
         </w:rPr>
       </w:pPr>
       <w:r>
-        <w:t xml:space="preserve">Die beiden Enum-Klassen </w:t>
-      </w:r>
+        <w:t xml:space="preserve">Die beiden </w:t>
+      </w:r>
+      <w:proofErr w:type="spellStart"/>
+      <w:r>
+        <w:t>Enum</w:t>
+      </w:r>
+      <w:proofErr w:type="spellEnd"/>
+      <w:r>
+        <w:t xml:space="preserve">-Klassen </w:t>
+      </w:r>
+      <w:proofErr w:type="spellStart"/>
       <w:r>
         <w:rPr>
           <w:i/>
         </w:rPr>
         <w:t>Room</w:t>
       </w:r>
+      <w:proofErr w:type="spellEnd"/>
       <w:r>
         <w:t xml:space="preserve"> und </w:t>
       </w:r>
+      <w:proofErr w:type="spellStart"/>
       <w:r>
         <w:rPr>
           <w:i/>
         </w:rPr>
         <w:t>Control</w:t>
       </w:r>
-      <w:r>
-        <w:t xml:space="preserve"> müssen auf jeden Fall erweitert werden, sobald neue Räume oder Geräte-Klassen zum Raum hinzugefügt werden, da diese beiden Enums entscheiden, Aktionen den Bedienelementen zugewiesen werden. Dazu muss im Quelltext der Klassen lediglich ein neuer Raum, bzw. eine Geräte-Klasse eingefügt weren.</w:t>
+      <w:proofErr w:type="spellEnd"/>
+      <w:r>
+        <w:t xml:space="preserve"> müssen auf jeden Fall erweitert werden, sobald neue Räume oder Geräte-Klassen zum Raum hinzugefügt werden, da diese beiden </w:t>
+      </w:r>
+      <w:proofErr w:type="spellStart"/>
+      <w:r>
+        <w:t>Enums</w:t>
+      </w:r>
+      <w:proofErr w:type="spellEnd"/>
+      <w:r>
+        <w:t xml:space="preserve"> entscheiden, Aktionen den Bedienelementen zugewiesen werden. Dazu muss im Quelltext der Klassen lediglich ein neuer Raum, bzw. eine Geräte-Klasse eingefügt </w:t>
+      </w:r>
+      <w:proofErr w:type="spellStart"/>
+      <w:r>
+        <w:t>weren</w:t>
+      </w:r>
+      <w:proofErr w:type="spellEnd"/>
+      <w:r>
+        <w:t>.</w:t>
       </w:r>
       <w:r>
         <w:br w:type="page"/>
       </w:r>
+      <w:bookmarkStart w:id="39" w:name="_GoBack"/>
+      <w:bookmarkEnd w:id="39"/>
     </w:p>
     <w:p>
       <w:pPr>
@@ -6181,8 +6937,13 @@
       <w:bookmarkEnd w:id="40"/>
     </w:p>
     <w:p>
-      <w:r>
-        <w:t>Ubisense-Intergration nicht erreicht aus Zeitgründen</w:t>
+      <w:proofErr w:type="spellStart"/>
+      <w:r>
+        <w:t>Ubisense-Intergration</w:t>
+      </w:r>
+      <w:proofErr w:type="spellEnd"/>
+      <w:r>
+        <w:t xml:space="preserve"> nicht erreicht aus Zeitgründen</w:t>
       </w:r>
     </w:p>
     <w:p>
@@ -6191,8 +6952,13 @@
       </w:r>
     </w:p>
     <w:p>
-      <w:r>
-        <w:t xml:space="preserve">Ubisense integrieren, </w:t>
+      <w:proofErr w:type="spellStart"/>
+      <w:r>
+        <w:t>Ubisense</w:t>
+      </w:r>
+      <w:proofErr w:type="spellEnd"/>
+      <w:r>
+        <w:t xml:space="preserve"> integrieren, </w:t>
       </w:r>
     </w:p>
     <w:p/>
@@ -6311,8 +7077,13 @@
       <w:pStyle w:val="Kopfzeile"/>
     </w:pPr>
     <w:r>
-      <w:t>Nils Feyerabend</w:t>
+      <w:t xml:space="preserve">Nils </w:t>
     </w:r>
+    <w:proofErr w:type="spellStart"/>
+    <w:r>
+      <w:t>Feyerabend</w:t>
+    </w:r>
+    <w:proofErr w:type="spellEnd"/>
     <w:r>
       <w:ptab w:relativeTo="margin" w:alignment="center" w:leader="none"/>
     </w:r>
@@ -6350,8 +7121,13 @@
     </w:r>
     <w:r>
       <w:tab/>
-      <w:t>Smart Home Control</w:t>
+      <w:t xml:space="preserve">Smart Home </w:t>
     </w:r>
+    <w:proofErr w:type="spellStart"/>
+    <w:r>
+      <w:t>Control</w:t>
+    </w:r>
+    <w:proofErr w:type="spellEnd"/>
   </w:p>
 </w:hdr>
 </file>
@@ -9707,7 +10483,7 @@
 </file>
 
 <file path=customXml/itemProps2.xml><?xml version="1.0" encoding="utf-8"?>
-<ds:datastoreItem xmlns:ds="http://schemas.openxmlformats.org/officeDocument/2006/customXml" ds:itemID="{654E228E-E724-46F8-8DA5-7B3D5A28DD2C}">
+<ds:datastoreItem xmlns:ds="http://schemas.openxmlformats.org/officeDocument/2006/customXml" ds:itemID="{CFC68C41-8C6A-45A9-8E86-439F657BDFBE}">
   <ds:schemaRefs>
     <ds:schemaRef ds:uri="http://schemas.openxmlformats.org/officeDocument/2006/bibliography"/>
   </ds:schemaRefs>

</xml_diff>

<commit_message>
edit Projektplan.docx     motivation -> edit     Softwarentwurf added Gemeinsamkeiten added FileAgent.java edit ControlFragment.java
</commit_message>
<xml_diff>
--- a/Dokumente/Projektplan.docx
+++ b/Dokumente/Projektplan.docx
@@ -3745,7 +3745,13 @@
       </w:r>
       <w:proofErr w:type="spellEnd"/>
       <w:r>
-        <w:t xml:space="preserve"> entwickeln durften, dass schönste und auch spannendste Labor der HAW.</w:t>
+        <w:t xml:space="preserve"> entwickeln durften,</w:t>
+      </w:r>
+      <w:r>
+        <w:t xml:space="preserve"> eines der spannendsten Labore der HAW Hamburg</w:t>
+      </w:r>
+      <w:r>
+        <w:t>.</w:t>
       </w:r>
     </w:p>
     <w:p>
@@ -3993,6 +3999,11 @@
       </w:r>
     </w:p>
     <w:p>
+      <w:r>
+        <w:t>Bei der Entwicklung der Fernbedienung soll vor allem auf eine gute Erweiterbarkeit geachtet werden.</w:t>
+      </w:r>
+    </w:p>
+    <w:p>
       <w:pPr>
         <w:pStyle w:val="berschrift2"/>
       </w:pPr>
@@ -4197,7 +4208,15 @@
         <w:t>ab</w:t>
       </w:r>
       <w:r>
-        <w:t xml:space="preserve"> Android 4.0.3</w:t>
+        <w:t xml:space="preserve"> </w:t>
+      </w:r>
+      <w:proofErr w:type="spellStart"/>
+      <w:r>
+        <w:t>Android</w:t>
+      </w:r>
+      <w:proofErr w:type="spellEnd"/>
+      <w:r>
+        <w:t xml:space="preserve"> 4.0.3</w:t>
       </w:r>
     </w:p>
     <w:p>
@@ -4580,47 +4599,11 @@
       <w:pPr>
         <w:pStyle w:val="berschrift2"/>
       </w:pPr>
-      <w:bookmarkStart w:id="17" w:name="_Toc347226185"/>
-      <w:r>
-        <w:t>Systemarchitektur</w:t>
-      </w:r>
-      <w:r>
-        <w:t xml:space="preserve"> (beide)</w:t>
+      <w:bookmarkStart w:id="17" w:name="_Toc347226191"/>
+      <w:r>
+        <w:t>Klassenmodell</w:t>
       </w:r>
       <w:bookmarkEnd w:id="17"/>
-    </w:p>
-    <w:p>
-      <w:r>
-        <w:t xml:space="preserve">Teilsysteme des </w:t>
-      </w:r>
-      <w:proofErr w:type="spellStart"/>
-      <w:r>
-        <w:t>LivingPlace</w:t>
-      </w:r>
-      <w:proofErr w:type="spellEnd"/>
-      <w:r>
-        <w:t>? Welche Elemente wir ansteuern? Was genau soll hier aufgeführt werden?</w:t>
-      </w:r>
-    </w:p>
-    <w:p>
-      <w:pPr>
-        <w:pStyle w:val="berschrift2"/>
-      </w:pPr>
-      <w:bookmarkStart w:id="18" w:name="_Toc347226186"/>
-      <w:r>
-        <w:t>Softwarearchitektur</w:t>
-      </w:r>
-      <w:bookmarkEnd w:id="18"/>
-    </w:p>
-    <w:p>
-      <w:pPr>
-        <w:pStyle w:val="berschrift3"/>
-      </w:pPr>
-      <w:bookmarkStart w:id="19" w:name="_Toc347226187"/>
-      <w:r>
-        <w:t>Allgemein</w:t>
-      </w:r>
-      <w:bookmarkEnd w:id="19"/>
     </w:p>
     <w:p>
       <w:pPr>
@@ -4640,1358 +4623,6 @@
         <w:rPr>
           <w:sz w:val="18"/>
         </w:rPr>
-        <w:t>: TM</w:t>
-      </w:r>
-    </w:p>
-    <w:p>
-      <w:r>
-        <w:t>Benutzt wurde:</w:t>
-      </w:r>
-    </w:p>
-    <w:p>
-      <w:pPr>
-        <w:pStyle w:val="Listenabsatz"/>
-        <w:numPr>
-          <w:ilvl w:val="0"/>
-          <w:numId w:val="10"/>
-        </w:numPr>
-      </w:pPr>
-      <w:proofErr w:type="spellStart"/>
-      <w:r>
-        <w:t>LPControlTabSample</w:t>
-      </w:r>
-      <w:proofErr w:type="spellEnd"/>
-      <w:r>
-        <w:t>:</w:t>
-      </w:r>
-    </w:p>
-    <w:p>
-      <w:pPr>
-        <w:pStyle w:val="Listenabsatz"/>
-        <w:numPr>
-          <w:ilvl w:val="1"/>
-          <w:numId w:val="10"/>
-        </w:numPr>
-      </w:pPr>
-      <w:r>
-        <w:t>Dient als Vorlage für unsere App</w:t>
-      </w:r>
-    </w:p>
-    <w:p>
-      <w:pPr>
-        <w:pStyle w:val="Listenabsatz"/>
-        <w:numPr>
-          <w:ilvl w:val="1"/>
-          <w:numId w:val="10"/>
-        </w:numPr>
-      </w:pPr>
-      <w:r>
-        <w:t xml:space="preserve">Quelle: </w:t>
-      </w:r>
-      <w:r>
-        <w:t>https://pub.informatik.haw-hamburg.de/home/pub/prof/wendholt/wpsmarthome/</w:t>
-      </w:r>
-    </w:p>
-    <w:p>
-      <w:pPr>
-        <w:pStyle w:val="Listenabsatz"/>
-        <w:numPr>
-          <w:ilvl w:val="0"/>
-          <w:numId w:val="10"/>
-        </w:numPr>
-      </w:pPr>
-      <w:proofErr w:type="spellStart"/>
-      <w:r>
-        <w:t>AndroidPublisher</w:t>
-      </w:r>
-      <w:proofErr w:type="spellEnd"/>
-      <w:r>
-        <w:t>:</w:t>
-      </w:r>
-    </w:p>
-    <w:p>
-      <w:pPr>
-        <w:pStyle w:val="Listenabsatz"/>
-        <w:numPr>
-          <w:ilvl w:val="1"/>
-          <w:numId w:val="10"/>
-        </w:numPr>
-      </w:pPr>
-      <w:r>
-        <w:t>Versenden von Nachrichten</w:t>
-      </w:r>
-    </w:p>
-    <w:p>
-      <w:pPr>
-        <w:pStyle w:val="Listenabsatz"/>
-        <w:numPr>
-          <w:ilvl w:val="1"/>
-          <w:numId w:val="10"/>
-        </w:numPr>
-      </w:pPr>
-      <w:r>
-        <w:t xml:space="preserve">Quelle: </w:t>
-      </w:r>
-      <w:r>
-        <w:t>http://livingplace.informatik.haw-hamburg.de/content/DoorBell/AndroidPublisher.jar</w:t>
-      </w:r>
-    </w:p>
-    <w:p>
-      <w:pPr>
-        <w:pStyle w:val="Listenabsatz"/>
-        <w:numPr>
-          <w:ilvl w:val="0"/>
-          <w:numId w:val="10"/>
-        </w:numPr>
-      </w:pPr>
-      <w:proofErr w:type="spellStart"/>
-      <w:r>
-        <w:t>ColorPicker</w:t>
-      </w:r>
-      <w:proofErr w:type="spellEnd"/>
-      <w:r>
-        <w:t>:</w:t>
-      </w:r>
-    </w:p>
-    <w:p>
-      <w:pPr>
-        <w:pStyle w:val="Listenabsatz"/>
-        <w:numPr>
-          <w:ilvl w:val="1"/>
-          <w:numId w:val="10"/>
-        </w:numPr>
-      </w:pPr>
-      <w:r>
-        <w:t>Auswählen von Farben für Licht</w:t>
-      </w:r>
-    </w:p>
-    <w:p>
-      <w:pPr>
-        <w:pStyle w:val="Listenabsatz"/>
-        <w:numPr>
-          <w:ilvl w:val="1"/>
-          <w:numId w:val="10"/>
-        </w:numPr>
-      </w:pPr>
-      <w:r>
-        <w:t>Quelle:  Android API Demos</w:t>
-      </w:r>
-    </w:p>
-    <w:p>
-      <w:pPr>
-        <w:pStyle w:val="Listenabsatz"/>
-        <w:numPr>
-          <w:ilvl w:val="2"/>
-          <w:numId w:val="10"/>
-        </w:numPr>
-      </w:pPr>
-      <w:r>
-        <w:t>Android SDK-Manager starten,</w:t>
-      </w:r>
-    </w:p>
-    <w:p>
-      <w:pPr>
-        <w:pStyle w:val="Listenabsatz"/>
-        <w:numPr>
-          <w:ilvl w:val="2"/>
-          <w:numId w:val="10"/>
-        </w:numPr>
-        <w:rPr>
-          <w:lang w:val="en-GB"/>
-        </w:rPr>
-      </w:pPr>
-      <w:r>
-        <w:rPr>
-          <w:lang w:val="en-GB"/>
-        </w:rPr>
-        <w:t xml:space="preserve">Android 4.0.3  (API 15) Samples for SDK </w:t>
-      </w:r>
-      <w:proofErr w:type="spellStart"/>
-      <w:r>
-        <w:rPr>
-          <w:lang w:val="en-GB"/>
-        </w:rPr>
-        <w:t>installieren</w:t>
-      </w:r>
-      <w:proofErr w:type="spellEnd"/>
-    </w:p>
-    <w:p>
-      <w:pPr>
-        <w:pStyle w:val="Listenabsatz"/>
-        <w:numPr>
-          <w:ilvl w:val="2"/>
-          <w:numId w:val="10"/>
-        </w:numPr>
-        <w:rPr>
-          <w:lang w:val="en-GB"/>
-        </w:rPr>
-      </w:pPr>
-      <w:r>
-        <w:rPr>
-          <w:lang w:val="en-GB"/>
-        </w:rPr>
-        <w:t>%AndroidInstallDirectory%\</w:t>
-      </w:r>
-      <w:r>
-        <w:rPr>
-          <w:lang w:val="en-GB"/>
-        </w:rPr>
-        <w:t>android-sdk\samples\android-15\ApiDemos\src\com\example\android\apis\graphics</w:t>
-      </w:r>
-      <w:r>
-        <w:rPr>
-          <w:lang w:val="en-GB"/>
-        </w:rPr>
-        <w:t>\</w:t>
-      </w:r>
-      <w:r>
-        <w:rPr>
-          <w:lang w:val="en-GB"/>
-        </w:rPr>
-        <w:t xml:space="preserve"> ColorPickerDialog</w:t>
-      </w:r>
-      <w:r>
-        <w:rPr>
-          <w:lang w:val="en-GB"/>
-        </w:rPr>
-        <w:t>.java</w:t>
-      </w:r>
-    </w:p>
-    <w:p>
-      <w:r>
-        <w:t>Alle weiteren Bestandteile der Software wurden in Eigenarbeit erstellt.</w:t>
-      </w:r>
-    </w:p>
-    <w:p>
-      <w:pPr>
-        <w:pStyle w:val="berschrift3"/>
-      </w:pPr>
-      <w:bookmarkStart w:id="20" w:name="_Toc347226188"/>
-      <w:r>
-        <w:t>Button Factory</w:t>
-      </w:r>
-      <w:bookmarkEnd w:id="20"/>
-    </w:p>
-    <w:p>
-      <w:pPr>
-        <w:spacing w:after="120"/>
-        <w:rPr>
-          <w:sz w:val="18"/>
-        </w:rPr>
-      </w:pPr>
-      <w:r>
-        <w:rPr>
-          <w:b/>
-          <w:sz w:val="18"/>
-        </w:rPr>
-        <w:t>Autor</w:t>
-      </w:r>
-      <w:r>
-        <w:rPr>
-          <w:sz w:val="18"/>
-        </w:rPr>
-        <w:t>: NF</w:t>
-      </w:r>
-    </w:p>
-    <w:p>
-      <w:pPr>
-        <w:spacing w:after="120"/>
-        <w:rPr>
-          <w:szCs w:val="24"/>
-        </w:rPr>
-      </w:pPr>
-      <w:bookmarkStart w:id="21" w:name="_Toc347226189"/>
-      <w:r>
-        <w:rPr>
-          <w:szCs w:val="24"/>
-        </w:rPr>
-        <w:t>Die Button</w:t>
-      </w:r>
-      <w:r>
-        <w:rPr>
-          <w:szCs w:val="24"/>
-        </w:rPr>
-        <w:t xml:space="preserve"> </w:t>
-      </w:r>
-      <w:proofErr w:type="spellStart"/>
-      <w:r>
-        <w:t>Listener</w:t>
-      </w:r>
-      <w:proofErr w:type="spellEnd"/>
-      <w:r>
-        <w:t xml:space="preserve"> </w:t>
-      </w:r>
-      <w:r>
-        <w:rPr>
-          <w:szCs w:val="24"/>
-        </w:rPr>
-        <w:t>F</w:t>
-      </w:r>
-      <w:r>
-        <w:rPr>
-          <w:szCs w:val="24"/>
-        </w:rPr>
-        <w:t xml:space="preserve">actory kapselt das Erzeugen der </w:t>
-      </w:r>
-      <w:proofErr w:type="spellStart"/>
-      <w:r>
-        <w:rPr>
-          <w:szCs w:val="24"/>
-        </w:rPr>
-        <w:t>Listener</w:t>
-      </w:r>
-      <w:proofErr w:type="spellEnd"/>
-      <w:r>
-        <w:rPr>
-          <w:szCs w:val="24"/>
-        </w:rPr>
-        <w:t xml:space="preserve"> für die einzelnen Buttons. Das Ziel der Factory ist es bei Änderungen oder Erweiterungen an der Funktionalität der Fernbedienung einen </w:t>
-      </w:r>
-      <w:proofErr w:type="spellStart"/>
-      <w:r>
-        <w:rPr>
-          <w:szCs w:val="24"/>
-        </w:rPr>
-        <w:t>single</w:t>
-      </w:r>
-      <w:proofErr w:type="spellEnd"/>
-      <w:r>
-        <w:rPr>
-          <w:szCs w:val="24"/>
-        </w:rPr>
-        <w:t xml:space="preserve"> </w:t>
-      </w:r>
-      <w:proofErr w:type="spellStart"/>
-      <w:r>
-        <w:rPr>
-          <w:szCs w:val="24"/>
-        </w:rPr>
-        <w:t>point</w:t>
-      </w:r>
-      <w:proofErr w:type="spellEnd"/>
-      <w:r>
-        <w:rPr>
-          <w:szCs w:val="24"/>
-        </w:rPr>
-        <w:t xml:space="preserve"> </w:t>
-      </w:r>
-      <w:proofErr w:type="spellStart"/>
-      <w:r>
-        <w:rPr>
-          <w:szCs w:val="24"/>
-        </w:rPr>
-        <w:t>of</w:t>
-      </w:r>
-      <w:proofErr w:type="spellEnd"/>
-      <w:r>
-        <w:rPr>
-          <w:szCs w:val="24"/>
-        </w:rPr>
-        <w:t xml:space="preserve"> </w:t>
-      </w:r>
-      <w:proofErr w:type="spellStart"/>
-      <w:r>
-        <w:rPr>
-          <w:szCs w:val="24"/>
-        </w:rPr>
-        <w:t>control</w:t>
-      </w:r>
-      <w:proofErr w:type="spellEnd"/>
-      <w:r>
-        <w:rPr>
-          <w:szCs w:val="24"/>
-        </w:rPr>
-        <w:t xml:space="preserve"> </w:t>
-      </w:r>
-      <w:r>
-        <w:rPr>
-          <w:szCs w:val="24"/>
-        </w:rPr>
-        <w:t xml:space="preserve">für die </w:t>
-      </w:r>
-      <w:proofErr w:type="spellStart"/>
-      <w:r>
-        <w:rPr>
-          <w:szCs w:val="24"/>
-        </w:rPr>
-        <w:t>Listener</w:t>
-      </w:r>
-      <w:proofErr w:type="spellEnd"/>
-      <w:r>
-        <w:rPr>
-          <w:szCs w:val="24"/>
-        </w:rPr>
-        <w:t xml:space="preserve"> zu erschaffen.</w:t>
-      </w:r>
-    </w:p>
-    <w:p>
-      <w:pPr>
-        <w:spacing w:after="120"/>
-        <w:rPr>
-          <w:szCs w:val="24"/>
-        </w:rPr>
-      </w:pPr>
-      <w:r>
-        <w:rPr>
-          <w:szCs w:val="24"/>
-        </w:rPr>
-        <w:t xml:space="preserve">Dazu werden folgende Informationen vom </w:t>
-      </w:r>
-      <w:proofErr w:type="spellStart"/>
-      <w:r>
-        <w:rPr>
-          <w:szCs w:val="24"/>
-        </w:rPr>
-        <w:t>ControlFragment</w:t>
-      </w:r>
-      <w:proofErr w:type="spellEnd"/>
-      <w:r>
-        <w:rPr>
-          <w:szCs w:val="24"/>
-        </w:rPr>
-        <w:t xml:space="preserve"> benötigt.</w:t>
-      </w:r>
-    </w:p>
-    <w:p>
-      <w:pPr>
-        <w:pStyle w:val="Listenabsatz"/>
-        <w:numPr>
-          <w:ilvl w:val="0"/>
-          <w:numId w:val="14"/>
-        </w:numPr>
-        <w:spacing w:after="120"/>
-        <w:rPr>
-          <w:szCs w:val="24"/>
-        </w:rPr>
-      </w:pPr>
-      <w:proofErr w:type="spellStart"/>
-      <w:r>
-        <w:rPr>
-          <w:szCs w:val="24"/>
-        </w:rPr>
-        <w:t>Control</w:t>
-      </w:r>
-      <w:proofErr w:type="spellEnd"/>
-    </w:p>
-    <w:p>
-      <w:pPr>
-        <w:pStyle w:val="Listenabsatz"/>
-        <w:numPr>
-          <w:ilvl w:val="0"/>
-          <w:numId w:val="14"/>
-        </w:numPr>
-        <w:spacing w:after="120"/>
-        <w:rPr>
-          <w:szCs w:val="24"/>
-        </w:rPr>
-      </w:pPr>
-      <w:r>
-        <w:rPr>
-          <w:szCs w:val="24"/>
-        </w:rPr>
-        <w:t>View</w:t>
-      </w:r>
-    </w:p>
-    <w:p>
-      <w:pPr>
-        <w:pStyle w:val="Listenabsatz"/>
-        <w:numPr>
-          <w:ilvl w:val="0"/>
-          <w:numId w:val="14"/>
-        </w:numPr>
-        <w:spacing w:after="120"/>
-        <w:rPr>
-          <w:szCs w:val="24"/>
-        </w:rPr>
-      </w:pPr>
-      <w:proofErr w:type="spellStart"/>
-      <w:r>
-        <w:rPr>
-          <w:szCs w:val="24"/>
-        </w:rPr>
-        <w:t>Room</w:t>
-      </w:r>
-      <w:proofErr w:type="spellEnd"/>
-    </w:p>
-    <w:p>
-      <w:pPr>
-        <w:pStyle w:val="Listenabsatz"/>
-        <w:spacing w:after="120"/>
-        <w:ind w:left="0"/>
-        <w:rPr>
-          <w:szCs w:val="24"/>
-        </w:rPr>
-      </w:pPr>
-    </w:p>
-    <w:p>
-      <w:pPr>
-        <w:pStyle w:val="Listenabsatz"/>
-        <w:spacing w:after="120"/>
-        <w:ind w:left="0"/>
-        <w:rPr>
-          <w:szCs w:val="24"/>
-        </w:rPr>
-      </w:pPr>
-      <w:r>
-        <w:rPr>
-          <w:szCs w:val="24"/>
-        </w:rPr>
-        <w:t xml:space="preserve">Im ersten Schritt wird über die </w:t>
-      </w:r>
-      <w:proofErr w:type="spellStart"/>
-      <w:r>
-        <w:rPr>
-          <w:szCs w:val="24"/>
-        </w:rPr>
-        <w:t>Enumeration</w:t>
-      </w:r>
-      <w:proofErr w:type="spellEnd"/>
-      <w:r>
-        <w:rPr>
-          <w:szCs w:val="24"/>
-        </w:rPr>
-        <w:t xml:space="preserve"> </w:t>
-      </w:r>
-      <w:proofErr w:type="spellStart"/>
-      <w:r>
-        <w:rPr>
-          <w:szCs w:val="24"/>
-        </w:rPr>
-        <w:t>Control</w:t>
-      </w:r>
-      <w:proofErr w:type="spellEnd"/>
-      <w:r>
-        <w:rPr>
-          <w:szCs w:val="24"/>
-        </w:rPr>
-        <w:t xml:space="preserve"> identifiziert für welches Layout </w:t>
-      </w:r>
-      <w:proofErr w:type="spellStart"/>
-      <w:r>
-        <w:rPr>
-          <w:szCs w:val="24"/>
-        </w:rPr>
-        <w:t>Listener</w:t>
-      </w:r>
-      <w:proofErr w:type="spellEnd"/>
-      <w:r>
-        <w:rPr>
-          <w:szCs w:val="24"/>
-        </w:rPr>
-        <w:t xml:space="preserve"> erstellt werden sollen. </w:t>
-      </w:r>
-    </w:p>
-    <w:p>
-      <w:pPr>
-        <w:pStyle w:val="Listenabsatz"/>
-        <w:spacing w:after="120"/>
-        <w:ind w:left="0"/>
-        <w:rPr>
-          <w:szCs w:val="24"/>
-        </w:rPr>
-      </w:pPr>
-      <w:r>
-        <w:rPr>
-          <w:szCs w:val="24"/>
-        </w:rPr>
-        <w:lastRenderedPageBreak/>
-        <w:t xml:space="preserve">Anschließend wird über die View für ein bestimmtes Layout alle Buttons gesucht und mit einem </w:t>
-      </w:r>
-      <w:proofErr w:type="spellStart"/>
-      <w:r>
-        <w:rPr>
-          <w:szCs w:val="24"/>
-        </w:rPr>
-        <w:t>Listener</w:t>
-      </w:r>
-      <w:proofErr w:type="spellEnd"/>
-      <w:r>
-        <w:rPr>
-          <w:szCs w:val="24"/>
-        </w:rPr>
-        <w:t xml:space="preserve"> versehen.</w:t>
-      </w:r>
-    </w:p>
-    <w:p>
-      <w:pPr>
-        <w:pStyle w:val="Listenabsatz"/>
-        <w:spacing w:after="120"/>
-        <w:ind w:left="0"/>
-        <w:rPr>
-          <w:szCs w:val="24"/>
-        </w:rPr>
-      </w:pPr>
-      <w:r>
-        <w:rPr>
-          <w:szCs w:val="24"/>
-        </w:rPr>
-        <w:t xml:space="preserve">Welcher Button für welchen Raum zuständig ist geschieht über die </w:t>
-      </w:r>
-      <w:proofErr w:type="spellStart"/>
-      <w:r>
-        <w:rPr>
-          <w:szCs w:val="24"/>
-        </w:rPr>
-        <w:t>Enumeration</w:t>
-      </w:r>
-      <w:proofErr w:type="spellEnd"/>
-      <w:r>
-        <w:rPr>
-          <w:szCs w:val="24"/>
-        </w:rPr>
-        <w:t xml:space="preserve"> </w:t>
-      </w:r>
-      <w:proofErr w:type="spellStart"/>
-      <w:r>
-        <w:rPr>
-          <w:szCs w:val="24"/>
-        </w:rPr>
-        <w:t>Room</w:t>
-      </w:r>
-      <w:proofErr w:type="spellEnd"/>
-      <w:r>
-        <w:rPr>
-          <w:szCs w:val="24"/>
-        </w:rPr>
-        <w:t xml:space="preserve">. Im </w:t>
-      </w:r>
-      <w:proofErr w:type="spellStart"/>
-      <w:r>
-        <w:rPr>
-          <w:szCs w:val="24"/>
-        </w:rPr>
-        <w:t>Listener</w:t>
-      </w:r>
-      <w:proofErr w:type="spellEnd"/>
-      <w:r>
-        <w:rPr>
-          <w:szCs w:val="24"/>
-        </w:rPr>
-        <w:t xml:space="preserve"> abhängig von dieser Variable eine Message erzeugt die beim auslösen des Events über den Message </w:t>
-      </w:r>
-      <w:proofErr w:type="spellStart"/>
-      <w:r>
-        <w:rPr>
-          <w:szCs w:val="24"/>
-        </w:rPr>
-        <w:t>Adapeter</w:t>
-      </w:r>
-      <w:proofErr w:type="spellEnd"/>
-      <w:r>
-        <w:rPr>
-          <w:szCs w:val="24"/>
-        </w:rPr>
-        <w:t xml:space="preserve"> an die </w:t>
-      </w:r>
-      <w:proofErr w:type="spellStart"/>
-      <w:r>
-        <w:t>ActiveMQ</w:t>
-      </w:r>
-      <w:proofErr w:type="spellEnd"/>
-      <w:r>
-        <w:rPr>
-          <w:szCs w:val="24"/>
-        </w:rPr>
-        <w:t xml:space="preserve"> des Living Places geschickt wird.</w:t>
-      </w:r>
-    </w:p>
-    <w:p>
-      <w:pPr>
-        <w:pStyle w:val="berschrift3"/>
-      </w:pPr>
-      <w:proofErr w:type="spellStart"/>
-      <w:r>
-        <w:t>MessageAdapter</w:t>
-      </w:r>
-      <w:bookmarkEnd w:id="21"/>
-      <w:proofErr w:type="spellEnd"/>
-    </w:p>
-    <w:p>
-      <w:pPr>
-        <w:spacing w:after="120"/>
-        <w:rPr>
-          <w:sz w:val="18"/>
-        </w:rPr>
-      </w:pPr>
-      <w:r>
-        <w:rPr>
-          <w:b/>
-          <w:sz w:val="18"/>
-        </w:rPr>
-        <w:t>Autor</w:t>
-      </w:r>
-      <w:r>
-        <w:rPr>
-          <w:sz w:val="18"/>
-        </w:rPr>
-        <w:t>: TM</w:t>
-      </w:r>
-    </w:p>
-    <w:p>
-      <w:r>
-        <w:t xml:space="preserve">Der </w:t>
-      </w:r>
-      <w:proofErr w:type="spellStart"/>
-      <w:r>
-        <w:rPr>
-          <w:i/>
-        </w:rPr>
-        <w:t>MessageAdapter</w:t>
-      </w:r>
-      <w:proofErr w:type="spellEnd"/>
-      <w:r>
-        <w:t xml:space="preserve"> dient dem </w:t>
-      </w:r>
-      <w:r>
-        <w:t>E</w:t>
-      </w:r>
-      <w:r>
-        <w:t xml:space="preserve">rstellen und </w:t>
-      </w:r>
-      <w:r>
-        <w:t>V</w:t>
-      </w:r>
-      <w:r>
-        <w:t>ersenden von Nachrichten zur</w:t>
-      </w:r>
-      <w:r>
-        <w:t xml:space="preserve"> Steuerung der Geräte im </w:t>
-      </w:r>
-      <w:proofErr w:type="spellStart"/>
-      <w:r>
-        <w:t>LivingP</w:t>
-      </w:r>
-      <w:r>
-        <w:t>lace</w:t>
-      </w:r>
-      <w:proofErr w:type="spellEnd"/>
-      <w:r>
-        <w:t>.</w:t>
-      </w:r>
-    </w:p>
-    <w:p>
-      <w:r>
-        <w:t xml:space="preserve">Der </w:t>
-      </w:r>
-      <w:proofErr w:type="spellStart"/>
-      <w:r>
-        <w:rPr>
-          <w:i/>
-        </w:rPr>
-        <w:t>MessageAdapter</w:t>
-      </w:r>
-      <w:proofErr w:type="spellEnd"/>
-      <w:r>
-        <w:t xml:space="preserve"> beinhaltet das Interface </w:t>
-      </w:r>
-      <w:r>
-        <w:rPr>
-          <w:i/>
-        </w:rPr>
-        <w:t>Message</w:t>
-      </w:r>
-      <w:r>
-        <w:t xml:space="preserve">, welches von </w:t>
-      </w:r>
-      <w:r>
-        <w:t>Nachrichten</w:t>
-      </w:r>
-      <w:r>
-        <w:t>-Klassen für die steuerbaren Geräte-Kla</w:t>
-      </w:r>
-      <w:r>
-        <w:t xml:space="preserve">ssen des </w:t>
-      </w:r>
-      <w:proofErr w:type="spellStart"/>
-      <w:r>
-        <w:t>L</w:t>
-      </w:r>
-      <w:r>
-        <w:t>ivingPlace</w:t>
-      </w:r>
-      <w:proofErr w:type="spellEnd"/>
-      <w:r>
-        <w:t xml:space="preserve"> </w:t>
-      </w:r>
-      <w:r>
-        <w:t>implementiert wird</w:t>
-      </w:r>
-      <w:r>
-        <w:t>:</w:t>
-      </w:r>
-    </w:p>
-    <w:p>
-      <w:pPr>
-        <w:pStyle w:val="Listenabsatz"/>
-        <w:numPr>
-          <w:ilvl w:val="0"/>
-          <w:numId w:val="12"/>
-        </w:numPr>
-      </w:pPr>
-      <w:r>
-        <w:t>Fenster:</w:t>
-      </w:r>
-      <w:r>
-        <w:t xml:space="preserve"> </w:t>
-      </w:r>
-      <w:proofErr w:type="spellStart"/>
-      <w:r>
-        <w:rPr>
-          <w:i/>
-        </w:rPr>
-        <w:t>WindowMessage</w:t>
-      </w:r>
-      <w:proofErr w:type="spellEnd"/>
-    </w:p>
-    <w:p>
-      <w:pPr>
-        <w:pStyle w:val="Listenabsatz"/>
-        <w:numPr>
-          <w:ilvl w:val="0"/>
-          <w:numId w:val="12"/>
-        </w:numPr>
-      </w:pPr>
-      <w:r>
-        <w:t>Gardienen:</w:t>
-      </w:r>
-      <w:r>
-        <w:t xml:space="preserve"> </w:t>
-      </w:r>
-      <w:proofErr w:type="spellStart"/>
-      <w:r>
-        <w:rPr>
-          <w:i/>
-        </w:rPr>
-        <w:t>CurtainMessage</w:t>
-      </w:r>
-      <w:proofErr w:type="spellEnd"/>
-    </w:p>
-    <w:p>
-      <w:pPr>
-        <w:pStyle w:val="Listenabsatz"/>
-        <w:numPr>
-          <w:ilvl w:val="0"/>
-          <w:numId w:val="12"/>
-        </w:numPr>
-      </w:pPr>
-      <w:r>
-        <w:t>Heizung:</w:t>
-      </w:r>
-      <w:r>
-        <w:t xml:space="preserve"> </w:t>
-      </w:r>
-      <w:proofErr w:type="spellStart"/>
-      <w:r>
-        <w:rPr>
-          <w:i/>
-        </w:rPr>
-        <w:t>HeatingMessage</w:t>
-      </w:r>
-      <w:proofErr w:type="spellEnd"/>
-    </w:p>
-    <w:p>
-      <w:pPr>
-        <w:pStyle w:val="Listenabsatz"/>
-        <w:numPr>
-          <w:ilvl w:val="0"/>
-          <w:numId w:val="12"/>
-        </w:numPr>
-      </w:pPr>
-      <w:r>
-        <w:t>Licht:</w:t>
-      </w:r>
-      <w:r>
-        <w:t xml:space="preserve"> </w:t>
-      </w:r>
-      <w:proofErr w:type="spellStart"/>
-      <w:r>
-        <w:rPr>
-          <w:i/>
-        </w:rPr>
-        <w:t>LightMessage</w:t>
-      </w:r>
-      <w:proofErr w:type="spellEnd"/>
-    </w:p>
-    <w:p>
-      <w:pPr>
-        <w:pStyle w:val="Listenabsatz"/>
-        <w:numPr>
-          <w:ilvl w:val="0"/>
-          <w:numId w:val="12"/>
-        </w:numPr>
-      </w:pPr>
-      <w:r>
-        <w:t>Rollos:</w:t>
-      </w:r>
-      <w:r>
-        <w:t xml:space="preserve"> </w:t>
-      </w:r>
-      <w:proofErr w:type="spellStart"/>
-      <w:r>
-        <w:rPr>
-          <w:i/>
-        </w:rPr>
-        <w:t>BlindsMessage</w:t>
-      </w:r>
-      <w:proofErr w:type="spellEnd"/>
-    </w:p>
-    <w:p>
-      <w:r>
-        <w:t xml:space="preserve">Ein weiterer Bestandteil des </w:t>
-      </w:r>
-      <w:proofErr w:type="spellStart"/>
-      <w:r>
-        <w:t>MessageAdapters</w:t>
-      </w:r>
-      <w:proofErr w:type="spellEnd"/>
-      <w:r>
-        <w:t xml:space="preserve"> ist die Utility-Klasse </w:t>
-      </w:r>
-      <w:r>
-        <w:rPr>
-          <w:i/>
-        </w:rPr>
-        <w:t>Messages</w:t>
-      </w:r>
-      <w:r>
-        <w:t xml:space="preserve">. Diese Klasse dient dem Erstellen von Message-Objekten. Da die </w:t>
-      </w:r>
-      <w:proofErr w:type="spellStart"/>
-      <w:r>
-        <w:t>Konstruktoren</w:t>
-      </w:r>
-      <w:proofErr w:type="spellEnd"/>
-      <w:r>
-        <w:t xml:space="preserve"> der o.g. Message-Klassen mit keinem Access </w:t>
-      </w:r>
-      <w:proofErr w:type="spellStart"/>
-      <w:r>
-        <w:t>Modifier</w:t>
-      </w:r>
-      <w:proofErr w:type="spellEnd"/>
-      <w:r>
-        <w:t xml:space="preserve"> versehen sind</w:t>
-      </w:r>
-      <w:r>
-        <w:t xml:space="preserve"> und daher außerhalb des Packages nicht sichtbar</w:t>
-      </w:r>
-      <w:r>
-        <w:t xml:space="preserve"> sind</w:t>
-      </w:r>
-      <w:r>
-        <w:t xml:space="preserve">, ist die Utility-Klasse </w:t>
-      </w:r>
-      <w:r>
-        <w:rPr>
-          <w:i/>
-        </w:rPr>
-        <w:t>Messages</w:t>
-      </w:r>
-      <w:r>
-        <w:t xml:space="preserve"> die einzige Möglichkeit, um neue Nachrichten von außerhalb des Packages zu erzeugen. </w:t>
-      </w:r>
-      <w:r>
-        <w:rPr>
-          <w:i/>
-        </w:rPr>
-        <w:t>Messages</w:t>
-      </w:r>
-      <w:r>
-        <w:t xml:space="preserve"> stellte eine Reihe von Methoden zur Verfügung, um diese Message-Objekte zu erzeugen.</w:t>
-      </w:r>
-    </w:p>
-    <w:p>
-      <w:r>
-        <w:t>Eine wei</w:t>
-      </w:r>
-      <w:r>
-        <w:t xml:space="preserve">tere Utility-Klasse des </w:t>
-      </w:r>
-      <w:proofErr w:type="spellStart"/>
-      <w:r>
-        <w:rPr>
-          <w:i/>
-        </w:rPr>
-        <w:t>Message</w:t>
-      </w:r>
-      <w:r>
-        <w:rPr>
-          <w:i/>
-        </w:rPr>
-        <w:t>Adapter</w:t>
-      </w:r>
-      <w:r>
-        <w:t>s</w:t>
-      </w:r>
-      <w:proofErr w:type="spellEnd"/>
-      <w:r>
-        <w:t xml:space="preserve"> ist die Klasse </w:t>
-      </w:r>
-      <w:proofErr w:type="spellStart"/>
-      <w:r>
-        <w:rPr>
-          <w:i/>
-        </w:rPr>
-        <w:t>MessageSender</w:t>
-      </w:r>
-      <w:proofErr w:type="spellEnd"/>
-      <w:r>
-        <w:t xml:space="preserve">, welche dem Versenden von Nachrichten dient. Diese Klasse beinhaltet die private Klasse </w:t>
-      </w:r>
-      <w:proofErr w:type="spellStart"/>
-      <w:r>
-        <w:rPr>
-          <w:i/>
-        </w:rPr>
-        <w:t>MessageSender.Sender</w:t>
-      </w:r>
-      <w:proofErr w:type="spellEnd"/>
-      <w:r>
-        <w:t xml:space="preserve">, welche </w:t>
-      </w:r>
-      <w:proofErr w:type="spellStart"/>
-      <w:r>
-        <w:rPr>
-          <w:i/>
-        </w:rPr>
-        <w:t>android.os.AsyncTask</w:t>
-      </w:r>
-      <w:proofErr w:type="spellEnd"/>
-      <w:r>
-        <w:t xml:space="preserve"> implementiert. </w:t>
-      </w:r>
-      <w:proofErr w:type="spellStart"/>
-      <w:r>
-        <w:t>MessageSender</w:t>
-      </w:r>
-      <w:proofErr w:type="spellEnd"/>
-      <w:r>
-        <w:t xml:space="preserve"> ver</w:t>
-      </w:r>
-      <w:r>
-        <w:t>w</w:t>
-      </w:r>
-      <w:r>
-        <w:t xml:space="preserve">endet </w:t>
-      </w:r>
-      <w:proofErr w:type="spellStart"/>
-      <w:r>
-        <w:t>MessageSender.Sender</w:t>
-      </w:r>
-      <w:proofErr w:type="spellEnd"/>
-      <w:r>
-        <w:t xml:space="preserve">, um die Nachrichten </w:t>
-      </w:r>
-      <w:r>
-        <w:t>asynchron</w:t>
-      </w:r>
-      <w:r>
-        <w:t xml:space="preserve"> vers</w:t>
-      </w:r>
-      <w:r>
-        <w:t>enden zu können</w:t>
-      </w:r>
-      <w:r>
-        <w:t xml:space="preserve"> und damit den Ablauf des Main-Threads des Programms nicht zu blockieren, währende die Nachricht</w:t>
-      </w:r>
-      <w:r>
-        <w:t>en</w:t>
-      </w:r>
-      <w:r>
-        <w:t xml:space="preserve"> gesendet </w:t>
-      </w:r>
-      <w:r>
-        <w:t>werden</w:t>
-      </w:r>
-      <w:r>
-        <w:t>.</w:t>
-      </w:r>
-    </w:p>
-    <w:p>
-      <w:proofErr w:type="spellStart"/>
-      <w:r>
-        <w:t>MessageSender.Sender</w:t>
-      </w:r>
-      <w:proofErr w:type="spellEnd"/>
-      <w:r>
-        <w:t xml:space="preserve"> greift zum Senden der Nachrichten auf die </w:t>
-      </w:r>
-      <w:proofErr w:type="spellStart"/>
-      <w:r>
-        <w:t>Libary</w:t>
-      </w:r>
-      <w:proofErr w:type="spellEnd"/>
-      <w:r>
-        <w:t xml:space="preserve"> </w:t>
-      </w:r>
-      <w:proofErr w:type="spellStart"/>
-      <w:r>
-        <w:t>AndroidPublisher</w:t>
-      </w:r>
-      <w:proofErr w:type="spellEnd"/>
-      <w:r>
-        <w:t xml:space="preserve"> zu, welche den Verbindungsaufbau und das eigentliche Übertragen der Nachricht an das </w:t>
-      </w:r>
-      <w:proofErr w:type="spellStart"/>
-      <w:r>
-        <w:t>ActiveMQ</w:t>
-      </w:r>
-      <w:proofErr w:type="spellEnd"/>
-      <w:r>
-        <w:t xml:space="preserve">-System des </w:t>
-      </w:r>
-      <w:proofErr w:type="spellStart"/>
-      <w:r>
-        <w:t>LivingPlace</w:t>
-      </w:r>
-      <w:proofErr w:type="spellEnd"/>
-      <w:r>
-        <w:t xml:space="preserve"> vornimmt.</w:t>
-      </w:r>
-    </w:p>
-    <w:p>
-      <w:r>
-        <w:t xml:space="preserve">Der letzte Bestandteil des </w:t>
-      </w:r>
-      <w:proofErr w:type="spellStart"/>
-      <w:r>
-        <w:t>MessageAdapters</w:t>
-      </w:r>
-      <w:proofErr w:type="spellEnd"/>
-      <w:r>
-        <w:t xml:space="preserve"> ist die Klasse </w:t>
-      </w:r>
-      <w:r>
-        <w:rPr>
-          <w:i/>
-        </w:rPr>
-        <w:t>Values</w:t>
-      </w:r>
-      <w:r>
-        <w:t xml:space="preserve">. Hier sind in einigen Konstanten Konfigurations-Daten für den </w:t>
-      </w:r>
-      <w:proofErr w:type="spellStart"/>
-      <w:r>
-        <w:t>MessageAdapter</w:t>
-      </w:r>
-      <w:proofErr w:type="spellEnd"/>
-      <w:r>
-        <w:t xml:space="preserve"> gespeichert. Dazu zählen unter anderem die IP-Adresse und der Port des </w:t>
-      </w:r>
-      <w:proofErr w:type="spellStart"/>
-      <w:r>
-        <w:t>ActiveMQ</w:t>
-      </w:r>
-      <w:proofErr w:type="spellEnd"/>
-      <w:r>
-        <w:t>-Servers.</w:t>
-      </w:r>
-    </w:p>
-    <w:p>
-      <w:pPr>
-        <w:pStyle w:val="berschrift3"/>
-      </w:pPr>
-      <w:bookmarkStart w:id="22" w:name="_Toc347226190"/>
-      <w:proofErr w:type="spellStart"/>
-      <w:r>
-        <w:t>Enum</w:t>
-      </w:r>
-      <w:proofErr w:type="spellEnd"/>
-      <w:r>
-        <w:t xml:space="preserve">-Klassen </w:t>
-      </w:r>
-      <w:proofErr w:type="spellStart"/>
-      <w:r>
-        <w:t>Room</w:t>
-      </w:r>
-      <w:proofErr w:type="spellEnd"/>
-      <w:r>
-        <w:t xml:space="preserve"> und </w:t>
-      </w:r>
-      <w:proofErr w:type="spellStart"/>
-      <w:r>
-        <w:t>Control</w:t>
-      </w:r>
-      <w:bookmarkEnd w:id="22"/>
-      <w:proofErr w:type="spellEnd"/>
-    </w:p>
-    <w:p>
-      <w:pPr>
-        <w:spacing w:after="120"/>
-        <w:rPr>
-          <w:sz w:val="18"/>
-        </w:rPr>
-      </w:pPr>
-      <w:r>
-        <w:rPr>
-          <w:b/>
-          <w:sz w:val="18"/>
-        </w:rPr>
-        <w:t>Autor</w:t>
-      </w:r>
-      <w:r>
-        <w:rPr>
-          <w:sz w:val="18"/>
-        </w:rPr>
-        <w:t>: TM</w:t>
-      </w:r>
-    </w:p>
-    <w:p>
-      <w:r>
-        <w:lastRenderedPageBreak/>
-        <w:t xml:space="preserve">Die Klassen </w:t>
-      </w:r>
-      <w:proofErr w:type="spellStart"/>
-      <w:r>
-        <w:t>Room</w:t>
-      </w:r>
-      <w:proofErr w:type="spellEnd"/>
-      <w:r>
-        <w:t xml:space="preserve"> und </w:t>
-      </w:r>
-      <w:proofErr w:type="spellStart"/>
-      <w:r>
-        <w:t>Control</w:t>
-      </w:r>
-      <w:proofErr w:type="spellEnd"/>
-      <w:r>
-        <w:t xml:space="preserve"> wurden weitestgehend aus der Vorlage</w:t>
-      </w:r>
-      <w:r>
-        <w:t xml:space="preserve"> </w:t>
-      </w:r>
-      <w:proofErr w:type="spellStart"/>
-      <w:r>
-        <w:t>LPControlTabSample</w:t>
-      </w:r>
-      <w:proofErr w:type="spellEnd"/>
-      <w:r>
-        <w:t xml:space="preserve"> übernommen, jedoch erweitert.</w:t>
-      </w:r>
-    </w:p>
-    <w:p>
-      <w:r>
-        <w:t xml:space="preserve">Die Klasse </w:t>
-      </w:r>
-      <w:proofErr w:type="spellStart"/>
-      <w:r>
-        <w:t>Room</w:t>
-      </w:r>
-      <w:proofErr w:type="spellEnd"/>
-      <w:r>
-        <w:t xml:space="preserve"> ist eine Aufzählung aller Räume der Wohnung</w:t>
-      </w:r>
-      <w:r>
-        <w:t xml:space="preserve"> und befindet sich im Package </w:t>
-      </w:r>
-      <w:proofErr w:type="spellStart"/>
-      <w:r>
-        <w:t>context</w:t>
-      </w:r>
-      <w:proofErr w:type="spellEnd"/>
-      <w:r>
-        <w:t xml:space="preserve">, während die Klasse </w:t>
-      </w:r>
-      <w:proofErr w:type="spellStart"/>
-      <w:r>
-        <w:t>Control</w:t>
-      </w:r>
-      <w:proofErr w:type="spellEnd"/>
-      <w:r>
-        <w:t xml:space="preserve">, welche </w:t>
-      </w:r>
-      <w:r>
-        <w:t xml:space="preserve">die ansteuerbaren Geräte-Klassen des </w:t>
-      </w:r>
-      <w:proofErr w:type="spellStart"/>
-      <w:r>
-        <w:t>LivingPlace</w:t>
-      </w:r>
-      <w:proofErr w:type="spellEnd"/>
-      <w:r>
-        <w:t xml:space="preserve"> (Fenster, Gardinen, Heizung, Licht, Rollos) auflistet</w:t>
-      </w:r>
-      <w:r>
-        <w:t xml:space="preserve">, im Package </w:t>
-      </w:r>
-      <w:proofErr w:type="spellStart"/>
-      <w:r>
-        <w:t>Control</w:t>
-      </w:r>
-      <w:proofErr w:type="spellEnd"/>
-      <w:r>
-        <w:t xml:space="preserve"> zu finden ist</w:t>
-      </w:r>
-      <w:r>
-        <w:t>.</w:t>
-      </w:r>
-    </w:p>
-    <w:p>
-      <w:r>
-        <w:t xml:space="preserve">Diese beiden Klassen werden zum einen verwendet, um im GUI die Räume und Geräte-Klassen aufzulisten. Dazu werden die Bezeichnungen der Räume und Geräte aus der </w:t>
-      </w:r>
-      <w:r>
-        <w:t>Ressource</w:t>
-      </w:r>
-      <w:r>
-        <w:t xml:space="preserve">-Datei Strings.xml ausgelesen. Zum anderen werden die beiden </w:t>
-      </w:r>
-      <w:proofErr w:type="spellStart"/>
-      <w:r>
-        <w:t>Enums</w:t>
-      </w:r>
-      <w:proofErr w:type="spellEnd"/>
-      <w:r>
-        <w:t xml:space="preserve"> verwendet, um</w:t>
-      </w:r>
-      <w:r>
-        <w:t xml:space="preserve"> die korrekten Kombination aus Raum und dem zu steuernden Geräteklasse zu ermitteln und anschließend die richtigen Nachrichten zu erstellen.</w:t>
-      </w:r>
-    </w:p>
-    <w:p>
-      <w:pPr>
-        <w:rPr>
-          <w:rFonts w:asciiTheme="majorHAnsi" w:eastAsiaTheme="majorEastAsia" w:hAnsiTheme="majorHAnsi" w:cstheme="majorBidi"/>
-          <w:b/>
-          <w:bCs/>
-          <w:color w:val="4F81BD" w:themeColor="accent1"/>
-          <w:sz w:val="26"/>
-          <w:szCs w:val="26"/>
-        </w:rPr>
-      </w:pPr>
-      <w:r>
-        <w:br w:type="page"/>
-      </w:r>
-    </w:p>
-    <w:p>
-      <w:pPr>
-        <w:pStyle w:val="berschrift2"/>
-      </w:pPr>
-      <w:bookmarkStart w:id="23" w:name="_Toc347226191"/>
-      <w:r>
-        <w:lastRenderedPageBreak/>
-        <w:t>Klassenmodell</w:t>
-      </w:r>
-      <w:bookmarkEnd w:id="23"/>
-    </w:p>
-    <w:p>
-      <w:pPr>
-        <w:spacing w:after="120"/>
-        <w:rPr>
-          <w:sz w:val="18"/>
-        </w:rPr>
-      </w:pPr>
-      <w:r>
-        <w:rPr>
-          <w:b/>
-          <w:sz w:val="18"/>
-        </w:rPr>
-        <w:t>Autor</w:t>
-      </w:r>
-      <w:r>
-        <w:rPr>
-          <w:sz w:val="18"/>
-        </w:rPr>
         <w:t>: NF</w:t>
       </w:r>
     </w:p>
@@ -6002,7 +4633,7 @@
           <w:lang w:eastAsia="de-DE"/>
         </w:rPr>
         <w:drawing>
-          <wp:inline distT="0" distB="0" distL="0" distR="0">
+          <wp:inline distT="0" distB="0" distL="0" distR="0" wp14:anchorId="354F1B8B" wp14:editId="36E0655C">
             <wp:extent cx="5760720" cy="6467475"/>
             <wp:effectExtent l="0" t="0" r="0" b="9525"/>
             <wp:docPr id="4" name="de.haw.shc.png"/>
@@ -6063,12 +4694,1558 @@
       <w:pPr>
         <w:pStyle w:val="berschrift2"/>
       </w:pPr>
-      <w:bookmarkStart w:id="24" w:name="_Toc347226192"/>
+      <w:bookmarkStart w:id="18" w:name="_Toc347226185"/>
+      <w:r>
+        <w:lastRenderedPageBreak/>
+        <w:t>Systemarchitektur</w:t>
+      </w:r>
+      <w:r>
+        <w:t xml:space="preserve"> (beide)</w:t>
+      </w:r>
+      <w:bookmarkEnd w:id="18"/>
+    </w:p>
+    <w:p>
+      <w:pPr>
+        <w:pStyle w:val="berschrift2"/>
+      </w:pPr>
+      <w:bookmarkStart w:id="19" w:name="_Toc347226186"/>
+      <w:r>
+        <w:t>Softwarearchitektur</w:t>
+      </w:r>
+      <w:bookmarkEnd w:id="19"/>
+    </w:p>
+    <w:p>
+      <w:pPr>
+        <w:pStyle w:val="berschrift3"/>
+      </w:pPr>
+      <w:bookmarkStart w:id="20" w:name="_Toc347226187"/>
+      <w:r>
+        <w:t>Allgemein</w:t>
+      </w:r>
+      <w:bookmarkEnd w:id="20"/>
+    </w:p>
+    <w:p>
+      <w:pPr>
+        <w:spacing w:after="120"/>
+        <w:rPr>
+          <w:sz w:val="18"/>
+        </w:rPr>
+      </w:pPr>
+      <w:r>
+        <w:rPr>
+          <w:b/>
+          <w:sz w:val="18"/>
+        </w:rPr>
+        <w:t>Autor</w:t>
+      </w:r>
+      <w:r>
+        <w:rPr>
+          <w:sz w:val="18"/>
+        </w:rPr>
+        <w:t>: NF</w:t>
+      </w:r>
+    </w:p>
+    <w:p>
+      <w:pPr>
+        <w:pStyle w:val="berschrift2"/>
+      </w:pPr>
+      <w:r>
+        <w:t>Gemeinsamkeiten</w:t>
+      </w:r>
+    </w:p>
+    <w:p>
+      <w:r>
+        <w:t xml:space="preserve">Es gibt viele Gemeinsamkeiten in der Steuerung der Räume des </w:t>
+      </w:r>
+      <w:proofErr w:type="spellStart"/>
+      <w:r>
+        <w:t>Livingplaces</w:t>
+      </w:r>
+      <w:proofErr w:type="spellEnd"/>
+      <w:r>
+        <w:t xml:space="preserve">. Der Dialog zum manipulieren des Lichtes ist zum Beispiel für die meisten Räume identisch. Um Codeduplizierung zu vermeiden und die Fernbedienung leicht erweiterbar zu machen, haben wir uns dafür entschieden diese Gemeinsamkeiten zusammen zu fassen. Um diese Ziel umzusetzen wurden die </w:t>
+      </w:r>
+      <w:proofErr w:type="spellStart"/>
+      <w:r>
+        <w:t>ButtonListenerFactory</w:t>
+      </w:r>
+      <w:proofErr w:type="spellEnd"/>
+      <w:r>
+        <w:t xml:space="preserve"> und die </w:t>
+      </w:r>
+      <w:proofErr w:type="spellStart"/>
+      <w:r>
+        <w:t>MessageAdpater</w:t>
+      </w:r>
+      <w:proofErr w:type="spellEnd"/>
+      <w:r>
+        <w:t xml:space="preserve"> entworfen.</w:t>
+      </w:r>
+      <w:bookmarkStart w:id="21" w:name="_GoBack"/>
+      <w:bookmarkEnd w:id="21"/>
+    </w:p>
+    <w:p>
+      <w:pPr>
+        <w:spacing w:after="120"/>
+        <w:rPr>
+          <w:sz w:val="18"/>
+        </w:rPr>
+      </w:pPr>
+      <w:r>
+        <w:rPr>
+          <w:b/>
+          <w:sz w:val="18"/>
+        </w:rPr>
+        <w:t>Autor</w:t>
+      </w:r>
+      <w:r>
+        <w:rPr>
+          <w:sz w:val="18"/>
+        </w:rPr>
+        <w:t>: TM</w:t>
+      </w:r>
+    </w:p>
+    <w:p>
+      <w:r>
+        <w:t>Benutzt wurde:</w:t>
+      </w:r>
+    </w:p>
+    <w:p>
+      <w:pPr>
+        <w:pStyle w:val="Listenabsatz"/>
+        <w:numPr>
+          <w:ilvl w:val="0"/>
+          <w:numId w:val="10"/>
+        </w:numPr>
+      </w:pPr>
+      <w:proofErr w:type="spellStart"/>
+      <w:r>
+        <w:t>LPControlTabSample</w:t>
+      </w:r>
+      <w:proofErr w:type="spellEnd"/>
+      <w:r>
+        <w:t>:</w:t>
+      </w:r>
+    </w:p>
+    <w:p>
+      <w:pPr>
+        <w:pStyle w:val="Listenabsatz"/>
+        <w:numPr>
+          <w:ilvl w:val="1"/>
+          <w:numId w:val="10"/>
+        </w:numPr>
+      </w:pPr>
+      <w:r>
+        <w:t>Dient als Vorlage für unsere App</w:t>
+      </w:r>
+    </w:p>
+    <w:p>
+      <w:pPr>
+        <w:pStyle w:val="Listenabsatz"/>
+        <w:numPr>
+          <w:ilvl w:val="1"/>
+          <w:numId w:val="10"/>
+        </w:numPr>
+      </w:pPr>
+      <w:r>
+        <w:t xml:space="preserve">Quelle: </w:t>
+      </w:r>
+      <w:r>
+        <w:t>https://pub.informatik.haw-hamburg.de/home/pub/prof/wendholt/wpsmarthome/</w:t>
+      </w:r>
+    </w:p>
+    <w:p>
+      <w:pPr>
+        <w:pStyle w:val="Listenabsatz"/>
+        <w:numPr>
+          <w:ilvl w:val="0"/>
+          <w:numId w:val="10"/>
+        </w:numPr>
+      </w:pPr>
+      <w:proofErr w:type="spellStart"/>
+      <w:r>
+        <w:t>AndroidPublisher</w:t>
+      </w:r>
+      <w:proofErr w:type="spellEnd"/>
+      <w:r>
+        <w:t>:</w:t>
+      </w:r>
+    </w:p>
+    <w:p>
+      <w:pPr>
+        <w:pStyle w:val="Listenabsatz"/>
+        <w:numPr>
+          <w:ilvl w:val="1"/>
+          <w:numId w:val="10"/>
+        </w:numPr>
+      </w:pPr>
+      <w:r>
+        <w:t>Versenden von Nachrichten</w:t>
+      </w:r>
+    </w:p>
+    <w:p>
+      <w:pPr>
+        <w:pStyle w:val="Listenabsatz"/>
+        <w:numPr>
+          <w:ilvl w:val="1"/>
+          <w:numId w:val="10"/>
+        </w:numPr>
+      </w:pPr>
+      <w:r>
+        <w:t xml:space="preserve">Quelle: </w:t>
+      </w:r>
+      <w:r>
+        <w:t>http://livingplace.informatik.haw-hamburg.de/content/DoorBell/AndroidPublisher.jar</w:t>
+      </w:r>
+    </w:p>
+    <w:p>
+      <w:pPr>
+        <w:pStyle w:val="Listenabsatz"/>
+        <w:numPr>
+          <w:ilvl w:val="0"/>
+          <w:numId w:val="10"/>
+        </w:numPr>
+      </w:pPr>
+      <w:proofErr w:type="spellStart"/>
+      <w:r>
+        <w:t>ColorPicker</w:t>
+      </w:r>
+      <w:proofErr w:type="spellEnd"/>
+      <w:r>
+        <w:t>:</w:t>
+      </w:r>
+    </w:p>
+    <w:p>
+      <w:pPr>
+        <w:pStyle w:val="Listenabsatz"/>
+        <w:numPr>
+          <w:ilvl w:val="1"/>
+          <w:numId w:val="10"/>
+        </w:numPr>
+      </w:pPr>
+      <w:r>
+        <w:t>Auswählen von Farben für Licht</w:t>
+      </w:r>
+    </w:p>
+    <w:p>
+      <w:pPr>
+        <w:pStyle w:val="Listenabsatz"/>
+        <w:numPr>
+          <w:ilvl w:val="1"/>
+          <w:numId w:val="10"/>
+        </w:numPr>
+      </w:pPr>
+      <w:r>
+        <w:t>Quelle:  Android API Demos</w:t>
+      </w:r>
+    </w:p>
+    <w:p>
+      <w:pPr>
+        <w:pStyle w:val="Listenabsatz"/>
+        <w:numPr>
+          <w:ilvl w:val="2"/>
+          <w:numId w:val="10"/>
+        </w:numPr>
+      </w:pPr>
+      <w:r>
+        <w:t>Android SDK-Manager starten,</w:t>
+      </w:r>
+    </w:p>
+    <w:p>
+      <w:pPr>
+        <w:pStyle w:val="Listenabsatz"/>
+        <w:numPr>
+          <w:ilvl w:val="2"/>
+          <w:numId w:val="10"/>
+        </w:numPr>
+        <w:rPr>
+          <w:lang w:val="en-GB"/>
+        </w:rPr>
+      </w:pPr>
+      <w:r>
+        <w:rPr>
+          <w:lang w:val="en-GB"/>
+        </w:rPr>
+        <w:t xml:space="preserve">Android 4.0.3  (API 15) Samples for SDK </w:t>
+      </w:r>
+      <w:proofErr w:type="spellStart"/>
+      <w:r>
+        <w:rPr>
+          <w:lang w:val="en-GB"/>
+        </w:rPr>
+        <w:t>installieren</w:t>
+      </w:r>
+      <w:proofErr w:type="spellEnd"/>
+    </w:p>
+    <w:p>
+      <w:pPr>
+        <w:pStyle w:val="Listenabsatz"/>
+        <w:numPr>
+          <w:ilvl w:val="2"/>
+          <w:numId w:val="10"/>
+        </w:numPr>
+        <w:rPr>
+          <w:lang w:val="en-GB"/>
+        </w:rPr>
+      </w:pPr>
+      <w:r>
+        <w:rPr>
+          <w:lang w:val="en-GB"/>
+        </w:rPr>
+        <w:t>%AndroidInstallDirectory%\</w:t>
+      </w:r>
+      <w:r>
+        <w:rPr>
+          <w:lang w:val="en-GB"/>
+        </w:rPr>
+        <w:t>android-sdk\samples\android-15\ApiDemos\src\com\example\android\apis\graphics</w:t>
+      </w:r>
+      <w:r>
+        <w:rPr>
+          <w:lang w:val="en-GB"/>
+        </w:rPr>
+        <w:t>\</w:t>
+      </w:r>
+      <w:r>
+        <w:rPr>
+          <w:lang w:val="en-GB"/>
+        </w:rPr>
+        <w:t xml:space="preserve"> ColorPickerDialog</w:t>
+      </w:r>
+      <w:r>
+        <w:rPr>
+          <w:lang w:val="en-GB"/>
+        </w:rPr>
+        <w:t>.java</w:t>
+      </w:r>
+    </w:p>
+    <w:p>
+      <w:r>
+        <w:t>Alle weiteren Bestandteile der Software wurden in Eigenarbeit erstellt.</w:t>
+      </w:r>
+    </w:p>
+    <w:p>
+      <w:pPr>
+        <w:pStyle w:val="berschrift3"/>
+      </w:pPr>
+      <w:proofErr w:type="spellStart"/>
+      <w:r>
+        <w:t>ControlFragment</w:t>
+      </w:r>
+      <w:proofErr w:type="spellEnd"/>
+    </w:p>
+    <w:p>
+      <w:r>
+        <w:t xml:space="preserve">Im </w:t>
+      </w:r>
+      <w:proofErr w:type="spellStart"/>
+      <w:r>
+        <w:t>Controlfragment</w:t>
+      </w:r>
+      <w:proofErr w:type="spellEnd"/>
+      <w:r>
+        <w:t xml:space="preserve"> findet die Zuordnung zwischen Layout und Tabs statt. Dazu wird beim Erstellen der View geprüft welcher Tab im Moment aktive ist. Dem entsprechen wird </w:t>
+      </w:r>
+      <w:r>
+        <w:t>das passende Layout geladen.</w:t>
+      </w:r>
+    </w:p>
+    <w:p>
+      <w:r>
+        <w:t xml:space="preserve">Da das Layout nur das Design bereit stellt und alle Schaltflächen noch keine Funktionalität haben wird anschließend </w:t>
+      </w:r>
+      <w:r>
+        <w:t xml:space="preserve">die Button </w:t>
+      </w:r>
+      <w:proofErr w:type="spellStart"/>
+      <w:r>
+        <w:t>Listener</w:t>
+      </w:r>
+      <w:proofErr w:type="spellEnd"/>
+      <w:r>
+        <w:t xml:space="preserve"> Factory angerufen.</w:t>
+      </w:r>
+    </w:p>
+    <w:p>
+      <w:pPr>
+        <w:pStyle w:val="berschrift3"/>
+      </w:pPr>
+      <w:bookmarkStart w:id="22" w:name="_Toc347226188"/>
+      <w:r>
+        <w:t xml:space="preserve">Button </w:t>
+      </w:r>
+      <w:proofErr w:type="spellStart"/>
+      <w:r>
+        <w:t>Listener</w:t>
+      </w:r>
+      <w:proofErr w:type="spellEnd"/>
+      <w:r>
+        <w:t xml:space="preserve"> </w:t>
+      </w:r>
+      <w:r>
+        <w:t>Factory</w:t>
+      </w:r>
+      <w:bookmarkEnd w:id="22"/>
+    </w:p>
+    <w:p>
+      <w:pPr>
+        <w:spacing w:after="120"/>
+        <w:rPr>
+          <w:sz w:val="18"/>
+        </w:rPr>
+      </w:pPr>
+      <w:r>
+        <w:rPr>
+          <w:b/>
+          <w:sz w:val="18"/>
+        </w:rPr>
+        <w:t>Autor</w:t>
+      </w:r>
+      <w:r>
+        <w:rPr>
+          <w:sz w:val="18"/>
+        </w:rPr>
+        <w:t>: NF</w:t>
+      </w:r>
+    </w:p>
+    <w:p>
+      <w:pPr>
+        <w:spacing w:after="120"/>
+        <w:rPr>
+          <w:szCs w:val="24"/>
+        </w:rPr>
+      </w:pPr>
+      <w:bookmarkStart w:id="23" w:name="_Toc347226189"/>
+      <w:r>
+        <w:rPr>
+          <w:szCs w:val="24"/>
+        </w:rPr>
+        <w:lastRenderedPageBreak/>
+        <w:t>Die Button</w:t>
+      </w:r>
+      <w:r>
+        <w:rPr>
+          <w:szCs w:val="24"/>
+        </w:rPr>
+        <w:t xml:space="preserve"> </w:t>
+      </w:r>
+      <w:proofErr w:type="spellStart"/>
+      <w:r>
+        <w:t>Listener</w:t>
+      </w:r>
+      <w:proofErr w:type="spellEnd"/>
+      <w:r>
+        <w:t xml:space="preserve"> </w:t>
+      </w:r>
+      <w:r>
+        <w:rPr>
+          <w:szCs w:val="24"/>
+        </w:rPr>
+        <w:t>F</w:t>
+      </w:r>
+      <w:r>
+        <w:rPr>
+          <w:szCs w:val="24"/>
+        </w:rPr>
+        <w:t xml:space="preserve">actory kapselt das Erzeugen der </w:t>
+      </w:r>
+      <w:proofErr w:type="spellStart"/>
+      <w:r>
+        <w:rPr>
+          <w:szCs w:val="24"/>
+        </w:rPr>
+        <w:t>Listener</w:t>
+      </w:r>
+      <w:proofErr w:type="spellEnd"/>
+      <w:r>
+        <w:rPr>
+          <w:szCs w:val="24"/>
+        </w:rPr>
+        <w:t xml:space="preserve"> für die einzelnen Buttons. Das Ziel der Factory ist es bei Änderungen oder Erweiterungen an der Funktionalität der Fernbedienung einen </w:t>
+      </w:r>
+      <w:proofErr w:type="spellStart"/>
+      <w:r>
+        <w:rPr>
+          <w:szCs w:val="24"/>
+        </w:rPr>
+        <w:t>single</w:t>
+      </w:r>
+      <w:proofErr w:type="spellEnd"/>
+      <w:r>
+        <w:rPr>
+          <w:szCs w:val="24"/>
+        </w:rPr>
+        <w:t xml:space="preserve"> </w:t>
+      </w:r>
+      <w:proofErr w:type="spellStart"/>
+      <w:r>
+        <w:rPr>
+          <w:szCs w:val="24"/>
+        </w:rPr>
+        <w:t>point</w:t>
+      </w:r>
+      <w:proofErr w:type="spellEnd"/>
+      <w:r>
+        <w:rPr>
+          <w:szCs w:val="24"/>
+        </w:rPr>
+        <w:t xml:space="preserve"> </w:t>
+      </w:r>
+      <w:proofErr w:type="spellStart"/>
+      <w:r>
+        <w:rPr>
+          <w:szCs w:val="24"/>
+        </w:rPr>
+        <w:t>of</w:t>
+      </w:r>
+      <w:proofErr w:type="spellEnd"/>
+      <w:r>
+        <w:rPr>
+          <w:szCs w:val="24"/>
+        </w:rPr>
+        <w:t xml:space="preserve"> </w:t>
+      </w:r>
+      <w:proofErr w:type="spellStart"/>
+      <w:r>
+        <w:rPr>
+          <w:szCs w:val="24"/>
+        </w:rPr>
+        <w:t>control</w:t>
+      </w:r>
+      <w:proofErr w:type="spellEnd"/>
+      <w:r>
+        <w:rPr>
+          <w:szCs w:val="24"/>
+        </w:rPr>
+        <w:t xml:space="preserve"> </w:t>
+      </w:r>
+      <w:r>
+        <w:rPr>
+          <w:szCs w:val="24"/>
+        </w:rPr>
+        <w:t xml:space="preserve">für die </w:t>
+      </w:r>
+      <w:proofErr w:type="spellStart"/>
+      <w:r>
+        <w:rPr>
+          <w:szCs w:val="24"/>
+        </w:rPr>
+        <w:t>Listener</w:t>
+      </w:r>
+      <w:proofErr w:type="spellEnd"/>
+      <w:r>
+        <w:rPr>
+          <w:szCs w:val="24"/>
+        </w:rPr>
+        <w:t xml:space="preserve"> zu erschaffen.</w:t>
+      </w:r>
+    </w:p>
+    <w:p>
+      <w:pPr>
+        <w:spacing w:after="120"/>
+        <w:rPr>
+          <w:szCs w:val="24"/>
+        </w:rPr>
+      </w:pPr>
+      <w:r>
+        <w:rPr>
+          <w:szCs w:val="24"/>
+        </w:rPr>
+        <w:t xml:space="preserve">Dazu werden folgende Informationen vom </w:t>
+      </w:r>
+      <w:proofErr w:type="spellStart"/>
+      <w:r>
+        <w:rPr>
+          <w:szCs w:val="24"/>
+        </w:rPr>
+        <w:t>ControlFragment</w:t>
+      </w:r>
+      <w:proofErr w:type="spellEnd"/>
+      <w:r>
+        <w:rPr>
+          <w:szCs w:val="24"/>
+        </w:rPr>
+        <w:t xml:space="preserve"> benötigt.</w:t>
+      </w:r>
+    </w:p>
+    <w:p>
+      <w:pPr>
+        <w:pStyle w:val="Listenabsatz"/>
+        <w:numPr>
+          <w:ilvl w:val="0"/>
+          <w:numId w:val="14"/>
+        </w:numPr>
+        <w:spacing w:after="120"/>
+        <w:rPr>
+          <w:szCs w:val="24"/>
+        </w:rPr>
+      </w:pPr>
+      <w:proofErr w:type="spellStart"/>
+      <w:r>
+        <w:rPr>
+          <w:szCs w:val="24"/>
+        </w:rPr>
+        <w:t>Control</w:t>
+      </w:r>
+      <w:proofErr w:type="spellEnd"/>
+    </w:p>
+    <w:p>
+      <w:pPr>
+        <w:pStyle w:val="Listenabsatz"/>
+        <w:numPr>
+          <w:ilvl w:val="0"/>
+          <w:numId w:val="14"/>
+        </w:numPr>
+        <w:spacing w:after="120"/>
+        <w:rPr>
+          <w:szCs w:val="24"/>
+        </w:rPr>
+      </w:pPr>
+      <w:r>
+        <w:rPr>
+          <w:szCs w:val="24"/>
+        </w:rPr>
+        <w:t>View</w:t>
+      </w:r>
+    </w:p>
+    <w:p>
+      <w:pPr>
+        <w:pStyle w:val="Listenabsatz"/>
+        <w:numPr>
+          <w:ilvl w:val="0"/>
+          <w:numId w:val="14"/>
+        </w:numPr>
+        <w:spacing w:after="120"/>
+        <w:rPr>
+          <w:szCs w:val="24"/>
+        </w:rPr>
+      </w:pPr>
+      <w:proofErr w:type="spellStart"/>
+      <w:r>
+        <w:rPr>
+          <w:szCs w:val="24"/>
+        </w:rPr>
+        <w:t>Room</w:t>
+      </w:r>
+      <w:proofErr w:type="spellEnd"/>
+    </w:p>
+    <w:p>
+      <w:pPr>
+        <w:pStyle w:val="Listenabsatz"/>
+        <w:spacing w:after="120"/>
+        <w:ind w:left="0"/>
+        <w:rPr>
+          <w:szCs w:val="24"/>
+        </w:rPr>
+      </w:pPr>
+    </w:p>
+    <w:p>
+      <w:pPr>
+        <w:pStyle w:val="Listenabsatz"/>
+        <w:spacing w:after="120"/>
+        <w:ind w:left="0"/>
+        <w:rPr>
+          <w:szCs w:val="24"/>
+        </w:rPr>
+      </w:pPr>
+    </w:p>
+    <w:p>
+      <w:pPr>
+        <w:pStyle w:val="Listenabsatz"/>
+        <w:spacing w:after="120"/>
+        <w:ind w:left="0"/>
+        <w:rPr>
+          <w:szCs w:val="24"/>
+        </w:rPr>
+      </w:pPr>
+      <w:proofErr w:type="spellStart"/>
+      <w:r>
+        <w:rPr>
+          <w:szCs w:val="24"/>
+        </w:rPr>
+        <w:t>Control</w:t>
+      </w:r>
+      <w:proofErr w:type="spellEnd"/>
+      <w:r>
+        <w:rPr>
+          <w:szCs w:val="24"/>
+        </w:rPr>
+        <w:t xml:space="preserve"> gibt an für welches Layout </w:t>
+      </w:r>
+      <w:proofErr w:type="spellStart"/>
+      <w:r>
+        <w:rPr>
+          <w:szCs w:val="24"/>
+        </w:rPr>
+        <w:t>Listener</w:t>
+      </w:r>
+      <w:proofErr w:type="spellEnd"/>
+      <w:r>
+        <w:rPr>
+          <w:szCs w:val="24"/>
+        </w:rPr>
+        <w:t xml:space="preserve"> erstellt werden sollen. Nachdem das Layout identifiziert ist </w:t>
+      </w:r>
+    </w:p>
+    <w:p>
+      <w:pPr>
+        <w:pStyle w:val="Listenabsatz"/>
+        <w:spacing w:after="120"/>
+        <w:ind w:left="0"/>
+        <w:rPr>
+          <w:szCs w:val="24"/>
+        </w:rPr>
+      </w:pPr>
+    </w:p>
+    <w:p>
+      <w:pPr>
+        <w:pStyle w:val="Listenabsatz"/>
+        <w:spacing w:after="120"/>
+        <w:ind w:left="0"/>
+        <w:rPr>
+          <w:szCs w:val="24"/>
+        </w:rPr>
+      </w:pPr>
+      <w:r>
+        <w:rPr>
+          <w:szCs w:val="24"/>
+        </w:rPr>
+        <w:t xml:space="preserve">Im ersten Schritt wird über die </w:t>
+      </w:r>
+      <w:proofErr w:type="spellStart"/>
+      <w:r>
+        <w:rPr>
+          <w:szCs w:val="24"/>
+        </w:rPr>
+        <w:t>Enumeration</w:t>
+      </w:r>
+      <w:proofErr w:type="spellEnd"/>
+      <w:r>
+        <w:rPr>
+          <w:szCs w:val="24"/>
+        </w:rPr>
+        <w:t xml:space="preserve"> </w:t>
+      </w:r>
+      <w:proofErr w:type="spellStart"/>
+      <w:r>
+        <w:rPr>
+          <w:szCs w:val="24"/>
+        </w:rPr>
+        <w:t>Control</w:t>
+      </w:r>
+      <w:proofErr w:type="spellEnd"/>
+      <w:r>
+        <w:rPr>
+          <w:szCs w:val="24"/>
+        </w:rPr>
+        <w:t xml:space="preserve"> identifiziert für welches Layout </w:t>
+      </w:r>
+      <w:proofErr w:type="spellStart"/>
+      <w:r>
+        <w:rPr>
+          <w:szCs w:val="24"/>
+        </w:rPr>
+        <w:t>Listener</w:t>
+      </w:r>
+      <w:proofErr w:type="spellEnd"/>
+      <w:r>
+        <w:rPr>
+          <w:szCs w:val="24"/>
+        </w:rPr>
+        <w:t xml:space="preserve"> erstellt werden sollen. </w:t>
+      </w:r>
+    </w:p>
+    <w:p>
+      <w:pPr>
+        <w:pStyle w:val="Listenabsatz"/>
+        <w:spacing w:after="120"/>
+        <w:ind w:left="0"/>
+        <w:rPr>
+          <w:szCs w:val="24"/>
+        </w:rPr>
+      </w:pPr>
+      <w:r>
+        <w:rPr>
+          <w:szCs w:val="24"/>
+        </w:rPr>
+        <w:t xml:space="preserve">Anschließend wird über die View für ein bestimmtes Layout alle Buttons gesucht und mit einem </w:t>
+      </w:r>
+      <w:proofErr w:type="spellStart"/>
+      <w:r>
+        <w:rPr>
+          <w:szCs w:val="24"/>
+        </w:rPr>
+        <w:t>Listener</w:t>
+      </w:r>
+      <w:proofErr w:type="spellEnd"/>
+      <w:r>
+        <w:rPr>
+          <w:szCs w:val="24"/>
+        </w:rPr>
+        <w:t xml:space="preserve"> versehen.</w:t>
+      </w:r>
+    </w:p>
+    <w:p>
+      <w:pPr>
+        <w:pStyle w:val="Listenabsatz"/>
+        <w:spacing w:after="120"/>
+        <w:ind w:left="0"/>
+        <w:rPr>
+          <w:szCs w:val="24"/>
+        </w:rPr>
+      </w:pPr>
+      <w:r>
+        <w:rPr>
+          <w:szCs w:val="24"/>
+        </w:rPr>
+        <w:t xml:space="preserve">Welcher Button für welchen Raum zuständig ist geschieht über die </w:t>
+      </w:r>
+      <w:proofErr w:type="spellStart"/>
+      <w:r>
+        <w:rPr>
+          <w:szCs w:val="24"/>
+        </w:rPr>
+        <w:t>Enumeration</w:t>
+      </w:r>
+      <w:proofErr w:type="spellEnd"/>
+      <w:r>
+        <w:rPr>
+          <w:szCs w:val="24"/>
+        </w:rPr>
+        <w:t xml:space="preserve"> </w:t>
+      </w:r>
+      <w:proofErr w:type="spellStart"/>
+      <w:r>
+        <w:rPr>
+          <w:szCs w:val="24"/>
+        </w:rPr>
+        <w:t>Room</w:t>
+      </w:r>
+      <w:proofErr w:type="spellEnd"/>
+      <w:r>
+        <w:rPr>
+          <w:szCs w:val="24"/>
+        </w:rPr>
+        <w:t xml:space="preserve">. Im </w:t>
+      </w:r>
+      <w:proofErr w:type="spellStart"/>
+      <w:r>
+        <w:rPr>
+          <w:szCs w:val="24"/>
+        </w:rPr>
+        <w:t>Listener</w:t>
+      </w:r>
+      <w:proofErr w:type="spellEnd"/>
+      <w:r>
+        <w:rPr>
+          <w:szCs w:val="24"/>
+        </w:rPr>
+        <w:t xml:space="preserve"> abhängig von dieser Variable eine Message erzeugt die beim auslösen des Events über den Message </w:t>
+      </w:r>
+      <w:proofErr w:type="spellStart"/>
+      <w:r>
+        <w:rPr>
+          <w:szCs w:val="24"/>
+        </w:rPr>
+        <w:t>Adapeter</w:t>
+      </w:r>
+      <w:proofErr w:type="spellEnd"/>
+      <w:r>
+        <w:rPr>
+          <w:szCs w:val="24"/>
+        </w:rPr>
+        <w:t xml:space="preserve"> an die </w:t>
+      </w:r>
+      <w:proofErr w:type="spellStart"/>
+      <w:r>
+        <w:t>ActiveMQ</w:t>
+      </w:r>
+      <w:proofErr w:type="spellEnd"/>
+      <w:r>
+        <w:rPr>
+          <w:szCs w:val="24"/>
+        </w:rPr>
+        <w:t xml:space="preserve"> des Living Places geschickt wird.</w:t>
+      </w:r>
+    </w:p>
+    <w:p>
+      <w:pPr>
+        <w:pStyle w:val="berschrift3"/>
+      </w:pPr>
+      <w:proofErr w:type="spellStart"/>
+      <w:r>
+        <w:t>MessageAdapter</w:t>
+      </w:r>
+      <w:bookmarkEnd w:id="23"/>
+      <w:proofErr w:type="spellEnd"/>
+    </w:p>
+    <w:p>
+      <w:pPr>
+        <w:spacing w:after="120"/>
+        <w:rPr>
+          <w:sz w:val="18"/>
+        </w:rPr>
+      </w:pPr>
+      <w:r>
+        <w:rPr>
+          <w:b/>
+          <w:sz w:val="18"/>
+        </w:rPr>
+        <w:t>Autor</w:t>
+      </w:r>
+      <w:r>
+        <w:rPr>
+          <w:sz w:val="18"/>
+        </w:rPr>
+        <w:t>: TM</w:t>
+      </w:r>
+    </w:p>
+    <w:p>
+      <w:r>
+        <w:t xml:space="preserve">Der </w:t>
+      </w:r>
+      <w:proofErr w:type="spellStart"/>
+      <w:r>
+        <w:rPr>
+          <w:i/>
+        </w:rPr>
+        <w:t>MessageAdapter</w:t>
+      </w:r>
+      <w:proofErr w:type="spellEnd"/>
+      <w:r>
+        <w:t xml:space="preserve"> dient dem </w:t>
+      </w:r>
+      <w:r>
+        <w:t>E</w:t>
+      </w:r>
+      <w:r>
+        <w:t xml:space="preserve">rstellen und </w:t>
+      </w:r>
+      <w:r>
+        <w:t>V</w:t>
+      </w:r>
+      <w:r>
+        <w:t>ersenden von Nachrichten zur</w:t>
+      </w:r>
+      <w:r>
+        <w:t xml:space="preserve"> Steuerung der Geräte im </w:t>
+      </w:r>
+      <w:proofErr w:type="spellStart"/>
+      <w:r>
+        <w:t>LivingP</w:t>
+      </w:r>
+      <w:r>
+        <w:t>lace</w:t>
+      </w:r>
+      <w:proofErr w:type="spellEnd"/>
+      <w:r>
+        <w:t>.</w:t>
+      </w:r>
+    </w:p>
+    <w:p>
+      <w:r>
+        <w:t xml:space="preserve">Der </w:t>
+      </w:r>
+      <w:proofErr w:type="spellStart"/>
+      <w:r>
+        <w:rPr>
+          <w:i/>
+        </w:rPr>
+        <w:t>MessageAdapter</w:t>
+      </w:r>
+      <w:proofErr w:type="spellEnd"/>
+      <w:r>
+        <w:t xml:space="preserve"> beinhaltet das Interface </w:t>
+      </w:r>
+      <w:r>
+        <w:rPr>
+          <w:i/>
+        </w:rPr>
+        <w:t>Message</w:t>
+      </w:r>
+      <w:r>
+        <w:t xml:space="preserve">, welches von </w:t>
+      </w:r>
+      <w:r>
+        <w:t>Nachrichten</w:t>
+      </w:r>
+      <w:r>
+        <w:t>-Klassen für die steuerbaren Geräte-Kla</w:t>
+      </w:r>
+      <w:r>
+        <w:t xml:space="preserve">ssen des </w:t>
+      </w:r>
+      <w:proofErr w:type="spellStart"/>
+      <w:r>
+        <w:t>L</w:t>
+      </w:r>
+      <w:r>
+        <w:t>ivingPlace</w:t>
+      </w:r>
+      <w:proofErr w:type="spellEnd"/>
+      <w:r>
+        <w:t xml:space="preserve"> </w:t>
+      </w:r>
+      <w:r>
+        <w:t>implementiert wird</w:t>
+      </w:r>
+      <w:r>
+        <w:t>:</w:t>
+      </w:r>
+    </w:p>
+    <w:p>
+      <w:pPr>
+        <w:pStyle w:val="Listenabsatz"/>
+        <w:numPr>
+          <w:ilvl w:val="0"/>
+          <w:numId w:val="12"/>
+        </w:numPr>
+      </w:pPr>
+      <w:r>
+        <w:t>Fenster:</w:t>
+      </w:r>
+      <w:r>
+        <w:t xml:space="preserve"> </w:t>
+      </w:r>
+      <w:proofErr w:type="spellStart"/>
+      <w:r>
+        <w:rPr>
+          <w:i/>
+        </w:rPr>
+        <w:t>WindowMessage</w:t>
+      </w:r>
+      <w:proofErr w:type="spellEnd"/>
+    </w:p>
+    <w:p>
+      <w:pPr>
+        <w:pStyle w:val="Listenabsatz"/>
+        <w:numPr>
+          <w:ilvl w:val="0"/>
+          <w:numId w:val="12"/>
+        </w:numPr>
+      </w:pPr>
+      <w:r>
+        <w:t>Gardienen:</w:t>
+      </w:r>
+      <w:r>
+        <w:t xml:space="preserve"> </w:t>
+      </w:r>
+      <w:proofErr w:type="spellStart"/>
+      <w:r>
+        <w:rPr>
+          <w:i/>
+        </w:rPr>
+        <w:t>CurtainMessage</w:t>
+      </w:r>
+      <w:proofErr w:type="spellEnd"/>
+    </w:p>
+    <w:p>
+      <w:pPr>
+        <w:pStyle w:val="Listenabsatz"/>
+        <w:numPr>
+          <w:ilvl w:val="0"/>
+          <w:numId w:val="12"/>
+        </w:numPr>
+      </w:pPr>
+      <w:r>
+        <w:t>Heizung:</w:t>
+      </w:r>
+      <w:r>
+        <w:t xml:space="preserve"> </w:t>
+      </w:r>
+      <w:proofErr w:type="spellStart"/>
+      <w:r>
+        <w:rPr>
+          <w:i/>
+        </w:rPr>
+        <w:t>HeatingMessage</w:t>
+      </w:r>
+      <w:proofErr w:type="spellEnd"/>
+    </w:p>
+    <w:p>
+      <w:pPr>
+        <w:pStyle w:val="Listenabsatz"/>
+        <w:numPr>
+          <w:ilvl w:val="0"/>
+          <w:numId w:val="12"/>
+        </w:numPr>
+      </w:pPr>
+      <w:r>
+        <w:t>Licht:</w:t>
+      </w:r>
+      <w:r>
+        <w:t xml:space="preserve"> </w:t>
+      </w:r>
+      <w:proofErr w:type="spellStart"/>
+      <w:r>
+        <w:rPr>
+          <w:i/>
+        </w:rPr>
+        <w:t>LightMessage</w:t>
+      </w:r>
+      <w:proofErr w:type="spellEnd"/>
+    </w:p>
+    <w:p>
+      <w:pPr>
+        <w:pStyle w:val="Listenabsatz"/>
+        <w:numPr>
+          <w:ilvl w:val="0"/>
+          <w:numId w:val="12"/>
+        </w:numPr>
+      </w:pPr>
+      <w:r>
+        <w:t>Rollos:</w:t>
+      </w:r>
+      <w:r>
+        <w:t xml:space="preserve"> </w:t>
+      </w:r>
+      <w:proofErr w:type="spellStart"/>
+      <w:r>
+        <w:rPr>
+          <w:i/>
+        </w:rPr>
+        <w:t>BlindsMessage</w:t>
+      </w:r>
+      <w:proofErr w:type="spellEnd"/>
+    </w:p>
+    <w:p>
+      <w:r>
+        <w:t xml:space="preserve">Ein weiterer Bestandteil des </w:t>
+      </w:r>
+      <w:proofErr w:type="spellStart"/>
+      <w:r>
+        <w:t>MessageAdapters</w:t>
+      </w:r>
+      <w:proofErr w:type="spellEnd"/>
+      <w:r>
+        <w:t xml:space="preserve"> ist die Utility-Klasse </w:t>
+      </w:r>
+      <w:r>
+        <w:rPr>
+          <w:i/>
+        </w:rPr>
+        <w:t>Messages</w:t>
+      </w:r>
+      <w:r>
+        <w:t xml:space="preserve">. Diese Klasse dient dem Erstellen von Message-Objekten. Da die </w:t>
+      </w:r>
+      <w:proofErr w:type="spellStart"/>
+      <w:r>
+        <w:t>Konstruktoren</w:t>
+      </w:r>
+      <w:proofErr w:type="spellEnd"/>
+      <w:r>
+        <w:t xml:space="preserve"> der o.g. Message-Klassen mit keinem Access </w:t>
+      </w:r>
+      <w:proofErr w:type="spellStart"/>
+      <w:r>
+        <w:t>Modifier</w:t>
+      </w:r>
+      <w:proofErr w:type="spellEnd"/>
+      <w:r>
+        <w:t xml:space="preserve"> versehen sind</w:t>
+      </w:r>
+      <w:r>
+        <w:t xml:space="preserve"> und daher außerhalb des Packages nicht sichtbar</w:t>
+      </w:r>
+      <w:r>
+        <w:t xml:space="preserve"> sind</w:t>
+      </w:r>
+      <w:r>
+        <w:t xml:space="preserve">, ist die Utility-Klasse </w:t>
+      </w:r>
+      <w:r>
+        <w:rPr>
+          <w:i/>
+        </w:rPr>
+        <w:t>Messages</w:t>
+      </w:r>
+      <w:r>
+        <w:t xml:space="preserve"> die einzige Möglichkeit, um neue Nachrichten von außerhalb des Packages zu erzeugen. </w:t>
+      </w:r>
+      <w:r>
+        <w:rPr>
+          <w:i/>
+        </w:rPr>
+        <w:t>Messages</w:t>
+      </w:r>
+      <w:r>
+        <w:t xml:space="preserve"> stellte eine Reihe von Methoden zur Verfügung, um diese Message-Objekte zu erzeugen.</w:t>
+      </w:r>
+    </w:p>
+    <w:p>
+      <w:r>
+        <w:t>Eine wei</w:t>
+      </w:r>
+      <w:r>
+        <w:t xml:space="preserve">tere Utility-Klasse des </w:t>
+      </w:r>
+      <w:proofErr w:type="spellStart"/>
+      <w:r>
+        <w:rPr>
+          <w:i/>
+        </w:rPr>
+        <w:t>Message</w:t>
+      </w:r>
+      <w:r>
+        <w:rPr>
+          <w:i/>
+        </w:rPr>
+        <w:t>Adapter</w:t>
+      </w:r>
+      <w:r>
+        <w:t>s</w:t>
+      </w:r>
+      <w:proofErr w:type="spellEnd"/>
+      <w:r>
+        <w:t xml:space="preserve"> ist die Klasse </w:t>
+      </w:r>
+      <w:proofErr w:type="spellStart"/>
+      <w:r>
+        <w:rPr>
+          <w:i/>
+        </w:rPr>
+        <w:t>MessageSender</w:t>
+      </w:r>
+      <w:proofErr w:type="spellEnd"/>
+      <w:r>
+        <w:t xml:space="preserve">, welche dem Versenden von Nachrichten dient. Diese Klasse beinhaltet die private Klasse </w:t>
+      </w:r>
+      <w:proofErr w:type="spellStart"/>
+      <w:r>
+        <w:rPr>
+          <w:i/>
+        </w:rPr>
+        <w:lastRenderedPageBreak/>
+        <w:t>MessageSender.Sender</w:t>
+      </w:r>
+      <w:proofErr w:type="spellEnd"/>
+      <w:r>
+        <w:t xml:space="preserve">, welche </w:t>
+      </w:r>
+      <w:proofErr w:type="spellStart"/>
+      <w:r>
+        <w:rPr>
+          <w:i/>
+        </w:rPr>
+        <w:t>android.os.AsyncTask</w:t>
+      </w:r>
+      <w:proofErr w:type="spellEnd"/>
+      <w:r>
+        <w:t xml:space="preserve"> implementiert. </w:t>
+      </w:r>
+      <w:proofErr w:type="spellStart"/>
+      <w:r>
+        <w:t>MessageSender</w:t>
+      </w:r>
+      <w:proofErr w:type="spellEnd"/>
+      <w:r>
+        <w:t xml:space="preserve"> ver</w:t>
+      </w:r>
+      <w:r>
+        <w:t>w</w:t>
+      </w:r>
+      <w:r>
+        <w:t xml:space="preserve">endet </w:t>
+      </w:r>
+      <w:proofErr w:type="spellStart"/>
+      <w:r>
+        <w:t>MessageSender.Sender</w:t>
+      </w:r>
+      <w:proofErr w:type="spellEnd"/>
+      <w:r>
+        <w:t xml:space="preserve">, um die Nachrichten </w:t>
+      </w:r>
+      <w:r>
+        <w:t>asynchron</w:t>
+      </w:r>
+      <w:r>
+        <w:t xml:space="preserve"> vers</w:t>
+      </w:r>
+      <w:r>
+        <w:t>enden zu können</w:t>
+      </w:r>
+      <w:r>
+        <w:t xml:space="preserve"> und damit den Ablauf des Main-Threads des Programms nicht zu blockieren, währende die Nachricht</w:t>
+      </w:r>
+      <w:r>
+        <w:t>en</w:t>
+      </w:r>
+      <w:r>
+        <w:t xml:space="preserve"> gesendet </w:t>
+      </w:r>
+      <w:r>
+        <w:t>werden</w:t>
+      </w:r>
+      <w:r>
+        <w:t>.</w:t>
+      </w:r>
+    </w:p>
+    <w:p>
+      <w:proofErr w:type="spellStart"/>
+      <w:r>
+        <w:t>MessageSender.Sender</w:t>
+      </w:r>
+      <w:proofErr w:type="spellEnd"/>
+      <w:r>
+        <w:t xml:space="preserve"> greift zum Senden der Nachrichten auf die </w:t>
+      </w:r>
+      <w:proofErr w:type="spellStart"/>
+      <w:r>
+        <w:t>Libary</w:t>
+      </w:r>
+      <w:proofErr w:type="spellEnd"/>
+      <w:r>
+        <w:t xml:space="preserve"> </w:t>
+      </w:r>
+      <w:proofErr w:type="spellStart"/>
+      <w:r>
+        <w:t>AndroidPublisher</w:t>
+      </w:r>
+      <w:proofErr w:type="spellEnd"/>
+      <w:r>
+        <w:t xml:space="preserve"> zu, welche den Verbindungsaufbau und das eigentliche Übertragen der Nachricht an das </w:t>
+      </w:r>
+      <w:proofErr w:type="spellStart"/>
+      <w:r>
+        <w:t>ActiveMQ</w:t>
+      </w:r>
+      <w:proofErr w:type="spellEnd"/>
+      <w:r>
+        <w:t xml:space="preserve">-System des </w:t>
+      </w:r>
+      <w:proofErr w:type="spellStart"/>
+      <w:r>
+        <w:t>LivingPlace</w:t>
+      </w:r>
+      <w:proofErr w:type="spellEnd"/>
+      <w:r>
+        <w:t xml:space="preserve"> vornimmt.</w:t>
+      </w:r>
+    </w:p>
+    <w:p>
+      <w:r>
+        <w:t xml:space="preserve">Der letzte Bestandteil des </w:t>
+      </w:r>
+      <w:proofErr w:type="spellStart"/>
+      <w:r>
+        <w:t>MessageAdapters</w:t>
+      </w:r>
+      <w:proofErr w:type="spellEnd"/>
+      <w:r>
+        <w:t xml:space="preserve"> ist die Klasse </w:t>
+      </w:r>
+      <w:r>
+        <w:rPr>
+          <w:i/>
+        </w:rPr>
+        <w:t>Values</w:t>
+      </w:r>
+      <w:r>
+        <w:t xml:space="preserve">. Hier sind in einigen Konstanten Konfigurations-Daten für den </w:t>
+      </w:r>
+      <w:proofErr w:type="spellStart"/>
+      <w:r>
+        <w:t>MessageAdapter</w:t>
+      </w:r>
+      <w:proofErr w:type="spellEnd"/>
+      <w:r>
+        <w:t xml:space="preserve"> gespeichert. Dazu zählen unter anderem die IP-Adresse und der Port des </w:t>
+      </w:r>
+      <w:proofErr w:type="spellStart"/>
+      <w:r>
+        <w:t>ActiveMQ</w:t>
+      </w:r>
+      <w:proofErr w:type="spellEnd"/>
+      <w:r>
+        <w:t>-Servers.</w:t>
+      </w:r>
+    </w:p>
+    <w:p>
+      <w:pPr>
+        <w:pStyle w:val="berschrift3"/>
+      </w:pPr>
+      <w:bookmarkStart w:id="24" w:name="_Toc347226190"/>
+      <w:proofErr w:type="spellStart"/>
+      <w:r>
+        <w:t>Enum</w:t>
+      </w:r>
+      <w:proofErr w:type="spellEnd"/>
+      <w:r>
+        <w:t xml:space="preserve">-Klassen </w:t>
+      </w:r>
+      <w:proofErr w:type="spellStart"/>
+      <w:r>
+        <w:t>Room</w:t>
+      </w:r>
+      <w:proofErr w:type="spellEnd"/>
+      <w:r>
+        <w:t xml:space="preserve"> und </w:t>
+      </w:r>
+      <w:proofErr w:type="spellStart"/>
+      <w:r>
+        <w:t>Control</w:t>
+      </w:r>
+      <w:bookmarkEnd w:id="24"/>
+      <w:proofErr w:type="spellEnd"/>
+    </w:p>
+    <w:p>
+      <w:pPr>
+        <w:spacing w:after="120"/>
+        <w:rPr>
+          <w:sz w:val="18"/>
+        </w:rPr>
+      </w:pPr>
+      <w:r>
+        <w:rPr>
+          <w:b/>
+          <w:sz w:val="18"/>
+        </w:rPr>
+        <w:t>Autor</w:t>
+      </w:r>
+      <w:r>
+        <w:rPr>
+          <w:sz w:val="18"/>
+        </w:rPr>
+        <w:t>: TM</w:t>
+      </w:r>
+    </w:p>
+    <w:p>
+      <w:r>
+        <w:t xml:space="preserve">Die Klassen </w:t>
+      </w:r>
+      <w:proofErr w:type="spellStart"/>
+      <w:r>
+        <w:t>Room</w:t>
+      </w:r>
+      <w:proofErr w:type="spellEnd"/>
+      <w:r>
+        <w:t xml:space="preserve"> und </w:t>
+      </w:r>
+      <w:proofErr w:type="spellStart"/>
+      <w:r>
+        <w:t>Control</w:t>
+      </w:r>
+      <w:proofErr w:type="spellEnd"/>
+      <w:r>
+        <w:t xml:space="preserve"> wurden weitestgehend aus der Vorlage</w:t>
+      </w:r>
+      <w:r>
+        <w:t xml:space="preserve"> </w:t>
+      </w:r>
+      <w:proofErr w:type="spellStart"/>
+      <w:r>
+        <w:t>LPControlTabSample</w:t>
+      </w:r>
+      <w:proofErr w:type="spellEnd"/>
+      <w:r>
+        <w:t xml:space="preserve"> übernommen, jedoch erweitert.</w:t>
+      </w:r>
+    </w:p>
+    <w:p>
+      <w:r>
+        <w:t xml:space="preserve">Die Klasse </w:t>
+      </w:r>
+      <w:proofErr w:type="spellStart"/>
+      <w:r>
+        <w:t>Room</w:t>
+      </w:r>
+      <w:proofErr w:type="spellEnd"/>
+      <w:r>
+        <w:t xml:space="preserve"> ist eine Aufzählung aller Räume der Wohnung</w:t>
+      </w:r>
+      <w:r>
+        <w:t xml:space="preserve"> und befindet sich im Package </w:t>
+      </w:r>
+      <w:proofErr w:type="spellStart"/>
+      <w:r>
+        <w:t>context</w:t>
+      </w:r>
+      <w:proofErr w:type="spellEnd"/>
+      <w:r>
+        <w:t xml:space="preserve">, während die Klasse </w:t>
+      </w:r>
+      <w:proofErr w:type="spellStart"/>
+      <w:r>
+        <w:t>Control</w:t>
+      </w:r>
+      <w:proofErr w:type="spellEnd"/>
+      <w:r>
+        <w:t xml:space="preserve">, welche </w:t>
+      </w:r>
+      <w:r>
+        <w:t xml:space="preserve">die ansteuerbaren Geräte-Klassen des </w:t>
+      </w:r>
+      <w:proofErr w:type="spellStart"/>
+      <w:r>
+        <w:t>LivingPlace</w:t>
+      </w:r>
+      <w:proofErr w:type="spellEnd"/>
+      <w:r>
+        <w:t xml:space="preserve"> (Fenster, Gardinen, Heizung, Licht, Rollos) auflistet</w:t>
+      </w:r>
+      <w:r>
+        <w:t xml:space="preserve">, im Package </w:t>
+      </w:r>
+      <w:proofErr w:type="spellStart"/>
+      <w:r>
+        <w:t>Control</w:t>
+      </w:r>
+      <w:proofErr w:type="spellEnd"/>
+      <w:r>
+        <w:t xml:space="preserve"> zu finden ist</w:t>
+      </w:r>
+      <w:r>
+        <w:t>.</w:t>
+      </w:r>
+    </w:p>
+    <w:p>
+      <w:r>
+        <w:t xml:space="preserve">Diese beiden Klassen werden zum einen verwendet, um im GUI die Räume und Geräte-Klassen aufzulisten. Dazu werden die Bezeichnungen der Räume und Geräte aus der </w:t>
+      </w:r>
+      <w:r>
+        <w:t>Ressource</w:t>
+      </w:r>
+      <w:r>
+        <w:t xml:space="preserve">-Datei Strings.xml ausgelesen. Zum anderen werden die beiden </w:t>
+      </w:r>
+      <w:proofErr w:type="spellStart"/>
+      <w:r>
+        <w:t>Enums</w:t>
+      </w:r>
+      <w:proofErr w:type="spellEnd"/>
+      <w:r>
+        <w:t xml:space="preserve"> verwendet, um</w:t>
+      </w:r>
+      <w:r>
+        <w:t xml:space="preserve"> die korrekten Kombination aus Raum und dem zu steuernden Geräteklasse zu ermitteln und anschließend die richtigen Nachrichten zu erstellen.</w:t>
+      </w:r>
+    </w:p>
+    <w:p>
+      <w:pPr>
+        <w:rPr>
+          <w:rFonts w:asciiTheme="majorHAnsi" w:eastAsiaTheme="majorEastAsia" w:hAnsiTheme="majorHAnsi" w:cstheme="majorBidi"/>
+          <w:b/>
+          <w:bCs/>
+          <w:color w:val="4F81BD" w:themeColor="accent1"/>
+          <w:sz w:val="26"/>
+          <w:szCs w:val="26"/>
+        </w:rPr>
+      </w:pPr>
+      <w:r>
+        <w:br w:type="page"/>
+      </w:r>
+    </w:p>
+    <w:p>
+      <w:pPr>
+        <w:pStyle w:val="berschrift2"/>
+      </w:pPr>
+      <w:bookmarkStart w:id="25" w:name="_Toc347226192"/>
       <w:r>
         <w:lastRenderedPageBreak/>
         <w:t>GUI-Konzept</w:t>
       </w:r>
-      <w:bookmarkEnd w:id="24"/>
+      <w:bookmarkEnd w:id="25"/>
     </w:p>
     <w:p>
       <w:pPr>
@@ -6095,11 +6272,11 @@
       <w:pPr>
         <w:pStyle w:val="berschrift3"/>
       </w:pPr>
-      <w:bookmarkStart w:id="25" w:name="_Toc347226193"/>
+      <w:bookmarkStart w:id="26" w:name="_Toc347226193"/>
       <w:r>
         <w:t>Navigation</w:t>
       </w:r>
-      <w:bookmarkEnd w:id="25"/>
+      <w:bookmarkEnd w:id="26"/>
     </w:p>
     <w:p>
       <w:r>
@@ -6126,11 +6303,11 @@
       <w:pPr>
         <w:pStyle w:val="berschrift3"/>
       </w:pPr>
-      <w:bookmarkStart w:id="26" w:name="_Toc347226194"/>
+      <w:bookmarkStart w:id="27" w:name="_Toc347226194"/>
       <w:r>
         <w:t>Layout und Designaufwände</w:t>
       </w:r>
-      <w:bookmarkEnd w:id="26"/>
+      <w:bookmarkEnd w:id="27"/>
     </w:p>
     <w:p>
       <w:r>
@@ -6157,11 +6334,11 @@
       <w:pPr>
         <w:pStyle w:val="berschrift3"/>
       </w:pPr>
-      <w:bookmarkStart w:id="27" w:name="_Toc347226195"/>
+      <w:bookmarkStart w:id="28" w:name="_Toc347226195"/>
       <w:r>
         <w:t>Komplexität der Bedienelemente</w:t>
       </w:r>
-      <w:bookmarkEnd w:id="27"/>
+      <w:bookmarkEnd w:id="28"/>
     </w:p>
     <w:p>
       <w:r>
@@ -6204,11 +6381,11 @@
       <w:pPr>
         <w:pStyle w:val="berschrift3"/>
       </w:pPr>
-      <w:bookmarkStart w:id="28" w:name="_Toc347226196"/>
+      <w:bookmarkStart w:id="29" w:name="_Toc347226196"/>
       <w:r>
         <w:t>Bedienelemente</w:t>
       </w:r>
-      <w:bookmarkEnd w:id="28"/>
+      <w:bookmarkEnd w:id="29"/>
     </w:p>
     <w:p>
       <w:r>
@@ -6240,21 +6417,21 @@
       <w:pPr>
         <w:pStyle w:val="berschrift1"/>
       </w:pPr>
-      <w:bookmarkStart w:id="29" w:name="_Toc347226197"/>
+      <w:bookmarkStart w:id="30" w:name="_Toc347226197"/>
       <w:r>
         <w:t>Realisierung</w:t>
       </w:r>
-      <w:bookmarkEnd w:id="29"/>
+      <w:bookmarkEnd w:id="30"/>
     </w:p>
     <w:p>
       <w:pPr>
         <w:pStyle w:val="berschrift2"/>
       </w:pPr>
-      <w:bookmarkStart w:id="30" w:name="_Toc347226198"/>
+      <w:bookmarkStart w:id="31" w:name="_Toc347226198"/>
       <w:r>
         <w:t>Entwicklungsumgebung</w:t>
       </w:r>
-      <w:bookmarkEnd w:id="30"/>
+      <w:bookmarkEnd w:id="31"/>
     </w:p>
     <w:p>
       <w:pPr>
@@ -6397,11 +6574,11 @@
       <w:pPr>
         <w:pStyle w:val="berschrift2"/>
       </w:pPr>
-      <w:bookmarkStart w:id="31" w:name="_Toc347226199"/>
+      <w:bookmarkStart w:id="32" w:name="_Toc347226199"/>
       <w:r>
         <w:t>Laufzeitumgebung</w:t>
       </w:r>
-      <w:bookmarkEnd w:id="31"/>
+      <w:bookmarkEnd w:id="32"/>
     </w:p>
     <w:p>
       <w:pPr>
@@ -6432,8 +6609,13 @@
           <w:numId w:val="7"/>
         </w:numPr>
       </w:pPr>
-      <w:r>
-        <w:t>Android 4.0.3 (</w:t>
+      <w:proofErr w:type="spellStart"/>
+      <w:r>
+        <w:t>Android</w:t>
+      </w:r>
+      <w:proofErr w:type="spellEnd"/>
+      <w:r>
+        <w:t xml:space="preserve"> 4.0.3 (</w:t>
       </w:r>
       <w:proofErr w:type="spellStart"/>
       <w:r>
@@ -6483,11 +6665,11 @@
       <w:pPr>
         <w:pStyle w:val="berschrift2"/>
       </w:pPr>
-      <w:bookmarkStart w:id="32" w:name="_Toc347226200"/>
+      <w:bookmarkStart w:id="33" w:name="_Toc347226200"/>
       <w:r>
         <w:t>Zusätzliche Bibliotheken</w:t>
       </w:r>
-      <w:bookmarkEnd w:id="32"/>
+      <w:bookmarkEnd w:id="33"/>
     </w:p>
     <w:p>
       <w:pPr>
@@ -6552,7 +6734,7 @@
       <w:pPr>
         <w:pStyle w:val="berschrift2"/>
       </w:pPr>
-      <w:bookmarkStart w:id="33" w:name="_Toc347226201"/>
+      <w:bookmarkStart w:id="34" w:name="_Toc347226201"/>
       <w:proofErr w:type="spellStart"/>
       <w:r>
         <w:t>Screendumps</w:t>
@@ -6564,7 +6746,7 @@
       <w:r>
         <w:t>?)</w:t>
       </w:r>
-      <w:bookmarkEnd w:id="33"/>
+      <w:bookmarkEnd w:id="34"/>
     </w:p>
     <w:p>
       <w:r>
@@ -6575,11 +6757,11 @@
       <w:pPr>
         <w:pStyle w:val="berschrift2"/>
       </w:pPr>
-      <w:bookmarkStart w:id="34" w:name="_Toc347226202"/>
+      <w:bookmarkStart w:id="35" w:name="_Toc347226202"/>
       <w:r>
         <w:t>Installationsanleitung</w:t>
       </w:r>
-      <w:bookmarkEnd w:id="34"/>
+      <w:bookmarkEnd w:id="35"/>
     </w:p>
     <w:p>
       <w:r>
@@ -6611,7 +6793,7 @@
       <w:pPr>
         <w:pStyle w:val="berschrift1"/>
       </w:pPr>
-      <w:bookmarkStart w:id="35" w:name="_Toc347226203"/>
+      <w:bookmarkStart w:id="36" w:name="_Toc347226203"/>
       <w:r>
         <w:lastRenderedPageBreak/>
         <w:t>Erweiterbarkeit</w:t>
@@ -6619,17 +6801,17 @@
       <w:r>
         <w:t xml:space="preserve"> (beide, jeder für seine Teile…)</w:t>
       </w:r>
-      <w:bookmarkEnd w:id="35"/>
+      <w:bookmarkEnd w:id="36"/>
     </w:p>
     <w:p>
       <w:pPr>
         <w:pStyle w:val="berschrift2"/>
       </w:pPr>
-      <w:bookmarkStart w:id="36" w:name="_Toc347226204"/>
+      <w:bookmarkStart w:id="37" w:name="_Toc347226204"/>
       <w:r>
         <w:t>Button Factory</w:t>
       </w:r>
-      <w:bookmarkEnd w:id="36"/>
+      <w:bookmarkEnd w:id="37"/>
     </w:p>
     <w:p>
       <w:pPr>
@@ -6703,12 +6885,12 @@
       <w:pPr>
         <w:pStyle w:val="berschrift2"/>
       </w:pPr>
-      <w:bookmarkStart w:id="37" w:name="_Toc347226205"/>
+      <w:bookmarkStart w:id="38" w:name="_Toc347226205"/>
       <w:proofErr w:type="spellStart"/>
       <w:r>
         <w:t>MessageAdapter</w:t>
       </w:r>
-      <w:bookmarkEnd w:id="37"/>
+      <w:bookmarkEnd w:id="38"/>
       <w:proofErr w:type="spellEnd"/>
     </w:p>
     <w:p>
@@ -6811,7 +6993,7 @@
       <w:pPr>
         <w:pStyle w:val="berschrift2"/>
       </w:pPr>
-      <w:bookmarkStart w:id="38" w:name="_Toc347226206"/>
+      <w:bookmarkStart w:id="39" w:name="_Toc347226206"/>
       <w:proofErr w:type="spellStart"/>
       <w:r>
         <w:t>Enum</w:t>
@@ -6832,7 +7014,7 @@
       <w:r>
         <w:t>Control</w:t>
       </w:r>
-      <w:bookmarkEnd w:id="38"/>
+      <w:bookmarkEnd w:id="39"/>
       <w:proofErr w:type="spellEnd"/>
     </w:p>
     <w:p>
@@ -6919,8 +7101,6 @@
       <w:r>
         <w:br w:type="page"/>
       </w:r>
-      <w:bookmarkStart w:id="39" w:name="_GoBack"/>
-      <w:bookmarkEnd w:id="39"/>
     </w:p>
     <w:p>
       <w:pPr>
@@ -8246,6 +8426,119 @@
     </w:lvl>
   </w:abstractNum>
   <w:abstractNum w:abstractNumId="10">
+    <w:nsid w:val="4B5840B8"/>
+    <w:multiLevelType w:val="hybridMultilevel"/>
+    <w:tmpl w:val="308A6E9E"/>
+    <w:lvl w:ilvl="0" w:tplc="04070001">
+      <w:start w:val="1"/>
+      <w:numFmt w:val="bullet"/>
+      <w:lvlText w:val=""/>
+      <w:lvlJc w:val="left"/>
+      <w:pPr>
+        <w:ind w:left="720" w:hanging="360"/>
+      </w:pPr>
+      <w:rPr>
+        <w:rFonts w:ascii="Symbol" w:hAnsi="Symbol" w:hint="default"/>
+      </w:rPr>
+    </w:lvl>
+    <w:lvl w:ilvl="1" w:tplc="04070003" w:tentative="1">
+      <w:start w:val="1"/>
+      <w:numFmt w:val="bullet"/>
+      <w:lvlText w:val="o"/>
+      <w:lvlJc w:val="left"/>
+      <w:pPr>
+        <w:ind w:left="1440" w:hanging="360"/>
+      </w:pPr>
+      <w:rPr>
+        <w:rFonts w:ascii="Courier New" w:hAnsi="Courier New" w:cs="Courier New" w:hint="default"/>
+      </w:rPr>
+    </w:lvl>
+    <w:lvl w:ilvl="2" w:tplc="04070005" w:tentative="1">
+      <w:start w:val="1"/>
+      <w:numFmt w:val="bullet"/>
+      <w:lvlText w:val=""/>
+      <w:lvlJc w:val="left"/>
+      <w:pPr>
+        <w:ind w:left="2160" w:hanging="360"/>
+      </w:pPr>
+      <w:rPr>
+        <w:rFonts w:ascii="Wingdings" w:hAnsi="Wingdings" w:hint="default"/>
+      </w:rPr>
+    </w:lvl>
+    <w:lvl w:ilvl="3" w:tplc="04070001" w:tentative="1">
+      <w:start w:val="1"/>
+      <w:numFmt w:val="bullet"/>
+      <w:lvlText w:val=""/>
+      <w:lvlJc w:val="left"/>
+      <w:pPr>
+        <w:ind w:left="2880" w:hanging="360"/>
+      </w:pPr>
+      <w:rPr>
+        <w:rFonts w:ascii="Symbol" w:hAnsi="Symbol" w:hint="default"/>
+      </w:rPr>
+    </w:lvl>
+    <w:lvl w:ilvl="4" w:tplc="04070003" w:tentative="1">
+      <w:start w:val="1"/>
+      <w:numFmt w:val="bullet"/>
+      <w:lvlText w:val="o"/>
+      <w:lvlJc w:val="left"/>
+      <w:pPr>
+        <w:ind w:left="3600" w:hanging="360"/>
+      </w:pPr>
+      <w:rPr>
+        <w:rFonts w:ascii="Courier New" w:hAnsi="Courier New" w:cs="Courier New" w:hint="default"/>
+      </w:rPr>
+    </w:lvl>
+    <w:lvl w:ilvl="5" w:tplc="04070005" w:tentative="1">
+      <w:start w:val="1"/>
+      <w:numFmt w:val="bullet"/>
+      <w:lvlText w:val=""/>
+      <w:lvlJc w:val="left"/>
+      <w:pPr>
+        <w:ind w:left="4320" w:hanging="360"/>
+      </w:pPr>
+      <w:rPr>
+        <w:rFonts w:ascii="Wingdings" w:hAnsi="Wingdings" w:hint="default"/>
+      </w:rPr>
+    </w:lvl>
+    <w:lvl w:ilvl="6" w:tplc="04070001" w:tentative="1">
+      <w:start w:val="1"/>
+      <w:numFmt w:val="bullet"/>
+      <w:lvlText w:val=""/>
+      <w:lvlJc w:val="left"/>
+      <w:pPr>
+        <w:ind w:left="5040" w:hanging="360"/>
+      </w:pPr>
+      <w:rPr>
+        <w:rFonts w:ascii="Symbol" w:hAnsi="Symbol" w:hint="default"/>
+      </w:rPr>
+    </w:lvl>
+    <w:lvl w:ilvl="7" w:tplc="04070003" w:tentative="1">
+      <w:start w:val="1"/>
+      <w:numFmt w:val="bullet"/>
+      <w:lvlText w:val="o"/>
+      <w:lvlJc w:val="left"/>
+      <w:pPr>
+        <w:ind w:left="5760" w:hanging="360"/>
+      </w:pPr>
+      <w:rPr>
+        <w:rFonts w:ascii="Courier New" w:hAnsi="Courier New" w:cs="Courier New" w:hint="default"/>
+      </w:rPr>
+    </w:lvl>
+    <w:lvl w:ilvl="8" w:tplc="04070005" w:tentative="1">
+      <w:start w:val="1"/>
+      <w:numFmt w:val="bullet"/>
+      <w:lvlText w:val=""/>
+      <w:lvlJc w:val="left"/>
+      <w:pPr>
+        <w:ind w:left="6480" w:hanging="360"/>
+      </w:pPr>
+      <w:rPr>
+        <w:rFonts w:ascii="Wingdings" w:hAnsi="Wingdings" w:hint="default"/>
+      </w:rPr>
+    </w:lvl>
+  </w:abstractNum>
+  <w:abstractNum w:abstractNumId="11">
     <w:nsid w:val="50DC3F8F"/>
     <w:multiLevelType w:val="hybridMultilevel"/>
     <w:tmpl w:val="2C426374"/>
@@ -8358,7 +8651,7 @@
       </w:rPr>
     </w:lvl>
   </w:abstractNum>
-  <w:abstractNum w:abstractNumId="11">
+  <w:abstractNum w:abstractNumId="12">
     <w:nsid w:val="55282DF6"/>
     <w:multiLevelType w:val="hybridMultilevel"/>
     <w:tmpl w:val="6CE87A3C"/>
@@ -8471,7 +8764,120 @@
       </w:rPr>
     </w:lvl>
   </w:abstractNum>
-  <w:abstractNum w:abstractNumId="12">
+  <w:abstractNum w:abstractNumId="13">
+    <w:nsid w:val="56844912"/>
+    <w:multiLevelType w:val="hybridMultilevel"/>
+    <w:tmpl w:val="FB2E9800"/>
+    <w:lvl w:ilvl="0" w:tplc="04070001">
+      <w:start w:val="1"/>
+      <w:numFmt w:val="bullet"/>
+      <w:lvlText w:val=""/>
+      <w:lvlJc w:val="left"/>
+      <w:pPr>
+        <w:ind w:left="720" w:hanging="360"/>
+      </w:pPr>
+      <w:rPr>
+        <w:rFonts w:ascii="Symbol" w:hAnsi="Symbol" w:hint="default"/>
+      </w:rPr>
+    </w:lvl>
+    <w:lvl w:ilvl="1" w:tplc="04070003">
+      <w:start w:val="1"/>
+      <w:numFmt w:val="bullet"/>
+      <w:lvlText w:val="o"/>
+      <w:lvlJc w:val="left"/>
+      <w:pPr>
+        <w:ind w:left="1440" w:hanging="360"/>
+      </w:pPr>
+      <w:rPr>
+        <w:rFonts w:ascii="Courier New" w:hAnsi="Courier New" w:cs="Courier New" w:hint="default"/>
+      </w:rPr>
+    </w:lvl>
+    <w:lvl w:ilvl="2" w:tplc="04070005" w:tentative="1">
+      <w:start w:val="1"/>
+      <w:numFmt w:val="bullet"/>
+      <w:lvlText w:val=""/>
+      <w:lvlJc w:val="left"/>
+      <w:pPr>
+        <w:ind w:left="2160" w:hanging="360"/>
+      </w:pPr>
+      <w:rPr>
+        <w:rFonts w:ascii="Wingdings" w:hAnsi="Wingdings" w:hint="default"/>
+      </w:rPr>
+    </w:lvl>
+    <w:lvl w:ilvl="3" w:tplc="04070001" w:tentative="1">
+      <w:start w:val="1"/>
+      <w:numFmt w:val="bullet"/>
+      <w:lvlText w:val=""/>
+      <w:lvlJc w:val="left"/>
+      <w:pPr>
+        <w:ind w:left="2880" w:hanging="360"/>
+      </w:pPr>
+      <w:rPr>
+        <w:rFonts w:ascii="Symbol" w:hAnsi="Symbol" w:hint="default"/>
+      </w:rPr>
+    </w:lvl>
+    <w:lvl w:ilvl="4" w:tplc="04070003" w:tentative="1">
+      <w:start w:val="1"/>
+      <w:numFmt w:val="bullet"/>
+      <w:lvlText w:val="o"/>
+      <w:lvlJc w:val="left"/>
+      <w:pPr>
+        <w:ind w:left="3600" w:hanging="360"/>
+      </w:pPr>
+      <w:rPr>
+        <w:rFonts w:ascii="Courier New" w:hAnsi="Courier New" w:cs="Courier New" w:hint="default"/>
+      </w:rPr>
+    </w:lvl>
+    <w:lvl w:ilvl="5" w:tplc="04070005" w:tentative="1">
+      <w:start w:val="1"/>
+      <w:numFmt w:val="bullet"/>
+      <w:lvlText w:val=""/>
+      <w:lvlJc w:val="left"/>
+      <w:pPr>
+        <w:ind w:left="4320" w:hanging="360"/>
+      </w:pPr>
+      <w:rPr>
+        <w:rFonts w:ascii="Wingdings" w:hAnsi="Wingdings" w:hint="default"/>
+      </w:rPr>
+    </w:lvl>
+    <w:lvl w:ilvl="6" w:tplc="04070001" w:tentative="1">
+      <w:start w:val="1"/>
+      <w:numFmt w:val="bullet"/>
+      <w:lvlText w:val=""/>
+      <w:lvlJc w:val="left"/>
+      <w:pPr>
+        <w:ind w:left="5040" w:hanging="360"/>
+      </w:pPr>
+      <w:rPr>
+        <w:rFonts w:ascii="Symbol" w:hAnsi="Symbol" w:hint="default"/>
+      </w:rPr>
+    </w:lvl>
+    <w:lvl w:ilvl="7" w:tplc="04070003" w:tentative="1">
+      <w:start w:val="1"/>
+      <w:numFmt w:val="bullet"/>
+      <w:lvlText w:val="o"/>
+      <w:lvlJc w:val="left"/>
+      <w:pPr>
+        <w:ind w:left="5760" w:hanging="360"/>
+      </w:pPr>
+      <w:rPr>
+        <w:rFonts w:ascii="Courier New" w:hAnsi="Courier New" w:cs="Courier New" w:hint="default"/>
+      </w:rPr>
+    </w:lvl>
+    <w:lvl w:ilvl="8" w:tplc="04070005" w:tentative="1">
+      <w:start w:val="1"/>
+      <w:numFmt w:val="bullet"/>
+      <w:lvlText w:val=""/>
+      <w:lvlJc w:val="left"/>
+      <w:pPr>
+        <w:ind w:left="6480" w:hanging="360"/>
+      </w:pPr>
+      <w:rPr>
+        <w:rFonts w:ascii="Wingdings" w:hAnsi="Wingdings" w:hint="default"/>
+      </w:rPr>
+    </w:lvl>
+  </w:abstractNum>
+  <w:abstractNum w:abstractNumId="14">
     <w:nsid w:val="5A8272C2"/>
     <w:multiLevelType w:val="hybridMultilevel"/>
     <w:tmpl w:val="9D44A450"/>
@@ -8584,7 +8990,7 @@
       </w:rPr>
     </w:lvl>
   </w:abstractNum>
-  <w:abstractNum w:abstractNumId="13">
+  <w:abstractNum w:abstractNumId="15">
     <w:nsid w:val="641703A6"/>
     <w:multiLevelType w:val="hybridMultilevel"/>
     <w:tmpl w:val="5E9A954C"/>
@@ -8701,13 +9107,13 @@
     <w:abstractNumId w:val="8"/>
   </w:num>
   <w:num w:numId="2">
+    <w:abstractNumId w:val="14"/>
+  </w:num>
+  <w:num w:numId="3">
     <w:abstractNumId w:val="12"/>
   </w:num>
-  <w:num w:numId="3">
-    <w:abstractNumId w:val="11"/>
-  </w:num>
   <w:num w:numId="4">
-    <w:abstractNumId w:val="13"/>
+    <w:abstractNumId w:val="15"/>
   </w:num>
   <w:num w:numId="5">
     <w:abstractNumId w:val="6"/>
@@ -8731,13 +9137,19 @@
     <w:abstractNumId w:val="7"/>
   </w:num>
   <w:num w:numId="12">
-    <w:abstractNumId w:val="10"/>
+    <w:abstractNumId w:val="11"/>
   </w:num>
   <w:num w:numId="13">
     <w:abstractNumId w:val="1"/>
   </w:num>
   <w:num w:numId="14">
     <w:abstractNumId w:val="9"/>
+  </w:num>
+  <w:num w:numId="15">
+    <w:abstractNumId w:val="13"/>
+  </w:num>
+  <w:num w:numId="16">
+    <w:abstractNumId w:val="10"/>
   </w:num>
 </w:numbering>
 </file>
@@ -10483,7 +10895,7 @@
 </file>
 
 <file path=customXml/itemProps2.xml><?xml version="1.0" encoding="utf-8"?>
-<ds:datastoreItem xmlns:ds="http://schemas.openxmlformats.org/officeDocument/2006/customXml" ds:itemID="{CFC68C41-8C6A-45A9-8E86-439F657BDFBE}">
+<ds:datastoreItem xmlns:ds="http://schemas.openxmlformats.org/officeDocument/2006/customXml" ds:itemID="{93E710CD-AA19-46EF-8055-88B8661E232F}">
   <ds:schemaRefs>
     <ds:schemaRef ds:uri="http://schemas.openxmlformats.org/officeDocument/2006/bibliography"/>
   </ds:schemaRefs>

</xml_diff>

<commit_message>
edit Projektplan.docx added MessageAdapter.png, SHC.png
</commit_message>
<xml_diff>
--- a/Dokumente/Projektplan.docx
+++ b/Dokumente/Projektplan.docx
@@ -3895,7 +3895,13 @@
       </w:pPr>
       <w:proofErr w:type="spellStart"/>
       <w:r>
-        <w:t>ButtonFactory</w:t>
+        <w:t>Button</w:t>
+      </w:r>
+      <w:r>
+        <w:t>Listener</w:t>
+      </w:r>
+      <w:r>
+        <w:t>Factory</w:t>
       </w:r>
       <w:proofErr w:type="spellEnd"/>
       <w:r>
@@ -4136,7 +4142,13 @@
         <w:t xml:space="preserve"> es ermöglichen</w:t>
       </w:r>
       <w:r>
-        <w:t xml:space="preserve"> das Licht, die Fenster, die Gardinen und die Rollos der Wohnung steuern können. Der Benutzer hat die Möglichkeit über die Navigation auf der linken Seite der App einen  Raum auszuwählen, für den er etwas steuern möchte. Daraufhin werden</w:t>
+        <w:t xml:space="preserve"> das Licht, die Fenster, die Gardinen und die Rollos der Wohnung steuern </w:t>
+      </w:r>
+      <w:r>
+        <w:t xml:space="preserve">zu </w:t>
+      </w:r>
+      <w:r>
+        <w:t>können. Der Benutzer hat die Möglichkeit über die Navigation auf der linken Seite der App einen  Raum auszuwählen, für den er etwas steuern möchte. Daraufhin werden</w:t>
       </w:r>
       <w:r>
         <w:t xml:space="preserve"> Tabs mit den in diesem </w:t>
@@ -4304,7 +4316,30 @@
         </w:numPr>
       </w:pPr>
       <w:r>
-        <w:t>Gliederung der steuerbaren Elemente nach Raum und Art</w:t>
+        <w:t>Beim Drehen des Tabletts Änderung</w:t>
+      </w:r>
+      <w:r>
+        <w:t xml:space="preserve"> von Portrait in </w:t>
+      </w:r>
+      <w:proofErr w:type="spellStart"/>
+      <w:r>
+        <w:t>Landscape</w:t>
+      </w:r>
+      <w:proofErr w:type="spellEnd"/>
+      <w:r>
+        <w:t xml:space="preserve"> und umgekehrt möglich</w:t>
+      </w:r>
+    </w:p>
+    <w:p>
+      <w:pPr>
+        <w:pStyle w:val="Listenabsatz"/>
+        <w:numPr>
+          <w:ilvl w:val="1"/>
+          <w:numId w:val="7"/>
+        </w:numPr>
+      </w:pPr>
+      <w:r>
+        <w:t>Ausgewählte Taps sollen erhalten bleiben</w:t>
       </w:r>
     </w:p>
     <w:p>
@@ -4316,6 +4351,18 @@
         </w:numPr>
       </w:pPr>
       <w:r>
+        <w:t>Gliederung der steuerbaren Elemente nach Raum und Art</w:t>
+      </w:r>
+    </w:p>
+    <w:p>
+      <w:pPr>
+        <w:pStyle w:val="Listenabsatz"/>
+        <w:numPr>
+          <w:ilvl w:val="0"/>
+          <w:numId w:val="7"/>
+        </w:numPr>
+      </w:pPr>
+      <w:r>
         <w:t xml:space="preserve">Optional: Speichern </w:t>
       </w:r>
       <w:r>
@@ -4427,7 +4474,15 @@
         <w:t>ab</w:t>
       </w:r>
       <w:r>
-        <w:t xml:space="preserve"> Android 4.0.3</w:t>
+        <w:t xml:space="preserve"> </w:t>
+      </w:r>
+      <w:proofErr w:type="spellStart"/>
+      <w:r>
+        <w:t>Android</w:t>
+      </w:r>
+      <w:proofErr w:type="spellEnd"/>
+      <w:r>
+        <w:t xml:space="preserve"> 4.0.3</w:t>
       </w:r>
     </w:p>
     <w:p>
@@ -4466,6 +4521,7 @@
         </w:rPr>
       </w:pPr>
       <w:r>
+        <w:lastRenderedPageBreak/>
         <w:br w:type="page"/>
       </w:r>
     </w:p>
@@ -4844,10 +4900,10 @@
           <w:lang w:eastAsia="de-DE"/>
         </w:rPr>
         <w:drawing>
-          <wp:inline distT="0" distB="0" distL="0" distR="0" wp14:anchorId="354F1B8B" wp14:editId="36E0655C">
-            <wp:extent cx="5760720" cy="6467475"/>
-            <wp:effectExtent l="0" t="0" r="0" b="9525"/>
-            <wp:docPr id="4" name="de.haw.shc.png"/>
+          <wp:inline distT="0" distB="0" distL="0" distR="0">
+            <wp:extent cx="5591175" cy="4921861"/>
+            <wp:effectExtent l="0" t="0" r="0" b="0"/>
+            <wp:docPr id="1" name="Grafik 1"/>
             <wp:cNvGraphicFramePr>
               <a:graphicFrameLocks xmlns:a="http://schemas.openxmlformats.org/drawingml/2006/main" noChangeAspect="1"/>
             </wp:cNvGraphicFramePr>
@@ -4855,11 +4911,11 @@
               <a:graphicData uri="http://schemas.openxmlformats.org/drawingml/2006/picture">
                 <pic:pic xmlns:pic="http://schemas.openxmlformats.org/drawingml/2006/picture">
                   <pic:nvPicPr>
-                    <pic:cNvPr id="0" name="de.haw.shc.png"/>
+                    <pic:cNvPr id="0" name="SHC.png"/>
                     <pic:cNvPicPr/>
                   </pic:nvPicPr>
                   <pic:blipFill>
-                    <a:blip r:embed="rId10" r:link="rId11" cstate="print">
+                    <a:blip r:embed="rId10" cstate="print">
                       <a:extLst>
                         <a:ext uri="{28A0092B-C50C-407E-A947-70E740481C1C}">
                           <a14:useLocalDpi xmlns:a14="http://schemas.microsoft.com/office/drawing/2010/main" val="0"/>
@@ -4873,7 +4929,7 @@
                   <pic:spPr>
                     <a:xfrm>
                       <a:off x="0" y="0"/>
-                      <a:ext cx="5760720" cy="6467475"/>
+                      <a:ext cx="5597630" cy="4927543"/>
                     </a:xfrm>
                     <a:prstGeom prst="rect">
                       <a:avLst/>
@@ -4910,12 +4966,108 @@
         <w:lastRenderedPageBreak/>
         <w:t>Systemarchitektur</w:t>
       </w:r>
-      <w:r>
-        <w:t xml:space="preserve"> (beide)</w:t>
-      </w:r>
       <w:bookmarkEnd w:id="18"/>
     </w:p>
-    <w:p/>
+    <w:p>
+      <w:pPr>
+        <w:spacing w:after="120"/>
+        <w:rPr>
+          <w:sz w:val="18"/>
+        </w:rPr>
+      </w:pPr>
+      <w:r>
+        <w:rPr>
+          <w:b/>
+          <w:sz w:val="18"/>
+        </w:rPr>
+        <w:t>Autor</w:t>
+      </w:r>
+      <w:r>
+        <w:rPr>
+          <w:sz w:val="18"/>
+        </w:rPr>
+        <w:t>: TM, NF</w:t>
+      </w:r>
+    </w:p>
+    <w:p>
+      <w:r>
+        <w:t>Um die Steuerung der Gräte im Living</w:t>
+      </w:r>
+      <w:r>
+        <w:t xml:space="preserve"> P</w:t>
+      </w:r>
+      <w:r>
+        <w:t xml:space="preserve">lace zu ermöglichen müssen Nachrichten von der Fernbedienung an die entsprechenden Geräte gesendet werden. </w:t>
+      </w:r>
+      <w:r>
+        <w:t xml:space="preserve">Der </w:t>
+      </w:r>
+      <w:proofErr w:type="spellStart"/>
+      <w:r>
+        <w:t>Android</w:t>
+      </w:r>
+      <w:proofErr w:type="spellEnd"/>
+      <w:r>
+        <w:t xml:space="preserve"> </w:t>
+      </w:r>
+      <w:proofErr w:type="spellStart"/>
+      <w:r>
+        <w:t>Publischer</w:t>
+      </w:r>
+      <w:proofErr w:type="spellEnd"/>
+      <w:r>
+        <w:t xml:space="preserve"> wird lokal auf der Fernbedienung ausgeführt. Dieser leitet Nachrichten über das WLAN des Living</w:t>
+      </w:r>
+      <w:r>
+        <w:t xml:space="preserve"> P</w:t>
+      </w:r>
+      <w:r>
+        <w:t xml:space="preserve">laces an den Proxy des </w:t>
+      </w:r>
+      <w:proofErr w:type="spellStart"/>
+      <w:r>
+        <w:t>Messagequeuesystems</w:t>
+      </w:r>
+      <w:proofErr w:type="spellEnd"/>
+      <w:r>
+        <w:t xml:space="preserve"> weiter. Der Proxy nimmt die Nachrichten in Empfang und </w:t>
+      </w:r>
+      <w:r>
+        <w:t>übergibt dies</w:t>
+      </w:r>
+      <w:r>
+        <w:t xml:space="preserve">e an die </w:t>
+      </w:r>
+      <w:proofErr w:type="spellStart"/>
+      <w:r>
+        <w:t>ActiveMQ</w:t>
+      </w:r>
+      <w:proofErr w:type="spellEnd"/>
+      <w:r>
+        <w:t>. Dort werden die Nach</w:t>
+      </w:r>
+      <w:r>
+        <w:t>richten unter einen Nachrichten</w:t>
+      </w:r>
+      <w:r>
+        <w:t>spezifischen Topic veröffentlich und von den Subscriber abgeholt. Die Subscriber können in diesem</w:t>
+      </w:r>
+      <w:r>
+        <w:t xml:space="preserve"> Fall Licht-, Fenster-, Rollos- o</w:t>
+      </w:r>
+      <w:r>
+        <w:t>der Gardienen</w:t>
+      </w:r>
+      <w:r>
+        <w:t>-</w:t>
+      </w:r>
+      <w:r>
+        <w:t>S</w:t>
+      </w:r>
+      <w:r>
+        <w:t>teuerung sein.</w:t>
+      </w:r>
+    </w:p>
     <w:p>
       <w:pPr>
         <w:pStyle w:val="berschrift2"/>
@@ -5254,10 +5406,29 @@
       <w:pPr>
         <w:pStyle w:val="berschrift3"/>
       </w:pPr>
-      <w:proofErr w:type="spellStart"/>
-      <w:r>
-        <w:t>ControlFragment</w:t>
-      </w:r>
+      <w:bookmarkStart w:id="21" w:name="_Toc347226190"/>
+      <w:proofErr w:type="spellStart"/>
+      <w:r>
+        <w:lastRenderedPageBreak/>
+        <w:t>Enum</w:t>
+      </w:r>
+      <w:proofErr w:type="spellEnd"/>
+      <w:r>
+        <w:t xml:space="preserve">-Klassen </w:t>
+      </w:r>
+      <w:proofErr w:type="spellStart"/>
+      <w:r>
+        <w:t>Room</w:t>
+      </w:r>
+      <w:proofErr w:type="spellEnd"/>
+      <w:r>
+        <w:t xml:space="preserve"> und </w:t>
+      </w:r>
+      <w:proofErr w:type="spellStart"/>
+      <w:r>
+        <w:t>Control</w:t>
+      </w:r>
+      <w:bookmarkEnd w:id="21"/>
       <w:proofErr w:type="spellEnd"/>
     </w:p>
     <w:p>
@@ -5278,98 +5449,106 @@
         <w:rPr>
           <w:sz w:val="18"/>
         </w:rPr>
-        <w:t>: NF</w:t>
-      </w:r>
-    </w:p>
-    <w:p>
-      <w:r>
-        <w:t xml:space="preserve">Im </w:t>
-      </w:r>
-      <w:proofErr w:type="spellStart"/>
-      <w:r>
-        <w:rPr>
-          <w:i/>
-        </w:rPr>
+        <w:t>: TM</w:t>
+      </w:r>
+    </w:p>
+    <w:p>
+      <w:r>
+        <w:t xml:space="preserve">Die Klassen </w:t>
+      </w:r>
+      <w:proofErr w:type="spellStart"/>
+      <w:r>
+        <w:t>Room</w:t>
+      </w:r>
+      <w:proofErr w:type="spellEnd"/>
+      <w:r>
+        <w:t xml:space="preserve"> und </w:t>
+      </w:r>
+      <w:proofErr w:type="spellStart"/>
+      <w:r>
         <w:t>Control</w:t>
       </w:r>
-      <w:r>
-        <w:rPr>
-          <w:i/>
-        </w:rPr>
-        <w:t>F</w:t>
-      </w:r>
-      <w:r>
-        <w:rPr>
-          <w:i/>
-        </w:rPr>
-        <w:t>ragment</w:t>
-      </w:r>
-      <w:proofErr w:type="spellEnd"/>
-      <w:r>
-        <w:t xml:space="preserve"> findet die Zuordnung zwischen Layout und Tabs statt. Dazu wird beim Erstellen der View geprüft</w:t>
-      </w:r>
-      <w:r>
-        <w:t>,</w:t>
-      </w:r>
-      <w:r>
-        <w:t xml:space="preserve"> welcher Tab im Moment aktiv i</w:t>
-      </w:r>
-      <w:r>
-        <w:t>st. Dementsprechend</w:t>
-      </w:r>
-      <w:r>
-        <w:t xml:space="preserve"> wird </w:t>
-      </w:r>
-      <w:r>
-        <w:t>das passende Layout geladen.</w:t>
-      </w:r>
-    </w:p>
-    <w:p>
-      <w:r>
-        <w:t xml:space="preserve">Da das Layout nur das Design bereit stellt und alle Schaltflächen noch keine Funktionalität haben wird anschließend </w:t>
-      </w:r>
-      <w:r>
-        <w:t xml:space="preserve">die </w:t>
-      </w:r>
-      <w:proofErr w:type="spellStart"/>
-      <w:r>
-        <w:rPr>
-          <w:i/>
-        </w:rPr>
-        <w:t>ButtonListener</w:t>
-      </w:r>
-      <w:r>
-        <w:rPr>
-          <w:i/>
-        </w:rPr>
-        <w:t>Factory</w:t>
-      </w:r>
-      <w:proofErr w:type="spellEnd"/>
-      <w:r>
-        <w:t xml:space="preserve"> angerufen.</w:t>
+      <w:proofErr w:type="spellEnd"/>
+      <w:r>
+        <w:t xml:space="preserve"> wurden weitestgehend aus der Vorlage</w:t>
+      </w:r>
+      <w:r>
+        <w:t xml:space="preserve"> </w:t>
+      </w:r>
+      <w:proofErr w:type="spellStart"/>
+      <w:r>
+        <w:t>LPControlTabSample</w:t>
+      </w:r>
+      <w:proofErr w:type="spellEnd"/>
+      <w:r>
+        <w:t xml:space="preserve"> übernommen, jedoch erweitert.</w:t>
+      </w:r>
+    </w:p>
+    <w:p>
+      <w:r>
+        <w:t xml:space="preserve">Die Klasse </w:t>
+      </w:r>
+      <w:proofErr w:type="spellStart"/>
+      <w:r>
+        <w:t>Room</w:t>
+      </w:r>
+      <w:proofErr w:type="spellEnd"/>
+      <w:r>
+        <w:t xml:space="preserve"> ist eine Aufzählung aller Räume der Wohnung und befindet sich im Package </w:t>
+      </w:r>
+      <w:proofErr w:type="spellStart"/>
+      <w:r>
+        <w:t>context</w:t>
+      </w:r>
+      <w:proofErr w:type="spellEnd"/>
+      <w:r>
+        <w:t xml:space="preserve">, während die Klasse </w:t>
+      </w:r>
+      <w:proofErr w:type="spellStart"/>
+      <w:r>
+        <w:t>Control</w:t>
+      </w:r>
+      <w:proofErr w:type="spellEnd"/>
+      <w:r>
+        <w:t>, welche die ansteuerbaren Geräte-Klassen des Living</w:t>
+      </w:r>
+      <w:r>
+        <w:t xml:space="preserve"> </w:t>
+      </w:r>
+      <w:r>
+        <w:t xml:space="preserve">Place (Fenster, Gardinen, Heizung, Licht, Rollos) auflistet, im Package </w:t>
+      </w:r>
+      <w:proofErr w:type="spellStart"/>
+      <w:r>
+        <w:t>Control</w:t>
+      </w:r>
+      <w:proofErr w:type="spellEnd"/>
+      <w:r>
+        <w:t xml:space="preserve"> zu finden ist.</w:t>
+      </w:r>
+    </w:p>
+    <w:p>
+      <w:r>
+        <w:t xml:space="preserve">Diese beiden Klassen werden zum einen verwendet, um im GUI die Räume und Geräte-Klassen aufzulisten. Dazu werden die Bezeichnungen der Räume und Geräte aus der Ressource-Datei Strings.xml ausgelesen. Zum anderen werden die beiden </w:t>
+      </w:r>
+      <w:proofErr w:type="spellStart"/>
+      <w:r>
+        <w:t>Enums</w:t>
+      </w:r>
+      <w:proofErr w:type="spellEnd"/>
+      <w:r>
+        <w:t xml:space="preserve"> verwendet, um die korrekten Kombination aus Raum und dem zu steuernden Geräteklasse zu ermitteln und anschließend die richtigen Nachrichten zu erstellen.</w:t>
       </w:r>
     </w:p>
     <w:p>
       <w:pPr>
         <w:pStyle w:val="berschrift3"/>
       </w:pPr>
-      <w:bookmarkStart w:id="21" w:name="_Toc347226188"/>
-      <w:r>
-        <w:lastRenderedPageBreak/>
-        <w:t xml:space="preserve">Button </w:t>
-      </w:r>
-      <w:proofErr w:type="spellStart"/>
-      <w:r>
-        <w:t>Listener</w:t>
-      </w:r>
-      <w:proofErr w:type="spellEnd"/>
-      <w:r>
-        <w:t xml:space="preserve"> </w:t>
-      </w:r>
-      <w:r>
-        <w:t>Factory</w:t>
-      </w:r>
-      <w:bookmarkEnd w:id="21"/>
+      <w:proofErr w:type="spellStart"/>
+      <w:r>
+        <w:t>ControlFragment</w:t>
+      </w:r>
+      <w:proofErr w:type="spellEnd"/>
     </w:p>
     <w:p>
       <w:pPr>
@@ -5393,13 +5572,152 @@
       </w:r>
     </w:p>
     <w:p>
+      <w:r>
+        <w:t xml:space="preserve">Im </w:t>
+      </w:r>
+      <w:proofErr w:type="spellStart"/>
+      <w:r>
+        <w:rPr>
+          <w:i/>
+        </w:rPr>
+        <w:t>Control</w:t>
+      </w:r>
+      <w:r>
+        <w:rPr>
+          <w:i/>
+        </w:rPr>
+        <w:t>F</w:t>
+      </w:r>
+      <w:r>
+        <w:rPr>
+          <w:i/>
+        </w:rPr>
+        <w:t>ragment</w:t>
+      </w:r>
+      <w:proofErr w:type="spellEnd"/>
+      <w:r>
+        <w:t xml:space="preserve"> findet die Zuordnung zwischen Layout und Tabs statt. Dazu wird beim Erstellen der View geprüft</w:t>
+      </w:r>
+      <w:r>
+        <w:t>,</w:t>
+      </w:r>
+      <w:r>
+        <w:t xml:space="preserve"> welcher Tab im Moment aktiv i</w:t>
+      </w:r>
+      <w:r>
+        <w:t>st. Dementsprechend</w:t>
+      </w:r>
+      <w:r>
+        <w:t xml:space="preserve"> wird </w:t>
+      </w:r>
+      <w:r>
+        <w:t>das passende Layout geladen.</w:t>
+      </w:r>
+    </w:p>
+    <w:p>
+      <w:r>
+        <w:t xml:space="preserve">Da das Layout nur das Design bereit stellt und alle Schaltflächen noch keine Funktionalität haben wird anschließend </w:t>
+      </w:r>
+      <w:r>
+        <w:t xml:space="preserve">die </w:t>
+      </w:r>
+      <w:proofErr w:type="spellStart"/>
+      <w:r>
+        <w:rPr>
+          <w:i/>
+        </w:rPr>
+        <w:t>ButtonListener</w:t>
+      </w:r>
+      <w:r>
+        <w:rPr>
+          <w:i/>
+        </w:rPr>
+        <w:t>Factory</w:t>
+      </w:r>
+      <w:proofErr w:type="spellEnd"/>
+      <w:r>
+        <w:t xml:space="preserve"> angerufen.</w:t>
+      </w:r>
+    </w:p>
+    <w:p>
+      <w:r>
+        <w:t xml:space="preserve">Außerdem ist das </w:t>
+      </w:r>
+      <w:proofErr w:type="spellStart"/>
+      <w:r>
+        <w:rPr>
+          <w:i/>
+        </w:rPr>
+        <w:t>ControlFragment</w:t>
+      </w:r>
+      <w:proofErr w:type="spellEnd"/>
+      <w:r>
+        <w:t xml:space="preserve"> für das Speichern und Laden der Lieblingsfarben verantwortlich. Dies geschieht sobald eine View mit Farbauswahl geschlossen bzw. geöffnet wird.</w:t>
+      </w:r>
+      <w:bookmarkStart w:id="22" w:name="_Toc347226188"/>
+      <w:bookmarkStart w:id="23" w:name="_GoBack"/>
+      <w:bookmarkEnd w:id="23"/>
+      <w:r>
+        <w:t xml:space="preserve">Damit die Einstellung der favorisierten Farben nicht nach dem beenden verloren gehen werden diese in den </w:t>
+      </w:r>
+      <w:proofErr w:type="spellStart"/>
+      <w:r>
+        <w:t>SharedPreferences</w:t>
+      </w:r>
+      <w:proofErr w:type="spellEnd"/>
+      <w:r>
+        <w:t xml:space="preserve"> gespeichert.</w:t>
+      </w:r>
+    </w:p>
+    <w:p>
+      <w:pPr>
+        <w:pStyle w:val="berschrift3"/>
+      </w:pPr>
+      <w:r>
+        <w:t xml:space="preserve">Button </w:t>
+      </w:r>
+      <w:proofErr w:type="spellStart"/>
+      <w:r>
+        <w:t>Listener</w:t>
+      </w:r>
+      <w:proofErr w:type="spellEnd"/>
+      <w:r>
+        <w:t xml:space="preserve"> </w:t>
+      </w:r>
+      <w:r>
+        <w:t>Factory</w:t>
+      </w:r>
+      <w:bookmarkEnd w:id="22"/>
+    </w:p>
+    <w:p>
       <w:pPr>
         <w:spacing w:after="120"/>
         <w:rPr>
+          <w:sz w:val="18"/>
+        </w:rPr>
+      </w:pPr>
+      <w:r>
+        <w:rPr>
+          <w:b/>
+          <w:sz w:val="18"/>
+        </w:rPr>
+        <w:t>Autor</w:t>
+      </w:r>
+      <w:r>
+        <w:rPr>
+          <w:sz w:val="18"/>
+        </w:rPr>
+        <w:t>: NF</w:t>
+      </w:r>
+    </w:p>
+    <w:p>
+      <w:pPr>
+        <w:spacing w:after="120"/>
+        <w:rPr>
           <w:szCs w:val="24"/>
         </w:rPr>
       </w:pPr>
-      <w:bookmarkStart w:id="22" w:name="_Toc347226189"/>
+      <w:bookmarkStart w:id="24" w:name="_Toc347226189"/>
       <w:r>
         <w:rPr>
           <w:szCs w:val="24"/>
@@ -5587,6 +5905,15 @@
         <w:t>Control</w:t>
       </w:r>
       <w:proofErr w:type="spellEnd"/>
+      <w:r>
+        <w:rPr>
+          <w:i/>
+        </w:rPr>
+        <w:tab/>
+      </w:r>
+      <w:r>
+        <w:t>Aufzählung der verschiedenen Geräteklassen</w:t>
+      </w:r>
     </w:p>
     <w:p>
       <w:pPr>
@@ -5605,6 +5932,36 @@
         </w:rPr>
         <w:t>View</w:t>
       </w:r>
+      <w:r>
+        <w:rPr>
+          <w:i/>
+        </w:rPr>
+        <w:tab/>
+      </w:r>
+      <w:r>
+        <w:rPr>
+          <w:i/>
+        </w:rPr>
+        <w:tab/>
+      </w:r>
+      <w:r>
+        <w:t xml:space="preserve">Basisklasse von </w:t>
+      </w:r>
+      <w:proofErr w:type="spellStart"/>
+      <w:r>
+        <w:t>anzeigbaren</w:t>
+      </w:r>
+      <w:proofErr w:type="spellEnd"/>
+      <w:r>
+        <w:t xml:space="preserve"> GUI-Elemente. In diesem Fall ist View mit </w:t>
+      </w:r>
+      <w:r>
+        <w:tab/>
+      </w:r>
+      <w:r>
+        <w:tab/>
+        <w:t>dem aktuellen Layout(z.B. Lichtsteuerung) gleichzusetzen.</w:t>
+      </w:r>
     </w:p>
     <w:p>
       <w:pPr>
@@ -5613,18 +5970,30 @@
           <w:ilvl w:val="0"/>
           <w:numId w:val="10"/>
         </w:numPr>
+      </w:pPr>
+      <w:proofErr w:type="spellStart"/>
+      <w:r>
         <w:rPr>
           <w:i/>
         </w:rPr>
-      </w:pPr>
-      <w:proofErr w:type="spellStart"/>
+        <w:t>Room</w:t>
+      </w:r>
+      <w:proofErr w:type="spellEnd"/>
       <w:r>
         <w:rPr>
           <w:i/>
         </w:rPr>
-        <w:t>Room</w:t>
-      </w:r>
-      <w:proofErr w:type="spellEnd"/>
+        <w:tab/>
+      </w:r>
+      <w:r>
+        <w:rPr>
+          <w:i/>
+        </w:rPr>
+        <w:tab/>
+      </w:r>
+      <w:r>
+        <w:t>Aufzählung der verschiedenen Räume</w:t>
+      </w:r>
     </w:p>
     <w:p>
       <w:pPr>
@@ -5640,6 +6009,26 @@
           <w:szCs w:val="24"/>
         </w:rPr>
       </w:pPr>
+      <w:r>
+        <w:rPr>
+          <w:szCs w:val="24"/>
+        </w:rPr>
+        <w:t xml:space="preserve">Im ersten Schritt wird über die </w:t>
+      </w:r>
+      <w:proofErr w:type="spellStart"/>
+      <w:r>
+        <w:rPr>
+          <w:szCs w:val="24"/>
+        </w:rPr>
+        <w:t>Enumeration</w:t>
+      </w:r>
+      <w:proofErr w:type="spellEnd"/>
+      <w:r>
+        <w:rPr>
+          <w:szCs w:val="24"/>
+        </w:rPr>
+        <w:t xml:space="preserve"> </w:t>
+      </w:r>
       <w:proofErr w:type="spellStart"/>
       <w:r>
         <w:rPr>
@@ -5653,7 +6042,7 @@
         <w:rPr>
           <w:szCs w:val="24"/>
         </w:rPr>
-        <w:t xml:space="preserve"> gibt an für welches Layout </w:t>
+        <w:t xml:space="preserve"> identifiziert für welches Layout </w:t>
       </w:r>
       <w:proofErr w:type="spellStart"/>
       <w:r>
@@ -5667,27 +6056,13 @@
         <w:rPr>
           <w:szCs w:val="24"/>
         </w:rPr>
-        <w:t xml:space="preserve"> erstellt werden sollen. Nachdem das Layout identifiziert </w:t>
-      </w:r>
-      <w:commentRangeStart w:id="23"/>
+        <w:t xml:space="preserve"> erstellt werden sollen</w:t>
+      </w:r>
       <w:r>
         <w:rPr>
           <w:szCs w:val="24"/>
         </w:rPr>
-        <w:t>ist</w:t>
-      </w:r>
-      <w:commentRangeEnd w:id="23"/>
-      <w:r>
-        <w:rPr>
-          <w:rStyle w:val="Kommentarzeichen"/>
-        </w:rPr>
-        <w:commentReference w:id="23"/>
-      </w:r>
-      <w:r>
-        <w:rPr>
-          <w:szCs w:val="24"/>
-        </w:rPr>
-        <w:t xml:space="preserve"> </w:t>
+        <w:t>. Dies ist wichtig da jedes Layout verschieden Funktionen hat die nur schwer zusammengefasst werden können.</w:t>
       </w:r>
     </w:p>
     <w:p>
@@ -5699,6 +6074,27 @@
           <w:szCs w:val="24"/>
         </w:rPr>
       </w:pPr>
+      <w:r>
+        <w:rPr>
+          <w:szCs w:val="24"/>
+        </w:rPr>
+        <w:lastRenderedPageBreak/>
+        <w:t xml:space="preserve">Anschließend werden die zu diesem Layout gehörenden Buttons gesucht und mit einem </w:t>
+      </w:r>
+      <w:proofErr w:type="spellStart"/>
+      <w:r>
+        <w:rPr>
+          <w:szCs w:val="24"/>
+        </w:rPr>
+        <w:t>Listener</w:t>
+      </w:r>
+      <w:proofErr w:type="spellEnd"/>
+      <w:r>
+        <w:rPr>
+          <w:szCs w:val="24"/>
+        </w:rPr>
+        <w:t xml:space="preserve"> versehen. </w:t>
+      </w:r>
     </w:p>
     <w:p>
       <w:pPr>
@@ -5713,7 +6109,19 @@
         <w:rPr>
           <w:szCs w:val="24"/>
         </w:rPr>
-        <w:t xml:space="preserve">Im ersten Schritt wird über die </w:t>
+        <w:t xml:space="preserve">Welcher Button für welchen Raum zuständig ist </w:t>
+      </w:r>
+      <w:r>
+        <w:rPr>
+          <w:szCs w:val="24"/>
+        </w:rPr>
+        <w:t>wird übe</w:t>
+      </w:r>
+      <w:r>
+        <w:rPr>
+          <w:szCs w:val="24"/>
+        </w:rPr>
+        <w:t xml:space="preserve">r die </w:t>
       </w:r>
       <w:proofErr w:type="spellStart"/>
       <w:r>
@@ -5735,63 +6143,33 @@
           <w:i/>
           <w:szCs w:val="24"/>
         </w:rPr>
-        <w:t>Control</w:t>
-      </w:r>
-      <w:proofErr w:type="spellEnd"/>
-      <w:r>
-        <w:rPr>
-          <w:szCs w:val="24"/>
-        </w:rPr>
-        <w:t xml:space="preserve"> identifiziert für welches Layout </w:t>
-      </w:r>
-      <w:proofErr w:type="spellStart"/>
-      <w:r>
-        <w:rPr>
-          <w:szCs w:val="24"/>
-        </w:rPr>
-        <w:t>Listener</w:t>
-      </w:r>
-      <w:proofErr w:type="spellEnd"/>
-      <w:r>
-        <w:rPr>
-          <w:szCs w:val="24"/>
-        </w:rPr>
-        <w:t xml:space="preserve"> erstellt werden sollen. </w:t>
-      </w:r>
-    </w:p>
-    <w:p>
-      <w:pPr>
-        <w:pStyle w:val="Listenabsatz"/>
-        <w:spacing w:after="120"/>
-        <w:ind w:left="0"/>
-        <w:rPr>
-          <w:szCs w:val="24"/>
-        </w:rPr>
-      </w:pPr>
-      <w:r>
-        <w:rPr>
-          <w:szCs w:val="24"/>
-        </w:rPr>
-        <w:t xml:space="preserve">Anschließend wird über die </w:t>
-      </w:r>
+        <w:t>Room</w:t>
+      </w:r>
+      <w:proofErr w:type="spellEnd"/>
       <w:r>
         <w:rPr>
           <w:i/>
           <w:szCs w:val="24"/>
         </w:rPr>
-        <w:t>View</w:t>
+        <w:t xml:space="preserve"> </w:t>
       </w:r>
       <w:r>
         <w:rPr>
           <w:szCs w:val="24"/>
         </w:rPr>
-        <w:t xml:space="preserve"> für ein bestimmtes Layout alle Buttons gesucht und mit einem </w:t>
-      </w:r>
-      <w:proofErr w:type="spellStart"/>
+        <w:t>entschieden</w:t>
+      </w:r>
       <w:r>
         <w:rPr>
           <w:szCs w:val="24"/>
         </w:rPr>
+        <w:t xml:space="preserve">. Im </w:t>
+      </w:r>
+      <w:proofErr w:type="spellStart"/>
+      <w:r>
+        <w:rPr>
+          <w:szCs w:val="24"/>
+        </w:rPr>
         <w:t>Listener</w:t>
       </w:r>
       <w:proofErr w:type="spellEnd"/>
@@ -5799,37 +6177,25 @@
         <w:rPr>
           <w:szCs w:val="24"/>
         </w:rPr>
-        <w:t xml:space="preserve"> versehen.</w:t>
-      </w:r>
-    </w:p>
-    <w:p>
-      <w:pPr>
-        <w:pStyle w:val="Listenabsatz"/>
-        <w:spacing w:after="120"/>
-        <w:ind w:left="0"/>
+        <w:t xml:space="preserve"> </w:t>
+      </w:r>
+      <w:r>
         <w:rPr>
           <w:szCs w:val="24"/>
         </w:rPr>
-      </w:pPr>
+        <w:t xml:space="preserve">wird </w:t>
+      </w:r>
       <w:r>
         <w:rPr>
           <w:szCs w:val="24"/>
         </w:rPr>
-        <w:t xml:space="preserve">Welcher Button für welchen Raum zuständig ist geschieht über die </w:t>
-      </w:r>
-      <w:proofErr w:type="spellStart"/>
+        <w:t xml:space="preserve">abhängig </w:t>
+      </w:r>
       <w:r>
         <w:rPr>
           <w:szCs w:val="24"/>
         </w:rPr>
-        <w:t>Enumeration</w:t>
-      </w:r>
-      <w:proofErr w:type="spellEnd"/>
-      <w:r>
-        <w:rPr>
-          <w:szCs w:val="24"/>
-        </w:rPr>
-        <w:t xml:space="preserve"> </w:t>
+        <w:t xml:space="preserve">vom entsprechenden Raum eine Message über d en </w:t>
       </w:r>
       <w:proofErr w:type="spellStart"/>
       <w:r>
@@ -5837,90 +6203,14 @@
           <w:i/>
           <w:szCs w:val="24"/>
         </w:rPr>
-        <w:t>Room</w:t>
+        <w:t>MessageAdpater</w:t>
       </w:r>
       <w:proofErr w:type="spellEnd"/>
       <w:r>
         <w:rPr>
           <w:szCs w:val="24"/>
         </w:rPr>
-        <w:t xml:space="preserve">. Im </w:t>
-      </w:r>
-      <w:proofErr w:type="spellStart"/>
-      <w:r>
-        <w:rPr>
-          <w:szCs w:val="24"/>
-        </w:rPr>
-        <w:t>Listener</w:t>
-      </w:r>
-      <w:proofErr w:type="spellEnd"/>
-      <w:r>
-        <w:rPr>
-          <w:szCs w:val="24"/>
-        </w:rPr>
-        <w:t xml:space="preserve"> </w:t>
-      </w:r>
-      <w:r>
-        <w:rPr>
-          <w:szCs w:val="24"/>
-        </w:rPr>
-        <w:t xml:space="preserve">wird </w:t>
-      </w:r>
-      <w:r>
-        <w:rPr>
-          <w:szCs w:val="24"/>
-        </w:rPr>
-        <w:t>abhängig von dieser Variable eine Message erzeugt</w:t>
-      </w:r>
-      <w:r>
-        <w:rPr>
-          <w:szCs w:val="24"/>
-        </w:rPr>
-        <w:t>,</w:t>
-      </w:r>
-      <w:r>
-        <w:rPr>
-          <w:szCs w:val="24"/>
-        </w:rPr>
-        <w:t xml:space="preserve"> die beim </w:t>
-      </w:r>
-      <w:r>
-        <w:rPr>
-          <w:szCs w:val="24"/>
-        </w:rPr>
-        <w:t>A</w:t>
-      </w:r>
-      <w:r>
-        <w:rPr>
-          <w:szCs w:val="24"/>
-        </w:rPr>
-        <w:t xml:space="preserve">uslösen des Events über den </w:t>
-      </w:r>
-      <w:proofErr w:type="spellStart"/>
-      <w:r>
-        <w:rPr>
-          <w:i/>
-          <w:szCs w:val="24"/>
-        </w:rPr>
-        <w:t>MessageAdapeter</w:t>
-      </w:r>
-      <w:proofErr w:type="spellEnd"/>
-      <w:r>
-        <w:rPr>
-          <w:szCs w:val="24"/>
-        </w:rPr>
-        <w:t xml:space="preserve"> an die </w:t>
-      </w:r>
-      <w:proofErr w:type="spellStart"/>
-      <w:r>
-        <w:t>ActiveMQ</w:t>
-      </w:r>
-      <w:proofErr w:type="spellEnd"/>
-      <w:r>
-        <w:rPr>
-          <w:szCs w:val="24"/>
-        </w:rPr>
-        <w:t xml:space="preserve"> des Living Places geschickt wird.</w:t>
+        <w:t xml:space="preserve"> generiert und versendet.</w:t>
       </w:r>
     </w:p>
     <w:p>
@@ -5931,7 +6221,7 @@
       <w:r>
         <w:t>MessageAdapter</w:t>
       </w:r>
-      <w:bookmarkEnd w:id="22"/>
+      <w:bookmarkEnd w:id="24"/>
       <w:proofErr w:type="spellEnd"/>
     </w:p>
     <w:p>
@@ -5983,18 +6273,16 @@
         <w:t>ersenden von Nachrichten zur</w:t>
       </w:r>
       <w:r>
-        <w:t xml:space="preserve"> Steuerung der Geräte im </w:t>
-      </w:r>
-      <w:proofErr w:type="spellStart"/>
-      <w:r>
-        <w:t>LivingP</w:t>
-      </w:r>
-      <w:r>
-        <w:t>lace</w:t>
-      </w:r>
-      <w:proofErr w:type="spellEnd"/>
-      <w:r>
-        <w:t>.</w:t>
+        <w:t xml:space="preserve"> Steuerung der Geräte im Living</w:t>
+      </w:r>
+      <w:r>
+        <w:t xml:space="preserve"> </w:t>
+      </w:r>
+      <w:r>
+        <w:t>P</w:t>
+      </w:r>
+      <w:r>
+        <w:t>lace.</w:t>
       </w:r>
     </w:p>
     <w:p>
@@ -6028,18 +6316,16 @@
         <w:t>-Klassen für die steuerbaren Geräte-Kla</w:t>
       </w:r>
       <w:r>
-        <w:t xml:space="preserve">ssen des </w:t>
-      </w:r>
-      <w:proofErr w:type="spellStart"/>
-      <w:r>
-        <w:t>L</w:t>
-      </w:r>
-      <w:r>
-        <w:t>ivingPlace</w:t>
-      </w:r>
-      <w:proofErr w:type="spellEnd"/>
+        <w:t>ssen des L</w:t>
+      </w:r>
+      <w:r>
+        <w:t>iving</w:t>
+      </w:r>
       <w:r>
         <w:t xml:space="preserve"> </w:t>
+      </w:r>
+      <w:r>
+        <w:t xml:space="preserve">Place </w:t>
       </w:r>
       <w:r>
         <w:t>implementiert wird</w:t>
@@ -6230,7 +6516,6 @@
     </w:p>
     <w:p>
       <w:r>
-        <w:lastRenderedPageBreak/>
         <w:t>Eine wei</w:t>
       </w:r>
       <w:r>
@@ -6265,117 +6550,70 @@
       </w:r>
       <w:proofErr w:type="spellEnd"/>
       <w:r>
-        <w:t xml:space="preserve">, welche dem Versenden von Nachrichten dient. Diese Klasse beinhaltet die private Klasse </w:t>
-      </w:r>
-      <w:proofErr w:type="spellStart"/>
+        <w:t xml:space="preserve">, welche dem Versenden von Nachrichten dient. </w:t>
+      </w:r>
+      <w:r>
+        <w:t xml:space="preserve">Diese Klasse beinhaltet die private Klasse </w:t>
+      </w:r>
       <w:r>
         <w:rPr>
           <w:i/>
         </w:rPr>
-        <w:t>MessageSender.Sender</w:t>
-      </w:r>
-      <w:proofErr w:type="spellEnd"/>
-      <w:r>
-        <w:t xml:space="preserve">, welche </w:t>
-      </w:r>
-      <w:proofErr w:type="spellStart"/>
+        <w:t>Sender</w:t>
+      </w:r>
+      <w:r>
+        <w:t>, welche dem Versenden von Nachrichten in einem eigenen Thread dient.</w:t>
+      </w:r>
+    </w:p>
+    <w:p>
       <w:r>
         <w:rPr>
           <w:i/>
         </w:rPr>
-        <w:t>android.os.AsyncTask</w:t>
-      </w:r>
-      <w:proofErr w:type="spellEnd"/>
-      <w:r>
-        <w:t xml:space="preserve"> implementiert. </w:t>
-      </w:r>
-      <w:proofErr w:type="spellStart"/>
-      <w:r>
-        <w:t>MessageSender</w:t>
-      </w:r>
-      <w:proofErr w:type="spellEnd"/>
-      <w:r>
-        <w:t xml:space="preserve"> ver</w:t>
-      </w:r>
-      <w:r>
-        <w:t>w</w:t>
-      </w:r>
-      <w:r>
-        <w:t xml:space="preserve">endet </w:t>
-      </w:r>
-      <w:proofErr w:type="spellStart"/>
-      <w:r>
-        <w:t>MessageSender.Sender</w:t>
-      </w:r>
-      <w:proofErr w:type="spellEnd"/>
-      <w:r>
-        <w:t xml:space="preserve">, um die Nachrichten </w:t>
-      </w:r>
-      <w:r>
-        <w:t>asynchron</w:t>
-      </w:r>
-      <w:r>
-        <w:t xml:space="preserve"> vers</w:t>
-      </w:r>
-      <w:r>
-        <w:t>enden zu können</w:t>
-      </w:r>
-      <w:r>
-        <w:t xml:space="preserve"> und damit den Ablauf des Main-Threads des Programms nicht zu blockieren, währende die Nachricht</w:t>
-      </w:r>
-      <w:r>
-        <w:t>en</w:t>
-      </w:r>
-      <w:r>
-        <w:t xml:space="preserve"> gesendet </w:t>
-      </w:r>
-      <w:r>
-        <w:t>werden</w:t>
-      </w:r>
-      <w:r>
-        <w:t>.</w:t>
-      </w:r>
-    </w:p>
-    <w:p>
-      <w:proofErr w:type="spellStart"/>
-      <w:r>
-        <w:t>MessageSender.Sender</w:t>
-      </w:r>
-      <w:proofErr w:type="spellEnd"/>
-      <w:r>
-        <w:t xml:space="preserve"> greift zum Senden der Nachrichten auf die </w:t>
-      </w:r>
-      <w:proofErr w:type="spellStart"/>
-      <w:r>
-        <w:t>Libary</w:t>
-      </w:r>
-      <w:proofErr w:type="spellEnd"/>
+        <w:t>Sender</w:t>
+      </w:r>
+      <w:r>
+        <w:t xml:space="preserve"> greift zu</w:t>
+      </w:r>
+      <w:r>
+        <w:t xml:space="preserve">m Senden der Nachrichten auf den </w:t>
+      </w:r>
+      <w:proofErr w:type="spellStart"/>
+      <w:r>
+        <w:rPr>
+          <w:i/>
+        </w:rPr>
+        <w:t>AndroidPublisher</w:t>
+      </w:r>
+      <w:proofErr w:type="spellEnd"/>
+      <w:r>
+        <w:t xml:space="preserve"> zu, welche</w:t>
+      </w:r>
+      <w:r>
+        <w:t>r</w:t>
+      </w:r>
+      <w:r>
+        <w:t xml:space="preserve"> den Verbindungsaufbau und das eigentliche Übertragen der Nachricht an d</w:t>
+      </w:r>
+      <w:r>
+        <w:t>en Proxy des</w:t>
+      </w:r>
       <w:r>
         <w:t xml:space="preserve"> </w:t>
       </w:r>
       <w:proofErr w:type="spellStart"/>
       <w:r>
-        <w:t>AndroidPublisher</w:t>
-      </w:r>
-      <w:proofErr w:type="spellEnd"/>
-      <w:r>
-        <w:t xml:space="preserve"> zu, welche den Verbindungsaufbau und das eigentliche Übertragen der Nachricht an das </w:t>
-      </w:r>
-      <w:proofErr w:type="spellStart"/>
-      <w:r>
         <w:t>ActiveMQ</w:t>
       </w:r>
       <w:proofErr w:type="spellEnd"/>
       <w:r>
-        <w:t xml:space="preserve">-System des </w:t>
-      </w:r>
-      <w:proofErr w:type="spellStart"/>
-      <w:r>
-        <w:t>LivingPlace</w:t>
-      </w:r>
-      <w:proofErr w:type="spellEnd"/>
-      <w:r>
-        <w:t xml:space="preserve"> vornimmt.</w:t>
+        <w:t>-System des Living</w:t>
+      </w:r>
+      <w:r>
+        <w:t xml:space="preserve"> </w:t>
+      </w:r>
+      <w:r>
+        <w:t>Place vornimmt.</w:t>
       </w:r>
     </w:p>
     <w:p>
@@ -6414,166 +6652,6 @@
       <w:proofErr w:type="spellEnd"/>
       <w:r>
         <w:t>-Servers.</w:t>
-      </w:r>
-    </w:p>
-    <w:p>
-      <w:pPr>
-        <w:pStyle w:val="berschrift3"/>
-      </w:pPr>
-      <w:bookmarkStart w:id="24" w:name="_Toc347226190"/>
-      <w:proofErr w:type="spellStart"/>
-      <w:r>
-        <w:t>Enum</w:t>
-      </w:r>
-      <w:proofErr w:type="spellEnd"/>
-      <w:r>
-        <w:t xml:space="preserve">-Klassen </w:t>
-      </w:r>
-      <w:proofErr w:type="spellStart"/>
-      <w:r>
-        <w:t>Room</w:t>
-      </w:r>
-      <w:proofErr w:type="spellEnd"/>
-      <w:r>
-        <w:t xml:space="preserve"> und </w:t>
-      </w:r>
-      <w:proofErr w:type="spellStart"/>
-      <w:r>
-        <w:t>Control</w:t>
-      </w:r>
-      <w:bookmarkEnd w:id="24"/>
-      <w:proofErr w:type="spellEnd"/>
-    </w:p>
-    <w:p>
-      <w:pPr>
-        <w:spacing w:after="120"/>
-        <w:rPr>
-          <w:sz w:val="18"/>
-        </w:rPr>
-      </w:pPr>
-      <w:r>
-        <w:rPr>
-          <w:b/>
-          <w:sz w:val="18"/>
-        </w:rPr>
-        <w:t>Autor</w:t>
-      </w:r>
-      <w:r>
-        <w:rPr>
-          <w:sz w:val="18"/>
-        </w:rPr>
-        <w:t>: TM</w:t>
-      </w:r>
-    </w:p>
-    <w:p>
-      <w:r>
-        <w:t xml:space="preserve">Die Klassen </w:t>
-      </w:r>
-      <w:proofErr w:type="spellStart"/>
-      <w:r>
-        <w:t>Room</w:t>
-      </w:r>
-      <w:proofErr w:type="spellEnd"/>
-      <w:r>
-        <w:t xml:space="preserve"> und </w:t>
-      </w:r>
-      <w:proofErr w:type="spellStart"/>
-      <w:r>
-        <w:t>Control</w:t>
-      </w:r>
-      <w:proofErr w:type="spellEnd"/>
-      <w:r>
-        <w:t xml:space="preserve"> wurden weitestgehend aus der Vorlage</w:t>
-      </w:r>
-      <w:r>
-        <w:t xml:space="preserve"> </w:t>
-      </w:r>
-      <w:proofErr w:type="spellStart"/>
-      <w:r>
-        <w:t>LPControlTabSample</w:t>
-      </w:r>
-      <w:proofErr w:type="spellEnd"/>
-      <w:r>
-        <w:t xml:space="preserve"> übernommen, jedoch erweitert.</w:t>
-      </w:r>
-    </w:p>
-    <w:p>
-      <w:r>
-        <w:t xml:space="preserve">Die Klasse </w:t>
-      </w:r>
-      <w:proofErr w:type="spellStart"/>
-      <w:r>
-        <w:t>Room</w:t>
-      </w:r>
-      <w:proofErr w:type="spellEnd"/>
-      <w:r>
-        <w:t xml:space="preserve"> ist eine Aufzählung aller Räume der Wohnung</w:t>
-      </w:r>
-      <w:r>
-        <w:t xml:space="preserve"> und befindet sich im Package </w:t>
-      </w:r>
-      <w:proofErr w:type="spellStart"/>
-      <w:r>
-        <w:t>context</w:t>
-      </w:r>
-      <w:proofErr w:type="spellEnd"/>
-      <w:r>
-        <w:t xml:space="preserve">, während die Klasse </w:t>
-      </w:r>
-      <w:proofErr w:type="spellStart"/>
-      <w:r>
-        <w:t>Control</w:t>
-      </w:r>
-      <w:proofErr w:type="spellEnd"/>
-      <w:r>
-        <w:t xml:space="preserve">, welche </w:t>
-      </w:r>
-      <w:r>
-        <w:t xml:space="preserve">die ansteuerbaren Geräte-Klassen des </w:t>
-      </w:r>
-      <w:proofErr w:type="spellStart"/>
-      <w:r>
-        <w:t>LivingPlace</w:t>
-      </w:r>
-      <w:proofErr w:type="spellEnd"/>
-      <w:r>
-        <w:t xml:space="preserve"> (Fenster, Gardinen, Heizung, Licht, Rollos) auflistet</w:t>
-      </w:r>
-      <w:r>
-        <w:t xml:space="preserve">, im Package </w:t>
-      </w:r>
-      <w:proofErr w:type="spellStart"/>
-      <w:r>
-        <w:t>Control</w:t>
-      </w:r>
-      <w:proofErr w:type="spellEnd"/>
-      <w:r>
-        <w:t xml:space="preserve"> zu finden ist</w:t>
-      </w:r>
-      <w:r>
-        <w:t>.</w:t>
-      </w:r>
-    </w:p>
-    <w:p>
-      <w:r>
-        <w:t xml:space="preserve">Diese beiden Klassen werden zum einen verwendet, um im GUI die Räume und Geräte-Klassen aufzulisten. Dazu werden die Bezeichnungen der Räume und Geräte aus der </w:t>
-      </w:r>
-      <w:r>
-        <w:t>Ressource</w:t>
-      </w:r>
-      <w:r>
-        <w:t xml:space="preserve">-Datei Strings.xml ausgelesen. Zum anderen werden die beiden </w:t>
-      </w:r>
-      <w:proofErr w:type="spellStart"/>
-      <w:r>
-        <w:t>Enums</w:t>
-      </w:r>
-      <w:proofErr w:type="spellEnd"/>
-      <w:r>
-        <w:t xml:space="preserve"> verwendet, um</w:t>
-      </w:r>
-      <w:r>
-        <w:t xml:space="preserve"> die korrekten Kombination aus Raum und dem zu steuernden Geräteklasse zu ermitteln und anschließend die richtigen Nachrichten zu erstellen.</w:t>
       </w:r>
     </w:p>
     <w:p>
@@ -6587,6 +6665,7 @@
           <w:szCs w:val="26"/>
         </w:rPr>
       </w:pPr>
+      <w:bookmarkStart w:id="25" w:name="_Toc347226192"/>
       <w:r>
         <w:br w:type="page"/>
       </w:r>
@@ -6595,7 +6674,6 @@
       <w:pPr>
         <w:pStyle w:val="berschrift2"/>
       </w:pPr>
-      <w:bookmarkStart w:id="25" w:name="_Toc347226192"/>
       <w:r>
         <w:lastRenderedPageBreak/>
         <w:t>GUI-Konzept</w:t>
@@ -6736,6 +6814,23 @@
       <w:r>
         <w:t xml:space="preserve"> Die Layouts für die jeweiligen Geräte-Klassen sin für alle Räume identisch.</w:t>
       </w:r>
+      <w:r>
+        <w:t xml:space="preserve"> Eine </w:t>
+      </w:r>
+      <w:proofErr w:type="spellStart"/>
+      <w:r>
+        <w:t>Ausnhame</w:t>
+      </w:r>
+      <w:proofErr w:type="spellEnd"/>
+      <w:r>
+        <w:t xml:space="preserve"> bildet das Layout für die Lichtsteuerung im Flur. </w:t>
+      </w:r>
+      <w:r>
+        <w:t xml:space="preserve">Dieses ist ein </w:t>
+      </w:r>
+      <w:r>
+        <w:t>eigenes Layout ohne Farbauswahl, da es im Flur kein farbiges Licht gibt.</w:t>
+      </w:r>
     </w:p>
     <w:p>
       <w:pPr>
@@ -6774,7 +6869,13 @@
       </w:r>
       <w:proofErr w:type="spellStart"/>
       <w:r>
-        <w:t>ButtonFactory</w:t>
+        <w:t>Button</w:t>
+      </w:r>
+      <w:r>
+        <w:t>Listener</w:t>
+      </w:r>
+      <w:r>
+        <w:t>Factory</w:t>
       </w:r>
       <w:proofErr w:type="spellEnd"/>
       <w:r>
@@ -6821,11 +6922,17 @@
       </w:r>
     </w:p>
     <w:p>
+      <w:r>
+        <w:t>Die gewählte Farbe wird in einem Feld neben dem Button für den die Farbauswahl angezeigt. Von dort aus lässt sie sich per Drag &amp; Drop auf vier verschiedene Favoriten-Felder ziehen. Die Favoriten-Felder sind ebenso, wie alle Buttons, anklickbar.</w:t>
+      </w:r>
+    </w:p>
+    <w:p>
       <w:pPr>
         <w:pStyle w:val="berschrift1"/>
       </w:pPr>
       <w:bookmarkStart w:id="30" w:name="_Toc347226197"/>
       <w:r>
+        <w:lastRenderedPageBreak/>
         <w:t>Realisierung</w:t>
       </w:r>
       <w:bookmarkEnd w:id="30"/>
@@ -6887,7 +6994,6 @@
         </w:numPr>
       </w:pPr>
       <w:r>
-        <w:lastRenderedPageBreak/>
         <w:t xml:space="preserve">Zuvor wurde </w:t>
       </w:r>
       <w:proofErr w:type="spellStart"/>
@@ -7016,8 +7122,13 @@
           <w:numId w:val="7"/>
         </w:numPr>
       </w:pPr>
-      <w:r>
-        <w:t>Android 4.0.3 (</w:t>
+      <w:proofErr w:type="spellStart"/>
+      <w:r>
+        <w:t>Android</w:t>
+      </w:r>
+      <w:proofErr w:type="spellEnd"/>
+      <w:r>
+        <w:t xml:space="preserve"> 4.0.3 (</w:t>
       </w:r>
       <w:proofErr w:type="spellStart"/>
       <w:r>
@@ -7142,34 +7253,11 @@
       <w:pPr>
         <w:pStyle w:val="berschrift2"/>
       </w:pPr>
-      <w:bookmarkStart w:id="34" w:name="_Toc347226201"/>
-      <w:proofErr w:type="spellStart"/>
-      <w:r>
-        <w:t>Screendumps</w:t>
-      </w:r>
-      <w:proofErr w:type="spellEnd"/>
-      <w:r>
-        <w:t xml:space="preserve"> (</w:t>
-      </w:r>
-      <w:r>
-        <w:t>?)</w:t>
+      <w:bookmarkStart w:id="34" w:name="_Toc347226202"/>
+      <w:r>
+        <w:t>Installationsanleitung</w:t>
       </w:r>
       <w:bookmarkEnd w:id="34"/>
-    </w:p>
-    <w:p>
-      <w:r>
-        <w:t>Einfache Screenshots? Von allen möglichen Layouts, nur Besonderheiten hervorheben oder verwendete Elemente jeweils einmal zeigen?</w:t>
-      </w:r>
-    </w:p>
-    <w:p>
-      <w:pPr>
-        <w:pStyle w:val="berschrift2"/>
-      </w:pPr>
-      <w:bookmarkStart w:id="35" w:name="_Toc347226202"/>
-      <w:r>
-        <w:t>Installationsanleitung</w:t>
-      </w:r>
-      <w:bookmarkEnd w:id="35"/>
     </w:p>
     <w:p>
       <w:r>
@@ -7201,76 +7289,15 @@
       <w:pPr>
         <w:pStyle w:val="berschrift1"/>
       </w:pPr>
-      <w:bookmarkStart w:id="36" w:name="_Toc347226203"/>
+      <w:bookmarkStart w:id="35" w:name="_Toc347226203"/>
       <w:r>
         <w:lastRenderedPageBreak/>
         <w:t>Erweiterbarkeit</w:t>
       </w:r>
       <w:r>
-        <w:t xml:space="preserve"> (beide, jeder für seine Teile…)</w:t>
-      </w:r>
-      <w:bookmarkEnd w:id="36"/>
-    </w:p>
-    <w:p>
-      <w:pPr>
-        <w:pStyle w:val="berschrift2"/>
-      </w:pPr>
-      <w:bookmarkStart w:id="37" w:name="_Toc347226204"/>
-      <w:r>
-        <w:t>Allgemein</w:t>
-      </w:r>
-    </w:p>
-    <w:p>
-      <w:pPr>
-        <w:pStyle w:val="Listenabsatz"/>
-        <w:numPr>
-          <w:ilvl w:val="0"/>
-          <w:numId w:val="17"/>
-        </w:numPr>
-      </w:pPr>
-      <w:r>
-        <w:t xml:space="preserve">Master Detail Flow -&gt; </w:t>
-      </w:r>
-      <w:proofErr w:type="spellStart"/>
-      <w:r>
-        <w:t>Smartphones</w:t>
-      </w:r>
-      <w:proofErr w:type="spellEnd"/>
-    </w:p>
-    <w:p>
-      <w:pPr>
-        <w:pStyle w:val="Listenabsatz"/>
-        <w:numPr>
-          <w:ilvl w:val="0"/>
-          <w:numId w:val="17"/>
-        </w:numPr>
-      </w:pPr>
-      <w:r>
-        <w:t>View Komponenten</w:t>
-      </w:r>
-    </w:p>
-    <w:p>
-      <w:pPr>
-        <w:pStyle w:val="Listenabsatz"/>
-        <w:numPr>
-          <w:ilvl w:val="0"/>
-          <w:numId w:val="17"/>
-        </w:numPr>
-      </w:pPr>
-      <w:r>
-        <w:t>Sprachunabhängigkeit dank Strings.cml</w:t>
-      </w:r>
-      <w:bookmarkStart w:id="38" w:name="_GoBack"/>
-      <w:bookmarkEnd w:id="38"/>
-    </w:p>
-    <w:p>
-      <w:pPr>
-        <w:pStyle w:val="berschrift2"/>
-      </w:pPr>
-      <w:r>
-        <w:t>Button Factory</w:t>
-      </w:r>
-      <w:bookmarkEnd w:id="37"/>
+        <w:t xml:space="preserve"> </w:t>
+      </w:r>
+      <w:bookmarkEnd w:id="35"/>
     </w:p>
     <w:p>
       <w:pPr>
@@ -7294,8 +7321,82 @@
       </w:r>
     </w:p>
     <w:p>
-      <w:r>
-        <w:t xml:space="preserve">Kapselt das Erzeugen von </w:t>
+      <w:pPr>
+        <w:pStyle w:val="berschrift2"/>
+      </w:pPr>
+      <w:bookmarkStart w:id="36" w:name="_Toc347226204"/>
+      <w:r>
+        <w:t>Allgemein</w:t>
+      </w:r>
+    </w:p>
+    <w:p>
+      <w:r>
+        <w:t xml:space="preserve">Durch die Verwendung des Master Detail </w:t>
+      </w:r>
+      <w:proofErr w:type="spellStart"/>
+      <w:r>
+        <w:t>Flows</w:t>
+      </w:r>
+      <w:proofErr w:type="spellEnd"/>
+      <w:r>
+        <w:t xml:space="preserve"> ist eine einfache Anpassung der App für </w:t>
+      </w:r>
+      <w:proofErr w:type="spellStart"/>
+      <w:r>
+        <w:t>Android</w:t>
+      </w:r>
+      <w:proofErr w:type="spellEnd"/>
+      <w:r>
+        <w:t xml:space="preserve">-Geräte anderer Größen möglich, z.B. </w:t>
+      </w:r>
+      <w:proofErr w:type="spellStart"/>
+      <w:r>
+        <w:t>Smartphones</w:t>
+      </w:r>
+      <w:proofErr w:type="spellEnd"/>
+      <w:r>
+        <w:t>.</w:t>
+      </w:r>
+    </w:p>
+    <w:p>
+      <w:r>
+        <w:t xml:space="preserve">Da die Bezeichnung der GUI-Elemente nicht fest im Quellcode verankert ist, sondern aus der Datei Strings.xml ausgelesen </w:t>
+      </w:r>
+      <w:r>
+        <w:t>wird</w:t>
+      </w:r>
+      <w:r>
+        <w:t xml:space="preserve"> ist einfach eine </w:t>
+      </w:r>
+      <w:r>
+        <w:t>multilingual</w:t>
+      </w:r>
+      <w:r>
+        <w:t>e Unterstützung zu implementieren.</w:t>
+      </w:r>
+    </w:p>
+    <w:p>
+      <w:r>
+        <w:t xml:space="preserve">Falls neue Geräteklassen(z.B. eine Kaffeemaschine) eingeführt werden soll, muss nur ein neues Layout </w:t>
+      </w:r>
+      <w:r>
+        <w:t xml:space="preserve">angelegt, die Aufzählung </w:t>
+      </w:r>
+      <w:proofErr w:type="spellStart"/>
+      <w:r>
+        <w:t>Control</w:t>
+      </w:r>
+      <w:proofErr w:type="spellEnd"/>
+      <w:r>
+        <w:t xml:space="preserve"> muss um den Gerätetypen erweitert werden und es müssen die, weiter unten beschriebenen, Änderungen in der </w:t>
+      </w:r>
+      <w:proofErr w:type="spellStart"/>
+      <w:r>
+        <w:t>Buttonen</w:t>
+      </w:r>
+      <w:proofErr w:type="spellEnd"/>
+      <w:r>
+        <w:t xml:space="preserve"> </w:t>
       </w:r>
       <w:proofErr w:type="spellStart"/>
       <w:r>
@@ -7303,7 +7404,23 @@
       </w:r>
       <w:proofErr w:type="spellEnd"/>
       <w:r>
-        <w:t xml:space="preserve"> der Buttons für die einzelnen Views. Dazu wird zuerst  geprüft um welches Layout es sich handelt. Anschließend wird für das entsprechende Layout für jeden Button ein </w:t>
+        <w:t xml:space="preserve"> Factory, sowie im </w:t>
+      </w:r>
+      <w:proofErr w:type="spellStart"/>
+      <w:r>
+        <w:t>MessageAdpater</w:t>
+      </w:r>
+      <w:proofErr w:type="spellEnd"/>
+      <w:r>
+        <w:t xml:space="preserve"> vorgenommen werden.</w:t>
+      </w:r>
+    </w:p>
+    <w:p>
+      <w:pPr>
+        <w:pStyle w:val="berschrift2"/>
+      </w:pPr>
+      <w:r>
+        <w:t xml:space="preserve">Button </w:t>
       </w:r>
       <w:proofErr w:type="spellStart"/>
       <w:r>
@@ -7311,46 +7428,12 @@
       </w:r>
       <w:proofErr w:type="spellEnd"/>
       <w:r>
-        <w:t xml:space="preserve"> mit einem bestimmten Kontext erzeugt.</w:t>
-      </w:r>
-    </w:p>
-    <w:p>
-      <w:r>
-        <w:t xml:space="preserve">Fall ein neues Layout erstellt wird muss nur die Button Factory und die </w:t>
-      </w:r>
-      <w:proofErr w:type="spellStart"/>
-      <w:r>
-        <w:t>Enumeration</w:t>
-      </w:r>
-      <w:proofErr w:type="spellEnd"/>
-      <w:r>
         <w:t xml:space="preserve"> </w:t>
       </w:r>
-      <w:proofErr w:type="spellStart"/>
-      <w:r>
-        <w:t>Control</w:t>
-      </w:r>
-      <w:proofErr w:type="spellEnd"/>
-      <w:r>
-        <w:t xml:space="preserve"> angepasst werden.</w:t>
-      </w:r>
-    </w:p>
-    <w:p>
-      <w:r>
-        <w:t>Falls sich die Funktionalität eines Layouts ändert muss nur die Button Factory angepasst werden.</w:t>
-      </w:r>
-    </w:p>
-    <w:p>
-      <w:pPr>
-        <w:pStyle w:val="berschrift2"/>
-      </w:pPr>
-      <w:bookmarkStart w:id="39" w:name="_Toc347226205"/>
-      <w:proofErr w:type="spellStart"/>
-      <w:r>
-        <w:t>MessageAdapter</w:t>
-      </w:r>
-      <w:bookmarkEnd w:id="39"/>
-      <w:proofErr w:type="spellEnd"/>
+      <w:r>
+        <w:t>Factory</w:t>
+      </w:r>
+      <w:bookmarkEnd w:id="36"/>
     </w:p>
     <w:p>
       <w:pPr>
@@ -7370,110 +7453,75 @@
         <w:rPr>
           <w:sz w:val="18"/>
         </w:rPr>
-        <w:t>: TM</w:t>
-      </w:r>
-    </w:p>
-    <w:p>
-      <w:r>
-        <w:t xml:space="preserve">Der </w:t>
-      </w:r>
-      <w:proofErr w:type="spellStart"/>
-      <w:r>
-        <w:rPr>
-          <w:i/>
-        </w:rPr>
+        <w:t>: NF</w:t>
+      </w:r>
+    </w:p>
+    <w:p>
+      <w:r>
+        <w:t>Die Factory k</w:t>
+      </w:r>
+      <w:r>
+        <w:t xml:space="preserve">apselt das Erzeugen von </w:t>
+      </w:r>
+      <w:proofErr w:type="spellStart"/>
+      <w:r>
+        <w:t>Listener</w:t>
+      </w:r>
+      <w:proofErr w:type="spellEnd"/>
+      <w:r>
+        <w:t xml:space="preserve"> der Buttons für die einzelnen Views.</w:t>
+      </w:r>
+      <w:r>
+        <w:t xml:space="preserve"> Deswegen ist sie ein entscheidender Punkt, wenn es um Änderungen oder Hinzufügen von Funktionalität geht.</w:t>
+      </w:r>
+    </w:p>
+    <w:p>
+      <w:r>
+        <w:t xml:space="preserve">Falls ein neues Layout erstellt wird, muss in der Factory eine neue Methode zum Erzeugen der </w:t>
+      </w:r>
+      <w:proofErr w:type="spellStart"/>
+      <w:r>
+        <w:t>Listener</w:t>
+      </w:r>
+      <w:proofErr w:type="spellEnd"/>
+      <w:r>
+        <w:t xml:space="preserve"> für die Steuerelemente des Layouts erstellt werden.</w:t>
+      </w:r>
+    </w:p>
+    <w:p>
+      <w:r>
+        <w:t xml:space="preserve">Falls sich die Funktionalität eines Layouts ändert muss </w:t>
+      </w:r>
+      <w:r>
+        <w:t xml:space="preserve">in der Methode für </w:t>
+      </w:r>
+      <w:proofErr w:type="gramStart"/>
+      <w:r>
+        <w:t>diesen</w:t>
+      </w:r>
+      <w:proofErr w:type="gramEnd"/>
+      <w:r>
+        <w:t xml:space="preserve"> Layout die Logik der </w:t>
+      </w:r>
+      <w:proofErr w:type="spellStart"/>
+      <w:r>
+        <w:t>Listener</w:t>
+      </w:r>
+      <w:proofErr w:type="spellEnd"/>
+      <w:r>
+        <w:t xml:space="preserve"> für die entsprechenden Steuerelemente angepasst werden.</w:t>
+      </w:r>
+    </w:p>
+    <w:p>
+      <w:pPr>
+        <w:pStyle w:val="berschrift2"/>
+      </w:pPr>
+      <w:bookmarkStart w:id="37" w:name="_Toc347226205"/>
+      <w:proofErr w:type="spellStart"/>
+      <w:r>
         <w:t>MessageAdapter</w:t>
       </w:r>
-      <w:proofErr w:type="spellEnd"/>
-      <w:r>
-        <w:t xml:space="preserve"> ist sehr entscheidend, wenn man die App erweitern möchte, da dies die zentrale Komponente ist, über die Nachrichten erstellt und versendet werden.</w:t>
-      </w:r>
-    </w:p>
-    <w:p>
-      <w:r>
-        <w:t xml:space="preserve">Möchte man neue Geräte-Klassen ansteuern (zum Beispiel ein Fernsehgerät, falls dies zukünftig möglich seien sollte) so muss zunächst ein neuer </w:t>
-      </w:r>
-      <w:r>
-        <w:rPr>
-          <w:i/>
-        </w:rPr>
-        <w:t>Message</w:t>
-      </w:r>
-      <w:r>
-        <w:t xml:space="preserve">-Typ angelegt und die Utility-Klasse </w:t>
-      </w:r>
-      <w:r>
-        <w:rPr>
-          <w:i/>
-        </w:rPr>
-        <w:t>Messages</w:t>
-      </w:r>
-      <w:r>
-        <w:t xml:space="preserve"> um entsprechende Methoden zur Nachrichtenerzeugung erweitert werden.</w:t>
-      </w:r>
-    </w:p>
-    <w:p>
-      <w:r>
-        <w:t xml:space="preserve">Solange man die App lediglich um das Steuern von zusätzlichen Geräten bereits vorhandener Geräte-Klasse (z.B. Licht,  Rollos, …) erweitern möchte, ist eine Anpassung des </w:t>
-      </w:r>
-      <w:proofErr w:type="spellStart"/>
-      <w:r>
-        <w:rPr>
-          <w:i/>
-        </w:rPr>
-        <w:t>MessageAdapters</w:t>
-      </w:r>
-      <w:proofErr w:type="spellEnd"/>
-      <w:r>
-        <w:t xml:space="preserve"> nicht dringend erforderlich. </w:t>
-      </w:r>
-      <w:r>
-        <w:rPr>
-          <w:i/>
-        </w:rPr>
-        <w:t>Messages</w:t>
-      </w:r>
-      <w:r>
-        <w:t xml:space="preserve"> </w:t>
-      </w:r>
-      <w:proofErr w:type="gramStart"/>
-      <w:r>
-        <w:t>stellt</w:t>
-      </w:r>
-      <w:proofErr w:type="gramEnd"/>
-      <w:r>
-        <w:t xml:space="preserve"> Methoden zur Verfügung, um Nachrichten mit allen erforderlichen </w:t>
-      </w:r>
-      <w:r>
-        <w:t>Details zu erstellen, um jedes Gerät einzeln anzusprechen. Es kann unter Umständen jedoch sinnvoll sein, neue Hilfs-Methoden zu erstellen, die das Erzeugen von häufig verwendeten Nachrichten vereinfachen.</w:t>
-      </w:r>
-    </w:p>
-    <w:p>
-      <w:pPr>
-        <w:pStyle w:val="berschrift2"/>
-      </w:pPr>
-      <w:bookmarkStart w:id="40" w:name="_Toc347226206"/>
-      <w:proofErr w:type="spellStart"/>
-      <w:r>
-        <w:t>Enum</w:t>
-      </w:r>
-      <w:proofErr w:type="spellEnd"/>
-      <w:r>
-        <w:t xml:space="preserve">-Klassen </w:t>
-      </w:r>
-      <w:proofErr w:type="spellStart"/>
-      <w:r>
-        <w:t>Room</w:t>
-      </w:r>
-      <w:proofErr w:type="spellEnd"/>
-      <w:r>
-        <w:t xml:space="preserve"> und </w:t>
-      </w:r>
-      <w:proofErr w:type="spellStart"/>
-      <w:r>
-        <w:t>Control</w:t>
-      </w:r>
-      <w:bookmarkEnd w:id="40"/>
+      <w:bookmarkEnd w:id="37"/>
       <w:proofErr w:type="spellEnd"/>
     </w:p>
     <w:p>
@@ -7495,6 +7543,195 @@
           <w:sz w:val="18"/>
         </w:rPr>
         <w:t>: TM</w:t>
+      </w:r>
+    </w:p>
+    <w:p>
+      <w:r>
+        <w:t xml:space="preserve">Der </w:t>
+      </w:r>
+      <w:proofErr w:type="spellStart"/>
+      <w:r>
+        <w:rPr>
+          <w:i/>
+        </w:rPr>
+        <w:t>MessageAdapter</w:t>
+      </w:r>
+      <w:proofErr w:type="spellEnd"/>
+      <w:r>
+        <w:t xml:space="preserve"> ist sehr entscheidend, wenn man die App erweitern möchte, da dies die zentrale Komponente ist, über die Nachrichten erstellt und versendet werden.</w:t>
+      </w:r>
+    </w:p>
+    <w:p>
+      <w:r>
+        <w:t xml:space="preserve">Möchte man neue Geräte-Klassen ansteuern (zum Beispiel ein Fernsehgerät, falls dies zukünftig möglich seien sollte) so muss zunächst ein neuer </w:t>
+      </w:r>
+      <w:r>
+        <w:rPr>
+          <w:i/>
+        </w:rPr>
+        <w:t>Message</w:t>
+      </w:r>
+      <w:r>
+        <w:t xml:space="preserve">-Typ angelegt und die Utility-Klasse </w:t>
+      </w:r>
+      <w:r>
+        <w:rPr>
+          <w:i/>
+        </w:rPr>
+        <w:t>Messages</w:t>
+      </w:r>
+      <w:r>
+        <w:t xml:space="preserve"> um entsprechende Methoden zur Nachrichtenerzeugung erweitert werden.</w:t>
+      </w:r>
+    </w:p>
+    <w:p>
+      <w:r>
+        <w:t xml:space="preserve">Solange man die App lediglich um das Steuern von zusätzlichen Geräten bereits vorhandener Geräte-Klasse (z.B. Licht,  Rollos, …) erweitern möchte, ist eine Anpassung des </w:t>
+      </w:r>
+      <w:proofErr w:type="spellStart"/>
+      <w:r>
+        <w:rPr>
+          <w:i/>
+        </w:rPr>
+        <w:t>MessageAdapters</w:t>
+      </w:r>
+      <w:proofErr w:type="spellEnd"/>
+      <w:r>
+        <w:t xml:space="preserve"> nicht dringend erforderlich. Die Klasse</w:t>
+      </w:r>
+      <w:r>
+        <w:t xml:space="preserve"> </w:t>
+      </w:r>
+      <w:r>
+        <w:rPr>
+          <w:i/>
+        </w:rPr>
+        <w:t>Messages</w:t>
+      </w:r>
+      <w:r>
+        <w:t xml:space="preserve"> </w:t>
+      </w:r>
+      <w:proofErr w:type="gramStart"/>
+      <w:r>
+        <w:t>stellt</w:t>
+      </w:r>
+      <w:proofErr w:type="gramEnd"/>
+      <w:r>
+        <w:t xml:space="preserve"> Methoden zur Verfügung, um Nachrichten mit allen erforderlichen </w:t>
+      </w:r>
+      <w:r>
+        <w:t>Details zu erstellen, um jedes Gerät einzeln anzusprechen. Es kann unter Umständen jedoch sinnvoll sein, neue Hilfs-Methoden zu erstellen, die das Erzeugen von häufig verwendeten Nachrichten vereinfachen.</w:t>
+      </w:r>
+    </w:p>
+    <w:p>
+      <w:pPr>
+        <w:pStyle w:val="berschrift2"/>
+      </w:pPr>
+      <w:bookmarkStart w:id="38" w:name="_Toc347226206"/>
+      <w:proofErr w:type="spellStart"/>
+      <w:r>
+        <w:lastRenderedPageBreak/>
+        <w:t>Enum</w:t>
+      </w:r>
+      <w:proofErr w:type="spellEnd"/>
+      <w:r>
+        <w:t xml:space="preserve">-Klassen </w:t>
+      </w:r>
+      <w:proofErr w:type="spellStart"/>
+      <w:r>
+        <w:t>Room</w:t>
+      </w:r>
+      <w:proofErr w:type="spellEnd"/>
+      <w:r>
+        <w:t xml:space="preserve"> und </w:t>
+      </w:r>
+      <w:proofErr w:type="spellStart"/>
+      <w:r>
+        <w:t>Control</w:t>
+      </w:r>
+      <w:bookmarkEnd w:id="38"/>
+      <w:proofErr w:type="spellEnd"/>
+    </w:p>
+    <w:p>
+      <w:pPr>
+        <w:spacing w:after="120"/>
+        <w:rPr>
+          <w:sz w:val="18"/>
+        </w:rPr>
+      </w:pPr>
+      <w:r>
+        <w:rPr>
+          <w:b/>
+          <w:sz w:val="18"/>
+        </w:rPr>
+        <w:t>Autor</w:t>
+      </w:r>
+      <w:r>
+        <w:rPr>
+          <w:sz w:val="18"/>
+        </w:rPr>
+        <w:t>: TM</w:t>
+      </w:r>
+    </w:p>
+    <w:p>
+      <w:r>
+        <w:t xml:space="preserve">Die beiden </w:t>
+      </w:r>
+      <w:proofErr w:type="spellStart"/>
+      <w:r>
+        <w:t>Enum</w:t>
+      </w:r>
+      <w:proofErr w:type="spellEnd"/>
+      <w:r>
+        <w:t xml:space="preserve">-Klassen </w:t>
+      </w:r>
+      <w:proofErr w:type="spellStart"/>
+      <w:r>
+        <w:rPr>
+          <w:i/>
+        </w:rPr>
+        <w:t>Room</w:t>
+      </w:r>
+      <w:proofErr w:type="spellEnd"/>
+      <w:r>
+        <w:t xml:space="preserve"> und </w:t>
+      </w:r>
+      <w:proofErr w:type="spellStart"/>
+      <w:r>
+        <w:rPr>
+          <w:i/>
+        </w:rPr>
+        <w:t>Control</w:t>
+      </w:r>
+      <w:proofErr w:type="spellEnd"/>
+      <w:r>
+        <w:t xml:space="preserve"> müssen auf jeden Fall erweitert werden, sobald neue Räume oder Geräte-Klassen </w:t>
+      </w:r>
+      <w:r>
+        <w:t>zur Fernbedienung</w:t>
+      </w:r>
+      <w:r>
+        <w:t xml:space="preserve"> hinzugefügt werden, da</w:t>
+      </w:r>
+      <w:r>
+        <w:t xml:space="preserve"> diese beiden </w:t>
+      </w:r>
+      <w:proofErr w:type="spellStart"/>
+      <w:r>
+        <w:t>Enums</w:t>
+      </w:r>
+      <w:proofErr w:type="spellEnd"/>
+      <w:r>
+        <w:t xml:space="preserve"> entscheiden, welche</w:t>
+      </w:r>
+      <w:r>
+        <w:t xml:space="preserve"> Aktionen den Bedienelementen zugewiesen werden. Dazu muss im Quelltext der Klassen lediglich ein neuer Raum, bzw. eine Geräte-Klasse eingefügt wer</w:t>
+      </w:r>
+      <w:r>
+        <w:t>d</w:t>
+      </w:r>
+      <w:r>
+        <w:t>en.</w:t>
       </w:r>
     </w:p>
     <w:p>
@@ -7509,55 +7746,6 @@
         </w:rPr>
       </w:pPr>
       <w:r>
-        <w:t xml:space="preserve">Die beiden </w:t>
-      </w:r>
-      <w:proofErr w:type="spellStart"/>
-      <w:r>
-        <w:t>Enum</w:t>
-      </w:r>
-      <w:proofErr w:type="spellEnd"/>
-      <w:r>
-        <w:t xml:space="preserve">-Klassen </w:t>
-      </w:r>
-      <w:proofErr w:type="spellStart"/>
-      <w:r>
-        <w:rPr>
-          <w:i/>
-        </w:rPr>
-        <w:t>Room</w:t>
-      </w:r>
-      <w:proofErr w:type="spellEnd"/>
-      <w:r>
-        <w:t xml:space="preserve"> und </w:t>
-      </w:r>
-      <w:proofErr w:type="spellStart"/>
-      <w:r>
-        <w:rPr>
-          <w:i/>
-        </w:rPr>
-        <w:t>Control</w:t>
-      </w:r>
-      <w:proofErr w:type="spellEnd"/>
-      <w:r>
-        <w:t xml:space="preserve"> müssen auf jeden Fall erweitert werden, sobald neue Räume oder Geräte-Klassen zum Raum hinzugefügt werden, da diese beiden </w:t>
-      </w:r>
-      <w:proofErr w:type="spellStart"/>
-      <w:r>
-        <w:t>Enums</w:t>
-      </w:r>
-      <w:proofErr w:type="spellEnd"/>
-      <w:r>
-        <w:t xml:space="preserve"> entscheiden, Aktionen den Bedienelementen zugewiesen werden. Dazu muss im Quelltext der Klassen lediglich ein neuer Raum, bzw. eine Geräte-Klasse eingefügt </w:t>
-      </w:r>
-      <w:proofErr w:type="spellStart"/>
-      <w:r>
-        <w:t>weren</w:t>
-      </w:r>
-      <w:proofErr w:type="spellEnd"/>
-      <w:r>
-        <w:t>.</w:t>
-      </w:r>
-      <w:r>
         <w:br w:type="page"/>
       </w:r>
     </w:p>
@@ -7565,49 +7753,151 @@
       <w:pPr>
         <w:pStyle w:val="berschrift1"/>
       </w:pPr>
-      <w:bookmarkStart w:id="41" w:name="_Toc347226207"/>
+      <w:bookmarkStart w:id="39" w:name="_Toc347226207"/>
       <w:r>
         <w:lastRenderedPageBreak/>
         <w:t>Schlussbetrachtung und Ausblick</w:t>
       </w:r>
-      <w:r>
-        <w:t xml:space="preserve"> (beide)</w:t>
-      </w:r>
-      <w:bookmarkEnd w:id="41"/>
-    </w:p>
-    <w:p>
-      <w:proofErr w:type="spellStart"/>
-      <w:r>
-        <w:t>Ubisense-Intergration</w:t>
-      </w:r>
-      <w:proofErr w:type="spellEnd"/>
-      <w:r>
-        <w:t xml:space="preserve"> nicht erreicht aus Zeitgründen</w:t>
-      </w:r>
-    </w:p>
-    <w:p>
-      <w:r>
-        <w:t>Herausragend: Gute Erweiterbarkeit, schöne Architektur, …</w:t>
-      </w:r>
-    </w:p>
-    <w:p>
+      <w:bookmarkEnd w:id="39"/>
+    </w:p>
+    <w:p>
+      <w:pPr>
+        <w:spacing w:after="120"/>
+        <w:rPr>
+          <w:sz w:val="18"/>
+        </w:rPr>
+      </w:pPr>
+      <w:r>
+        <w:rPr>
+          <w:b/>
+          <w:sz w:val="18"/>
+        </w:rPr>
+        <w:t>Autor</w:t>
+      </w:r>
+      <w:r>
+        <w:rPr>
+          <w:sz w:val="18"/>
+        </w:rPr>
+        <w:t>: TM</w:t>
+      </w:r>
+      <w:r>
+        <w:rPr>
+          <w:sz w:val="18"/>
+        </w:rPr>
+        <w:t>, NF</w:t>
+      </w:r>
+    </w:p>
+    <w:p>
+      <w:pPr>
+        <w:pStyle w:val="berschrift2"/>
+      </w:pPr>
+      <w:r>
+        <w:t>Rückblick</w:t>
+      </w:r>
+    </w:p>
+    <w:p>
+      <w:r>
+        <w:t>Aus unserer Sicht haben wir eine gute Applikation entwickelt. Wir haben bei der Entwicklung auf eine mögliche Erweiterung der Fernbedienung, eine Einfache Software-Architektur und die Kapselung der einzelnen Komponenten geachtet.</w:t>
+      </w:r>
+    </w:p>
+    <w:p>
+      <w:r>
+        <w:t>Das GUI wurde schlicht und übersichtlich gehalten, um dem Benutzer eine intuitive Bedienoberfläche zu bieten.</w:t>
+      </w:r>
+    </w:p>
+    <w:p>
+      <w:r>
+        <w:t xml:space="preserve">Alle geplanten obligatorischen Anforderungen wurden im Laufe des Semesters in dieser </w:t>
+      </w:r>
+      <w:proofErr w:type="spellStart"/>
+      <w:r>
+        <w:t>Android</w:t>
+      </w:r>
+      <w:proofErr w:type="spellEnd"/>
+      <w:r>
+        <w:t>-App umgesetzt. Darüber hinaus ist es uns gelungen, eines unserer optionalen Ziele zu erreichen.</w:t>
+      </w:r>
+    </w:p>
+    <w:p>
+      <w:r>
+        <w:t>Dabei handelt es sich um die Möglichkeit, favorisierte Farben für die Lichtsteuerung so zu speichern, dass diese auch nach einem Neustart der App zur Verfügung stehen.</w:t>
+      </w:r>
+      <w:r>
+        <w:t xml:space="preserve"> Das Speichern funktioniert automatisiert. In diesem Zusammenhang haben wir auch eine „Drag &amp; Drop“-Funktionalität implementiert, die dem Benutzer eine besonders einfache Bedienung ermöglicht.</w:t>
+      </w:r>
+    </w:p>
+    <w:p>
+      <w:r>
+        <w:t xml:space="preserve">Leider konnte das zweite optionale Ziel, die </w:t>
+      </w:r>
       <w:proofErr w:type="spellStart"/>
       <w:r>
         <w:t>Ubisense</w:t>
       </w:r>
       <w:proofErr w:type="spellEnd"/>
       <w:r>
-        <w:t xml:space="preserve"> integrieren, </w:t>
-      </w:r>
-    </w:p>
-    <w:p/>
+        <w:t xml:space="preserve">-Integration zur Positionserkennung des Benutzers, aus zeitlichen Gründen nicht umgesetzt werden. Des Weiteren wurde die Steuerung der Heizungen in der App </w:t>
+      </w:r>
+      <w:r>
+        <w:t>deaktiviert</w:t>
+      </w:r>
+      <w:r>
+        <w:t>. Grundsätzlich steht diese Funktionalität zwar zur Verfügung, jedoch war aus der vorhandenen Dokumentation das Nachrichten-Format für die Heizungssteuerung nicht ersichtlich, sodass die Implementierung nicht vollständig durchgeführt werden konnte.</w:t>
+      </w:r>
+    </w:p>
+    <w:p>
+      <w:pPr>
+        <w:pStyle w:val="berschrift2"/>
+      </w:pPr>
+      <w:r>
+        <w:t>Ausblick</w:t>
+      </w:r>
+    </w:p>
+    <w:p>
+      <w:r>
+        <w:t>Wenn wir die Möglichkeit hätten</w:t>
+      </w:r>
+      <w:r>
+        <w:t>,</w:t>
+      </w:r>
+      <w:r>
+        <w:t xml:space="preserve"> unsere App noch weiter zu entwickeln, so würden wir zunächst die </w:t>
+      </w:r>
+      <w:proofErr w:type="spellStart"/>
+      <w:r>
+        <w:t>Ubisense</w:t>
+      </w:r>
+      <w:proofErr w:type="spellEnd"/>
+      <w:r>
+        <w:t>-</w:t>
+      </w:r>
+      <w:r>
+        <w:t xml:space="preserve">Integration umsetzten, da dies ein komfortables Features zur Manipulation der Oberfläche auf Basis des aktuellen Standortes des Benutzers ist. Darüber finden </w:t>
+      </w:r>
+      <w:r>
+        <w:t xml:space="preserve">die </w:t>
+      </w:r>
+      <w:proofErr w:type="spellStart"/>
+      <w:r>
+        <w:t>Ubisense</w:t>
+      </w:r>
+      <w:proofErr w:type="spellEnd"/>
+      <w:r>
+        <w:t>-Technologie zur Positionsbestimmung interessant und würden uns gerne näher damit befassen.</w:t>
+      </w:r>
+    </w:p>
+    <w:p>
+      <w:r>
+        <w:t>Außerdem fänden wir es gut ein individuelles GUI-Design zu erstellen, sodass dieses sich vom Standard-Design für Apps abhebt und individuell konfigurierbar (zum Beispiel Farbschema) ist.</w:t>
+      </w:r>
+    </w:p>
     <w:sectPr>
-      <w:headerReference w:type="even" r:id="rId13"/>
-      <w:headerReference w:type="default" r:id="rId14"/>
-      <w:footerReference w:type="even" r:id="rId15"/>
-      <w:footerReference w:type="default" r:id="rId16"/>
-      <w:headerReference w:type="first" r:id="rId17"/>
-      <w:footerReference w:type="first" r:id="rId18"/>
+      <w:headerReference w:type="even" r:id="rId11"/>
+      <w:headerReference w:type="default" r:id="rId12"/>
+      <w:footerReference w:type="even" r:id="rId13"/>
+      <w:footerReference w:type="default" r:id="rId14"/>
+      <w:headerReference w:type="first" r:id="rId15"/>
+      <w:footerReference w:type="first" r:id="rId16"/>
       <w:pgSz w:w="11906" w:h="16838"/>
       <w:pgMar w:top="1417" w:right="1417" w:bottom="1134" w:left="1417" w:header="708" w:footer="708" w:gutter="0"/>
       <w:pgNumType w:start="0"/>
@@ -7617,27 +7907,6 @@
     </w:sectPr>
   </w:body>
 </w:document>
-</file>
-
-<file path=word/comments.xml><?xml version="1.0" encoding="utf-8"?>
-<w:comments xmlns:wpc="http://schemas.microsoft.com/office/word/2010/wordprocessingCanvas" xmlns:mc="http://schemas.openxmlformats.org/markup-compatibility/2006" xmlns:o="urn:schemas-microsoft-com:office:office" xmlns:r="http://schemas.openxmlformats.org/officeDocument/2006/relationships" xmlns:m="http://schemas.openxmlformats.org/officeDocument/2006/math" xmlns:v="urn:schemas-microsoft-com:vml" xmlns:wp14="http://schemas.microsoft.com/office/word/2010/wordprocessingDrawing" xmlns:wp="http://schemas.openxmlformats.org/drawingml/2006/wordprocessingDrawing" xmlns:w10="urn:schemas-microsoft-com:office:word" xmlns:w="http://schemas.openxmlformats.org/wordprocessingml/2006/main" xmlns:w14="http://schemas.microsoft.com/office/word/2010/wordml" xmlns:wpg="http://schemas.microsoft.com/office/word/2010/wordprocessingGroup" xmlns:wpi="http://schemas.microsoft.com/office/word/2010/wordprocessingInk" xmlns:wne="http://schemas.microsoft.com/office/word/2006/wordml" xmlns:wps="http://schemas.microsoft.com/office/word/2010/wordprocessingShape" mc:Ignorable="w14 wp14">
-  <w:comment w:id="23" w:author="Tobias Meurer" w:date="2013-02-01T12:23:00Z" w:initials="TM">
-    <w:p>
-      <w:pPr>
-        <w:pStyle w:val="Kommentartext"/>
-      </w:pPr>
-      <w:r>
-        <w:rPr>
-          <w:rStyle w:val="Kommentarzeichen"/>
-        </w:rPr>
-        <w:annotationRef/>
-      </w:r>
-      <w:r>
-        <w:t>Satz endet einfach…</w:t>
-      </w:r>
-    </w:p>
-  </w:comment>
-</w:comments>
 </file>
 
 <file path=word/endnotes.xml><?xml version="1.0" encoding="utf-8"?>
@@ -7766,7 +8035,7 @@
       <w:rPr>
         <w:noProof/>
       </w:rPr>
-      <w:t>31. Januar 2013</w:t>
+      <w:t>1. Februar 2013</w:t>
     </w:r>
     <w:r>
       <w:fldChar w:fldCharType="end"/>
@@ -8680,6 +8949,119 @@
     </w:lvl>
   </w:abstractNum>
   <w:abstractNum w:abstractNumId="8">
+    <w:nsid w:val="2CBE2BCF"/>
+    <w:multiLevelType w:val="hybridMultilevel"/>
+    <w:tmpl w:val="D0EA1F62"/>
+    <w:lvl w:ilvl="0" w:tplc="04070001">
+      <w:start w:val="1"/>
+      <w:numFmt w:val="bullet"/>
+      <w:lvlText w:val=""/>
+      <w:lvlJc w:val="left"/>
+      <w:pPr>
+        <w:ind w:left="720" w:hanging="360"/>
+      </w:pPr>
+      <w:rPr>
+        <w:rFonts w:ascii="Symbol" w:hAnsi="Symbol" w:hint="default"/>
+      </w:rPr>
+    </w:lvl>
+    <w:lvl w:ilvl="1" w:tplc="04070003">
+      <w:start w:val="1"/>
+      <w:numFmt w:val="bullet"/>
+      <w:lvlText w:val="o"/>
+      <w:lvlJc w:val="left"/>
+      <w:pPr>
+        <w:ind w:left="1440" w:hanging="360"/>
+      </w:pPr>
+      <w:rPr>
+        <w:rFonts w:ascii="Courier New" w:hAnsi="Courier New" w:cs="Courier New" w:hint="default"/>
+      </w:rPr>
+    </w:lvl>
+    <w:lvl w:ilvl="2" w:tplc="04070005" w:tentative="1">
+      <w:start w:val="1"/>
+      <w:numFmt w:val="bullet"/>
+      <w:lvlText w:val=""/>
+      <w:lvlJc w:val="left"/>
+      <w:pPr>
+        <w:ind w:left="2160" w:hanging="360"/>
+      </w:pPr>
+      <w:rPr>
+        <w:rFonts w:ascii="Wingdings" w:hAnsi="Wingdings" w:hint="default"/>
+      </w:rPr>
+    </w:lvl>
+    <w:lvl w:ilvl="3" w:tplc="04070001" w:tentative="1">
+      <w:start w:val="1"/>
+      <w:numFmt w:val="bullet"/>
+      <w:lvlText w:val=""/>
+      <w:lvlJc w:val="left"/>
+      <w:pPr>
+        <w:ind w:left="2880" w:hanging="360"/>
+      </w:pPr>
+      <w:rPr>
+        <w:rFonts w:ascii="Symbol" w:hAnsi="Symbol" w:hint="default"/>
+      </w:rPr>
+    </w:lvl>
+    <w:lvl w:ilvl="4" w:tplc="04070003" w:tentative="1">
+      <w:start w:val="1"/>
+      <w:numFmt w:val="bullet"/>
+      <w:lvlText w:val="o"/>
+      <w:lvlJc w:val="left"/>
+      <w:pPr>
+        <w:ind w:left="3600" w:hanging="360"/>
+      </w:pPr>
+      <w:rPr>
+        <w:rFonts w:ascii="Courier New" w:hAnsi="Courier New" w:cs="Courier New" w:hint="default"/>
+      </w:rPr>
+    </w:lvl>
+    <w:lvl w:ilvl="5" w:tplc="04070005" w:tentative="1">
+      <w:start w:val="1"/>
+      <w:numFmt w:val="bullet"/>
+      <w:lvlText w:val=""/>
+      <w:lvlJc w:val="left"/>
+      <w:pPr>
+        <w:ind w:left="4320" w:hanging="360"/>
+      </w:pPr>
+      <w:rPr>
+        <w:rFonts w:ascii="Wingdings" w:hAnsi="Wingdings" w:hint="default"/>
+      </w:rPr>
+    </w:lvl>
+    <w:lvl w:ilvl="6" w:tplc="04070001" w:tentative="1">
+      <w:start w:val="1"/>
+      <w:numFmt w:val="bullet"/>
+      <w:lvlText w:val=""/>
+      <w:lvlJc w:val="left"/>
+      <w:pPr>
+        <w:ind w:left="5040" w:hanging="360"/>
+      </w:pPr>
+      <w:rPr>
+        <w:rFonts w:ascii="Symbol" w:hAnsi="Symbol" w:hint="default"/>
+      </w:rPr>
+    </w:lvl>
+    <w:lvl w:ilvl="7" w:tplc="04070003" w:tentative="1">
+      <w:start w:val="1"/>
+      <w:numFmt w:val="bullet"/>
+      <w:lvlText w:val="o"/>
+      <w:lvlJc w:val="left"/>
+      <w:pPr>
+        <w:ind w:left="5760" w:hanging="360"/>
+      </w:pPr>
+      <w:rPr>
+        <w:rFonts w:ascii="Courier New" w:hAnsi="Courier New" w:cs="Courier New" w:hint="default"/>
+      </w:rPr>
+    </w:lvl>
+    <w:lvl w:ilvl="8" w:tplc="04070005" w:tentative="1">
+      <w:start w:val="1"/>
+      <w:numFmt w:val="bullet"/>
+      <w:lvlText w:val=""/>
+      <w:lvlJc w:val="left"/>
+      <w:pPr>
+        <w:ind w:left="6480" w:hanging="360"/>
+      </w:pPr>
+      <w:rPr>
+        <w:rFonts w:ascii="Wingdings" w:hAnsi="Wingdings" w:hint="default"/>
+      </w:rPr>
+    </w:lvl>
+  </w:abstractNum>
+  <w:abstractNum w:abstractNumId="9">
     <w:nsid w:val="4392706C"/>
     <w:multiLevelType w:val="hybridMultilevel"/>
     <w:tmpl w:val="5EC29308"/>
@@ -8792,7 +9174,7 @@
       </w:rPr>
     </w:lvl>
   </w:abstractNum>
-  <w:abstractNum w:abstractNumId="9">
+  <w:abstractNum w:abstractNumId="10">
     <w:nsid w:val="457847E2"/>
     <w:multiLevelType w:val="hybridMultilevel"/>
     <w:tmpl w:val="C3B20770"/>
@@ -8905,7 +9287,7 @@
       </w:rPr>
     </w:lvl>
   </w:abstractNum>
-  <w:abstractNum w:abstractNumId="10">
+  <w:abstractNum w:abstractNumId="11">
     <w:nsid w:val="4B5840B8"/>
     <w:multiLevelType w:val="hybridMultilevel"/>
     <w:tmpl w:val="308A6E9E"/>
@@ -9018,7 +9400,7 @@
       </w:rPr>
     </w:lvl>
   </w:abstractNum>
-  <w:abstractNum w:abstractNumId="11">
+  <w:abstractNum w:abstractNumId="12">
     <w:nsid w:val="50DC3F8F"/>
     <w:multiLevelType w:val="hybridMultilevel"/>
     <w:tmpl w:val="2C426374"/>
@@ -9131,7 +9513,7 @@
       </w:rPr>
     </w:lvl>
   </w:abstractNum>
-  <w:abstractNum w:abstractNumId="12">
+  <w:abstractNum w:abstractNumId="13">
     <w:nsid w:val="55282DF6"/>
     <w:multiLevelType w:val="hybridMultilevel"/>
     <w:tmpl w:val="6CE87A3C"/>
@@ -9244,7 +9626,7 @@
       </w:rPr>
     </w:lvl>
   </w:abstractNum>
-  <w:abstractNum w:abstractNumId="13">
+  <w:abstractNum w:abstractNumId="14">
     <w:nsid w:val="56844912"/>
     <w:multiLevelType w:val="hybridMultilevel"/>
     <w:tmpl w:val="FB2E9800"/>
@@ -9357,7 +9739,7 @@
       </w:rPr>
     </w:lvl>
   </w:abstractNum>
-  <w:abstractNum w:abstractNumId="14">
+  <w:abstractNum w:abstractNumId="15">
     <w:nsid w:val="5A8272C2"/>
     <w:multiLevelType w:val="hybridMultilevel"/>
     <w:tmpl w:val="9D44A450"/>
@@ -9470,7 +9852,7 @@
       </w:rPr>
     </w:lvl>
   </w:abstractNum>
-  <w:abstractNum w:abstractNumId="15">
+  <w:abstractNum w:abstractNumId="16">
     <w:nsid w:val="5D6D66E4"/>
     <w:multiLevelType w:val="hybridMultilevel"/>
     <w:tmpl w:val="1E70FE9E"/>
@@ -9582,7 +9964,7 @@
       </w:rPr>
     </w:lvl>
   </w:abstractNum>
-  <w:abstractNum w:abstractNumId="16">
+  <w:abstractNum w:abstractNumId="17">
     <w:nsid w:val="641703A6"/>
     <w:multiLevelType w:val="hybridMultilevel"/>
     <w:tmpl w:val="5E9A954C"/>
@@ -9696,16 +10078,16 @@
     </w:lvl>
   </w:abstractNum>
   <w:num w:numId="1">
-    <w:abstractNumId w:val="8"/>
+    <w:abstractNumId w:val="9"/>
   </w:num>
   <w:num w:numId="2">
-    <w:abstractNumId w:val="14"/>
+    <w:abstractNumId w:val="15"/>
   </w:num>
   <w:num w:numId="3">
-    <w:abstractNumId w:val="12"/>
+    <w:abstractNumId w:val="13"/>
   </w:num>
   <w:num w:numId="4">
-    <w:abstractNumId w:val="16"/>
+    <w:abstractNumId w:val="17"/>
   </w:num>
   <w:num w:numId="5">
     <w:abstractNumId w:val="6"/>
@@ -9729,22 +10111,25 @@
     <w:abstractNumId w:val="7"/>
   </w:num>
   <w:num w:numId="12">
-    <w:abstractNumId w:val="11"/>
+    <w:abstractNumId w:val="12"/>
   </w:num>
   <w:num w:numId="13">
     <w:abstractNumId w:val="1"/>
   </w:num>
   <w:num w:numId="14">
-    <w:abstractNumId w:val="9"/>
+    <w:abstractNumId w:val="10"/>
   </w:num>
   <w:num w:numId="15">
-    <w:abstractNumId w:val="13"/>
+    <w:abstractNumId w:val="14"/>
   </w:num>
   <w:num w:numId="16">
-    <w:abstractNumId w:val="10"/>
+    <w:abstractNumId w:val="11"/>
   </w:num>
   <w:num w:numId="17">
-    <w:abstractNumId w:val="15"/>
+    <w:abstractNumId w:val="16"/>
+  </w:num>
+  <w:num w:numId="18">
+    <w:abstractNumId w:val="8"/>
   </w:num>
 </w:numbering>
 </file>
@@ -11626,7 +12011,7 @@
 </file>
 
 <file path=customXml/itemProps2.xml><?xml version="1.0" encoding="utf-8"?>
-<ds:datastoreItem xmlns:ds="http://schemas.openxmlformats.org/officeDocument/2006/customXml" ds:itemID="{EAFC4982-3C7A-41A0-A572-684E15977E66}">
+<ds:datastoreItem xmlns:ds="http://schemas.openxmlformats.org/officeDocument/2006/customXml" ds:itemID="{964F1F53-F981-4DD0-9BE3-59934CD174E9}">
   <ds:schemaRefs>
     <ds:schemaRef ds:uri="http://schemas.openxmlformats.org/officeDocument/2006/bibliography"/>
   </ds:schemaRefs>

</xml_diff>

<commit_message>
Dokumente aktuallisiert, für Abgabe. Finale Dokument-Versionen.
</commit_message>
<xml_diff>
--- a/Dokumente/Projektplan.docx
+++ b/Dokumente/Projektplan.docx
@@ -111,6 +111,7 @@
                   <w:dataBinding w:prefixMappings="xmlns:ns0='http://schemas.openxmlformats.org/package/2006/metadata/core-properties' xmlns:ns1='http://purl.org/dc/elements/1.1/'" w:xpath="/ns0:coreProperties[1]/ns1:title[1]" w:storeItemID="{6C3C8BC8-F283-45AE-878A-BAB7291924A1}"/>
                   <w:text/>
                 </w:sdtPr>
+                <w:sdtEndPr/>
                 <w:sdtContent>
                   <w:p>
                     <w:pPr>
@@ -147,6 +148,7 @@
                 <w:dataBinding w:prefixMappings="xmlns:ns0='http://schemas.openxmlformats.org/package/2006/metadata/core-properties' xmlns:ns1='http://purl.org/dc/elements/1.1/'" w:xpath="/ns0:coreProperties[1]/ns1:subject[1]" w:storeItemID="{6C3C8BC8-F283-45AE-878A-BAB7291924A1}"/>
                 <w:text/>
               </w:sdtPr>
+              <w:sdtEndPr/>
               <w:sdtContent>
                 <w:tc>
                   <w:tcPr>
@@ -222,6 +224,7 @@
                     <w:dataBinding w:prefixMappings="xmlns:ns0='http://schemas.openxmlformats.org/package/2006/metadata/core-properties' xmlns:ns1='http://purl.org/dc/elements/1.1/'" w:xpath="/ns0:coreProperties[1]/ns1:creator[1]" w:storeItemID="{6C3C8BC8-F283-45AE-878A-BAB7291924A1}"/>
                     <w:text/>
                   </w:sdtPr>
+                  <w:sdtEndPr/>
                   <w:sdtContent>
                     <w:r>
                       <w:rPr>
@@ -240,13 +243,14 @@
                   <w:alias w:val="Datum"/>
                   <w:id w:val="13406932"/>
                   <w:dataBinding w:prefixMappings="xmlns:ns0='http://schemas.microsoft.com/office/2006/coverPageProps'" w:xpath="/ns0:CoverPageProperties[1]/ns0:PublishDate[1]" w:storeItemID="{55AF091B-3C7A-41E3-B477-F2FDAA23CFDA}"/>
-                  <w:date w:fullDate="2013-02-01T00:00:00Z">
+                  <w:date w:fullDate="2013-02-03T00:00:00Z">
                     <w:dateFormat w:val="dd.MM.yyyy"/>
                     <w:lid w:val="de-DE"/>
                     <w:storeMappedDataAs w:val="dateTime"/>
                     <w:calendar w:val="gregorian"/>
                   </w:date>
                 </w:sdtPr>
+                <w:sdtEndPr/>
                 <w:sdtContent>
                   <w:p>
                     <w:pPr>
@@ -259,7 +263,7 @@
                       <w:rPr>
                         <w:color w:val="4F81BD" w:themeColor="accent1"/>
                       </w:rPr>
-                      <w:t>01.02.2013</w:t>
+                      <w:t>03.02.2013</w:t>
                     </w:r>
                   </w:p>
                 </w:sdtContent>
@@ -299,6 +303,8 @@
         <w:lastRenderedPageBreak/>
         <w:t>Projektplan</w:t>
       </w:r>
+      <w:bookmarkStart w:id="0" w:name="_GoBack"/>
+      <w:bookmarkEnd w:id="0"/>
     </w:p>
     <w:p>
       <w:pPr>
@@ -339,8 +345,6 @@
             <w:t>Inhalt</w:t>
           </w:r>
         </w:p>
-        <w:bookmarkStart w:id="0" w:name="_GoBack"/>
-        <w:bookmarkEnd w:id="0"/>
         <w:p>
           <w:pPr>
             <w:pStyle w:val="Verzeichnis1"/>
@@ -363,7 +367,7 @@
           <w:r>
             <w:fldChar w:fldCharType="separate"/>
           </w:r>
-          <w:hyperlink w:anchor="_Toc347502564" w:history="1">
+          <w:hyperlink w:anchor="_Toc347661289" w:history="1">
             <w:r>
               <w:rPr>
                 <w:rStyle w:val="Hyperlink"/>
@@ -390,7 +394,7 @@
                 <w:noProof/>
                 <w:webHidden/>
               </w:rPr>
-              <w:instrText xml:space="preserve"> PAGEREF _Toc347502564 \h </w:instrText>
+              <w:instrText xml:space="preserve"> PAGEREF _Toc347661289 \h </w:instrText>
             </w:r>
             <w:r>
               <w:rPr>
@@ -434,7 +438,7 @@
               <w:lang w:eastAsia="de-DE"/>
             </w:rPr>
           </w:pPr>
-          <w:hyperlink w:anchor="_Toc347502565" w:history="1">
+          <w:hyperlink w:anchor="_Toc347661290" w:history="1">
             <w:r>
               <w:rPr>
                 <w:rStyle w:val="Hyperlink"/>
@@ -461,7 +465,7 @@
                 <w:noProof/>
                 <w:webHidden/>
               </w:rPr>
-              <w:instrText xml:space="preserve"> PAGEREF _Toc347502565 \h </w:instrText>
+              <w:instrText xml:space="preserve"> PAGEREF _Toc347661290 \h </w:instrText>
             </w:r>
             <w:r>
               <w:rPr>
@@ -505,7 +509,7 @@
               <w:lang w:eastAsia="de-DE"/>
             </w:rPr>
           </w:pPr>
-          <w:hyperlink w:anchor="_Toc347502566" w:history="1">
+          <w:hyperlink w:anchor="_Toc347661291" w:history="1">
             <w:r>
               <w:rPr>
                 <w:rStyle w:val="Hyperlink"/>
@@ -532,7 +536,7 @@
                 <w:noProof/>
                 <w:webHidden/>
               </w:rPr>
-              <w:instrText xml:space="preserve"> PAGEREF _Toc347502566 \h </w:instrText>
+              <w:instrText xml:space="preserve"> PAGEREF _Toc347661291 \h </w:instrText>
             </w:r>
             <w:r>
               <w:rPr>
@@ -576,7 +580,7 @@
               <w:lang w:eastAsia="de-DE"/>
             </w:rPr>
           </w:pPr>
-          <w:hyperlink w:anchor="_Toc347502567" w:history="1">
+          <w:hyperlink w:anchor="_Toc347661292" w:history="1">
             <w:r>
               <w:rPr>
                 <w:rStyle w:val="Hyperlink"/>
@@ -603,7 +607,7 @@
                 <w:noProof/>
                 <w:webHidden/>
               </w:rPr>
-              <w:instrText xml:space="preserve"> PAGEREF _Toc347502567 \h </w:instrText>
+              <w:instrText xml:space="preserve"> PAGEREF _Toc347661292 \h </w:instrText>
             </w:r>
             <w:r>
               <w:rPr>
@@ -647,7 +651,7 @@
               <w:lang w:eastAsia="de-DE"/>
             </w:rPr>
           </w:pPr>
-          <w:hyperlink w:anchor="_Toc347502568" w:history="1">
+          <w:hyperlink w:anchor="_Toc347661293" w:history="1">
             <w:r>
               <w:rPr>
                 <w:rStyle w:val="Hyperlink"/>
@@ -674,7 +678,7 @@
                 <w:noProof/>
                 <w:webHidden/>
               </w:rPr>
-              <w:instrText xml:space="preserve"> PAGEREF _Toc347502568 \h </w:instrText>
+              <w:instrText xml:space="preserve"> PAGEREF _Toc347661293 \h </w:instrText>
             </w:r>
             <w:r>
               <w:rPr>
@@ -718,7 +722,7 @@
               <w:lang w:eastAsia="de-DE"/>
             </w:rPr>
           </w:pPr>
-          <w:hyperlink w:anchor="_Toc347502569" w:history="1">
+          <w:hyperlink w:anchor="_Toc347661294" w:history="1">
             <w:r>
               <w:rPr>
                 <w:rStyle w:val="Hyperlink"/>
@@ -745,7 +749,7 @@
                 <w:noProof/>
                 <w:webHidden/>
               </w:rPr>
-              <w:instrText xml:space="preserve"> PAGEREF _Toc347502569 \h </w:instrText>
+              <w:instrText xml:space="preserve"> PAGEREF _Toc347661294 \h </w:instrText>
             </w:r>
             <w:r>
               <w:rPr>
@@ -789,7 +793,7 @@
               <w:lang w:eastAsia="de-DE"/>
             </w:rPr>
           </w:pPr>
-          <w:hyperlink w:anchor="_Toc347502570" w:history="1">
+          <w:hyperlink w:anchor="_Toc347661295" w:history="1">
             <w:r>
               <w:rPr>
                 <w:rStyle w:val="Hyperlink"/>
@@ -816,7 +820,7 @@
                 <w:noProof/>
                 <w:webHidden/>
               </w:rPr>
-              <w:instrText xml:space="preserve"> PAGEREF _Toc347502570 \h </w:instrText>
+              <w:instrText xml:space="preserve"> PAGEREF _Toc347661295 \h </w:instrText>
             </w:r>
             <w:r>
               <w:rPr>
@@ -860,7 +864,7 @@
               <w:lang w:eastAsia="de-DE"/>
             </w:rPr>
           </w:pPr>
-          <w:hyperlink w:anchor="_Toc347502571" w:history="1">
+          <w:hyperlink w:anchor="_Toc347661296" w:history="1">
             <w:r>
               <w:rPr>
                 <w:rStyle w:val="Hyperlink"/>
@@ -887,7 +891,7 @@
                 <w:noProof/>
                 <w:webHidden/>
               </w:rPr>
-              <w:instrText xml:space="preserve"> PAGEREF _Toc347502571 \h </w:instrText>
+              <w:instrText xml:space="preserve"> PAGEREF _Toc347661296 \h </w:instrText>
             </w:r>
             <w:r>
               <w:rPr>
@@ -931,7 +935,7 @@
               <w:lang w:eastAsia="de-DE"/>
             </w:rPr>
           </w:pPr>
-          <w:hyperlink w:anchor="_Toc347502572" w:history="1">
+          <w:hyperlink w:anchor="_Toc347661297" w:history="1">
             <w:r>
               <w:rPr>
                 <w:rStyle w:val="Hyperlink"/>
@@ -958,7 +962,7 @@
                 <w:noProof/>
                 <w:webHidden/>
               </w:rPr>
-              <w:instrText xml:space="preserve"> PAGEREF _Toc347502572 \h </w:instrText>
+              <w:instrText xml:space="preserve"> PAGEREF _Toc347661297 \h </w:instrText>
             </w:r>
             <w:r>
               <w:rPr>
@@ -1002,7 +1006,7 @@
               <w:lang w:eastAsia="de-DE"/>
             </w:rPr>
           </w:pPr>
-          <w:hyperlink w:anchor="_Toc347502573" w:history="1">
+          <w:hyperlink w:anchor="_Toc347661298" w:history="1">
             <w:r>
               <w:rPr>
                 <w:rStyle w:val="Hyperlink"/>
@@ -1029,7 +1033,7 @@
                 <w:noProof/>
                 <w:webHidden/>
               </w:rPr>
-              <w:instrText xml:space="preserve"> PAGEREF _Toc347502573 \h </w:instrText>
+              <w:instrText xml:space="preserve"> PAGEREF _Toc347661298 \h </w:instrText>
             </w:r>
             <w:r>
               <w:rPr>
@@ -1073,7 +1077,7 @@
               <w:lang w:eastAsia="de-DE"/>
             </w:rPr>
           </w:pPr>
-          <w:hyperlink w:anchor="_Toc347502574" w:history="1">
+          <w:hyperlink w:anchor="_Toc347661299" w:history="1">
             <w:r>
               <w:rPr>
                 <w:rStyle w:val="Hyperlink"/>
@@ -1100,7 +1104,7 @@
                 <w:noProof/>
                 <w:webHidden/>
               </w:rPr>
-              <w:instrText xml:space="preserve"> PAGEREF _Toc347502574 \h </w:instrText>
+              <w:instrText xml:space="preserve"> PAGEREF _Toc347661299 \h </w:instrText>
             </w:r>
             <w:r>
               <w:rPr>
@@ -1144,7 +1148,7 @@
               <w:lang w:eastAsia="de-DE"/>
             </w:rPr>
           </w:pPr>
-          <w:hyperlink w:anchor="_Toc347502575" w:history="1">
+          <w:hyperlink w:anchor="_Toc347661300" w:history="1">
             <w:r>
               <w:rPr>
                 <w:rStyle w:val="Hyperlink"/>
@@ -1171,7 +1175,7 @@
                 <w:noProof/>
                 <w:webHidden/>
               </w:rPr>
-              <w:instrText xml:space="preserve"> PAGEREF _Toc347502575 \h </w:instrText>
+              <w:instrText xml:space="preserve"> PAGEREF _Toc347661300 \h </w:instrText>
             </w:r>
             <w:r>
               <w:rPr>
@@ -1215,7 +1219,7 @@
               <w:lang w:eastAsia="de-DE"/>
             </w:rPr>
           </w:pPr>
-          <w:hyperlink w:anchor="_Toc347502576" w:history="1">
+          <w:hyperlink w:anchor="_Toc347661301" w:history="1">
             <w:r>
               <w:rPr>
                 <w:rStyle w:val="Hyperlink"/>
@@ -1242,7 +1246,7 @@
                 <w:noProof/>
                 <w:webHidden/>
               </w:rPr>
-              <w:instrText xml:space="preserve"> PAGEREF _Toc347502576 \h </w:instrText>
+              <w:instrText xml:space="preserve"> PAGEREF _Toc347661301 \h </w:instrText>
             </w:r>
             <w:r>
               <w:rPr>
@@ -1286,7 +1290,7 @@
               <w:lang w:eastAsia="de-DE"/>
             </w:rPr>
           </w:pPr>
-          <w:hyperlink w:anchor="_Toc347502577" w:history="1">
+          <w:hyperlink w:anchor="_Toc347661302" w:history="1">
             <w:r>
               <w:rPr>
                 <w:rStyle w:val="Hyperlink"/>
@@ -1313,7 +1317,7 @@
                 <w:noProof/>
                 <w:webHidden/>
               </w:rPr>
-              <w:instrText xml:space="preserve"> PAGEREF _Toc347502577 \h </w:instrText>
+              <w:instrText xml:space="preserve"> PAGEREF _Toc347661302 \h </w:instrText>
             </w:r>
             <w:r>
               <w:rPr>
@@ -1357,7 +1361,7 @@
               <w:lang w:eastAsia="de-DE"/>
             </w:rPr>
           </w:pPr>
-          <w:hyperlink w:anchor="_Toc347502578" w:history="1">
+          <w:hyperlink w:anchor="_Toc347661303" w:history="1">
             <w:r>
               <w:rPr>
                 <w:rStyle w:val="Hyperlink"/>
@@ -1384,7 +1388,7 @@
                 <w:noProof/>
                 <w:webHidden/>
               </w:rPr>
-              <w:instrText xml:space="preserve"> PAGEREF _Toc347502578 \h </w:instrText>
+              <w:instrText xml:space="preserve"> PAGEREF _Toc347661303 \h </w:instrText>
             </w:r>
             <w:r>
               <w:rPr>
@@ -1428,7 +1432,7 @@
               <w:lang w:eastAsia="de-DE"/>
             </w:rPr>
           </w:pPr>
-          <w:hyperlink w:anchor="_Toc347502579" w:history="1">
+          <w:hyperlink w:anchor="_Toc347661304" w:history="1">
             <w:r>
               <w:rPr>
                 <w:rStyle w:val="Hyperlink"/>
@@ -1455,7 +1459,7 @@
                 <w:noProof/>
                 <w:webHidden/>
               </w:rPr>
-              <w:instrText xml:space="preserve"> PAGEREF _Toc347502579 \h </w:instrText>
+              <w:instrText xml:space="preserve"> PAGEREF _Toc347661304 \h </w:instrText>
             </w:r>
             <w:r>
               <w:rPr>
@@ -1499,7 +1503,7 @@
               <w:lang w:eastAsia="de-DE"/>
             </w:rPr>
           </w:pPr>
-          <w:hyperlink w:anchor="_Toc347502580" w:history="1">
+          <w:hyperlink w:anchor="_Toc347661305" w:history="1">
             <w:r>
               <w:rPr>
                 <w:rStyle w:val="Hyperlink"/>
@@ -1526,7 +1530,7 @@
                 <w:noProof/>
                 <w:webHidden/>
               </w:rPr>
-              <w:instrText xml:space="preserve"> PAGEREF _Toc347502580 \h </w:instrText>
+              <w:instrText xml:space="preserve"> PAGEREF _Toc347661305 \h </w:instrText>
             </w:r>
             <w:r>
               <w:rPr>
@@ -1570,7 +1574,7 @@
               <w:lang w:eastAsia="de-DE"/>
             </w:rPr>
           </w:pPr>
-          <w:hyperlink w:anchor="_Toc347502581" w:history="1">
+          <w:hyperlink w:anchor="_Toc347661306" w:history="1">
             <w:r>
               <w:rPr>
                 <w:rStyle w:val="Hyperlink"/>
@@ -1597,7 +1601,7 @@
                 <w:noProof/>
                 <w:webHidden/>
               </w:rPr>
-              <w:instrText xml:space="preserve"> PAGEREF _Toc347502581 \h </w:instrText>
+              <w:instrText xml:space="preserve"> PAGEREF _Toc347661306 \h </w:instrText>
             </w:r>
             <w:r>
               <w:rPr>
@@ -1641,7 +1645,7 @@
               <w:lang w:eastAsia="de-DE"/>
             </w:rPr>
           </w:pPr>
-          <w:hyperlink w:anchor="_Toc347502582" w:history="1">
+          <w:hyperlink w:anchor="_Toc347661307" w:history="1">
             <w:r>
               <w:rPr>
                 <w:rStyle w:val="Hyperlink"/>
@@ -1668,7 +1672,7 @@
                 <w:noProof/>
                 <w:webHidden/>
               </w:rPr>
-              <w:instrText xml:space="preserve"> PAGEREF _Toc347502582 \h </w:instrText>
+              <w:instrText xml:space="preserve"> PAGEREF _Toc347661307 \h </w:instrText>
             </w:r>
             <w:r>
               <w:rPr>
@@ -1712,7 +1716,7 @@
               <w:lang w:eastAsia="de-DE"/>
             </w:rPr>
           </w:pPr>
-          <w:hyperlink w:anchor="_Toc347502583" w:history="1">
+          <w:hyperlink w:anchor="_Toc347661308" w:history="1">
             <w:r>
               <w:rPr>
                 <w:rStyle w:val="Hyperlink"/>
@@ -1739,7 +1743,7 @@
                 <w:noProof/>
                 <w:webHidden/>
               </w:rPr>
-              <w:instrText xml:space="preserve"> PAGEREF _Toc347502583 \h </w:instrText>
+              <w:instrText xml:space="preserve"> PAGEREF _Toc347661308 \h </w:instrText>
             </w:r>
             <w:r>
               <w:rPr>
@@ -1783,7 +1787,7 @@
               <w:lang w:eastAsia="de-DE"/>
             </w:rPr>
           </w:pPr>
-          <w:hyperlink w:anchor="_Toc347502584" w:history="1">
+          <w:hyperlink w:anchor="_Toc347661309" w:history="1">
             <w:r>
               <w:rPr>
                 <w:rStyle w:val="Hyperlink"/>
@@ -1810,7 +1814,7 @@
                 <w:noProof/>
                 <w:webHidden/>
               </w:rPr>
-              <w:instrText xml:space="preserve"> PAGEREF _Toc347502584 \h </w:instrText>
+              <w:instrText xml:space="preserve"> PAGEREF _Toc347661309 \h </w:instrText>
             </w:r>
             <w:r>
               <w:rPr>
@@ -1854,7 +1858,7 @@
               <w:lang w:eastAsia="de-DE"/>
             </w:rPr>
           </w:pPr>
-          <w:hyperlink w:anchor="_Toc347502585" w:history="1">
+          <w:hyperlink w:anchor="_Toc347661310" w:history="1">
             <w:r>
               <w:rPr>
                 <w:rStyle w:val="Hyperlink"/>
@@ -1881,7 +1885,7 @@
                 <w:noProof/>
                 <w:webHidden/>
               </w:rPr>
-              <w:instrText xml:space="preserve"> PAGEREF _Toc347502585 \h </w:instrText>
+              <w:instrText xml:space="preserve"> PAGEREF _Toc347661310 \h </w:instrText>
             </w:r>
             <w:r>
               <w:rPr>
@@ -1925,7 +1929,7 @@
               <w:lang w:eastAsia="de-DE"/>
             </w:rPr>
           </w:pPr>
-          <w:hyperlink w:anchor="_Toc347502586" w:history="1">
+          <w:hyperlink w:anchor="_Toc347661311" w:history="1">
             <w:r>
               <w:rPr>
                 <w:rStyle w:val="Hyperlink"/>
@@ -1952,7 +1956,7 @@
                 <w:noProof/>
                 <w:webHidden/>
               </w:rPr>
-              <w:instrText xml:space="preserve"> PAGEREF _Toc347502586 \h </w:instrText>
+              <w:instrText xml:space="preserve"> PAGEREF _Toc347661311 \h </w:instrText>
             </w:r>
             <w:r>
               <w:rPr>
@@ -1996,7 +2000,7 @@
               <w:lang w:eastAsia="de-DE"/>
             </w:rPr>
           </w:pPr>
-          <w:hyperlink w:anchor="_Toc347502587" w:history="1">
+          <w:hyperlink w:anchor="_Toc347661312" w:history="1">
             <w:r>
               <w:rPr>
                 <w:rStyle w:val="Hyperlink"/>
@@ -2023,7 +2027,7 @@
                 <w:noProof/>
                 <w:webHidden/>
               </w:rPr>
-              <w:instrText xml:space="preserve"> PAGEREF _Toc347502587 \h </w:instrText>
+              <w:instrText xml:space="preserve"> PAGEREF _Toc347661312 \h </w:instrText>
             </w:r>
             <w:r>
               <w:rPr>
@@ -2067,7 +2071,7 @@
               <w:lang w:eastAsia="de-DE"/>
             </w:rPr>
           </w:pPr>
-          <w:hyperlink w:anchor="_Toc347502588" w:history="1">
+          <w:hyperlink w:anchor="_Toc347661313" w:history="1">
             <w:r>
               <w:rPr>
                 <w:rStyle w:val="Hyperlink"/>
@@ -2094,7 +2098,7 @@
                 <w:noProof/>
                 <w:webHidden/>
               </w:rPr>
-              <w:instrText xml:space="preserve"> PAGEREF _Toc347502588 \h </w:instrText>
+              <w:instrText xml:space="preserve"> PAGEREF _Toc347661313 \h </w:instrText>
             </w:r>
             <w:r>
               <w:rPr>
@@ -2114,7 +2118,7 @@
                 <w:noProof/>
                 <w:webHidden/>
               </w:rPr>
-              <w:t>10</w:t>
+              <w:t>11</w:t>
             </w:r>
             <w:r>
               <w:rPr>
@@ -2138,7 +2142,7 @@
               <w:lang w:eastAsia="de-DE"/>
             </w:rPr>
           </w:pPr>
-          <w:hyperlink w:anchor="_Toc347502589" w:history="1">
+          <w:hyperlink w:anchor="_Toc347661314" w:history="1">
             <w:r>
               <w:rPr>
                 <w:rStyle w:val="Hyperlink"/>
@@ -2165,7 +2169,7 @@
                 <w:noProof/>
                 <w:webHidden/>
               </w:rPr>
-              <w:instrText xml:space="preserve"> PAGEREF _Toc347502589 \h </w:instrText>
+              <w:instrText xml:space="preserve"> PAGEREF _Toc347661314 \h </w:instrText>
             </w:r>
             <w:r>
               <w:rPr>
@@ -2185,7 +2189,7 @@
                 <w:noProof/>
                 <w:webHidden/>
               </w:rPr>
-              <w:t>11</w:t>
+              <w:t>12</w:t>
             </w:r>
             <w:r>
               <w:rPr>
@@ -2209,7 +2213,7 @@
               <w:lang w:eastAsia="de-DE"/>
             </w:rPr>
           </w:pPr>
-          <w:hyperlink w:anchor="_Toc347502590" w:history="1">
+          <w:hyperlink w:anchor="_Toc347661315" w:history="1">
             <w:r>
               <w:rPr>
                 <w:rStyle w:val="Hyperlink"/>
@@ -2236,7 +2240,7 @@
                 <w:noProof/>
                 <w:webHidden/>
               </w:rPr>
-              <w:instrText xml:space="preserve"> PAGEREF _Toc347502590 \h </w:instrText>
+              <w:instrText xml:space="preserve"> PAGEREF _Toc347661315 \h </w:instrText>
             </w:r>
             <w:r>
               <w:rPr>
@@ -2280,7 +2284,7 @@
               <w:lang w:eastAsia="de-DE"/>
             </w:rPr>
           </w:pPr>
-          <w:hyperlink w:anchor="_Toc347502591" w:history="1">
+          <w:hyperlink w:anchor="_Toc347661316" w:history="1">
             <w:r>
               <w:rPr>
                 <w:rStyle w:val="Hyperlink"/>
@@ -2307,7 +2311,7 @@
                 <w:noProof/>
                 <w:webHidden/>
               </w:rPr>
-              <w:instrText xml:space="preserve"> PAGEREF _Toc347502591 \h </w:instrText>
+              <w:instrText xml:space="preserve"> PAGEREF _Toc347661316 \h </w:instrText>
             </w:r>
             <w:r>
               <w:rPr>
@@ -2351,7 +2355,7 @@
               <w:lang w:eastAsia="de-DE"/>
             </w:rPr>
           </w:pPr>
-          <w:hyperlink w:anchor="_Toc347502592" w:history="1">
+          <w:hyperlink w:anchor="_Toc347661317" w:history="1">
             <w:r>
               <w:rPr>
                 <w:rStyle w:val="Hyperlink"/>
@@ -2378,7 +2382,7 @@
                 <w:noProof/>
                 <w:webHidden/>
               </w:rPr>
-              <w:instrText xml:space="preserve"> PAGEREF _Toc347502592 \h </w:instrText>
+              <w:instrText xml:space="preserve"> PAGEREF _Toc347661317 \h </w:instrText>
             </w:r>
             <w:r>
               <w:rPr>
@@ -2422,7 +2426,7 @@
               <w:lang w:eastAsia="de-DE"/>
             </w:rPr>
           </w:pPr>
-          <w:hyperlink w:anchor="_Toc347502593" w:history="1">
+          <w:hyperlink w:anchor="_Toc347661318" w:history="1">
             <w:r>
               <w:rPr>
                 <w:rStyle w:val="Hyperlink"/>
@@ -2449,7 +2453,7 @@
                 <w:noProof/>
                 <w:webHidden/>
               </w:rPr>
-              <w:instrText xml:space="preserve"> PAGEREF _Toc347502593 \h </w:instrText>
+              <w:instrText xml:space="preserve"> PAGEREF _Toc347661318 \h </w:instrText>
             </w:r>
             <w:r>
               <w:rPr>
@@ -2469,7 +2473,7 @@
                 <w:noProof/>
                 <w:webHidden/>
               </w:rPr>
-              <w:t>14</w:t>
+              <w:t>15</w:t>
             </w:r>
             <w:r>
               <w:rPr>
@@ -2493,7 +2497,7 @@
               <w:lang w:eastAsia="de-DE"/>
             </w:rPr>
           </w:pPr>
-          <w:hyperlink w:anchor="_Toc347502594" w:history="1">
+          <w:hyperlink w:anchor="_Toc347661319" w:history="1">
             <w:r>
               <w:rPr>
                 <w:rStyle w:val="Hyperlink"/>
@@ -2520,7 +2524,7 @@
                 <w:noProof/>
                 <w:webHidden/>
               </w:rPr>
-              <w:instrText xml:space="preserve"> PAGEREF _Toc347502594 \h </w:instrText>
+              <w:instrText xml:space="preserve"> PAGEREF _Toc347661319 \h </w:instrText>
             </w:r>
             <w:r>
               <w:rPr>
@@ -2540,7 +2544,7 @@
                 <w:noProof/>
                 <w:webHidden/>
               </w:rPr>
-              <w:t>14</w:t>
+              <w:t>15</w:t>
             </w:r>
             <w:r>
               <w:rPr>
@@ -2564,7 +2568,7 @@
               <w:lang w:eastAsia="de-DE"/>
             </w:rPr>
           </w:pPr>
-          <w:hyperlink w:anchor="_Toc347502595" w:history="1">
+          <w:hyperlink w:anchor="_Toc347661320" w:history="1">
             <w:r>
               <w:rPr>
                 <w:rStyle w:val="Hyperlink"/>
@@ -2591,7 +2595,7 @@
                 <w:noProof/>
                 <w:webHidden/>
               </w:rPr>
-              <w:instrText xml:space="preserve"> PAGEREF _Toc347502595 \h </w:instrText>
+              <w:instrText xml:space="preserve"> PAGEREF _Toc347661320 \h </w:instrText>
             </w:r>
             <w:r>
               <w:rPr>
@@ -2635,7 +2639,7 @@
               <w:lang w:eastAsia="de-DE"/>
             </w:rPr>
           </w:pPr>
-          <w:hyperlink w:anchor="_Toc347502596" w:history="1">
+          <w:hyperlink w:anchor="_Toc347661321" w:history="1">
             <w:r>
               <w:rPr>
                 <w:rStyle w:val="Hyperlink"/>
@@ -2662,7 +2666,7 @@
                 <w:noProof/>
                 <w:webHidden/>
               </w:rPr>
-              <w:instrText xml:space="preserve"> PAGEREF _Toc347502596 \h </w:instrText>
+              <w:instrText xml:space="preserve"> PAGEREF _Toc347661321 \h </w:instrText>
             </w:r>
             <w:r>
               <w:rPr>
@@ -2706,7 +2710,7 @@
               <w:lang w:eastAsia="de-DE"/>
             </w:rPr>
           </w:pPr>
-          <w:hyperlink w:anchor="_Toc347502597" w:history="1">
+          <w:hyperlink w:anchor="_Toc347661322" w:history="1">
             <w:r>
               <w:rPr>
                 <w:rStyle w:val="Hyperlink"/>
@@ -2733,7 +2737,7 @@
                 <w:noProof/>
                 <w:webHidden/>
               </w:rPr>
-              <w:instrText xml:space="preserve"> PAGEREF _Toc347502597 \h </w:instrText>
+              <w:instrText xml:space="preserve"> PAGEREF _Toc347661322 \h </w:instrText>
             </w:r>
             <w:r>
               <w:rPr>
@@ -2777,7 +2781,7 @@
               <w:lang w:eastAsia="de-DE"/>
             </w:rPr>
           </w:pPr>
-          <w:hyperlink w:anchor="_Toc347502598" w:history="1">
+          <w:hyperlink w:anchor="_Toc347661323" w:history="1">
             <w:r>
               <w:rPr>
                 <w:rStyle w:val="Hyperlink"/>
@@ -2804,7 +2808,7 @@
                 <w:noProof/>
                 <w:webHidden/>
               </w:rPr>
-              <w:instrText xml:space="preserve"> PAGEREF _Toc347502598 \h </w:instrText>
+              <w:instrText xml:space="preserve"> PAGEREF _Toc347661323 \h </w:instrText>
             </w:r>
             <w:r>
               <w:rPr>
@@ -2824,7 +2828,7 @@
                 <w:noProof/>
                 <w:webHidden/>
               </w:rPr>
-              <w:t>15</w:t>
+              <w:t>16</w:t>
             </w:r>
             <w:r>
               <w:rPr>
@@ -2848,7 +2852,7 @@
               <w:lang w:eastAsia="de-DE"/>
             </w:rPr>
           </w:pPr>
-          <w:hyperlink w:anchor="_Toc347502599" w:history="1">
+          <w:hyperlink w:anchor="_Toc347661324" w:history="1">
             <w:r>
               <w:rPr>
                 <w:rStyle w:val="Hyperlink"/>
@@ -2875,7 +2879,7 @@
                 <w:noProof/>
                 <w:webHidden/>
               </w:rPr>
-              <w:instrText xml:space="preserve"> PAGEREF _Toc347502599 \h </w:instrText>
+              <w:instrText xml:space="preserve"> PAGEREF _Toc347661324 \h </w:instrText>
             </w:r>
             <w:r>
               <w:rPr>
@@ -2895,7 +2899,7 @@
                 <w:noProof/>
                 <w:webHidden/>
               </w:rPr>
-              <w:t>15</w:t>
+              <w:t>16</w:t>
             </w:r>
             <w:r>
               <w:rPr>
@@ -2919,7 +2923,7 @@
               <w:lang w:eastAsia="de-DE"/>
             </w:rPr>
           </w:pPr>
-          <w:hyperlink w:anchor="_Toc347502600" w:history="1">
+          <w:hyperlink w:anchor="_Toc347661325" w:history="1">
             <w:r>
               <w:rPr>
                 <w:rStyle w:val="Hyperlink"/>
@@ -2946,7 +2950,7 @@
                 <w:noProof/>
                 <w:webHidden/>
               </w:rPr>
-              <w:instrText xml:space="preserve"> PAGEREF _Toc347502600 \h </w:instrText>
+              <w:instrText xml:space="preserve"> PAGEREF _Toc347661325 \h </w:instrText>
             </w:r>
             <w:r>
               <w:rPr>
@@ -2990,7 +2994,7 @@
               <w:lang w:eastAsia="de-DE"/>
             </w:rPr>
           </w:pPr>
-          <w:hyperlink w:anchor="_Toc347502601" w:history="1">
+          <w:hyperlink w:anchor="_Toc347661326" w:history="1">
             <w:r>
               <w:rPr>
                 <w:rStyle w:val="Hyperlink"/>
@@ -3017,7 +3021,7 @@
                 <w:noProof/>
                 <w:webHidden/>
               </w:rPr>
-              <w:instrText xml:space="preserve"> PAGEREF _Toc347502601 \h </w:instrText>
+              <w:instrText xml:space="preserve"> PAGEREF _Toc347661326 \h </w:instrText>
             </w:r>
             <w:r>
               <w:rPr>
@@ -3061,7 +3065,7 @@
               <w:lang w:eastAsia="de-DE"/>
             </w:rPr>
           </w:pPr>
-          <w:hyperlink w:anchor="_Toc347502602" w:history="1">
+          <w:hyperlink w:anchor="_Toc347661327" w:history="1">
             <w:r>
               <w:rPr>
                 <w:rStyle w:val="Hyperlink"/>
@@ -3088,7 +3092,7 @@
                 <w:noProof/>
                 <w:webHidden/>
               </w:rPr>
-              <w:instrText xml:space="preserve"> PAGEREF _Toc347502602 \h </w:instrText>
+              <w:instrText xml:space="preserve"> PAGEREF _Toc347661327 \h </w:instrText>
             </w:r>
             <w:r>
               <w:rPr>
@@ -3132,7 +3136,7 @@
               <w:lang w:eastAsia="de-DE"/>
             </w:rPr>
           </w:pPr>
-          <w:hyperlink w:anchor="_Toc347502603" w:history="1">
+          <w:hyperlink w:anchor="_Toc347661328" w:history="1">
             <w:r>
               <w:rPr>
                 <w:rStyle w:val="Hyperlink"/>
@@ -3159,7 +3163,7 @@
                 <w:noProof/>
                 <w:webHidden/>
               </w:rPr>
-              <w:instrText xml:space="preserve"> PAGEREF _Toc347502603 \h </w:instrText>
+              <w:instrText xml:space="preserve"> PAGEREF _Toc347661328 \h </w:instrText>
             </w:r>
             <w:r>
               <w:rPr>
@@ -3203,7 +3207,7 @@
               <w:lang w:eastAsia="de-DE"/>
             </w:rPr>
           </w:pPr>
-          <w:hyperlink w:anchor="_Toc347502604" w:history="1">
+          <w:hyperlink w:anchor="_Toc347661329" w:history="1">
             <w:r>
               <w:rPr>
                 <w:rStyle w:val="Hyperlink"/>
@@ -3230,7 +3234,7 @@
                 <w:noProof/>
                 <w:webHidden/>
               </w:rPr>
-              <w:instrText xml:space="preserve"> PAGEREF _Toc347502604 \h </w:instrText>
+              <w:instrText xml:space="preserve"> PAGEREF _Toc347661329 \h </w:instrText>
             </w:r>
             <w:r>
               <w:rPr>
@@ -3274,7 +3278,7 @@
               <w:lang w:eastAsia="de-DE"/>
             </w:rPr>
           </w:pPr>
-          <w:hyperlink w:anchor="_Toc347502605" w:history="1">
+          <w:hyperlink w:anchor="_Toc347661330" w:history="1">
             <w:r>
               <w:rPr>
                 <w:rStyle w:val="Hyperlink"/>
@@ -3301,7 +3305,7 @@
                 <w:noProof/>
                 <w:webHidden/>
               </w:rPr>
-              <w:instrText xml:space="preserve"> PAGEREF _Toc347502605 \h </w:instrText>
+              <w:instrText xml:space="preserve"> PAGEREF _Toc347661330 \h </w:instrText>
             </w:r>
             <w:r>
               <w:rPr>
@@ -3345,7 +3349,7 @@
               <w:lang w:eastAsia="de-DE"/>
             </w:rPr>
           </w:pPr>
-          <w:hyperlink w:anchor="_Toc347502606" w:history="1">
+          <w:hyperlink w:anchor="_Toc347661331" w:history="1">
             <w:r>
               <w:rPr>
                 <w:rStyle w:val="Hyperlink"/>
@@ -3372,7 +3376,7 @@
                 <w:noProof/>
                 <w:webHidden/>
               </w:rPr>
-              <w:instrText xml:space="preserve"> PAGEREF _Toc347502606 \h </w:instrText>
+              <w:instrText xml:space="preserve"> PAGEREF _Toc347661331 \h </w:instrText>
             </w:r>
             <w:r>
               <w:rPr>
@@ -3416,7 +3420,7 @@
               <w:lang w:eastAsia="de-DE"/>
             </w:rPr>
           </w:pPr>
-          <w:hyperlink w:anchor="_Toc347502607" w:history="1">
+          <w:hyperlink w:anchor="_Toc347661332" w:history="1">
             <w:r>
               <w:rPr>
                 <w:rStyle w:val="Hyperlink"/>
@@ -3443,7 +3447,7 @@
                 <w:noProof/>
                 <w:webHidden/>
               </w:rPr>
-              <w:instrText xml:space="preserve"> PAGEREF _Toc347502607 \h </w:instrText>
+              <w:instrText xml:space="preserve"> PAGEREF _Toc347661332 \h </w:instrText>
             </w:r>
             <w:r>
               <w:rPr>
@@ -3504,7 +3508,7 @@
       <w:pPr>
         <w:pStyle w:val="berschrift1"/>
       </w:pPr>
-      <w:bookmarkStart w:id="1" w:name="_Toc347502564"/>
+      <w:bookmarkStart w:id="1" w:name="_Toc347661289"/>
       <w:r>
         <w:lastRenderedPageBreak/>
         <w:t>Dokument-Historie</w:t>
@@ -3881,7 +3885,13 @@
               <w:cnfStyle w:val="000000000000" w:firstRow="0" w:lastRow="0" w:firstColumn="0" w:lastColumn="0" w:oddVBand="0" w:evenVBand="0" w:oddHBand="0" w:evenHBand="0" w:firstRowFirstColumn="0" w:firstRowLastColumn="0" w:lastRowFirstColumn="0" w:lastRowLastColumn="0"/>
             </w:pPr>
             <w:r>
-              <w:t>01.02.2013</w:t>
+              <w:t>0</w:t>
+            </w:r>
+            <w:r>
+              <w:t>3</w:t>
+            </w:r>
+            <w:r>
+              <w:t>.02.2013</w:t>
             </w:r>
           </w:p>
         </w:tc>
@@ -3922,7 +3932,7 @@
       <w:pPr>
         <w:pStyle w:val="berschrift1"/>
       </w:pPr>
-      <w:bookmarkStart w:id="2" w:name="_Toc347502565"/>
+      <w:bookmarkStart w:id="2" w:name="_Toc347661290"/>
       <w:r>
         <w:lastRenderedPageBreak/>
         <w:t>Team</w:t>
@@ -4024,7 +4034,7 @@
       <w:pPr>
         <w:pStyle w:val="berschrift1"/>
       </w:pPr>
-      <w:bookmarkStart w:id="3" w:name="_Toc347502566"/>
+      <w:bookmarkStart w:id="3" w:name="_Toc347661291"/>
       <w:r>
         <w:t>Motivation</w:t>
       </w:r>
@@ -4123,7 +4133,7 @@
       <w:pPr>
         <w:pStyle w:val="berschrift1"/>
       </w:pPr>
-      <w:bookmarkStart w:id="4" w:name="_Toc347502567"/>
+      <w:bookmarkStart w:id="4" w:name="_Toc347661292"/>
       <w:r>
         <w:t>Verantwortungsbereiche</w:t>
       </w:r>
@@ -4183,7 +4193,10 @@
         </w:numPr>
       </w:pPr>
       <w:r>
-        <w:t xml:space="preserve">GUI-Mockup </w:t>
+        <w:t>GUI-Layout</w:t>
+      </w:r>
+      <w:r>
+        <w:t xml:space="preserve"> </w:t>
       </w:r>
       <w:r>
         <w:t>(NF)</w:t>
@@ -4253,9 +4266,6 @@
           <w:ilvl w:val="0"/>
           <w:numId w:val="7"/>
         </w:numPr>
-        <w:rPr>
-          <w:lang w:val="en-US"/>
-        </w:rPr>
       </w:pPr>
       <w:r>
         <w:rPr>
@@ -4282,10 +4292,16 @@
         </w:rPr>
       </w:pPr>
       <w:r>
+        <w:t>Speichern</w:t>
+      </w:r>
+      <w:r>
         <w:rPr>
           <w:lang w:val="en-US"/>
         </w:rPr>
-        <w:t>Speichern von favorisierten Licht-Farben</w:t>
+        <w:t xml:space="preserve"> von</w:t>
+      </w:r>
+      <w:r>
+        <w:t xml:space="preserve"> favorisierten Licht-Farben</w:t>
       </w:r>
     </w:p>
     <w:p>
@@ -4303,7 +4319,16 @@
         <w:rPr>
           <w:lang w:val="en-US"/>
         </w:rPr>
-        <w:t>“Drag &amp; Drop”-Funktionalität (TM)</w:t>
+        <w:t>“Drag &amp; Drop”-</w:t>
+      </w:r>
+      <w:r>
+        <w:t>Funktionalität</w:t>
+      </w:r>
+      <w:r>
+        <w:rPr>
+          <w:lang w:val="en-US"/>
+        </w:rPr>
+        <w:t xml:space="preserve"> (TM)</w:t>
       </w:r>
     </w:p>
     <w:p>
@@ -4337,7 +4362,7 @@
       <w:pPr>
         <w:pStyle w:val="berschrift1"/>
       </w:pPr>
-      <w:bookmarkStart w:id="5" w:name="_Toc347502568"/>
+      <w:bookmarkStart w:id="5" w:name="_Toc347661293"/>
       <w:r>
         <w:lastRenderedPageBreak/>
         <w:t>Zielsetzung und Aufgabenstellung</w:t>
@@ -4348,7 +4373,7 @@
       <w:pPr>
         <w:pStyle w:val="berschrift2"/>
       </w:pPr>
-      <w:bookmarkStart w:id="6" w:name="_Toc347502569"/>
+      <w:bookmarkStart w:id="6" w:name="_Toc347661294"/>
       <w:r>
         <w:t>Projektbeschreibung</w:t>
       </w:r>
@@ -4372,7 +4397,13 @@
         <w:rPr>
           <w:sz w:val="18"/>
         </w:rPr>
-        <w:t>: TM</w:t>
+        <w:t xml:space="preserve">: </w:t>
+      </w:r>
+      <w:r>
+        <w:rPr>
+          <w:sz w:val="18"/>
+        </w:rPr>
+        <w:t>NF</w:t>
       </w:r>
     </w:p>
     <w:p>
@@ -4463,7 +4494,7 @@
       <w:pPr>
         <w:pStyle w:val="berschrift2"/>
       </w:pPr>
-      <w:bookmarkStart w:id="7" w:name="_Toc347502570"/>
+      <w:bookmarkStart w:id="7" w:name="_Toc347661295"/>
       <w:r>
         <w:t>Funktionale Anforderungen</w:t>
       </w:r>
@@ -4487,7 +4518,13 @@
         <w:rPr>
           <w:sz w:val="18"/>
         </w:rPr>
-        <w:t>: TM</w:t>
+        <w:t xml:space="preserve">: </w:t>
+      </w:r>
+      <w:r>
+        <w:rPr>
+          <w:sz w:val="18"/>
+        </w:rPr>
+        <w:t>NF</w:t>
       </w:r>
     </w:p>
     <w:p>
@@ -4674,7 +4711,7 @@
       <w:pPr>
         <w:pStyle w:val="berschrift2"/>
       </w:pPr>
-      <w:bookmarkStart w:id="8" w:name="_Toc347502571"/>
+      <w:bookmarkStart w:id="8" w:name="_Toc347661296"/>
       <w:r>
         <w:lastRenderedPageBreak/>
         <w:t>Technische, Nicht-Funktionale Anforderungen</w:t>
@@ -4751,7 +4788,7 @@
       <w:pPr>
         <w:pStyle w:val="berschrift1"/>
       </w:pPr>
-      <w:bookmarkStart w:id="9" w:name="_Toc347502572"/>
+      <w:bookmarkStart w:id="9" w:name="_Toc347661297"/>
       <w:r>
         <w:t>Zeitplanung</w:t>
       </w:r>
@@ -4761,7 +4798,7 @@
       <w:pPr>
         <w:pStyle w:val="berschrift2"/>
       </w:pPr>
-      <w:bookmarkStart w:id="10" w:name="_Toc347502573"/>
+      <w:bookmarkStart w:id="10" w:name="_Toc347661298"/>
       <w:r>
         <w:t>Praktikumsziele</w:t>
       </w:r>
@@ -4792,7 +4829,7 @@
       <w:pPr>
         <w:pStyle w:val="berschrift3"/>
       </w:pPr>
-      <w:bookmarkStart w:id="11" w:name="_Toc347502574"/>
+      <w:bookmarkStart w:id="11" w:name="_Toc347661299"/>
       <w:r>
         <w:t>KW 45 – 09.11.2012</w:t>
       </w:r>
@@ -4814,7 +4851,7 @@
       <w:pPr>
         <w:pStyle w:val="berschrift3"/>
       </w:pPr>
-      <w:bookmarkStart w:id="12" w:name="_Toc347502575"/>
+      <w:bookmarkStart w:id="12" w:name="_Toc347661300"/>
       <w:r>
         <w:t xml:space="preserve">KW </w:t>
       </w:r>
@@ -4854,7 +4891,7 @@
       <w:pPr>
         <w:pStyle w:val="berschrift3"/>
       </w:pPr>
-      <w:bookmarkStart w:id="13" w:name="_Toc347502576"/>
+      <w:bookmarkStart w:id="13" w:name="_Toc347661301"/>
       <w:r>
         <w:t xml:space="preserve">KW </w:t>
       </w:r>
@@ -4897,7 +4934,7 @@
       <w:pPr>
         <w:pStyle w:val="berschrift3"/>
       </w:pPr>
-      <w:bookmarkStart w:id="14" w:name="_Toc347502577"/>
+      <w:bookmarkStart w:id="14" w:name="_Toc347661302"/>
       <w:r>
         <w:t xml:space="preserve">KW </w:t>
       </w:r>
@@ -4942,14 +4979,20 @@
         </w:numPr>
       </w:pPr>
       <w:r>
-        <w:t>Für Raum-Context Bezeichnungen aus Strings.xml auslesen</w:t>
+        <w:t>Für Raum-</w:t>
+      </w:r>
+      <w:r>
+        <w:t>Kontext</w:t>
+      </w:r>
+      <w:r>
+        <w:t xml:space="preserve"> Bezeichnungen aus Strings.xml auslesen</w:t>
       </w:r>
     </w:p>
     <w:p>
       <w:pPr>
         <w:pStyle w:val="berschrift3"/>
       </w:pPr>
-      <w:bookmarkStart w:id="15" w:name="_Toc347502578"/>
+      <w:bookmarkStart w:id="15" w:name="_Toc347661303"/>
       <w:r>
         <w:t xml:space="preserve">KW </w:t>
       </w:r>
@@ -5001,7 +5044,7 @@
       <w:pPr>
         <w:pStyle w:val="berschrift3"/>
       </w:pPr>
-      <w:bookmarkStart w:id="16" w:name="_Toc347502579"/>
+      <w:bookmarkStart w:id="16" w:name="_Toc347661304"/>
       <w:r>
         <w:t xml:space="preserve">KW </w:t>
       </w:r>
@@ -5068,7 +5111,7 @@
       <w:pPr>
         <w:pStyle w:val="berschrift1"/>
       </w:pPr>
-      <w:bookmarkStart w:id="17" w:name="_Toc347502580"/>
+      <w:bookmarkStart w:id="17" w:name="_Toc347661305"/>
       <w:r>
         <w:lastRenderedPageBreak/>
         <w:t>Entwurf</w:t>
@@ -5079,7 +5122,7 @@
       <w:pPr>
         <w:pStyle w:val="berschrift2"/>
       </w:pPr>
-      <w:bookmarkStart w:id="18" w:name="_Toc347502581"/>
+      <w:bookmarkStart w:id="18" w:name="_Toc347661306"/>
       <w:r>
         <w:t>Klassenmodell</w:t>
       </w:r>
@@ -5171,7 +5214,7 @@
       <w:pPr>
         <w:pStyle w:val="berschrift2"/>
       </w:pPr>
-      <w:bookmarkStart w:id="19" w:name="_Toc347502582"/>
+      <w:bookmarkStart w:id="19" w:name="_Toc347661307"/>
       <w:r>
         <w:t>Systemarchitektur</w:t>
       </w:r>
@@ -5224,10 +5267,13 @@
         <w:t xml:space="preserve"> P</w:t>
       </w:r>
       <w:r>
-        <w:t>lace an den Proxy des Messagequeue</w:t>
-      </w:r>
-      <w:r>
-        <w:t>-S</w:t>
+        <w:t xml:space="preserve">lace an den Proxy des </w:t>
+      </w:r>
+      <w:r>
+        <w:t>Message-Queue-</w:t>
+      </w:r>
+      <w:r>
+        <w:t>S</w:t>
       </w:r>
       <w:r>
         <w:t xml:space="preserve">ystems weiter. Der Proxy nimmt die Nachrichten in Empfang und </w:t>
@@ -5276,7 +5322,7 @@
       <w:pPr>
         <w:pStyle w:val="berschrift2"/>
       </w:pPr>
-      <w:bookmarkStart w:id="20" w:name="_Toc347502583"/>
+      <w:bookmarkStart w:id="20" w:name="_Toc347661308"/>
       <w:r>
         <w:lastRenderedPageBreak/>
         <w:t>Softwarearchitektur</w:t>
@@ -5287,7 +5333,7 @@
       <w:pPr>
         <w:pStyle w:val="berschrift3"/>
       </w:pPr>
-      <w:bookmarkStart w:id="21" w:name="_Toc347502584"/>
+      <w:bookmarkStart w:id="21" w:name="_Toc347661309"/>
       <w:r>
         <w:t>Allgemein</w:t>
       </w:r>
@@ -5463,13 +5509,10 @@
         <w:rPr>
           <w:lang w:val="en-GB"/>
         </w:rPr>
-        <w:t xml:space="preserve">Android 4.0.3  (API 15) Samples for SDK </w:t>
-      </w:r>
-      <w:r>
-        <w:rPr>
-          <w:lang w:val="en-GB"/>
-        </w:rPr>
-        <w:t>installieren</w:t>
+        <w:t>Android 4.0.3  (API 15) Samples for SDK</w:t>
+      </w:r>
+      <w:r>
+        <w:t xml:space="preserve"> installieren</w:t>
       </w:r>
     </w:p>
     <w:p>
@@ -5523,7 +5566,7 @@
       <w:pPr>
         <w:pStyle w:val="berschrift2"/>
       </w:pPr>
-      <w:bookmarkStart w:id="22" w:name="_Toc347502585"/>
+      <w:bookmarkStart w:id="22" w:name="_Toc347661310"/>
       <w:r>
         <w:t>Gemeinsamkeiten</w:t>
       </w:r>
@@ -5595,7 +5638,7 @@
       <w:pPr>
         <w:pStyle w:val="berschrift3"/>
       </w:pPr>
-      <w:bookmarkStart w:id="23" w:name="_Toc347502586"/>
+      <w:bookmarkStart w:id="23" w:name="_Toc347661311"/>
       <w:r>
         <w:t>Enum-Klassen Room und Control</w:t>
       </w:r>
@@ -5867,7 +5910,7 @@
       <w:pPr>
         <w:pStyle w:val="berschrift3"/>
       </w:pPr>
-      <w:bookmarkStart w:id="24" w:name="_Toc347502587"/>
+      <w:bookmarkStart w:id="24" w:name="_Toc347661312"/>
       <w:r>
         <w:t>ControlFragment</w:t>
       </w:r>
@@ -5969,18 +6012,35 @@
         <w:t>ControlFragment</w:t>
       </w:r>
       <w:r>
-        <w:t xml:space="preserve"> für das Speichern und Laden der Lieblingsfarben verantwortlich. Dies geschieht sobald eine View mit Farbauswahl geschlossen bzw. geöffnet wird.</w:t>
-      </w:r>
-      <w:r>
-        <w:t>Damit die Einstellung der favorisierten Farben nicht nach dem beenden verloren gehen werden diese in den SharedPreferences gespeichert.</w:t>
+        <w:t xml:space="preserve"> für das Speichern und Laden der Lieblingsfarben verantwortlich. Dies geschieht sobald eine View mit Farbauswahl geschlossen bzw. geöffnet </w:t>
+      </w:r>
+      <w:r>
+        <w:t>wird. Damit</w:t>
+      </w:r>
+      <w:r>
+        <w:t xml:space="preserve"> die Einstellung der favorisierten Farben nicht nach dem beenden verloren gehen werden diese in den SharedPreferences gespeichert.</w:t>
+      </w:r>
+    </w:p>
+    <w:p>
+      <w:pPr>
+        <w:rPr>
+          <w:rFonts w:asciiTheme="majorHAnsi" w:eastAsiaTheme="majorEastAsia" w:hAnsiTheme="majorHAnsi" w:cstheme="majorBidi"/>
+          <w:b/>
+          <w:bCs/>
+          <w:color w:val="4F81BD" w:themeColor="accent1"/>
+        </w:rPr>
+      </w:pPr>
+      <w:r>
+        <w:br w:type="page"/>
       </w:r>
     </w:p>
     <w:p>
       <w:pPr>
         <w:pStyle w:val="berschrift3"/>
       </w:pPr>
-      <w:bookmarkStart w:id="25" w:name="_Toc347502588"/>
-      <w:r>
+      <w:bookmarkStart w:id="25" w:name="_Toc347661313"/>
+      <w:r>
+        <w:lastRenderedPageBreak/>
         <w:t>Button</w:t>
       </w:r>
       <w:r>
@@ -6023,7 +6083,6 @@
         <w:rPr>
           <w:szCs w:val="24"/>
         </w:rPr>
-        <w:lastRenderedPageBreak/>
         <w:t xml:space="preserve">Die </w:t>
       </w:r>
       <w:r>
@@ -6086,7 +6145,19 @@
         <w:rPr>
           <w:szCs w:val="24"/>
         </w:rPr>
-        <w:t>-Point-Of-C</w:t>
+        <w:t>-Point-</w:t>
+      </w:r>
+      <w:r>
+        <w:rPr>
+          <w:szCs w:val="24"/>
+        </w:rPr>
+        <w:t>o</w:t>
+      </w:r>
+      <w:r>
+        <w:rPr>
+          <w:szCs w:val="24"/>
+        </w:rPr>
+        <w:t>f-C</w:t>
       </w:r>
       <w:r>
         <w:rPr>
@@ -6443,10 +6514,24 @@
     </w:p>
     <w:p>
       <w:pPr>
+        <w:rPr>
+          <w:rFonts w:asciiTheme="majorHAnsi" w:eastAsiaTheme="majorEastAsia" w:hAnsiTheme="majorHAnsi" w:cstheme="majorBidi"/>
+          <w:b/>
+          <w:bCs/>
+          <w:color w:val="4F81BD" w:themeColor="accent1"/>
+        </w:rPr>
+      </w:pPr>
+      <w:r>
+        <w:br w:type="page"/>
+      </w:r>
+    </w:p>
+    <w:p>
+      <w:pPr>
         <w:pStyle w:val="berschrift3"/>
       </w:pPr>
-      <w:bookmarkStart w:id="26" w:name="_Toc347502589"/>
-      <w:r>
+      <w:bookmarkStart w:id="26" w:name="_Toc347661314"/>
+      <w:r>
+        <w:lastRenderedPageBreak/>
         <w:t>MessageAdapter</w:t>
       </w:r>
       <w:bookmarkEnd w:id="26"/>
@@ -6519,7 +6604,6 @@
           <w:noProof/>
           <w:lang w:eastAsia="de-DE"/>
         </w:rPr>
-        <w:lastRenderedPageBreak/>
         <w:drawing>
           <wp:inline distT="0" distB="0" distL="0" distR="0" wp14:anchorId="31E9EB41" wp14:editId="75F2EBBC">
             <wp:extent cx="5858540" cy="3662682"/>
@@ -6829,6 +6913,7 @@
         <w:rPr>
           <w:i/>
         </w:rPr>
+        <w:lastRenderedPageBreak/>
         <w:t>Sender</w:t>
       </w:r>
       <w:r>
@@ -6867,7 +6952,6 @@
     </w:p>
     <w:p>
       <w:r>
-        <w:lastRenderedPageBreak/>
         <w:t xml:space="preserve">Der letzte Bestandteil des </w:t>
       </w:r>
       <w:r>
@@ -6902,7 +6986,7 @@
       <w:pPr>
         <w:pStyle w:val="berschrift2"/>
       </w:pPr>
-      <w:bookmarkStart w:id="27" w:name="_Toc347502590"/>
+      <w:bookmarkStart w:id="27" w:name="_Toc347661315"/>
       <w:r>
         <w:t>GUI-Konzept</w:t>
       </w:r>
@@ -6933,7 +7017,7 @@
       <w:pPr>
         <w:pStyle w:val="berschrift3"/>
       </w:pPr>
-      <w:bookmarkStart w:id="28" w:name="_Toc347502591"/>
+      <w:bookmarkStart w:id="28" w:name="_Toc347661316"/>
       <w:r>
         <w:t>Navigation</w:t>
       </w:r>
@@ -6984,7 +7068,7 @@
       <w:pPr>
         <w:pStyle w:val="berschrift3"/>
       </w:pPr>
-      <w:bookmarkStart w:id="29" w:name="_Toc347502592"/>
+      <w:bookmarkStart w:id="29" w:name="_Toc347661317"/>
       <w:r>
         <w:t>Layout und Designaufwände</w:t>
       </w:r>
@@ -7030,6 +7114,7 @@
           <w:noProof/>
           <w:lang w:eastAsia="de-DE"/>
         </w:rPr>
+        <w:lastRenderedPageBreak/>
         <w:drawing>
           <wp:inline distT="0" distB="0" distL="0" distR="0" wp14:anchorId="79B5ACA3" wp14:editId="49ACD496">
             <wp:extent cx="5760720" cy="3592641"/>
@@ -7087,7 +7172,6 @@
           <w:noProof/>
           <w:lang w:eastAsia="de-DE"/>
         </w:rPr>
-        <w:lastRenderedPageBreak/>
         <w:drawing>
           <wp:inline distT="0" distB="0" distL="0" distR="0" wp14:anchorId="5F29FB37" wp14:editId="68976457">
             <wp:extent cx="5760720" cy="3599991"/>
@@ -7135,10 +7219,24 @@
     </w:p>
     <w:p>
       <w:pPr>
+        <w:rPr>
+          <w:rFonts w:asciiTheme="majorHAnsi" w:eastAsiaTheme="majorEastAsia" w:hAnsiTheme="majorHAnsi" w:cstheme="majorBidi"/>
+          <w:b/>
+          <w:bCs/>
+          <w:color w:val="4F81BD" w:themeColor="accent1"/>
+        </w:rPr>
+      </w:pPr>
+      <w:r>
+        <w:br w:type="page"/>
+      </w:r>
+    </w:p>
+    <w:p>
+      <w:pPr>
         <w:pStyle w:val="berschrift3"/>
       </w:pPr>
-      <w:bookmarkStart w:id="30" w:name="_Toc347502593"/>
-      <w:r>
+      <w:bookmarkStart w:id="30" w:name="_Toc347661318"/>
+      <w:r>
+        <w:lastRenderedPageBreak/>
         <w:t>Komplexität der Bedienelemente</w:t>
       </w:r>
       <w:bookmarkEnd w:id="30"/>
@@ -7199,7 +7297,7 @@
       <w:pPr>
         <w:pStyle w:val="berschrift3"/>
       </w:pPr>
-      <w:bookmarkStart w:id="31" w:name="_Toc347502594"/>
+      <w:bookmarkStart w:id="31" w:name="_Toc347661319"/>
       <w:r>
         <w:t>Bedienelemente</w:t>
       </w:r>
@@ -7238,9 +7336,8 @@
       <w:pPr>
         <w:pStyle w:val="berschrift1"/>
       </w:pPr>
-      <w:bookmarkStart w:id="32" w:name="_Toc347502595"/>
-      <w:r>
-        <w:lastRenderedPageBreak/>
+      <w:bookmarkStart w:id="32" w:name="_Toc347661320"/>
+      <w:r>
         <w:t>Realisierung</w:t>
       </w:r>
       <w:bookmarkEnd w:id="32"/>
@@ -7249,7 +7346,7 @@
       <w:pPr>
         <w:pStyle w:val="berschrift2"/>
       </w:pPr>
-      <w:bookmarkStart w:id="33" w:name="_Toc347502596"/>
+      <w:bookmarkStart w:id="33" w:name="_Toc347661321"/>
       <w:r>
         <w:t>Entwicklungsumgebung</w:t>
       </w:r>
@@ -7285,7 +7382,10 @@
         </w:numPr>
       </w:pPr>
       <w:r>
-        <w:t>Intellij IDEA 12</w:t>
+        <w:t>IntelliJ</w:t>
+      </w:r>
+      <w:r>
+        <w:t xml:space="preserve"> IDEA 12</w:t>
       </w:r>
     </w:p>
     <w:p>
@@ -7309,7 +7409,13 @@
         </w:numPr>
       </w:pPr>
       <w:r>
-        <w:t>Besserer GUI-Editor in Intellij IDEA</w:t>
+        <w:t xml:space="preserve">Besserer GUI-Editor </w:t>
+      </w:r>
+      <w:r>
+        <w:t>in IntelliJ</w:t>
+      </w:r>
+      <w:r>
+        <w:t xml:space="preserve"> IDEA</w:t>
       </w:r>
     </w:p>
     <w:p>
@@ -7364,7 +7470,7 @@
       <w:pPr>
         <w:pStyle w:val="berschrift2"/>
       </w:pPr>
-      <w:bookmarkStart w:id="34" w:name="_Toc347502597"/>
+      <w:bookmarkStart w:id="34" w:name="_Toc347661322"/>
       <w:r>
         <w:t>Laufzeitumgebung</w:t>
       </w:r>
@@ -7443,8 +7549,9 @@
       <w:pPr>
         <w:pStyle w:val="berschrift2"/>
       </w:pPr>
-      <w:bookmarkStart w:id="35" w:name="_Toc347502598"/>
-      <w:r>
+      <w:bookmarkStart w:id="35" w:name="_Toc347661323"/>
+      <w:r>
+        <w:lastRenderedPageBreak/>
         <w:t>Zusätzliche Bibliotheken</w:t>
       </w:r>
       <w:bookmarkEnd w:id="35"/>
@@ -7510,15 +7617,389 @@
       <w:pPr>
         <w:pStyle w:val="berschrift2"/>
       </w:pPr>
-      <w:bookmarkStart w:id="36" w:name="_Toc347502599"/>
+      <w:bookmarkStart w:id="36" w:name="_Toc347661324"/>
       <w:r>
         <w:t>Installationsanleitung</w:t>
       </w:r>
       <w:bookmarkEnd w:id="36"/>
     </w:p>
     <w:p>
+      <w:pPr>
+        <w:spacing w:after="120"/>
+        <w:rPr>
+          <w:sz w:val="18"/>
+        </w:rPr>
+      </w:pPr>
+      <w:r>
+        <w:rPr>
+          <w:b/>
+          <w:sz w:val="18"/>
+        </w:rPr>
+        <w:t>Autor</w:t>
+      </w:r>
+      <w:r>
+        <w:rPr>
+          <w:sz w:val="18"/>
+        </w:rPr>
+        <w:t>: NF</w:t>
+      </w:r>
+    </w:p>
+    <w:p>
       <w:r>
         <w:t>Bei der Installation sind keine Besonderheiten zu beachten. Beim Starten der App au der IDE heraus werden aller erforderlichen Dateien automatisch auf dem Tablet installiert. Manuelle Tätigkeiten sind bei der Installation nicht erforderlich.</w:t>
+      </w:r>
+    </w:p>
+    <w:p>
+      <w:pPr>
+        <w:pStyle w:val="berschrift1"/>
+      </w:pPr>
+      <w:bookmarkStart w:id="37" w:name="_Toc347661325"/>
+      <w:r>
+        <w:t>Erweiterbarkeit</w:t>
+      </w:r>
+      <w:bookmarkEnd w:id="37"/>
+      <w:r>
+        <w:t xml:space="preserve"> </w:t>
+      </w:r>
+    </w:p>
+    <w:p>
+      <w:pPr>
+        <w:pStyle w:val="berschrift2"/>
+      </w:pPr>
+      <w:bookmarkStart w:id="38" w:name="_Toc347661326"/>
+      <w:r>
+        <w:t>Allgemein</w:t>
+      </w:r>
+      <w:bookmarkEnd w:id="38"/>
+    </w:p>
+    <w:p>
+      <w:pPr>
+        <w:spacing w:after="120"/>
+        <w:rPr>
+          <w:sz w:val="18"/>
+        </w:rPr>
+      </w:pPr>
+      <w:r>
+        <w:rPr>
+          <w:b/>
+          <w:sz w:val="18"/>
+        </w:rPr>
+        <w:t>Autor</w:t>
+      </w:r>
+      <w:r>
+        <w:rPr>
+          <w:sz w:val="18"/>
+        </w:rPr>
+        <w:t>: NF</w:t>
+      </w:r>
+    </w:p>
+    <w:p>
+      <w:r>
+        <w:t xml:space="preserve">Durch die Verwendung des Master Detail Flows ist eine einfache Anpassung der App für Android-Geräte anderer Größen möglich, z.B. </w:t>
+      </w:r>
+      <w:r>
+        <w:t>Smartphones</w:t>
+      </w:r>
+      <w:r>
+        <w:t>.</w:t>
+      </w:r>
+    </w:p>
+    <w:p>
+      <w:r>
+        <w:t xml:space="preserve">Da die Bezeichnung der GUI-Elemente nicht fest im Quellcode verankert ist, sondern aus der Datei Strings.xml ausgelesen </w:t>
+      </w:r>
+      <w:r>
+        <w:t>wird</w:t>
+      </w:r>
+      <w:r>
+        <w:t xml:space="preserve"> ist einfach eine </w:t>
+      </w:r>
+      <w:r>
+        <w:t>multilingual</w:t>
+      </w:r>
+      <w:r>
+        <w:t>e Unterstützung zu implementieren.</w:t>
+      </w:r>
+    </w:p>
+    <w:p>
+      <w:r>
+        <w:t xml:space="preserve">Falls neue Geräteklassen(z.B. eine Kaffeemaschine) eingeführt werden soll, muss nur ein neues Layout </w:t>
+      </w:r>
+      <w:r>
+        <w:t xml:space="preserve">angelegt, die Aufzählung </w:t>
+      </w:r>
+      <w:r>
+        <w:rPr>
+          <w:i/>
+        </w:rPr>
+        <w:t>Control</w:t>
+      </w:r>
+      <w:r>
+        <w:t xml:space="preserve"> muss um den Gerätetypen erweitert werden und es müssen die, weiter unten beschrieb</w:t>
+      </w:r>
+      <w:r>
+        <w:t xml:space="preserve">enen, Änderungen in der </w:t>
+      </w:r>
+      <w:r>
+        <w:rPr>
+          <w:i/>
+        </w:rPr>
+        <w:t>Button</w:t>
+      </w:r>
+      <w:r>
+        <w:rPr>
+          <w:i/>
+        </w:rPr>
+        <w:t>ListenerFactory</w:t>
+      </w:r>
+      <w:r>
+        <w:t xml:space="preserve">, sowie im </w:t>
+      </w:r>
+      <w:r>
+        <w:rPr>
+          <w:i/>
+        </w:rPr>
+        <w:t>MessageAdpater</w:t>
+      </w:r>
+      <w:r>
+        <w:t xml:space="preserve"> vorgenommen werden.</w:t>
+      </w:r>
+    </w:p>
+    <w:p>
+      <w:pPr>
+        <w:pStyle w:val="berschrift2"/>
+      </w:pPr>
+      <w:bookmarkStart w:id="39" w:name="_Toc347661327"/>
+      <w:r>
+        <w:t xml:space="preserve">Button </w:t>
+      </w:r>
+      <w:r>
+        <w:t xml:space="preserve">Listener </w:t>
+      </w:r>
+      <w:r>
+        <w:t>Factory</w:t>
+      </w:r>
+      <w:bookmarkEnd w:id="39"/>
+    </w:p>
+    <w:p>
+      <w:pPr>
+        <w:spacing w:after="120"/>
+        <w:rPr>
+          <w:sz w:val="18"/>
+        </w:rPr>
+      </w:pPr>
+      <w:r>
+        <w:rPr>
+          <w:b/>
+          <w:sz w:val="18"/>
+        </w:rPr>
+        <w:t>Autor</w:t>
+      </w:r>
+      <w:r>
+        <w:rPr>
+          <w:sz w:val="18"/>
+        </w:rPr>
+        <w:t>: NF</w:t>
+      </w:r>
+    </w:p>
+    <w:p>
+      <w:r>
+        <w:t>Die Factory k</w:t>
+      </w:r>
+      <w:r>
+        <w:t>apselt das Erzeugen von Listener der Buttons für die einzelnen Views.</w:t>
+      </w:r>
+      <w:r>
+        <w:t xml:space="preserve"> Deswegen ist sie ein entscheidender Punkt, wenn es um Änderungen oder Hinzufügen von Funktionalität geht.</w:t>
+      </w:r>
+    </w:p>
+    <w:p>
+      <w:r>
+        <w:t>Falls ein neues Layout erstellt wird, muss in der Factory eine neue Methode zum Erzeugen der Listener für die Steuerelemente des Layouts erstellt werden.</w:t>
+      </w:r>
+    </w:p>
+    <w:p>
+      <w:r>
+        <w:t xml:space="preserve">Falls sich die Funktionalität eines Layouts ändert muss </w:t>
+      </w:r>
+      <w:r>
+        <w:t xml:space="preserve">in der Methode für </w:t>
+      </w:r>
+      <w:r>
+        <w:t>dieses</w:t>
+      </w:r>
+      <w:r>
+        <w:t xml:space="preserve"> Layout die Logik der Listener für die entsprechenden Steuerelemente angepasst werden.</w:t>
+      </w:r>
+    </w:p>
+    <w:p>
+      <w:pPr>
+        <w:pStyle w:val="berschrift2"/>
+      </w:pPr>
+      <w:bookmarkStart w:id="40" w:name="_Toc347661328"/>
+      <w:r>
+        <w:t>MessageAdapter</w:t>
+      </w:r>
+      <w:bookmarkEnd w:id="40"/>
+    </w:p>
+    <w:p>
+      <w:pPr>
+        <w:spacing w:after="120"/>
+        <w:rPr>
+          <w:sz w:val="18"/>
+        </w:rPr>
+      </w:pPr>
+      <w:r>
+        <w:rPr>
+          <w:b/>
+          <w:sz w:val="18"/>
+        </w:rPr>
+        <w:t>Autor</w:t>
+      </w:r>
+      <w:r>
+        <w:rPr>
+          <w:sz w:val="18"/>
+        </w:rPr>
+        <w:t>: TM</w:t>
+      </w:r>
+    </w:p>
+    <w:p>
+      <w:r>
+        <w:lastRenderedPageBreak/>
+        <w:t xml:space="preserve">Der </w:t>
+      </w:r>
+      <w:r>
+        <w:rPr>
+          <w:i/>
+        </w:rPr>
+        <w:t>MessageAdapter</w:t>
+      </w:r>
+      <w:r>
+        <w:t xml:space="preserve"> ist sehr entscheidend, wenn man die App erweitern möchte, da dies die zentrale Komponente ist, über die Nachrichten erstellt und versendet werden.</w:t>
+      </w:r>
+    </w:p>
+    <w:p>
+      <w:r>
+        <w:t xml:space="preserve">Möchte man neue Geräte-Klassen ansteuern (zum Beispiel ein Fernsehgerät, falls dies zukünftig möglich seien sollte) so muss zunächst ein neuer </w:t>
+      </w:r>
+      <w:r>
+        <w:rPr>
+          <w:i/>
+        </w:rPr>
+        <w:t>Message</w:t>
+      </w:r>
+      <w:r>
+        <w:t xml:space="preserve">-Typ angelegt und die Utility-Klasse </w:t>
+      </w:r>
+      <w:r>
+        <w:rPr>
+          <w:i/>
+        </w:rPr>
+        <w:t>Messages</w:t>
+      </w:r>
+      <w:r>
+        <w:t xml:space="preserve"> um entsprechende Methoden zur Nachrichtenerzeugung erweitert werden.</w:t>
+      </w:r>
+    </w:p>
+    <w:p>
+      <w:r>
+        <w:t xml:space="preserve">Solange man die App lediglich um das Steuern von zusätzlichen Geräten bereits vorhandener Geräte-Klasse (z.B. Licht,  Rollos, …) erweitern möchte, ist eine Anpassung des </w:t>
+      </w:r>
+      <w:r>
+        <w:rPr>
+          <w:i/>
+        </w:rPr>
+        <w:t>MessageAdapters</w:t>
+      </w:r>
+      <w:r>
+        <w:t xml:space="preserve"> nicht dringend erforderlich. Die Klasse</w:t>
+      </w:r>
+      <w:r>
+        <w:t xml:space="preserve"> </w:t>
+      </w:r>
+      <w:r>
+        <w:rPr>
+          <w:i/>
+        </w:rPr>
+        <w:t>Messages</w:t>
+      </w:r>
+      <w:r>
+        <w:t xml:space="preserve"> stellt Methoden zur Verfügung, um Nachrichten mit allen erforderlichen </w:t>
+      </w:r>
+      <w:r>
+        <w:t>Details zu erstellen, um jedes Gerät einzeln anzusprechen. Es kann unter Umständen jedoch sinnvoll sein, neue Hilfs-Methoden zu erstellen, die das Erzeugen von häufig verwendeten Nachrichten vereinfachen.</w:t>
+      </w:r>
+    </w:p>
+    <w:p>
+      <w:pPr>
+        <w:pStyle w:val="berschrift2"/>
+      </w:pPr>
+      <w:bookmarkStart w:id="41" w:name="_Toc347661329"/>
+      <w:r>
+        <w:t>Enum-Klassen Room und Control</w:t>
+      </w:r>
+      <w:bookmarkEnd w:id="41"/>
+    </w:p>
+    <w:p>
+      <w:pPr>
+        <w:spacing w:after="120"/>
+        <w:rPr>
+          <w:sz w:val="18"/>
+        </w:rPr>
+      </w:pPr>
+      <w:r>
+        <w:rPr>
+          <w:b/>
+          <w:sz w:val="18"/>
+        </w:rPr>
+        <w:t>Autor</w:t>
+      </w:r>
+      <w:r>
+        <w:rPr>
+          <w:sz w:val="18"/>
+        </w:rPr>
+        <w:t>: TM</w:t>
+      </w:r>
+    </w:p>
+    <w:p>
+      <w:r>
+        <w:t xml:space="preserve">Die beiden Enum-Klassen </w:t>
+      </w:r>
+      <w:r>
+        <w:rPr>
+          <w:i/>
+        </w:rPr>
+        <w:t>Room</w:t>
+      </w:r>
+      <w:r>
+        <w:t xml:space="preserve"> und </w:t>
+      </w:r>
+      <w:r>
+        <w:rPr>
+          <w:i/>
+        </w:rPr>
+        <w:t>Control</w:t>
+      </w:r>
+      <w:r>
+        <w:t xml:space="preserve"> müssen auf jeden Fall erweitert werden, sobald neue Räume oder Geräte-Klassen </w:t>
+      </w:r>
+      <w:r>
+        <w:t>zur Fernbedienung</w:t>
+      </w:r>
+      <w:r>
+        <w:t xml:space="preserve"> hinzugefügt werden, da</w:t>
+      </w:r>
+      <w:r>
+        <w:t xml:space="preserve"> diese beiden Enums entscheiden, welche</w:t>
+      </w:r>
+      <w:r>
+        <w:t xml:space="preserve"> Aktionen den Bedienelementen zugewiesen werden. Dazu muss im Quelltext der Klassen lediglich ein neuer Raum, bzw. eine Geräte-Klasse eingefügt wer</w:t>
+      </w:r>
+      <w:r>
+        <w:t>d</w:t>
+      </w:r>
+      <w:r>
+        <w:t>en.</w:t>
       </w:r>
     </w:p>
     <w:p>
@@ -7540,25 +8021,12 @@
       <w:pPr>
         <w:pStyle w:val="berschrift1"/>
       </w:pPr>
-      <w:bookmarkStart w:id="37" w:name="_Toc347502600"/>
+      <w:bookmarkStart w:id="42" w:name="_Toc347661330"/>
       <w:r>
         <w:lastRenderedPageBreak/>
-        <w:t>Erweiterbarkeit</w:t>
-      </w:r>
-      <w:bookmarkEnd w:id="37"/>
-      <w:r>
-        <w:t xml:space="preserve"> </w:t>
-      </w:r>
-    </w:p>
-    <w:p>
-      <w:pPr>
-        <w:pStyle w:val="berschrift2"/>
-      </w:pPr>
-      <w:bookmarkStart w:id="38" w:name="_Toc347502601"/>
-      <w:r>
-        <w:t>Allgemein</w:t>
-      </w:r>
-      <w:bookmarkEnd w:id="38"/>
+        <w:t>Schlussbetrachtung und Ausblick</w:t>
+      </w:r>
+      <w:bookmarkEnd w:id="42"/>
     </w:p>
     <w:p>
       <w:pPr>
@@ -7578,372 +8046,58 @@
         <w:rPr>
           <w:sz w:val="18"/>
         </w:rPr>
-        <w:t>: NF</w:t>
-      </w:r>
-    </w:p>
-    <w:p>
-      <w:r>
-        <w:t xml:space="preserve">Durch die Verwendung des Master Detail Flows ist eine einfache Anpassung der App für Android-Geräte anderer Größen möglich, z.B. </w:t>
-      </w:r>
-      <w:r>
-        <w:t>Smartphones</w:t>
-      </w:r>
-      <w:r>
-        <w:t>.</w:t>
-      </w:r>
-    </w:p>
-    <w:p>
-      <w:r>
-        <w:t xml:space="preserve">Da die Bezeichnung der GUI-Elemente nicht fest im Quellcode verankert ist, sondern aus der Datei Strings.xml ausgelesen </w:t>
-      </w:r>
-      <w:r>
-        <w:t>wird</w:t>
-      </w:r>
-      <w:r>
-        <w:t xml:space="preserve"> ist einfach eine </w:t>
-      </w:r>
-      <w:r>
-        <w:t>multilingual</w:t>
-      </w:r>
-      <w:r>
-        <w:t>e Unterstützung zu implementieren.</w:t>
-      </w:r>
-    </w:p>
-    <w:p>
-      <w:r>
-        <w:t xml:space="preserve">Falls neue Geräteklassen(z.B. eine Kaffeemaschine) eingeführt werden soll, muss nur ein neues Layout </w:t>
-      </w:r>
-      <w:r>
-        <w:t>angelegt, die Aufzählung Control muss um den Gerätetypen erweitert werden und es müssen die, weiter unten beschriebenen, Änderungen in der Buttonen Listener Factory, sowie im MessageAdpater vorgenommen werden.</w:t>
+        <w:t>: TM, NF</w:t>
       </w:r>
     </w:p>
     <w:p>
       <w:pPr>
         <w:pStyle w:val="berschrift2"/>
       </w:pPr>
-      <w:bookmarkStart w:id="39" w:name="_Toc347502602"/>
-      <w:r>
-        <w:t xml:space="preserve">Button </w:t>
-      </w:r>
-      <w:r>
-        <w:t xml:space="preserve">Listener </w:t>
-      </w:r>
-      <w:r>
-        <w:t>Factory</w:t>
-      </w:r>
-      <w:bookmarkEnd w:id="39"/>
-    </w:p>
-    <w:p>
-      <w:pPr>
-        <w:spacing w:after="120"/>
-        <w:rPr>
-          <w:sz w:val="18"/>
-        </w:rPr>
-      </w:pPr>
-      <w:r>
-        <w:rPr>
-          <w:b/>
-          <w:sz w:val="18"/>
-        </w:rPr>
-        <w:t>Autor</w:t>
-      </w:r>
-      <w:r>
-        <w:rPr>
-          <w:sz w:val="18"/>
-        </w:rPr>
-        <w:t>: NF</w:t>
-      </w:r>
-    </w:p>
-    <w:p>
-      <w:r>
-        <w:t>Die Factory k</w:t>
-      </w:r>
-      <w:r>
-        <w:t>apselt das Erzeugen von Listener der Buttons für die einzelnen Views.</w:t>
-      </w:r>
-      <w:r>
-        <w:t xml:space="preserve"> Deswegen ist sie ein entscheidender Punkt, wenn es um Änderungen oder Hinzufügen von Funktionalität geht.</w:t>
-      </w:r>
-    </w:p>
-    <w:p>
-      <w:r>
-        <w:t>Falls ein neues Layout erstellt wird, muss in der Factory eine neue Methode zum Erzeugen der Listener für die Steuerelemente des Layouts erstellt werden.</w:t>
-      </w:r>
-    </w:p>
-    <w:p>
-      <w:r>
-        <w:t xml:space="preserve">Falls sich die Funktionalität eines Layouts ändert muss </w:t>
-      </w:r>
-      <w:r>
-        <w:t>in der Methode für diesen Layout die Logik der Listener für die entsprechenden Steuerelemente angepasst werden.</w:t>
+      <w:bookmarkStart w:id="43" w:name="_Toc347661331"/>
+      <w:r>
+        <w:t>Rückblick</w:t>
+      </w:r>
+      <w:bookmarkEnd w:id="43"/>
+    </w:p>
+    <w:p>
+      <w:r>
+        <w:t>Aus unserer Sicht haben wir eine gute Applikation entwickelt. Wir haben bei der Entwicklung auf eine mögliche Erweiterung der Fernbedienung, eine Einfache Software-Architektur und die Kapselung der einzelnen Komponenten geachtet.</w:t>
+      </w:r>
+    </w:p>
+    <w:p>
+      <w:r>
+        <w:t>Das GUI wurde schlicht und übersichtlich gehalten, um dem Benutzer eine intuitive Bedienoberfläche zu bieten.</w:t>
+      </w:r>
+    </w:p>
+    <w:p>
+      <w:r>
+        <w:t>Alle geplanten obligatorischen Anforderungen wurden im Laufe des Semesters in dieser Android-App umgesetzt. Darüber hinaus ist es uns gelungen, eines unserer optionalen Ziele zu erreichen.</w:t>
+      </w:r>
+    </w:p>
+    <w:p>
+      <w:r>
+        <w:t>Dabei handelt es sich um die Möglichkeit, favorisierte Farben für die Lichtsteuerung so zu speichern, dass diese auch nach einem Neustart der App zur Verfügung stehen.</w:t>
+      </w:r>
+      <w:r>
+        <w:t xml:space="preserve"> Das Speichern funktioniert automatisiert. In diesem Zusammenhang haben wir auch eine „Drag &amp; Drop“-Funktionalität implementiert, die dem Benutzer eine besonders einfache Bedienung ermöglicht.</w:t>
+      </w:r>
+    </w:p>
+    <w:p>
+      <w:r>
+        <w:t xml:space="preserve">Leider konnte das zweite optionale Ziel, die Ubisense-Integration zur Positionserkennung des Benutzers, aus zeitlichen Gründen nicht umgesetzt werden. Des Weiteren wurde die Steuerung der Heizungen in der App </w:t>
+      </w:r>
+      <w:r>
+        <w:t>deaktiviert</w:t>
+      </w:r>
+      <w:r>
+        <w:t>. Grundsätzlich steht diese Funktionalität zwar zur Verfügung, jedoch war aus der vorhandenen Dokumentation das Nachrichten-Format für die Heizungssteuerung nicht ersichtlich, sodass die Implementierung nicht vollständig durchgeführt werden konnte.</w:t>
       </w:r>
     </w:p>
     <w:p>
       <w:pPr>
         <w:pStyle w:val="berschrift2"/>
       </w:pPr>
-      <w:bookmarkStart w:id="40" w:name="_Toc347502603"/>
-      <w:r>
-        <w:t>MessageAdapter</w:t>
-      </w:r>
-      <w:bookmarkEnd w:id="40"/>
-    </w:p>
-    <w:p>
-      <w:pPr>
-        <w:spacing w:after="120"/>
-        <w:rPr>
-          <w:sz w:val="18"/>
-        </w:rPr>
-      </w:pPr>
-      <w:r>
-        <w:rPr>
-          <w:b/>
-          <w:sz w:val="18"/>
-        </w:rPr>
-        <w:t>Autor</w:t>
-      </w:r>
-      <w:r>
-        <w:rPr>
-          <w:sz w:val="18"/>
-        </w:rPr>
-        <w:t>: TM</w:t>
-      </w:r>
-    </w:p>
-    <w:p>
-      <w:r>
-        <w:t xml:space="preserve">Der </w:t>
-      </w:r>
-      <w:r>
-        <w:rPr>
-          <w:i/>
-        </w:rPr>
-        <w:t>MessageAdapter</w:t>
-      </w:r>
-      <w:r>
-        <w:t xml:space="preserve"> ist sehr entscheidend, wenn man die App erweitern möchte, da dies die zentrale Komponente ist, über die Nachrichten erstellt und versendet werden.</w:t>
-      </w:r>
-    </w:p>
-    <w:p>
-      <w:r>
-        <w:t xml:space="preserve">Möchte man neue Geräte-Klassen ansteuern (zum Beispiel ein Fernsehgerät, falls dies zukünftig möglich seien sollte) so muss zunächst ein neuer </w:t>
-      </w:r>
-      <w:r>
-        <w:rPr>
-          <w:i/>
-        </w:rPr>
-        <w:t>Message</w:t>
-      </w:r>
-      <w:r>
-        <w:t xml:space="preserve">-Typ angelegt und die Utility-Klasse </w:t>
-      </w:r>
-      <w:r>
-        <w:rPr>
-          <w:i/>
-        </w:rPr>
-        <w:t>Messages</w:t>
-      </w:r>
-      <w:r>
-        <w:t xml:space="preserve"> um entsprechende Methoden zur Nachrichtenerzeugung erweitert werden.</w:t>
-      </w:r>
-    </w:p>
-    <w:p>
-      <w:r>
-        <w:t xml:space="preserve">Solange man die App lediglich um das Steuern von zusätzlichen Geräten bereits vorhandener Geräte-Klasse (z.B. Licht,  Rollos, …) erweitern möchte, ist eine Anpassung des </w:t>
-      </w:r>
-      <w:r>
-        <w:rPr>
-          <w:i/>
-        </w:rPr>
-        <w:t>MessageAdapters</w:t>
-      </w:r>
-      <w:r>
-        <w:t xml:space="preserve"> nicht dringend erforderlich. Die Klasse</w:t>
-      </w:r>
-      <w:r>
-        <w:t xml:space="preserve"> </w:t>
-      </w:r>
-      <w:r>
-        <w:rPr>
-          <w:i/>
-        </w:rPr>
-        <w:t>Messages</w:t>
-      </w:r>
-      <w:r>
-        <w:t xml:space="preserve"> stellt Methoden zur Verfügung, um Nachrichten mit allen erforderlichen </w:t>
-      </w:r>
-      <w:r>
-        <w:t>Details zu erstellen, um jedes Gerät einzeln anzusprechen. Es kann unter Umständen jedoch sinnvoll sein, neue Hilfs-Methoden zu erstellen, die das Erzeugen von häufig verwendeten Nachrichten vereinfachen.</w:t>
-      </w:r>
-    </w:p>
-    <w:p>
-      <w:pPr>
-        <w:pStyle w:val="berschrift2"/>
-      </w:pPr>
-      <w:bookmarkStart w:id="41" w:name="_Toc347502604"/>
-      <w:r>
-        <w:lastRenderedPageBreak/>
-        <w:t>Enum-Klassen Room und Control</w:t>
-      </w:r>
-      <w:bookmarkEnd w:id="41"/>
-    </w:p>
-    <w:p>
-      <w:pPr>
-        <w:spacing w:after="120"/>
-        <w:rPr>
-          <w:sz w:val="18"/>
-        </w:rPr>
-      </w:pPr>
-      <w:r>
-        <w:rPr>
-          <w:b/>
-          <w:sz w:val="18"/>
-        </w:rPr>
-        <w:t>Autor</w:t>
-      </w:r>
-      <w:r>
-        <w:rPr>
-          <w:sz w:val="18"/>
-        </w:rPr>
-        <w:t>: TM</w:t>
-      </w:r>
-    </w:p>
-    <w:p>
-      <w:r>
-        <w:t xml:space="preserve">Die beiden Enum-Klassen </w:t>
-      </w:r>
-      <w:r>
-        <w:rPr>
-          <w:i/>
-        </w:rPr>
-        <w:t>Room</w:t>
-      </w:r>
-      <w:r>
-        <w:t xml:space="preserve"> und </w:t>
-      </w:r>
-      <w:r>
-        <w:rPr>
-          <w:i/>
-        </w:rPr>
-        <w:t>Control</w:t>
-      </w:r>
-      <w:r>
-        <w:t xml:space="preserve"> müssen auf jeden Fall erweitert werden, sobald neue Räume oder Geräte-Klassen </w:t>
-      </w:r>
-      <w:r>
-        <w:t>zur Fernbedienung</w:t>
-      </w:r>
-      <w:r>
-        <w:t xml:space="preserve"> hinzugefügt werden, da</w:t>
-      </w:r>
-      <w:r>
-        <w:t xml:space="preserve"> diese beiden Enums entscheiden, welche</w:t>
-      </w:r>
-      <w:r>
-        <w:t xml:space="preserve"> Aktionen den Bedienelementen zugewiesen werden. Dazu muss im Quelltext der Klassen lediglich ein neuer Raum, bzw. eine Geräte-Klasse eingefügt wer</w:t>
-      </w:r>
-      <w:r>
-        <w:t>d</w:t>
-      </w:r>
-      <w:r>
-        <w:t>en.</w:t>
-      </w:r>
-    </w:p>
-    <w:p>
-      <w:pPr>
-        <w:rPr>
-          <w:rFonts w:asciiTheme="majorHAnsi" w:eastAsiaTheme="majorEastAsia" w:hAnsiTheme="majorHAnsi" w:cstheme="majorBidi"/>
-          <w:b/>
-          <w:bCs/>
-          <w:color w:val="365F91" w:themeColor="accent1" w:themeShade="BF"/>
-          <w:sz w:val="28"/>
-          <w:szCs w:val="28"/>
-        </w:rPr>
-      </w:pPr>
-      <w:r>
-        <w:br w:type="page"/>
-      </w:r>
-    </w:p>
-    <w:p>
-      <w:pPr>
-        <w:pStyle w:val="berschrift1"/>
-      </w:pPr>
-      <w:bookmarkStart w:id="42" w:name="_Toc347502605"/>
-      <w:r>
-        <w:lastRenderedPageBreak/>
-        <w:t>Schlussbetrachtung und Ausblick</w:t>
-      </w:r>
-      <w:bookmarkEnd w:id="42"/>
-    </w:p>
-    <w:p>
-      <w:pPr>
-        <w:spacing w:after="120"/>
-        <w:rPr>
-          <w:sz w:val="18"/>
-        </w:rPr>
-      </w:pPr>
-      <w:r>
-        <w:rPr>
-          <w:b/>
-          <w:sz w:val="18"/>
-        </w:rPr>
-        <w:t>Autor</w:t>
-      </w:r>
-      <w:r>
-        <w:rPr>
-          <w:sz w:val="18"/>
-        </w:rPr>
-        <w:t>: TM, NF</w:t>
-      </w:r>
-    </w:p>
-    <w:p>
-      <w:pPr>
-        <w:pStyle w:val="berschrift2"/>
-      </w:pPr>
-      <w:bookmarkStart w:id="43" w:name="_Toc347502606"/>
-      <w:r>
-        <w:t>Rückblick</w:t>
-      </w:r>
-      <w:bookmarkEnd w:id="43"/>
-    </w:p>
-    <w:p>
-      <w:r>
-        <w:t>Aus unserer Sicht haben wir eine gute Applikation entwickelt. Wir haben bei der Entwicklung auf eine mögliche Erweiterung der Fernbedienung, eine Einfache Software-Architektur und die Kapselung der einzelnen Komponenten geachtet.</w:t>
-      </w:r>
-    </w:p>
-    <w:p>
-      <w:r>
-        <w:t>Das GUI wurde schlicht und übersichtlich gehalten, um dem Benutzer eine intuitive Bedienoberfläche zu bieten.</w:t>
-      </w:r>
-    </w:p>
-    <w:p>
-      <w:r>
-        <w:t>Alle geplanten obligatorischen Anforderungen wurden im Laufe des Semesters in dieser Android-App umgesetzt. Darüber hinaus ist es uns gelungen, eines unserer optionalen Ziele zu erreichen.</w:t>
-      </w:r>
-    </w:p>
-    <w:p>
-      <w:r>
-        <w:t>Dabei handelt es sich um die Möglichkeit, favorisierte Farben für die Lichtsteuerung so zu speichern, dass diese auch nach einem Neustart der App zur Verfügung stehen.</w:t>
-      </w:r>
-      <w:r>
-        <w:t xml:space="preserve"> Das Speichern funktioniert automatisiert. In diesem Zusammenhang haben wir auch eine „Drag &amp; Drop“-Funktionalität implementiert, die dem Benutzer eine besonders einfache Bedienung ermöglicht.</w:t>
-      </w:r>
-    </w:p>
-    <w:p>
-      <w:r>
-        <w:t xml:space="preserve">Leider konnte das zweite optionale Ziel, die Ubisense-Integration zur Positionserkennung des Benutzers, aus zeitlichen Gründen nicht umgesetzt werden. Des Weiteren wurde die Steuerung der Heizungen in der App </w:t>
-      </w:r>
-      <w:r>
-        <w:t>deaktiviert</w:t>
-      </w:r>
-      <w:r>
-        <w:t>. Grundsätzlich steht diese Funktionalität zwar zur Verfügung, jedoch war aus der vorhandenen Dokumentation das Nachrichten-Format für die Heizungssteuerung nicht ersichtlich, sodass die Implementierung nicht vollständig durchgeführt werden konnte.</w:t>
-      </w:r>
-    </w:p>
-    <w:p>
-      <w:pPr>
-        <w:pStyle w:val="berschrift2"/>
-      </w:pPr>
-      <w:bookmarkStart w:id="44" w:name="_Toc347502607"/>
+      <w:bookmarkStart w:id="44" w:name="_Toc347661332"/>
       <w:r>
         <w:t>Ausblick</w:t>
       </w:r>
@@ -8023,6 +8177,7 @@
         <w:docPartUnique/>
       </w:docPartObj>
     </w:sdtPr>
+    <w:sdtEndPr/>
     <w:sdtContent>
       <w:sdt>
         <w:sdtPr>
@@ -8032,6 +8187,7 @@
             <w:docPartUnique/>
           </w:docPartObj>
         </w:sdtPr>
+        <w:sdtEndPr/>
         <w:sdtContent>
           <w:p>
             <w:pPr>
@@ -8191,7 +8347,7 @@
       <w:rPr>
         <w:noProof/>
       </w:rPr>
-      <w:t>1. Februar 2013</w:t>
+      <w:t>3. Februar 2013</w:t>
     </w:r>
     <w:r>
       <w:fldChar w:fldCharType="end"/>
@@ -12168,7 +12324,7 @@
 
 <file path=customXml/item1.xml><?xml version="1.0" encoding="utf-8"?>
 <CoverPageProperties xmlns="http://schemas.microsoft.com/office/2006/coverPageProps">
-  <PublishDate>2013-02-01T00:00:00</PublishDate>
+  <PublishDate>2013-02-03T00:00:00</PublishDate>
   <Abstract/>
   <CompanyAddress/>
   <CompanyPhone/>
@@ -12190,7 +12346,7 @@
 </file>
 
 <file path=customXml/itemProps2.xml><?xml version="1.0" encoding="utf-8"?>
-<ds:datastoreItem xmlns:ds="http://schemas.openxmlformats.org/officeDocument/2006/customXml" ds:itemID="{99EC4BA7-4A42-44AE-A76C-B76D5F7393BD}">
+<ds:datastoreItem xmlns:ds="http://schemas.openxmlformats.org/officeDocument/2006/customXml" ds:itemID="{B1867177-D58B-41A4-95F5-4D6958DCD29C}">
   <ds:schemaRefs>
     <ds:schemaRef ds:uri="http://schemas.openxmlformats.org/officeDocument/2006/bibliography"/>
   </ds:schemaRefs>

</xml_diff>